<commit_message>
Aggiunto il nuovo RAD con i requisiti funzionali aggiornati, il file di userCase è stato modificato solo nel caso d'uso "Verifica partecipazione business" inserendo Operatore come partecipante, ho eliminato la vecchia cartella dei diagramm e ne ho messa uns asolo con i JPEG di quelli che considero da non modificare
</commit_message>
<xml_diff>
--- a/Internal work product/UserCase.docx
+++ b/Internal work product/UserCase.docx
@@ -6821,6 +6821,8 @@
             </w:r>
           </w:p>
         </w:tc>
+        <w:bookmarkStart w:id="0" w:name="_GoBack"/>
+        <w:bookmarkEnd w:id="0"/>
       </w:tr>
       <w:tr>
         <w:tc>
@@ -6903,6 +6905,20 @@
                 <w:lang w:val="en-GB"/>
               </w:rPr>
               <w:t>Registrato</w:t>
+            </w:r>
+            <w:proofErr w:type="spellEnd"/>
+            <w:r>
+              <w:rPr>
+                <w:lang w:val="en-GB"/>
+              </w:rPr>
+              <w:t xml:space="preserve">, </w:t>
+            </w:r>
+            <w:proofErr w:type="spellStart"/>
+            <w:r>
+              <w:rPr>
+                <w:lang w:val="en-GB"/>
+              </w:rPr>
+              <w:t>Operatore</w:t>
             </w:r>
             <w:proofErr w:type="spellEnd"/>
           </w:p>
@@ -9282,10 +9298,7 @@
         </w:tc>
       </w:tr>
     </w:tbl>
-    <w:p>
-      <w:bookmarkStart w:id="0" w:name="_GoBack"/>
-      <w:bookmarkEnd w:id="0"/>
-    </w:p>
+    <w:p/>
     <w:sectPr>
       <w:pgSz w:w="11906" w:h="16838"/>
       <w:pgMar w:top="1417" w:right="1134" w:bottom="1134" w:left="1134" w:header="708" w:footer="708" w:gutter="0"/>

</xml_diff>

<commit_message>
UserCase modificato nel caso d'uso Creazione evento modificando il requisito d'entrata
</commit_message>
<xml_diff>
--- a/Internal work product/UserCase.docx
+++ b/Internal work product/UserCase.docx
@@ -1283,9 +1283,6 @@
             <w:gridSpan w:val="2"/>
           </w:tcPr>
           <w:p>
-            <w:r>
-              <w:t>L’</w:t>
-            </w:r>
             <w:proofErr w:type="spellStart"/>
             <w:r>
               <w:t>UtenteRegistrato</w:t>
@@ -1303,6 +1300,24 @@
             <w:r>
               <w:t>LOGIN</w:t>
             </w:r>
+            <w:r>
+              <w:t xml:space="preserve"> &amp;</w:t>
+            </w:r>
+          </w:p>
+          <w:p>
+            <w:proofErr w:type="spellStart"/>
+            <w:r>
+              <w:t>UtenteRegistrato</w:t>
+            </w:r>
+            <w:proofErr w:type="spellEnd"/>
+            <w:r>
+              <w:t xml:space="preserve"> deve aver svolto il caso d’uso : </w:t>
+            </w:r>
+            <w:r>
+              <w:t>UCVISUALIZZAZIONEEV</w:t>
+            </w:r>
+            <w:bookmarkStart w:id="0" w:name="_GoBack"/>
+            <w:bookmarkEnd w:id="0"/>
           </w:p>
         </w:tc>
       </w:tr>
@@ -1806,7 +1821,6 @@
               <w:rPr>
                 <w:lang w:val="en-US"/>
               </w:rPr>
-              <w:lastRenderedPageBreak/>
               <w:t xml:space="preserve">Nome </w:t>
             </w:r>
             <w:proofErr w:type="spellStart"/>
@@ -4038,7 +4052,6 @@
               <w:rPr>
                 <w:lang w:val="en-US"/>
               </w:rPr>
-              <w:lastRenderedPageBreak/>
               <w:t xml:space="preserve">Nome </w:t>
             </w:r>
             <w:proofErr w:type="spellStart"/>
@@ -4633,6 +4646,7 @@
           <w:p/>
           <w:p>
             <w:r>
+              <w:lastRenderedPageBreak/>
               <w:t xml:space="preserve">2.Il sistema accoglie la richiesta e </w:t>
             </w:r>
             <w:r>
@@ -5504,11 +5518,11 @@
           <w:p/>
           <w:p>
             <w:r>
+              <w:lastRenderedPageBreak/>
               <w:t xml:space="preserve">2. Viene presentata la pagina di registrazione all’interno del browser web di </w:t>
             </w:r>
             <w:proofErr w:type="spellStart"/>
             <w:r>
-              <w:lastRenderedPageBreak/>
               <w:t>UtenteNonRegistrato</w:t>
             </w:r>
             <w:proofErr w:type="spellEnd"/>
@@ -6058,7 +6072,6 @@
               <w:ind w:left="3" w:firstLine="6"/>
             </w:pPr>
             <w:r>
-              <w:lastRenderedPageBreak/>
               <w:t xml:space="preserve">3. </w:t>
             </w:r>
             <w:proofErr w:type="spellStart"/>
@@ -6159,7 +6172,11 @@
           <w:p/>
           <w:p>
             <w:r>
-              <w:t xml:space="preserve">2. Viene presentata la pagina di registrazione all’interno del browser web di </w:t>
+              <w:t xml:space="preserve">2. Viene presentata la pagina di registrazione all’interno del </w:t>
+            </w:r>
+            <w:r>
+              <w:lastRenderedPageBreak/>
+              <w:t xml:space="preserve">browser web di </w:t>
             </w:r>
             <w:proofErr w:type="spellStart"/>
             <w:r>
@@ -6673,6 +6690,7 @@
           <w:p/>
           <w:p>
             <w:r>
+              <w:lastRenderedPageBreak/>
               <w:t xml:space="preserve">4. </w:t>
             </w:r>
             <w:proofErr w:type="spellStart"/>
@@ -6687,11 +6705,7 @@
               <w:t>seleziona l’area in cui è possibile visualizzare il codice personale</w:t>
             </w:r>
             <w:r>
-              <w:t xml:space="preserve"> associato </w:t>
-            </w:r>
-            <w:r>
-              <w:lastRenderedPageBreak/>
-              <w:t xml:space="preserve">all’evento per validare la partecipazione </w:t>
+              <w:t xml:space="preserve"> associato all’evento per validare la partecipazione </w:t>
             </w:r>
           </w:p>
           <w:p/>
@@ -7369,6 +7383,7 @@
               <w:rPr>
                 <w:lang w:val="en-GB"/>
               </w:rPr>
+              <w:lastRenderedPageBreak/>
               <w:t>Condizioni</w:t>
             </w:r>
             <w:proofErr w:type="spellEnd"/>
@@ -8378,6 +8393,7 @@
               <w:rPr>
                 <w:lang w:val="en-GB"/>
               </w:rPr>
+              <w:lastRenderedPageBreak/>
               <w:t>Eccezioni</w:t>
             </w:r>
             <w:proofErr w:type="spellEnd"/>
@@ -8454,7 +8470,6 @@
               <w:rPr>
                 <w:lang w:val="en-GB"/>
               </w:rPr>
-              <w:lastRenderedPageBreak/>
               <w:t>Requisiti</w:t>
             </w:r>
             <w:proofErr w:type="spellEnd"/>
@@ -9182,6 +9197,7 @@
           </w:tcPr>
           <w:p>
             <w:r>
+              <w:lastRenderedPageBreak/>
               <w:t>SISTEMA</w:t>
             </w:r>
           </w:p>
@@ -9203,7 +9219,11 @@
             </w:r>
             <w:proofErr w:type="spellEnd"/>
             <w:r>
-              <w:t xml:space="preserve"> indicato nel </w:t>
+              <w:t xml:space="preserve"> indicato </w:t>
+            </w:r>
+            <w:r>
+              <w:lastRenderedPageBreak/>
+              <w:t xml:space="preserve">nel </w:t>
             </w:r>
             <w:proofErr w:type="spellStart"/>
             <w:r>
@@ -9211,11 +9231,7 @@
             </w:r>
             <w:proofErr w:type="spellEnd"/>
             <w:r>
-              <w:t xml:space="preserve"> Moderatore, notifica </w:t>
-            </w:r>
-            <w:r>
-              <w:lastRenderedPageBreak/>
-              <w:t>l’avvenut</w:t>
+              <w:t xml:space="preserve"> Moderatore, notifica l’avvenut</w:t>
             </w:r>
             <w:r>
               <w:t xml:space="preserve">a </w:t>
@@ -10143,12 +10159,7 @@
             </w:r>
             <w:proofErr w:type="spellEnd"/>
             <w:r>
-              <w:t xml:space="preserve"> per l’inserimento di luogo, range chilome</w:t>
-            </w:r>
-            <w:bookmarkStart w:id="0" w:name="_GoBack"/>
-            <w:bookmarkEnd w:id="0"/>
-            <w:r>
-              <w:t>trico in cui ricercare, data e orario di inizio e data e orario di fine</w:t>
+              <w:t xml:space="preserve"> per l’inserimento di luogo, range chilometrico in cui ricercare, data e orario di inizio e data e orario di fine</w:t>
             </w:r>
           </w:p>
           <w:p/>
@@ -10320,82 +10331,76 @@
           </w:tcPr>
           <w:p>
             <w:r>
-              <w:t xml:space="preserve">Ricerca </w:t>
-            </w:r>
-            <w:r>
+              <w:t>Ricerca Utente</w:t>
+            </w:r>
+          </w:p>
+        </w:tc>
+      </w:tr>
+      <w:tr>
+        <w:tc>
+          <w:tcPr>
+            <w:tcW w:w="2830" w:type="dxa"/>
+          </w:tcPr>
+          <w:p>
+            <w:pPr>
+              <w:rPr>
+                <w:lang w:val="en-US"/>
+              </w:rPr>
+            </w:pPr>
+            <w:r>
+              <w:rPr>
+                <w:lang w:val="en-US"/>
+              </w:rPr>
+              <w:t>ID</w:t>
+            </w:r>
+          </w:p>
+        </w:tc>
+        <w:tc>
+          <w:tcPr>
+            <w:tcW w:w="6798" w:type="dxa"/>
+            <w:gridSpan w:val="2"/>
+          </w:tcPr>
+          <w:p>
+            <w:r>
+              <w:t>UCRICEUT</w:t>
+            </w:r>
+          </w:p>
+        </w:tc>
+      </w:tr>
+      <w:tr>
+        <w:tc>
+          <w:tcPr>
+            <w:tcW w:w="2830" w:type="dxa"/>
+          </w:tcPr>
+          <w:p>
+            <w:proofErr w:type="spellStart"/>
+            <w:r>
+              <w:rPr>
+                <w:lang w:val="en-US"/>
+              </w:rPr>
+              <w:t>Partecipanti</w:t>
+            </w:r>
+            <w:proofErr w:type="spellEnd"/>
+          </w:p>
+        </w:tc>
+        <w:tc>
+          <w:tcPr>
+            <w:tcW w:w="6798" w:type="dxa"/>
+            <w:gridSpan w:val="2"/>
+          </w:tcPr>
+          <w:p>
+            <w:pPr>
+              <w:rPr>
+                <w:lang w:val="en-US"/>
+              </w:rPr>
+            </w:pPr>
+            <w:proofErr w:type="spellStart"/>
+            <w:r>
+              <w:rPr>
+                <w:lang w:val="en-US"/>
+              </w:rPr>
               <w:t>Utente</w:t>
             </w:r>
-          </w:p>
-        </w:tc>
-      </w:tr>
-      <w:tr>
-        <w:tc>
-          <w:tcPr>
-            <w:tcW w:w="2830" w:type="dxa"/>
-          </w:tcPr>
-          <w:p>
-            <w:pPr>
-              <w:rPr>
-                <w:lang w:val="en-US"/>
-              </w:rPr>
-            </w:pPr>
-            <w:r>
-              <w:rPr>
-                <w:lang w:val="en-US"/>
-              </w:rPr>
-              <w:t>ID</w:t>
-            </w:r>
-          </w:p>
-        </w:tc>
-        <w:tc>
-          <w:tcPr>
-            <w:tcW w:w="6798" w:type="dxa"/>
-            <w:gridSpan w:val="2"/>
-          </w:tcPr>
-          <w:p>
-            <w:r>
-              <w:t>UCRICE</w:t>
-            </w:r>
-            <w:r>
-              <w:t>UT</w:t>
-            </w:r>
-          </w:p>
-        </w:tc>
-      </w:tr>
-      <w:tr>
-        <w:tc>
-          <w:tcPr>
-            <w:tcW w:w="2830" w:type="dxa"/>
-          </w:tcPr>
-          <w:p>
-            <w:proofErr w:type="spellStart"/>
-            <w:r>
-              <w:rPr>
-                <w:lang w:val="en-US"/>
-              </w:rPr>
-              <w:t>Partecipanti</w:t>
-            </w:r>
-            <w:proofErr w:type="spellEnd"/>
-          </w:p>
-        </w:tc>
-        <w:tc>
-          <w:tcPr>
-            <w:tcW w:w="6798" w:type="dxa"/>
-            <w:gridSpan w:val="2"/>
-          </w:tcPr>
-          <w:p>
-            <w:pPr>
-              <w:rPr>
-                <w:lang w:val="en-US"/>
-              </w:rPr>
-            </w:pPr>
-            <w:proofErr w:type="spellStart"/>
-            <w:r>
-              <w:rPr>
-                <w:lang w:val="en-US"/>
-              </w:rPr>
-              <w:t>Utente</w:t>
-            </w:r>
             <w:proofErr w:type="spellEnd"/>
           </w:p>
         </w:tc>
@@ -10456,13 +10461,7 @@
           </w:p>
           <w:p>
             <w:r>
-              <w:t xml:space="preserve">1. Utente esprime la sua volontà di ricercare </w:t>
-            </w:r>
-            <w:r>
-              <w:t>utenti</w:t>
-            </w:r>
-            <w:r>
-              <w:t xml:space="preserve"> attraverso un selettore</w:t>
+              <w:t>1. Utente esprime la sua volontà di ricercare utenti attraverso un selettore</w:t>
             </w:r>
           </w:p>
           <w:p/>
@@ -10479,19 +10478,7 @@
             </w:r>
             <w:proofErr w:type="spellEnd"/>
             <w:r>
-              <w:t xml:space="preserve"> con le </w:t>
-            </w:r>
-            <w:r>
-              <w:t>keyword</w:t>
-            </w:r>
-            <w:r>
-              <w:t xml:space="preserve"> che ritiene accurate per cercare </w:t>
-            </w:r>
-            <w:r>
-              <w:t xml:space="preserve">l’utente </w:t>
-            </w:r>
-            <w:r>
-              <w:t xml:space="preserve">desiderato e sottomette il </w:t>
+              <w:t xml:space="preserve"> con le keyword che ritiene accurate per cercare l’utente desiderato e sottomette il </w:t>
             </w:r>
             <w:proofErr w:type="spellStart"/>
             <w:r>
@@ -10531,36 +10518,28 @@
             </w:r>
             <w:proofErr w:type="spellEnd"/>
             <w:r>
-              <w:t xml:space="preserve"> per l’inserimento</w:t>
-            </w:r>
-            <w:r>
-              <w:t xml:space="preserve"> delle keyword secondo cui effettuare la ricerca</w:t>
-            </w:r>
-          </w:p>
-          <w:p/>
-          <w:p/>
-          <w:p/>
-          <w:p/>
-          <w:p>
-            <w:r>
-              <w:t xml:space="preserve">4. Il sistema valuta la richiesta e mostra una pagina contente gli </w:t>
-            </w:r>
-            <w:r>
-              <w:t>utenti</w:t>
-            </w:r>
-            <w:r>
-              <w:t xml:space="preserve"> che soddisfano i requisiti di ricerca ad Utente</w:t>
-            </w:r>
-          </w:p>
-        </w:tc>
-      </w:tr>
-      <w:tr>
-        <w:tc>
-          <w:tcPr>
-            <w:tcW w:w="2830" w:type="dxa"/>
-          </w:tcPr>
-          <w:p>
-            <w:r>
+              <w:t xml:space="preserve"> per l’inserimento delle keyword secondo cui effettuare la ricerca</w:t>
+            </w:r>
+          </w:p>
+          <w:p/>
+          <w:p/>
+          <w:p/>
+          <w:p/>
+          <w:p>
+            <w:r>
+              <w:t>4. Il sistema valuta la richiesta e mostra una pagina contente gli utenti che soddisfano i requisiti di ricerca ad Utente</w:t>
+            </w:r>
+          </w:p>
+        </w:tc>
+      </w:tr>
+      <w:tr>
+        <w:tc>
+          <w:tcPr>
+            <w:tcW w:w="2830" w:type="dxa"/>
+          </w:tcPr>
+          <w:p>
+            <w:r>
+              <w:lastRenderedPageBreak/>
               <w:t>Condizioni di entrata</w:t>
             </w:r>
           </w:p>
@@ -10584,7 +10563,6 @@
           </w:tcPr>
           <w:p>
             <w:r>
-              <w:lastRenderedPageBreak/>
               <w:t>Eccezioni</w:t>
             </w:r>
           </w:p>
@@ -10619,13 +10597,7 @@
           </w:tcPr>
           <w:p>
             <w:r>
-              <w:t xml:space="preserve">L’Utente visualizza una lista di </w:t>
-            </w:r>
-            <w:r>
-              <w:t>utenti</w:t>
-            </w:r>
-            <w:r>
-              <w:t xml:space="preserve"> corrispondenti ai dati di ricerca immessi al passo 3. </w:t>
+              <w:t xml:space="preserve">L’Utente visualizza una lista di utenti corrispondenti ai dati di ricerca immessi al passo 3. </w:t>
             </w:r>
           </w:p>
         </w:tc>

</xml_diff>

<commit_message>
Mod il caso d'uso partecipazione evento perche stava sbagliato la cit al caso d'uso nel sistema Correzioni grammaticali  sulle classi
Rivedere SegnalazioneCommento
Sono stati fatti:
ValidationControl descrizione
SegnalazioneCommentoControl descrizione
SegnalazioneEventoControl descrizione

In più i nuovi sequence diagrams
</commit_message>
<xml_diff>
--- a/Internal work product/UserCase.docx
+++ b/Internal work product/UserCase.docx
@@ -1187,19 +1187,17 @@
             </w:r>
             <w:proofErr w:type="spellEnd"/>
             <w:r>
-              <w:t xml:space="preserve"> per </w:t>
-            </w:r>
-            <w:proofErr w:type="gramStart"/>
-            <w:r>
-              <w:t>le</w:t>
+              <w:t xml:space="preserve"> per le</w:t>
             </w:r>
             <w:r>
               <w:t xml:space="preserve"> </w:t>
             </w:r>
             <w:r>
-              <w:t>informazione</w:t>
-            </w:r>
-            <w:proofErr w:type="gramEnd"/>
+              <w:t>informazion</w:t>
+            </w:r>
+            <w:r>
+              <w:t>i</w:t>
+            </w:r>
             <w:r>
               <w:t xml:space="preserve"> dell’evento</w:t>
             </w:r>
@@ -1311,13 +1309,8 @@
             </w:r>
             <w:proofErr w:type="spellEnd"/>
             <w:r>
-              <w:t xml:space="preserve"> deve aver svolto il caso d’uso : </w:t>
-            </w:r>
-            <w:r>
-              <w:t>UCVISUALIZZAZIONEEV</w:t>
-            </w:r>
-            <w:bookmarkStart w:id="0" w:name="_GoBack"/>
-            <w:bookmarkEnd w:id="0"/>
+              <w:t xml:space="preserve"> deve aver svolto il caso d’uso : UCVISUALIZZAZIONEEV</w:t>
+            </w:r>
           </w:p>
         </w:tc>
       </w:tr>
@@ -2421,10 +2414,18 @@
               <w:t xml:space="preserve"> </w:t>
             </w:r>
             <w:r>
-              <w:t>UCVISEVENTO e notifica l’utente della riuscita dell’operazione</w:t>
-            </w:r>
-          </w:p>
-        </w:tc>
+              <w:t>UCVINFOEV</w:t>
+            </w:r>
+            <w:r>
+              <w:t xml:space="preserve"> </w:t>
+            </w:r>
+            <w:r>
+              <w:t>e notifica l’utente della riuscita dell’operazione</w:t>
+            </w:r>
+          </w:p>
+        </w:tc>
+        <w:bookmarkStart w:id="0" w:name="_GoBack"/>
+        <w:bookmarkEnd w:id="0"/>
       </w:tr>
       <w:tr>
         <w:tc>
@@ -4052,6 +4053,7 @@
               <w:rPr>
                 <w:lang w:val="en-US"/>
               </w:rPr>
+              <w:lastRenderedPageBreak/>
               <w:t xml:space="preserve">Nome </w:t>
             </w:r>
             <w:proofErr w:type="spellStart"/>
@@ -4646,7 +4648,6 @@
           <w:p/>
           <w:p>
             <w:r>
-              <w:lastRenderedPageBreak/>
               <w:t xml:space="preserve">2.Il sistema accoglie la richiesta e </w:t>
             </w:r>
             <w:r>
@@ -5518,11 +5519,11 @@
           <w:p/>
           <w:p>
             <w:r>
+              <w:t xml:space="preserve">2. Viene presentata la pagina di registrazione all’interno del browser web di </w:t>
+            </w:r>
+            <w:proofErr w:type="spellStart"/>
+            <w:r>
               <w:lastRenderedPageBreak/>
-              <w:t xml:space="preserve">2. Viene presentata la pagina di registrazione all’interno del browser web di </w:t>
-            </w:r>
-            <w:proofErr w:type="spellStart"/>
-            <w:r>
               <w:t>UtenteNonRegistrato</w:t>
             </w:r>
             <w:proofErr w:type="spellEnd"/>
@@ -6072,6 +6073,7 @@
               <w:ind w:left="3" w:firstLine="6"/>
             </w:pPr>
             <w:r>
+              <w:lastRenderedPageBreak/>
               <w:t xml:space="preserve">3. </w:t>
             </w:r>
             <w:proofErr w:type="spellStart"/>
@@ -6172,11 +6174,7 @@
           <w:p/>
           <w:p>
             <w:r>
-              <w:t xml:space="preserve">2. Viene presentata la pagina di registrazione all’interno del </w:t>
-            </w:r>
-            <w:r>
-              <w:lastRenderedPageBreak/>
-              <w:t xml:space="preserve">browser web di </w:t>
+              <w:t xml:space="preserve">2. Viene presentata la pagina di registrazione all’interno del browser web di </w:t>
             </w:r>
             <w:proofErr w:type="spellStart"/>
             <w:r>
@@ -6690,22 +6688,25 @@
           <w:p/>
           <w:p>
             <w:r>
+              <w:t xml:space="preserve">4. </w:t>
+            </w:r>
+            <w:proofErr w:type="spellStart"/>
+            <w:r>
+              <w:t>UtenteRegistrato</w:t>
+            </w:r>
+            <w:proofErr w:type="spellEnd"/>
+            <w:r>
+              <w:t xml:space="preserve"> </w:t>
+            </w:r>
+            <w:r>
+              <w:t>seleziona l’area in cui è possibile visualizzare il codice personale</w:t>
+            </w:r>
+            <w:r>
+              <w:t xml:space="preserve"> associato </w:t>
+            </w:r>
+            <w:r>
               <w:lastRenderedPageBreak/>
-              <w:t xml:space="preserve">4. </w:t>
-            </w:r>
-            <w:proofErr w:type="spellStart"/>
-            <w:r>
-              <w:t>UtenteRegistrato</w:t>
-            </w:r>
-            <w:proofErr w:type="spellEnd"/>
-            <w:r>
-              <w:t xml:space="preserve"> </w:t>
-            </w:r>
-            <w:r>
-              <w:t>seleziona l’area in cui è possibile visualizzare il codice personale</w:t>
-            </w:r>
-            <w:r>
-              <w:t xml:space="preserve"> associato all’evento per validare la partecipazione </w:t>
+              <w:t xml:space="preserve">all’evento per validare la partecipazione </w:t>
             </w:r>
           </w:p>
           <w:p/>
@@ -7383,7 +7384,6 @@
               <w:rPr>
                 <w:lang w:val="en-GB"/>
               </w:rPr>
-              <w:lastRenderedPageBreak/>
               <w:t>Condizioni</w:t>
             </w:r>
             <w:proofErr w:type="spellEnd"/>
@@ -8393,83 +8393,83 @@
               <w:rPr>
                 <w:lang w:val="en-GB"/>
               </w:rPr>
+              <w:t>Eccezioni</w:t>
+            </w:r>
+            <w:proofErr w:type="spellEnd"/>
+          </w:p>
+        </w:tc>
+        <w:tc>
+          <w:tcPr>
+            <w:tcW w:w="6798" w:type="dxa"/>
+            <w:gridSpan w:val="2"/>
+          </w:tcPr>
+          <w:p/>
+        </w:tc>
+      </w:tr>
+      <w:tr>
+        <w:tc>
+          <w:tcPr>
+            <w:tcW w:w="2830" w:type="dxa"/>
+          </w:tcPr>
+          <w:p>
+            <w:pPr>
+              <w:rPr>
+                <w:lang w:val="en-GB"/>
+              </w:rPr>
+            </w:pPr>
+            <w:proofErr w:type="spellStart"/>
+            <w:r>
+              <w:rPr>
+                <w:lang w:val="en-GB"/>
+              </w:rPr>
+              <w:t>Condizioni</w:t>
+            </w:r>
+            <w:proofErr w:type="spellEnd"/>
+            <w:r>
+              <w:rPr>
+                <w:lang w:val="en-GB"/>
+              </w:rPr>
+              <w:t xml:space="preserve"> di </w:t>
+            </w:r>
+            <w:proofErr w:type="spellStart"/>
+            <w:r>
+              <w:rPr>
+                <w:lang w:val="en-GB"/>
+              </w:rPr>
+              <w:t>uscita</w:t>
+            </w:r>
+            <w:proofErr w:type="spellEnd"/>
+          </w:p>
+        </w:tc>
+        <w:tc>
+          <w:tcPr>
+            <w:tcW w:w="6798" w:type="dxa"/>
+            <w:gridSpan w:val="2"/>
+          </w:tcPr>
+          <w:p>
+            <w:r>
+              <w:t>Il feedback dell’evento visibile dagli utenti della piattaforma è cambiato.</w:t>
+            </w:r>
+          </w:p>
+        </w:tc>
+      </w:tr>
+      <w:tr>
+        <w:tc>
+          <w:tcPr>
+            <w:tcW w:w="2830" w:type="dxa"/>
+          </w:tcPr>
+          <w:p>
+            <w:pPr>
+              <w:rPr>
+                <w:lang w:val="en-GB"/>
+              </w:rPr>
+            </w:pPr>
+            <w:proofErr w:type="spellStart"/>
+            <w:r>
+              <w:rPr>
+                <w:lang w:val="en-GB"/>
+              </w:rPr>
               <w:lastRenderedPageBreak/>
-              <w:t>Eccezioni</w:t>
-            </w:r>
-            <w:proofErr w:type="spellEnd"/>
-          </w:p>
-        </w:tc>
-        <w:tc>
-          <w:tcPr>
-            <w:tcW w:w="6798" w:type="dxa"/>
-            <w:gridSpan w:val="2"/>
-          </w:tcPr>
-          <w:p/>
-        </w:tc>
-      </w:tr>
-      <w:tr>
-        <w:tc>
-          <w:tcPr>
-            <w:tcW w:w="2830" w:type="dxa"/>
-          </w:tcPr>
-          <w:p>
-            <w:pPr>
-              <w:rPr>
-                <w:lang w:val="en-GB"/>
-              </w:rPr>
-            </w:pPr>
-            <w:proofErr w:type="spellStart"/>
-            <w:r>
-              <w:rPr>
-                <w:lang w:val="en-GB"/>
-              </w:rPr>
-              <w:t>Condizioni</w:t>
-            </w:r>
-            <w:proofErr w:type="spellEnd"/>
-            <w:r>
-              <w:rPr>
-                <w:lang w:val="en-GB"/>
-              </w:rPr>
-              <w:t xml:space="preserve"> di </w:t>
-            </w:r>
-            <w:proofErr w:type="spellStart"/>
-            <w:r>
-              <w:rPr>
-                <w:lang w:val="en-GB"/>
-              </w:rPr>
-              <w:t>uscita</w:t>
-            </w:r>
-            <w:proofErr w:type="spellEnd"/>
-          </w:p>
-        </w:tc>
-        <w:tc>
-          <w:tcPr>
-            <w:tcW w:w="6798" w:type="dxa"/>
-            <w:gridSpan w:val="2"/>
-          </w:tcPr>
-          <w:p>
-            <w:r>
-              <w:t>Il feedback dell’evento visibile dagli utenti della piattaforma è cambiato.</w:t>
-            </w:r>
-          </w:p>
-        </w:tc>
-      </w:tr>
-      <w:tr>
-        <w:tc>
-          <w:tcPr>
-            <w:tcW w:w="2830" w:type="dxa"/>
-          </w:tcPr>
-          <w:p>
-            <w:pPr>
-              <w:rPr>
-                <w:lang w:val="en-GB"/>
-              </w:rPr>
-            </w:pPr>
-            <w:proofErr w:type="spellStart"/>
-            <w:r>
-              <w:rPr>
-                <w:lang w:val="en-GB"/>
-              </w:rPr>
               <w:t>Requisiti</w:t>
             </w:r>
             <w:proofErr w:type="spellEnd"/>
@@ -9197,41 +9197,40 @@
           </w:tcPr>
           <w:p>
             <w:r>
+              <w:t>SISTEMA</w:t>
+            </w:r>
+          </w:p>
+          <w:p/>
+          <w:p/>
+          <w:p/>
+          <w:p/>
+          <w:p/>
+          <w:p/>
+          <w:p/>
+          <w:p/>
+          <w:p>
+            <w:r>
+              <w:t xml:space="preserve">2. Il sistema elabora le informazioni e rende </w:t>
+            </w:r>
+            <w:proofErr w:type="spellStart"/>
+            <w:r>
+              <w:t>UtenteRegistrato</w:t>
+            </w:r>
+            <w:proofErr w:type="spellEnd"/>
+            <w:r>
+              <w:t xml:space="preserve"> indicato nel </w:t>
+            </w:r>
+            <w:proofErr w:type="spellStart"/>
+            <w:r>
+              <w:t>form</w:t>
+            </w:r>
+            <w:proofErr w:type="spellEnd"/>
+            <w:r>
+              <w:t xml:space="preserve"> Moderatore, notifica </w:t>
+            </w:r>
+            <w:r>
               <w:lastRenderedPageBreak/>
-              <w:t>SISTEMA</w:t>
-            </w:r>
-          </w:p>
-          <w:p/>
-          <w:p/>
-          <w:p/>
-          <w:p/>
-          <w:p/>
-          <w:p/>
-          <w:p/>
-          <w:p/>
-          <w:p>
-            <w:r>
-              <w:t xml:space="preserve">2. Il sistema elabora le informazioni e rende </w:t>
-            </w:r>
-            <w:proofErr w:type="spellStart"/>
-            <w:r>
-              <w:t>UtenteRegistrato</w:t>
-            </w:r>
-            <w:proofErr w:type="spellEnd"/>
-            <w:r>
-              <w:t xml:space="preserve"> indicato </w:t>
-            </w:r>
-            <w:r>
-              <w:lastRenderedPageBreak/>
-              <w:t xml:space="preserve">nel </w:t>
-            </w:r>
-            <w:proofErr w:type="spellStart"/>
-            <w:r>
-              <w:t>form</w:t>
-            </w:r>
-            <w:proofErr w:type="spellEnd"/>
-            <w:r>
-              <w:t xml:space="preserve"> Moderatore, notifica l’avvenut</w:t>
+              <w:t>l’avvenut</w:t>
             </w:r>
             <w:r>
               <w:t xml:space="preserve">a </w:t>
@@ -10539,30 +10538,30 @@
           </w:tcPr>
           <w:p>
             <w:r>
+              <w:t>Condizioni di entrata</w:t>
+            </w:r>
+          </w:p>
+        </w:tc>
+        <w:tc>
+          <w:tcPr>
+            <w:tcW w:w="6798" w:type="dxa"/>
+            <w:gridSpan w:val="2"/>
+          </w:tcPr>
+          <w:p>
+            <w:r>
+              <w:t>Utente deve aver completato il caso d’uso UCVISRIC</w:t>
+            </w:r>
+          </w:p>
+        </w:tc>
+      </w:tr>
+      <w:tr>
+        <w:tc>
+          <w:tcPr>
+            <w:tcW w:w="2830" w:type="dxa"/>
+          </w:tcPr>
+          <w:p>
+            <w:r>
               <w:lastRenderedPageBreak/>
-              <w:t>Condizioni di entrata</w:t>
-            </w:r>
-          </w:p>
-        </w:tc>
-        <w:tc>
-          <w:tcPr>
-            <w:tcW w:w="6798" w:type="dxa"/>
-            <w:gridSpan w:val="2"/>
-          </w:tcPr>
-          <w:p>
-            <w:r>
-              <w:t>Utente deve aver completato il caso d’uso UCVISRIC</w:t>
-            </w:r>
-          </w:p>
-        </w:tc>
-      </w:tr>
-      <w:tr>
-        <w:tc>
-          <w:tcPr>
-            <w:tcW w:w="2830" w:type="dxa"/>
-          </w:tcPr>
-          <w:p>
-            <w:r>
               <w:t>Eccezioni</w:t>
             </w:r>
           </w:p>

</xml_diff>

<commit_message>
Cambiato lo user case UCREGISTRAZIONEUT Passati dalla verificia della mail tramite link a una per mezzo di un codice di verifica da inserire manualmente
</commit_message>
<xml_diff>
--- a/Internal work product/UserCase.docx
+++ b/Internal work product/UserCase.docx
@@ -5,6 +5,7 @@
     <w:p>
       <w:pPr>
         <w:rPr>
+          <w:sz w:val="24"/>
           <w:lang w:val="en-US"/>
         </w:rPr>
       </w:pPr>
@@ -2414,18 +2415,13 @@
               <w:t xml:space="preserve"> </w:t>
             </w:r>
             <w:r>
-              <w:t>UCVINFOEV</w:t>
-            </w:r>
-            <w:r>
-              <w:t xml:space="preserve"> </w:t>
+              <w:t xml:space="preserve">UCVINFOEV </w:t>
             </w:r>
             <w:r>
               <w:t>e notifica l’utente della riuscita dell’operazione</w:t>
             </w:r>
           </w:p>
         </w:tc>
-        <w:bookmarkStart w:id="0" w:name="_GoBack"/>
-        <w:bookmarkEnd w:id="0"/>
       </w:tr>
       <w:tr>
         <w:tc>
@@ -5482,21 +5478,34 @@
             </w:pPr>
           </w:p>
           <w:p/>
+          <w:p/>
+          <w:p/>
           <w:p>
             <w:pPr>
               <w:ind w:firstLine="6"/>
             </w:pPr>
             <w:r>
-              <w:t xml:space="preserve">6. </w:t>
-            </w:r>
-            <w:proofErr w:type="spellStart"/>
-            <w:r>
-              <w:t>UtenteNonRegistrato</w:t>
-            </w:r>
-            <w:proofErr w:type="spellEnd"/>
-            <w:r>
-              <w:t xml:space="preserve"> conferma l’account. </w:t>
-            </w:r>
+              <w:t>7</w:t>
+            </w:r>
+            <w:r>
+              <w:t>.</w:t>
+            </w:r>
+            <w:r>
+              <w:t xml:space="preserve"> </w:t>
+            </w:r>
+            <w:proofErr w:type="spellStart"/>
+            <w:r>
+              <w:t>UtenteNonRegistarto</w:t>
+            </w:r>
+            <w:proofErr w:type="spellEnd"/>
+            <w:r>
+              <w:t xml:space="preserve">, dopo aver acceduto alla casella della mail inserita al punto 3, inserisce il codice di conferma nel </w:t>
+            </w:r>
+            <w:proofErr w:type="spellStart"/>
+            <w:r>
+              <w:t>form</w:t>
+            </w:r>
+            <w:proofErr w:type="spellEnd"/>
           </w:p>
           <w:p/>
         </w:tc>
@@ -5587,15 +5596,40 @@
             </w:r>
             <w:proofErr w:type="spellEnd"/>
             <w:r>
-              <w:t xml:space="preserve"> al passo 3, contente un link di verifica e resta in attesa che l’utente visiti tale link per attivare l’account</w:t>
-            </w:r>
-          </w:p>
-          <w:p/>
-          <w:p/>
-          <w:p/>
-          <w:p>
-            <w:r>
-              <w:t>7. Il sistema</w:t>
+              <w:t xml:space="preserve"> al passo 3, contente un </w:t>
+            </w:r>
+            <w:r>
+              <w:t>codice</w:t>
+            </w:r>
+            <w:r>
+              <w:t xml:space="preserve"> di verifica e </w:t>
+            </w:r>
+            <w:r>
+              <w:t xml:space="preserve">mostra all’utente un </w:t>
+            </w:r>
+            <w:proofErr w:type="spellStart"/>
+            <w:r>
+              <w:t>form</w:t>
+            </w:r>
+            <w:proofErr w:type="spellEnd"/>
+            <w:r>
+              <w:t xml:space="preserve"> in cui è possibile inserire tale codice</w:t>
+            </w:r>
+          </w:p>
+          <w:p/>
+          <w:p/>
+          <w:p/>
+          <w:p/>
+          <w:p/>
+          <w:p/>
+          <w:p>
+            <w:r>
+              <w:t>8</w:t>
+            </w:r>
+            <w:bookmarkStart w:id="0" w:name="_GoBack"/>
+            <w:bookmarkEnd w:id="0"/>
+            <w:r>
+              <w:t>. Il sistema</w:t>
             </w:r>
             <w:r>
               <w:t xml:space="preserve"> abilita l’account</w:t>
@@ -6073,7 +6107,6 @@
               <w:ind w:left="3" w:firstLine="6"/>
             </w:pPr>
             <w:r>
-              <w:lastRenderedPageBreak/>
               <w:t xml:space="preserve">3. </w:t>
             </w:r>
             <w:proofErr w:type="spellStart"/>
@@ -6174,7 +6207,11 @@
           <w:p/>
           <w:p>
             <w:r>
-              <w:t xml:space="preserve">2. Viene presentata la pagina di registrazione all’interno del browser web di </w:t>
+              <w:t xml:space="preserve">2. Viene presentata la pagina di registrazione all’interno del </w:t>
+            </w:r>
+            <w:r>
+              <w:lastRenderedPageBreak/>
+              <w:t xml:space="preserve">browser web di </w:t>
             </w:r>
             <w:proofErr w:type="spellStart"/>
             <w:r>
@@ -6688,6 +6725,7 @@
           <w:p/>
           <w:p>
             <w:r>
+              <w:lastRenderedPageBreak/>
               <w:t xml:space="preserve">4. </w:t>
             </w:r>
             <w:proofErr w:type="spellStart"/>
@@ -6702,11 +6740,7 @@
               <w:t>seleziona l’area in cui è possibile visualizzare il codice personale</w:t>
             </w:r>
             <w:r>
-              <w:t xml:space="preserve"> associato </w:t>
-            </w:r>
-            <w:r>
-              <w:lastRenderedPageBreak/>
-              <w:t xml:space="preserve">all’evento per validare la partecipazione </w:t>
+              <w:t xml:space="preserve"> associato all’evento per validare la partecipazione </w:t>
             </w:r>
           </w:p>
           <w:p/>
@@ -7384,6 +7418,7 @@
               <w:rPr>
                 <w:lang w:val="en-GB"/>
               </w:rPr>
+              <w:lastRenderedPageBreak/>
               <w:t>Condizioni</w:t>
             </w:r>
             <w:proofErr w:type="spellEnd"/>
@@ -8393,6 +8428,7 @@
               <w:rPr>
                 <w:lang w:val="en-GB"/>
               </w:rPr>
+              <w:lastRenderedPageBreak/>
               <w:t>Eccezioni</w:t>
             </w:r>
             <w:proofErr w:type="spellEnd"/>
@@ -8469,7 +8505,6 @@
               <w:rPr>
                 <w:lang w:val="en-GB"/>
               </w:rPr>
-              <w:lastRenderedPageBreak/>
               <w:t>Requisiti</w:t>
             </w:r>
             <w:proofErr w:type="spellEnd"/>
@@ -9197,6 +9232,7 @@
           </w:tcPr>
           <w:p>
             <w:r>
+              <w:lastRenderedPageBreak/>
               <w:t>SISTEMA</w:t>
             </w:r>
           </w:p>
@@ -9218,7 +9254,11 @@
             </w:r>
             <w:proofErr w:type="spellEnd"/>
             <w:r>
-              <w:t xml:space="preserve"> indicato nel </w:t>
+              <w:t xml:space="preserve"> indicato </w:t>
+            </w:r>
+            <w:r>
+              <w:lastRenderedPageBreak/>
+              <w:t xml:space="preserve">nel </w:t>
             </w:r>
             <w:proofErr w:type="spellStart"/>
             <w:r>
@@ -9226,11 +9266,7 @@
             </w:r>
             <w:proofErr w:type="spellEnd"/>
             <w:r>
-              <w:t xml:space="preserve"> Moderatore, notifica </w:t>
-            </w:r>
-            <w:r>
-              <w:lastRenderedPageBreak/>
-              <w:t>l’avvenut</w:t>
+              <w:t xml:space="preserve"> Moderatore, notifica l’avvenut</w:t>
             </w:r>
             <w:r>
               <w:t xml:space="preserve">a </w:t>
@@ -10538,6 +10574,7 @@
           </w:tcPr>
           <w:p>
             <w:r>
+              <w:lastRenderedPageBreak/>
               <w:t>Condizioni di entrata</w:t>
             </w:r>
           </w:p>
@@ -10561,7 +10598,6 @@
           </w:tcPr>
           <w:p>
             <w:r>
-              <w:lastRenderedPageBreak/>
               <w:t>Eccezioni</w:t>
             </w:r>
           </w:p>

</xml_diff>

<commit_message>
Aggiunto caso d'uso mancante: UCVISPROFILOEST
</commit_message>
<xml_diff>
--- a/Internal work product/UserCase.docx
+++ b/Internal work product/UserCase.docx
@@ -5626,8 +5626,6 @@
             <w:r>
               <w:t>8</w:t>
             </w:r>
-            <w:bookmarkStart w:id="0" w:name="_GoBack"/>
-            <w:bookmarkEnd w:id="0"/>
             <w:r>
               <w:t>. Il sistema</w:t>
             </w:r>
@@ -9637,6 +9635,7 @@
           </w:tcPr>
           <w:p>
             <w:pPr>
+              <w:jc w:val="both"/>
               <w:rPr>
                 <w:lang w:val="en-GB"/>
               </w:rPr>
@@ -9899,23 +9898,6 @@
         </w:tc>
       </w:tr>
     </w:tbl>
-    <w:p/>
-    <w:p/>
-    <w:p/>
-    <w:p/>
-    <w:p/>
-    <w:p/>
-    <w:p/>
-    <w:p/>
-    <w:p/>
-    <w:p/>
-    <w:p/>
-    <w:p/>
-    <w:p/>
-    <w:p/>
-    <w:p/>
-    <w:p/>
-    <w:p/>
     <w:p/>
     <w:p/>
     <w:p/>
@@ -9939,30 +9921,35 @@
             <w:tcW w:w="2830" w:type="dxa"/>
           </w:tcPr>
           <w:p>
-            <w:r>
-              <w:rPr>
-                <w:lang w:val="en-US"/>
+            <w:pPr>
+              <w:rPr>
+                <w:lang w:val="en-GB"/>
+              </w:rPr>
+            </w:pPr>
+            <w:r>
+              <w:rPr>
+                <w:lang w:val="en-GB"/>
               </w:rPr>
               <w:t xml:space="preserve">Nome </w:t>
             </w:r>
             <w:proofErr w:type="spellStart"/>
             <w:r>
               <w:rPr>
-                <w:lang w:val="en-US"/>
+                <w:lang w:val="en-GB"/>
               </w:rPr>
               <w:t>caso</w:t>
             </w:r>
             <w:proofErr w:type="spellEnd"/>
             <w:r>
               <w:rPr>
-                <w:lang w:val="en-US"/>
+                <w:lang w:val="en-GB"/>
               </w:rPr>
               <w:t xml:space="preserve"> </w:t>
             </w:r>
             <w:proofErr w:type="spellStart"/>
             <w:r>
               <w:rPr>
-                <w:lang w:val="en-US"/>
+                <w:lang w:val="en-GB"/>
               </w:rPr>
               <w:t>d’uso</w:t>
             </w:r>
@@ -9976,28 +9963,28 @@
           </w:tcPr>
           <w:p>
             <w:r>
-              <w:t>Ricerca</w:t>
-            </w:r>
-            <w:r>
-              <w:t xml:space="preserve"> Evento</w:t>
-            </w:r>
-          </w:p>
-        </w:tc>
-      </w:tr>
-      <w:tr>
-        <w:tc>
-          <w:tcPr>
-            <w:tcW w:w="2830" w:type="dxa"/>
-          </w:tcPr>
-          <w:p>
-            <w:pPr>
-              <w:rPr>
-                <w:lang w:val="en-US"/>
-              </w:rPr>
-            </w:pPr>
-            <w:r>
-              <w:rPr>
-                <w:lang w:val="en-US"/>
+              <w:t xml:space="preserve">Visualizza </w:t>
+            </w:r>
+            <w:r>
+              <w:t>profilo esterno</w:t>
+            </w:r>
+          </w:p>
+        </w:tc>
+      </w:tr>
+      <w:tr>
+        <w:tc>
+          <w:tcPr>
+            <w:tcW w:w="2830" w:type="dxa"/>
+          </w:tcPr>
+          <w:p>
+            <w:pPr>
+              <w:rPr>
+                <w:lang w:val="en-GB"/>
+              </w:rPr>
+            </w:pPr>
+            <w:r>
+              <w:rPr>
+                <w:lang w:val="en-GB"/>
               </w:rPr>
               <w:t>ID</w:t>
             </w:r>
@@ -10010,24 +9997,29 @@
           </w:tcPr>
           <w:p>
             <w:r>
-              <w:t>UCRIC</w:t>
-            </w:r>
-            <w:r>
-              <w:t>EEV</w:t>
-            </w:r>
-          </w:p>
-        </w:tc>
-      </w:tr>
-      <w:tr>
-        <w:tc>
-          <w:tcPr>
-            <w:tcW w:w="2830" w:type="dxa"/>
-          </w:tcPr>
-          <w:p>
-            <w:proofErr w:type="spellStart"/>
-            <w:r>
-              <w:rPr>
-                <w:lang w:val="en-US"/>
+              <w:t>UCVIS</w:t>
+            </w:r>
+            <w:r>
+              <w:t>PROFILOEST</w:t>
+            </w:r>
+          </w:p>
+        </w:tc>
+      </w:tr>
+      <w:tr>
+        <w:tc>
+          <w:tcPr>
+            <w:tcW w:w="2830" w:type="dxa"/>
+          </w:tcPr>
+          <w:p>
+            <w:pPr>
+              <w:rPr>
+                <w:lang w:val="en-GB"/>
+              </w:rPr>
+            </w:pPr>
+            <w:proofErr w:type="spellStart"/>
+            <w:r>
+              <w:rPr>
+                <w:lang w:val="en-GB"/>
               </w:rPr>
               <w:t>Partecipanti</w:t>
             </w:r>
@@ -10038,17 +10030,20 @@
           <w:tcPr>
             <w:tcW w:w="6798" w:type="dxa"/>
             <w:gridSpan w:val="2"/>
-          </w:tcPr>
-          <w:p>
-            <w:pPr>
-              <w:rPr>
-                <w:lang w:val="en-US"/>
-              </w:rPr>
-            </w:pPr>
-            <w:proofErr w:type="spellStart"/>
-            <w:r>
-              <w:rPr>
-                <w:lang w:val="en-US"/>
+            <w:tcBorders>
+              <w:bottom w:val="single" w:sz="4" w:space="0" w:color="auto"/>
+            </w:tcBorders>
+          </w:tcPr>
+          <w:p>
+            <w:pPr>
+              <w:rPr>
+                <w:lang w:val="en-GB"/>
+              </w:rPr>
+            </w:pPr>
+            <w:proofErr w:type="spellStart"/>
+            <w:r>
+              <w:rPr>
+                <w:lang w:val="en-GB"/>
               </w:rPr>
               <w:t>Utente</w:t>
             </w:r>
@@ -10057,50 +10052,50 @@
         </w:tc>
       </w:tr>
       <w:tr>
-        <w:tc>
-          <w:tcPr>
-            <w:tcW w:w="2830" w:type="dxa"/>
-          </w:tcPr>
-          <w:p>
-            <w:proofErr w:type="spellStart"/>
-            <w:r>
-              <w:rPr>
-                <w:lang w:val="en-US"/>
-              </w:rPr>
-              <w:t>Fl</w:t>
-            </w:r>
-            <w:r>
-              <w:rPr>
-                <w:lang w:val="en-US"/>
-              </w:rPr>
-              <w:t>usso</w:t>
-            </w:r>
-            <w:proofErr w:type="spellEnd"/>
-            <w:r>
-              <w:rPr>
-                <w:lang w:val="en-US"/>
+        <w:trPr>
+          <w:trHeight w:val="1873"/>
+        </w:trPr>
+        <w:tc>
+          <w:tcPr>
+            <w:tcW w:w="2830" w:type="dxa"/>
+          </w:tcPr>
+          <w:p>
+            <w:pPr>
+              <w:jc w:val="both"/>
+              <w:rPr>
+                <w:lang w:val="en-GB"/>
+              </w:rPr>
+            </w:pPr>
+            <w:proofErr w:type="spellStart"/>
+            <w:r>
+              <w:rPr>
+                <w:lang w:val="en-GB"/>
+              </w:rPr>
+              <w:t>Flusso</w:t>
+            </w:r>
+            <w:proofErr w:type="spellEnd"/>
+            <w:r>
+              <w:rPr>
+                <w:lang w:val="en-GB"/>
               </w:rPr>
               <w:t xml:space="preserve"> di </w:t>
             </w:r>
             <w:proofErr w:type="spellStart"/>
             <w:r>
               <w:rPr>
-                <w:lang w:val="en-US"/>
+                <w:lang w:val="en-GB"/>
               </w:rPr>
               <w:t>eventi</w:t>
             </w:r>
             <w:proofErr w:type="spellEnd"/>
-            <w:r>
-              <w:rPr>
-                <w:lang w:val="en-US"/>
-              </w:rPr>
-              <w:t>:</w:t>
-            </w:r>
           </w:p>
         </w:tc>
         <w:tc>
           <w:tcPr>
             <w:tcW w:w="3399" w:type="dxa"/>
+            <w:tcBorders>
+              <w:bottom w:val="single" w:sz="4" w:space="0" w:color="auto"/>
+            </w:tcBorders>
           </w:tcPr>
           <w:p>
             <w:pPr>
@@ -10110,206 +10105,260 @@
               <w:t>UTENTE</w:t>
             </w:r>
           </w:p>
-          <w:p>
-            <w:r>
-              <w:t xml:space="preserve">1. </w:t>
-            </w:r>
+          <w:p/>
+          <w:p>
+            <w:r>
+              <w:t xml:space="preserve">1.Utente attiva la funzione </w:t>
+            </w:r>
+            <w:r>
+              <w:t>di visualizzazione</w:t>
+            </w:r>
+            <w:r>
+              <w:t xml:space="preserve"> d</w:t>
+            </w:r>
+            <w:r>
+              <w:t>i un profilo cliccando sul bottone associato</w:t>
+            </w:r>
+          </w:p>
+          <w:p/>
+        </w:tc>
+        <w:tc>
+          <w:tcPr>
+            <w:tcW w:w="3399" w:type="dxa"/>
+            <w:tcBorders>
+              <w:bottom w:val="single" w:sz="4" w:space="0" w:color="auto"/>
+            </w:tcBorders>
+          </w:tcPr>
+          <w:p>
+            <w:pPr>
+              <w:jc w:val="center"/>
+            </w:pPr>
+            <w:r>
+              <w:t>SISTEMA</w:t>
+            </w:r>
+          </w:p>
+          <w:p/>
+          <w:p/>
+          <w:p/>
+          <w:p/>
+          <w:p>
+            <w:r>
+              <w:t xml:space="preserve"> 2.Il sistema restituisce ad Utente una pagina in cui sono </w:t>
+            </w:r>
+            <w:r>
+              <w:t>presenti</w:t>
+            </w:r>
+            <w:r>
+              <w:t xml:space="preserve"> </w:t>
+            </w:r>
+            <w:r>
+              <w:t xml:space="preserve">il </w:t>
+            </w:r>
+            <w:r>
+              <w:t>rating del profilo e gli eventi creati dal profilo in questione</w:t>
+            </w:r>
+          </w:p>
+        </w:tc>
+      </w:tr>
+      <w:tr>
+        <w:tc>
+          <w:tcPr>
+            <w:tcW w:w="2830" w:type="dxa"/>
+          </w:tcPr>
+          <w:p>
+            <w:pPr>
+              <w:rPr>
+                <w:lang w:val="en-GB"/>
+              </w:rPr>
+            </w:pPr>
+            <w:proofErr w:type="spellStart"/>
+            <w:r>
+              <w:rPr>
+                <w:lang w:val="en-GB"/>
+              </w:rPr>
+              <w:t>Condizione</w:t>
+            </w:r>
+            <w:proofErr w:type="spellEnd"/>
+            <w:r>
+              <w:rPr>
+                <w:lang w:val="en-GB"/>
+              </w:rPr>
+              <w:t xml:space="preserve"> di </w:t>
+            </w:r>
+            <w:proofErr w:type="spellStart"/>
+            <w:r>
+              <w:rPr>
+                <w:lang w:val="en-GB"/>
+              </w:rPr>
+              <w:t>entrata</w:t>
+            </w:r>
+            <w:proofErr w:type="spellEnd"/>
+          </w:p>
+        </w:tc>
+        <w:tc>
+          <w:tcPr>
+            <w:tcW w:w="6798" w:type="dxa"/>
+            <w:gridSpan w:val="2"/>
+            <w:tcBorders>
+              <w:top w:val="single" w:sz="4" w:space="0" w:color="auto"/>
+            </w:tcBorders>
+          </w:tcPr>
+          <w:p>
+            <w:r>
+              <w:t xml:space="preserve">Utente deve aver svolto </w:t>
+            </w:r>
+            <w:r>
+              <w:t>il caso d’uso UCRIC</w:t>
+            </w:r>
+            <w:r>
+              <w:t>E</w:t>
+            </w:r>
+            <w:r>
+              <w:t>UT oppure essere su una pagina che mostri il bottone per la visualizza</w:t>
+            </w:r>
+            <w:bookmarkStart w:id="0" w:name="_GoBack"/>
+            <w:bookmarkEnd w:id="0"/>
+            <w:r>
+              <w:t>zione di un profilo</w:t>
+            </w:r>
+          </w:p>
+        </w:tc>
+      </w:tr>
+      <w:tr>
+        <w:tc>
+          <w:tcPr>
+            <w:tcW w:w="2830" w:type="dxa"/>
+          </w:tcPr>
+          <w:p>
+            <w:pPr>
+              <w:rPr>
+                <w:lang w:val="en-GB"/>
+              </w:rPr>
+            </w:pPr>
+            <w:proofErr w:type="spellStart"/>
+            <w:r>
+              <w:rPr>
+                <w:lang w:val="en-GB"/>
+              </w:rPr>
+              <w:lastRenderedPageBreak/>
+              <w:t>Eccezioni</w:t>
+            </w:r>
+            <w:proofErr w:type="spellEnd"/>
+          </w:p>
+        </w:tc>
+        <w:tc>
+          <w:tcPr>
+            <w:tcW w:w="6798" w:type="dxa"/>
+            <w:gridSpan w:val="2"/>
+          </w:tcPr>
+          <w:p/>
+        </w:tc>
+      </w:tr>
+      <w:tr>
+        <w:tc>
+          <w:tcPr>
+            <w:tcW w:w="2830" w:type="dxa"/>
+          </w:tcPr>
+          <w:p>
+            <w:pPr>
+              <w:rPr>
+                <w:lang w:val="en-GB"/>
+              </w:rPr>
+            </w:pPr>
+            <w:proofErr w:type="spellStart"/>
+            <w:r>
+              <w:rPr>
+                <w:lang w:val="en-GB"/>
+              </w:rPr>
+              <w:t>Condizioni</w:t>
+            </w:r>
+            <w:proofErr w:type="spellEnd"/>
+            <w:r>
+              <w:rPr>
+                <w:lang w:val="en-GB"/>
+              </w:rPr>
+              <w:t xml:space="preserve"> di </w:t>
+            </w:r>
+            <w:proofErr w:type="spellStart"/>
+            <w:r>
+              <w:rPr>
+                <w:lang w:val="en-GB"/>
+              </w:rPr>
+              <w:t>uscita</w:t>
+            </w:r>
+            <w:proofErr w:type="spellEnd"/>
+          </w:p>
+        </w:tc>
+        <w:tc>
+          <w:tcPr>
+            <w:tcW w:w="6798" w:type="dxa"/>
+            <w:gridSpan w:val="2"/>
+          </w:tcPr>
+          <w:p>
             <w:r>
               <w:t xml:space="preserve">Utente </w:t>
             </w:r>
             <w:r>
-              <w:t>esprime la sua volontà di ricercare eventi attraverso un selettore</w:t>
-            </w:r>
-          </w:p>
-          <w:p/>
-          <w:p/>
-          <w:p/>
-          <w:p/>
-          <w:p/>
-          <w:p>
-            <w:r>
-              <w:t>3</w:t>
-            </w:r>
-            <w:r>
-              <w:t>. Utente c</w:t>
-            </w:r>
-            <w:r>
-              <w:t>ompila i</w:t>
-            </w:r>
-            <w:r>
-              <w:t xml:space="preserve">l </w:t>
-            </w:r>
-            <w:proofErr w:type="spellStart"/>
-            <w:r>
-              <w:t>form</w:t>
-            </w:r>
-            <w:proofErr w:type="spellEnd"/>
-            <w:r>
-              <w:t xml:space="preserve"> con le informazioni che ritiene accurate per cercare </w:t>
-            </w:r>
-            <w:r>
-              <w:t xml:space="preserve">l’evento </w:t>
-            </w:r>
-            <w:r>
-              <w:t xml:space="preserve">desiderato e </w:t>
-            </w:r>
-            <w:r>
-              <w:t xml:space="preserve">sottomette il </w:t>
-            </w:r>
-            <w:proofErr w:type="spellStart"/>
-            <w:r>
-              <w:t>form</w:t>
-            </w:r>
-            <w:proofErr w:type="spellEnd"/>
-          </w:p>
-          <w:p/>
-          <w:p>
-            <w:pPr>
-              <w:ind w:left="708"/>
-            </w:pPr>
-          </w:p>
-        </w:tc>
-        <w:tc>
-          <w:tcPr>
-            <w:tcW w:w="3399" w:type="dxa"/>
-          </w:tcPr>
-          <w:p>
-            <w:pPr>
-              <w:jc w:val="center"/>
-            </w:pPr>
-            <w:r>
-              <w:t>SISTEMA</w:t>
-            </w:r>
-          </w:p>
-          <w:p/>
-          <w:p/>
-          <w:p/>
-          <w:p>
-            <w:r>
-              <w:t xml:space="preserve">2.Il sistema presenta all’utente il </w:t>
-            </w:r>
-            <w:proofErr w:type="spellStart"/>
-            <w:r>
-              <w:t>form</w:t>
-            </w:r>
-            <w:proofErr w:type="spellEnd"/>
-            <w:r>
-              <w:t xml:space="preserve"> per l’inserimento di luogo, range chilometrico in cui ricercare, data e orario di inizio e data e orario di fine</w:t>
-            </w:r>
-          </w:p>
-          <w:p/>
-          <w:p/>
-          <w:p/>
-          <w:p/>
-          <w:p>
-            <w:r>
-              <w:t>4. Il sistema valuta la richiesta e mostra una pagina contente gli item che soddisfano i requisiti di ricerca ad Utente</w:t>
-            </w:r>
-          </w:p>
-        </w:tc>
-      </w:tr>
-      <w:tr>
-        <w:tc>
-          <w:tcPr>
-            <w:tcW w:w="2830" w:type="dxa"/>
-          </w:tcPr>
-          <w:p>
-            <w:r>
-              <w:t>Condizioni di entrata</w:t>
-            </w:r>
-          </w:p>
-        </w:tc>
-        <w:tc>
-          <w:tcPr>
-            <w:tcW w:w="6798" w:type="dxa"/>
-            <w:gridSpan w:val="2"/>
-          </w:tcPr>
-          <w:p>
-            <w:r>
-              <w:t xml:space="preserve">Utente </w:t>
-            </w:r>
-            <w:r>
-              <w:t>deve aver completato il caso d’uso UCVISRIC</w:t>
-            </w:r>
-          </w:p>
-        </w:tc>
-      </w:tr>
-      <w:tr>
-        <w:tc>
-          <w:tcPr>
-            <w:tcW w:w="2830" w:type="dxa"/>
-          </w:tcPr>
-          <w:p>
-            <w:r>
-              <w:t>Eccezioni</w:t>
-            </w:r>
-          </w:p>
-        </w:tc>
-        <w:tc>
-          <w:tcPr>
-            <w:tcW w:w="6798" w:type="dxa"/>
-            <w:gridSpan w:val="2"/>
-          </w:tcPr>
-          <w:p>
-            <w:r>
-              <w:t>Al 2. Il sistema potrebbe non trovare corrispondenze ai dati immessi e il sistema avvisa l’Utente con un avviso di mancata corrispondenza.</w:t>
-            </w:r>
-          </w:p>
-        </w:tc>
-      </w:tr>
-      <w:tr>
-        <w:tc>
-          <w:tcPr>
-            <w:tcW w:w="2830" w:type="dxa"/>
-          </w:tcPr>
-          <w:p>
-            <w:r>
-              <w:t>Condizioni di uscita</w:t>
-            </w:r>
-          </w:p>
-        </w:tc>
-        <w:tc>
-          <w:tcPr>
-            <w:tcW w:w="6798" w:type="dxa"/>
-            <w:gridSpan w:val="2"/>
-          </w:tcPr>
-          <w:p>
-            <w:r>
-              <w:t xml:space="preserve">L’Utente visualizza una lista di </w:t>
-            </w:r>
-            <w:r>
-              <w:t>eventi</w:t>
-            </w:r>
-            <w:r>
-              <w:t xml:space="preserve"> corrispondenti ai dati di ricerca immessi al passo 3. </w:t>
-            </w:r>
-          </w:p>
-        </w:tc>
-      </w:tr>
-      <w:tr>
-        <w:tc>
-          <w:tcPr>
-            <w:tcW w:w="2830" w:type="dxa"/>
-          </w:tcPr>
-          <w:p>
-            <w:r>
-              <w:t>Requisiti di funzionalità</w:t>
-            </w:r>
-          </w:p>
-        </w:tc>
-        <w:tc>
-          <w:tcPr>
-            <w:tcW w:w="6798" w:type="dxa"/>
-            <w:gridSpan w:val="2"/>
-          </w:tcPr>
-          <w:p>
-            <w:r>
-              <w:t>Il sistema fornisce ad Utente la lista delle corrispondenze entro 40 secondi</w:t>
-            </w:r>
-          </w:p>
+              <w:t>visualizza una pagina con le informazioni sul profilo desiderato</w:t>
+            </w:r>
+          </w:p>
+        </w:tc>
+      </w:tr>
+      <w:tr>
+        <w:tc>
+          <w:tcPr>
+            <w:tcW w:w="2830" w:type="dxa"/>
+          </w:tcPr>
+          <w:p>
+            <w:pPr>
+              <w:rPr>
+                <w:lang w:val="en-GB"/>
+              </w:rPr>
+            </w:pPr>
+            <w:proofErr w:type="spellStart"/>
+            <w:r>
+              <w:rPr>
+                <w:lang w:val="en-GB"/>
+              </w:rPr>
+              <w:t>Requisiti</w:t>
+            </w:r>
+            <w:proofErr w:type="spellEnd"/>
+            <w:r>
+              <w:rPr>
+                <w:lang w:val="en-GB"/>
+              </w:rPr>
+              <w:t xml:space="preserve"> di </w:t>
+            </w:r>
+            <w:proofErr w:type="spellStart"/>
+            <w:r>
+              <w:rPr>
+                <w:lang w:val="en-GB"/>
+              </w:rPr>
+              <w:t>funzionalità</w:t>
+            </w:r>
+            <w:proofErr w:type="spellEnd"/>
+          </w:p>
+        </w:tc>
+        <w:tc>
+          <w:tcPr>
+            <w:tcW w:w="6798" w:type="dxa"/>
+            <w:gridSpan w:val="2"/>
+          </w:tcPr>
+          <w:p/>
         </w:tc>
       </w:tr>
     </w:tbl>
+    <w:p/>
+    <w:p/>
+    <w:p/>
+    <w:p/>
+    <w:p/>
+    <w:p/>
+    <w:p/>
+    <w:p/>
+    <w:p/>
+    <w:p/>
+    <w:p/>
     <w:p/>
     <w:p/>
     <w:tbl>
@@ -10366,6 +10415,396 @@
           </w:tcPr>
           <w:p>
             <w:r>
+              <w:t>Ricerca</w:t>
+            </w:r>
+            <w:r>
+              <w:t xml:space="preserve"> Evento</w:t>
+            </w:r>
+          </w:p>
+        </w:tc>
+      </w:tr>
+      <w:tr>
+        <w:tc>
+          <w:tcPr>
+            <w:tcW w:w="2830" w:type="dxa"/>
+          </w:tcPr>
+          <w:p>
+            <w:pPr>
+              <w:rPr>
+                <w:lang w:val="en-US"/>
+              </w:rPr>
+            </w:pPr>
+            <w:r>
+              <w:rPr>
+                <w:lang w:val="en-US"/>
+              </w:rPr>
+              <w:t>ID</w:t>
+            </w:r>
+          </w:p>
+        </w:tc>
+        <w:tc>
+          <w:tcPr>
+            <w:tcW w:w="6798" w:type="dxa"/>
+            <w:gridSpan w:val="2"/>
+          </w:tcPr>
+          <w:p>
+            <w:r>
+              <w:t>UCRIC</w:t>
+            </w:r>
+            <w:r>
+              <w:t>EEV</w:t>
+            </w:r>
+          </w:p>
+        </w:tc>
+      </w:tr>
+      <w:tr>
+        <w:tc>
+          <w:tcPr>
+            <w:tcW w:w="2830" w:type="dxa"/>
+          </w:tcPr>
+          <w:p>
+            <w:proofErr w:type="spellStart"/>
+            <w:r>
+              <w:rPr>
+                <w:lang w:val="en-US"/>
+              </w:rPr>
+              <w:t>Partecipanti</w:t>
+            </w:r>
+            <w:proofErr w:type="spellEnd"/>
+          </w:p>
+        </w:tc>
+        <w:tc>
+          <w:tcPr>
+            <w:tcW w:w="6798" w:type="dxa"/>
+            <w:gridSpan w:val="2"/>
+          </w:tcPr>
+          <w:p>
+            <w:pPr>
+              <w:rPr>
+                <w:lang w:val="en-US"/>
+              </w:rPr>
+            </w:pPr>
+            <w:proofErr w:type="spellStart"/>
+            <w:r>
+              <w:rPr>
+                <w:lang w:val="en-US"/>
+              </w:rPr>
+              <w:t>Utente</w:t>
+            </w:r>
+            <w:proofErr w:type="spellEnd"/>
+          </w:p>
+        </w:tc>
+      </w:tr>
+      <w:tr>
+        <w:tc>
+          <w:tcPr>
+            <w:tcW w:w="2830" w:type="dxa"/>
+          </w:tcPr>
+          <w:p>
+            <w:proofErr w:type="spellStart"/>
+            <w:r>
+              <w:rPr>
+                <w:lang w:val="en-US"/>
+              </w:rPr>
+              <w:t>Fl</w:t>
+            </w:r>
+            <w:r>
+              <w:rPr>
+                <w:lang w:val="en-US"/>
+              </w:rPr>
+              <w:t>usso</w:t>
+            </w:r>
+            <w:proofErr w:type="spellEnd"/>
+            <w:r>
+              <w:rPr>
+                <w:lang w:val="en-US"/>
+              </w:rPr>
+              <w:t xml:space="preserve"> di </w:t>
+            </w:r>
+            <w:proofErr w:type="spellStart"/>
+            <w:r>
+              <w:rPr>
+                <w:lang w:val="en-US"/>
+              </w:rPr>
+              <w:t>eventi</w:t>
+            </w:r>
+            <w:proofErr w:type="spellEnd"/>
+            <w:r>
+              <w:rPr>
+                <w:lang w:val="en-US"/>
+              </w:rPr>
+              <w:t>:</w:t>
+            </w:r>
+          </w:p>
+        </w:tc>
+        <w:tc>
+          <w:tcPr>
+            <w:tcW w:w="3399" w:type="dxa"/>
+          </w:tcPr>
+          <w:p>
+            <w:pPr>
+              <w:jc w:val="center"/>
+            </w:pPr>
+            <w:r>
+              <w:t>UTENTE</w:t>
+            </w:r>
+          </w:p>
+          <w:p>
+            <w:r>
+              <w:t xml:space="preserve">1. </w:t>
+            </w:r>
+            <w:r>
+              <w:t xml:space="preserve">Utente </w:t>
+            </w:r>
+            <w:r>
+              <w:t>esprime la sua volontà di ricercare eventi attraverso un selettore</w:t>
+            </w:r>
+          </w:p>
+          <w:p/>
+          <w:p/>
+          <w:p/>
+          <w:p/>
+          <w:p/>
+          <w:p>
+            <w:r>
+              <w:t>3</w:t>
+            </w:r>
+            <w:r>
+              <w:t>. Utente c</w:t>
+            </w:r>
+            <w:r>
+              <w:t>ompila i</w:t>
+            </w:r>
+            <w:r>
+              <w:t xml:space="preserve">l </w:t>
+            </w:r>
+            <w:proofErr w:type="spellStart"/>
+            <w:r>
+              <w:t>form</w:t>
+            </w:r>
+            <w:proofErr w:type="spellEnd"/>
+            <w:r>
+              <w:t xml:space="preserve"> con le informazioni che ritiene accurate per cercare </w:t>
+            </w:r>
+            <w:r>
+              <w:t xml:space="preserve">l’evento </w:t>
+            </w:r>
+            <w:r>
+              <w:t xml:space="preserve">desiderato e </w:t>
+            </w:r>
+            <w:r>
+              <w:t xml:space="preserve">sottomette il </w:t>
+            </w:r>
+            <w:proofErr w:type="spellStart"/>
+            <w:r>
+              <w:t>form</w:t>
+            </w:r>
+            <w:proofErr w:type="spellEnd"/>
+          </w:p>
+          <w:p/>
+          <w:p>
+            <w:pPr>
+              <w:ind w:left="708"/>
+            </w:pPr>
+          </w:p>
+        </w:tc>
+        <w:tc>
+          <w:tcPr>
+            <w:tcW w:w="3399" w:type="dxa"/>
+          </w:tcPr>
+          <w:p>
+            <w:pPr>
+              <w:jc w:val="center"/>
+            </w:pPr>
+            <w:r>
+              <w:t>SISTEMA</w:t>
+            </w:r>
+          </w:p>
+          <w:p/>
+          <w:p/>
+          <w:p/>
+          <w:p>
+            <w:r>
+              <w:t xml:space="preserve">2.Il sistema presenta all’utente il </w:t>
+            </w:r>
+            <w:proofErr w:type="spellStart"/>
+            <w:r>
+              <w:t>form</w:t>
+            </w:r>
+            <w:proofErr w:type="spellEnd"/>
+            <w:r>
+              <w:t xml:space="preserve"> per l’inserimento di luogo, range chilometrico in cui ricercare, data e orario di inizio e data e orario di fine</w:t>
+            </w:r>
+          </w:p>
+          <w:p/>
+          <w:p/>
+          <w:p/>
+          <w:p/>
+          <w:p>
+            <w:r>
+              <w:t>4. Il sistema valuta la richiesta e mostra una pagina contente gli item che soddisfano i requisiti di ricerca ad Utente</w:t>
+            </w:r>
+          </w:p>
+        </w:tc>
+      </w:tr>
+      <w:tr>
+        <w:tc>
+          <w:tcPr>
+            <w:tcW w:w="2830" w:type="dxa"/>
+          </w:tcPr>
+          <w:p>
+            <w:r>
+              <w:t>Condizioni di entrata</w:t>
+            </w:r>
+          </w:p>
+        </w:tc>
+        <w:tc>
+          <w:tcPr>
+            <w:tcW w:w="6798" w:type="dxa"/>
+            <w:gridSpan w:val="2"/>
+          </w:tcPr>
+          <w:p>
+            <w:r>
+              <w:t xml:space="preserve">Utente </w:t>
+            </w:r>
+            <w:r>
+              <w:t>deve aver completato il caso d’uso UCVISRIC</w:t>
+            </w:r>
+          </w:p>
+        </w:tc>
+      </w:tr>
+      <w:tr>
+        <w:tc>
+          <w:tcPr>
+            <w:tcW w:w="2830" w:type="dxa"/>
+          </w:tcPr>
+          <w:p>
+            <w:r>
+              <w:t>Eccezioni</w:t>
+            </w:r>
+          </w:p>
+        </w:tc>
+        <w:tc>
+          <w:tcPr>
+            <w:tcW w:w="6798" w:type="dxa"/>
+            <w:gridSpan w:val="2"/>
+          </w:tcPr>
+          <w:p>
+            <w:r>
+              <w:t>Al 2. Il sistema potrebbe non trovare corrispondenze ai dati immessi e il sistema avvisa l’Utente con un avviso di mancata corrispondenza.</w:t>
+            </w:r>
+          </w:p>
+        </w:tc>
+      </w:tr>
+      <w:tr>
+        <w:tc>
+          <w:tcPr>
+            <w:tcW w:w="2830" w:type="dxa"/>
+          </w:tcPr>
+          <w:p>
+            <w:r>
+              <w:t>Condizioni di uscita</w:t>
+            </w:r>
+          </w:p>
+        </w:tc>
+        <w:tc>
+          <w:tcPr>
+            <w:tcW w:w="6798" w:type="dxa"/>
+            <w:gridSpan w:val="2"/>
+          </w:tcPr>
+          <w:p>
+            <w:r>
+              <w:t xml:space="preserve">L’Utente visualizza una lista di </w:t>
+            </w:r>
+            <w:r>
+              <w:t>eventi</w:t>
+            </w:r>
+            <w:r>
+              <w:t xml:space="preserve"> corrispondenti ai dati di ricerca immessi al passo 3. </w:t>
+            </w:r>
+          </w:p>
+        </w:tc>
+      </w:tr>
+      <w:tr>
+        <w:tc>
+          <w:tcPr>
+            <w:tcW w:w="2830" w:type="dxa"/>
+          </w:tcPr>
+          <w:p>
+            <w:r>
+              <w:t>Requisiti di funzionalità</w:t>
+            </w:r>
+          </w:p>
+        </w:tc>
+        <w:tc>
+          <w:tcPr>
+            <w:tcW w:w="6798" w:type="dxa"/>
+            <w:gridSpan w:val="2"/>
+          </w:tcPr>
+          <w:p>
+            <w:r>
+              <w:t>Il sistema fornisce ad Utente la lista delle corrispondenze entro 40 secondi</w:t>
+            </w:r>
+          </w:p>
+        </w:tc>
+      </w:tr>
+    </w:tbl>
+    <w:p/>
+    <w:p/>
+    <w:tbl>
+      <w:tblPr>
+        <w:tblStyle w:val="Grigliatabella"/>
+        <w:tblW w:w="0" w:type="auto"/>
+        <w:tblLook w:val="04A0" w:firstRow="1" w:lastRow="0" w:firstColumn="1" w:lastColumn="0" w:noHBand="0" w:noVBand="1"/>
+      </w:tblPr>
+      <w:tblGrid>
+        <w:gridCol w:w="2830"/>
+        <w:gridCol w:w="3399"/>
+        <w:gridCol w:w="3399"/>
+      </w:tblGrid>
+      <w:tr>
+        <w:tc>
+          <w:tcPr>
+            <w:tcW w:w="2830" w:type="dxa"/>
+          </w:tcPr>
+          <w:p>
+            <w:r>
+              <w:rPr>
+                <w:lang w:val="en-US"/>
+              </w:rPr>
+              <w:t xml:space="preserve">Nome </w:t>
+            </w:r>
+            <w:proofErr w:type="spellStart"/>
+            <w:r>
+              <w:rPr>
+                <w:lang w:val="en-US"/>
+              </w:rPr>
+              <w:t>caso</w:t>
+            </w:r>
+            <w:proofErr w:type="spellEnd"/>
+            <w:r>
+              <w:rPr>
+                <w:lang w:val="en-US"/>
+              </w:rPr>
+              <w:t xml:space="preserve"> </w:t>
+            </w:r>
+            <w:proofErr w:type="spellStart"/>
+            <w:r>
+              <w:rPr>
+                <w:lang w:val="en-US"/>
+              </w:rPr>
+              <w:t>d’uso</w:t>
+            </w:r>
+            <w:proofErr w:type="spellEnd"/>
+          </w:p>
+        </w:tc>
+        <w:tc>
+          <w:tcPr>
+            <w:tcW w:w="6798" w:type="dxa"/>
+            <w:gridSpan w:val="2"/>
+          </w:tcPr>
+          <w:p>
+            <w:r>
               <w:t>Ricerca Utente</w:t>
             </w:r>
           </w:p>
@@ -10496,6 +10935,7 @@
           </w:p>
           <w:p>
             <w:r>
+              <w:lastRenderedPageBreak/>
               <w:t>1. Utente esprime la sua volontà di ricercare utenti attraverso un selettore</w:t>
             </w:r>
           </w:p>
@@ -10537,6 +10977,7 @@
               <w:jc w:val="center"/>
             </w:pPr>
             <w:r>
+              <w:lastRenderedPageBreak/>
               <w:t>SISTEMA</w:t>
             </w:r>
           </w:p>

</xml_diff>

<commit_message>
Al commit precedente (955d6c3) avevo dimenticato di mettere in stage questo file
</commit_message>
<xml_diff>
--- a/Internal work product/UserCase.docx
+++ b/Internal work product/UserCase.docx
@@ -5466,33 +5466,6 @@
               <w:ind w:left="3" w:firstLine="6"/>
             </w:pPr>
           </w:p>
-          <w:p>
-            <w:pPr>
-              <w:ind w:left="3" w:firstLine="6"/>
-            </w:pPr>
-          </w:p>
-          <w:p>
-            <w:pPr>
-              <w:ind w:left="3" w:firstLine="6"/>
-            </w:pPr>
-          </w:p>
-          <w:p/>
-          <w:p>
-            <w:pPr>
-              <w:ind w:firstLine="6"/>
-            </w:pPr>
-            <w:r>
-              <w:t xml:space="preserve">6. </w:t>
-            </w:r>
-            <w:proofErr w:type="spellStart"/>
-            <w:r>
-              <w:t>UtenteNonRegistrato</w:t>
-            </w:r>
-            <w:proofErr w:type="spellEnd"/>
-            <w:r>
-              <w:t xml:space="preserve"> conferma l’account. </w:t>
-            </w:r>
-          </w:p>
           <w:p/>
         </w:tc>
         <w:tc>
@@ -5563,7 +5536,6 @@
           <w:p/>
           <w:p/>
           <w:p/>
-          <w:p/>
           <w:p>
             <w:r>
               <w:t xml:space="preserve">6. Il sistema notifica </w:t>
@@ -5574,19 +5546,12 @@
             </w:r>
             <w:proofErr w:type="spellEnd"/>
             <w:r>
-              <w:t xml:space="preserve"> della creazione dell’account e invia una mail all’indirizzo inserito da </w:t>
-            </w:r>
-            <w:proofErr w:type="spellStart"/>
-            <w:r>
-              <w:t>UtenteNonRegistrato</w:t>
-            </w:r>
-            <w:proofErr w:type="spellEnd"/>
-            <w:r>
-              <w:t xml:space="preserve"> al passo 3, contente un link di verifica e resta in attesa che l’utente visiti tale link per attivare l’account</w:t>
-            </w:r>
-          </w:p>
-          <w:p/>
-          <w:p/>
+              <w:t xml:space="preserve"> della creazione dell’account e </w:t>
+            </w:r>
+            <w:r>
+              <w:t>inizia il caso d’uso UCVERMAIL</w:t>
+            </w:r>
+          </w:p>
           <w:p/>
           <w:p>
             <w:r>
@@ -5691,13 +5656,25 @@
               <w:t>non</w:t>
             </w:r>
             <w:r>
-              <w:t xml:space="preserve"> convalida la sua e</w:t>
-            </w:r>
-            <w:r>
-              <w:t>-</w:t>
-            </w:r>
-            <w:r>
-              <w:t xml:space="preserve">mail e il sistema non crea un nuovo account per </w:t>
+              <w:t xml:space="preserve"> </w:t>
+            </w:r>
+            <w:r>
+              <w:t>completa il caso d’uso UCVERMAIL</w:t>
+            </w:r>
+            <w:r>
+              <w:t xml:space="preserve"> e</w:t>
+            </w:r>
+            <w:r>
+              <w:t>d</w:t>
+            </w:r>
+            <w:r>
+              <w:t xml:space="preserve"> il sistema non </w:t>
+            </w:r>
+            <w:r>
+              <w:t>abilita</w:t>
+            </w:r>
+            <w:r>
+              <w:t xml:space="preserve"> un nuovo account per </w:t>
             </w:r>
             <w:proofErr w:type="spellStart"/>
             <w:r>
@@ -6068,8 +6045,29 @@
               <w:ind w:left="3" w:firstLine="6"/>
             </w:pPr>
             <w:r>
+              <w:t xml:space="preserve">3. </w:t>
+            </w:r>
+            <w:proofErr w:type="spellStart"/>
+            <w:r>
+              <w:t>UtenteNonRegistrato</w:t>
+            </w:r>
+            <w:proofErr w:type="spellEnd"/>
+            <w:r>
+              <w:t xml:space="preserve"> inserisce le proprie informazioni anagrafiche, la mail che vuole utilizzare e la password da utilizzare per accedere al sistema.</w:t>
+            </w:r>
+          </w:p>
+          <w:p>
+            <w:pPr>
+              <w:ind w:left="3" w:firstLine="6"/>
+            </w:pPr>
+          </w:p>
+          <w:p>
+            <w:pPr>
+              <w:ind w:left="3" w:firstLine="6"/>
+            </w:pPr>
+            <w:r>
               <w:lastRenderedPageBreak/>
-              <w:t xml:space="preserve">3. </w:t>
+              <w:t xml:space="preserve">4. </w:t>
             </w:r>
             <w:proofErr w:type="spellStart"/>
             <w:r>
@@ -6077,32 +6075,16 @@
             </w:r>
             <w:proofErr w:type="spellEnd"/>
             <w:r>
-              <w:t xml:space="preserve"> inserisce le proprie informazioni anagrafiche, la mail che vuole utilizzare e la password da utilizzare per accedere al sistema.</w:t>
-            </w:r>
-          </w:p>
-          <w:p>
-            <w:pPr>
-              <w:ind w:left="3" w:firstLine="6"/>
-            </w:pPr>
-          </w:p>
-          <w:p>
-            <w:pPr>
-              <w:ind w:left="3" w:firstLine="6"/>
-            </w:pPr>
-            <w:r>
-              <w:t xml:space="preserve">4. </w:t>
-            </w:r>
-            <w:proofErr w:type="spellStart"/>
-            <w:r>
-              <w:t>UtenteNonRegistrato</w:t>
-            </w:r>
-            <w:proofErr w:type="spellEnd"/>
-            <w:r>
               <w:t xml:space="preserve"> esplicita la sua intenzione di creare un profilo aziendale tramite </w:t>
             </w:r>
             <w:r>
               <w:t xml:space="preserve">un bottone </w:t>
             </w:r>
+          </w:p>
+          <w:p>
+            <w:pPr>
+              <w:ind w:firstLine="6"/>
+            </w:pPr>
           </w:p>
           <w:p>
             <w:pPr>
@@ -6190,6 +6172,8 @@
           <w:p/>
           <w:p/>
           <w:p/>
+          <w:p/>
+          <w:p/>
           <w:p>
             <w:r>
               <w:t xml:space="preserve">5. Il sistema presenta una pagina che </w:t>
@@ -6209,17 +6193,13 @@
           <w:p/>
           <w:p/>
           <w:p/>
-          <w:p>
-            <w:r>
-              <w:t xml:space="preserve">7. Il sistema riceve e informazioni inserite nei </w:t>
-            </w:r>
-            <w:proofErr w:type="spellStart"/>
-            <w:r>
-              <w:t>form</w:t>
-            </w:r>
-            <w:proofErr w:type="spellEnd"/>
-            <w:r>
-              <w:t xml:space="preserve"> da parte di </w:t>
+          <w:p/>
+          <w:p>
+            <w:r>
+              <w:t xml:space="preserve">7. </w:t>
+            </w:r>
+            <w:r>
+              <w:t xml:space="preserve">Il sistema notifica </w:t>
             </w:r>
             <w:proofErr w:type="spellStart"/>
             <w:r>
@@ -6227,7 +6207,19 @@
             </w:r>
             <w:proofErr w:type="spellEnd"/>
             <w:r>
-              <w:t xml:space="preserve"> e si procede alla riscossione del pagamento. </w:t>
+              <w:t xml:space="preserve"> della creazione dell’account e inizia il caso d’uso UCVERMAIL</w:t>
+            </w:r>
+          </w:p>
+          <w:p/>
+          <w:p>
+            <w:r>
+              <w:t>8</w:t>
+            </w:r>
+            <w:r>
+              <w:t xml:space="preserve">. Il </w:t>
+            </w:r>
+            <w:r>
+              <w:t xml:space="preserve">sistema procede all’accredito della prima mensilità e alla riuscita abilita il nuovo account business </w:t>
             </w:r>
           </w:p>
         </w:tc>
@@ -6304,7 +6296,26 @@
           </w:tcPr>
           <w:p>
             <w:r>
-              <w:t>Al 6. Il pagamento non va a buon fine e il sistema notifica il fallimento</w:t>
+              <w:t xml:space="preserve">Al </w:t>
+            </w:r>
+            <w:r>
+              <w:t>8</w:t>
+            </w:r>
+            <w:r>
+              <w:t>. Il pagamento non va a buon fine e il sistema notifica il fallimento</w:t>
+            </w:r>
+          </w:p>
+          <w:p>
+            <w:r>
+              <w:t xml:space="preserve">Al 7. </w:t>
+            </w:r>
+            <w:proofErr w:type="spellStart"/>
+            <w:r>
+              <w:t>UtenteNonRegistrato</w:t>
+            </w:r>
+            <w:proofErr w:type="spellEnd"/>
+            <w:r>
+              <w:t xml:space="preserve"> non completa il caso d’uso UCVERMAIL e l’account business non viene creato</w:t>
             </w:r>
           </w:p>
         </w:tc>
@@ -6361,6 +6372,9 @@
             <w:r>
               <w:t xml:space="preserve"> vuole creare l’account business</w:t>
             </w:r>
+            <w:r>
+              <w:t xml:space="preserve"> e attiva l’account</w:t>
+            </w:r>
           </w:p>
         </w:tc>
       </w:tr>
@@ -6421,10 +6435,6 @@
         </w:tc>
       </w:tr>
     </w:tbl>
-    <w:p/>
-    <w:p/>
-    <w:p/>
-    <w:p/>
     <w:p/>
     <w:p/>
     <w:tbl>
@@ -6442,6 +6452,13 @@
         <w:tc>
           <w:tcPr>
             <w:tcW w:w="2830" w:type="dxa"/>
+            <w:tcBorders>
+              <w:top w:val="single" w:sz="4" w:space="0" w:color="auto"/>
+              <w:left w:val="single" w:sz="4" w:space="0" w:color="auto"/>
+              <w:bottom w:val="single" w:sz="4" w:space="0" w:color="auto"/>
+              <w:right w:val="single" w:sz="4" w:space="0" w:color="auto"/>
+            </w:tcBorders>
+            <w:hideMark/>
           </w:tcPr>
           <w:p>
             <w:pPr>
@@ -6483,21 +6500,48 @@
           <w:tcPr>
             <w:tcW w:w="6798" w:type="dxa"/>
             <w:gridSpan w:val="2"/>
-          </w:tcPr>
-          <w:p>
-            <w:r>
-              <w:t xml:space="preserve">Verifica presenza ad evento </w:t>
-            </w:r>
-            <w:r>
-              <w:t>business</w:t>
-            </w:r>
-          </w:p>
-        </w:tc>
-      </w:tr>
-      <w:tr>
-        <w:tc>
-          <w:tcPr>
-            <w:tcW w:w="2830" w:type="dxa"/>
+            <w:tcBorders>
+              <w:top w:val="single" w:sz="4" w:space="0" w:color="auto"/>
+              <w:left w:val="single" w:sz="4" w:space="0" w:color="auto"/>
+              <w:bottom w:val="single" w:sz="4" w:space="0" w:color="auto"/>
+              <w:right w:val="single" w:sz="4" w:space="0" w:color="auto"/>
+            </w:tcBorders>
+            <w:hideMark/>
+          </w:tcPr>
+          <w:p>
+            <w:pPr>
+              <w:rPr>
+                <w:lang w:val="en-GB"/>
+              </w:rPr>
+            </w:pPr>
+            <w:proofErr w:type="spellStart"/>
+            <w:r>
+              <w:rPr>
+                <w:lang w:val="en-GB"/>
+              </w:rPr>
+              <w:t>Verifica</w:t>
+            </w:r>
+            <w:proofErr w:type="spellEnd"/>
+            <w:r>
+              <w:rPr>
+                <w:lang w:val="en-GB"/>
+              </w:rPr>
+              <w:t xml:space="preserve"> email</w:t>
+            </w:r>
+          </w:p>
+        </w:tc>
+      </w:tr>
+      <w:tr>
+        <w:tc>
+          <w:tcPr>
+            <w:tcW w:w="2830" w:type="dxa"/>
+            <w:tcBorders>
+              <w:top w:val="single" w:sz="4" w:space="0" w:color="auto"/>
+              <w:left w:val="single" w:sz="4" w:space="0" w:color="auto"/>
+              <w:bottom w:val="single" w:sz="4" w:space="0" w:color="auto"/>
+              <w:right w:val="single" w:sz="4" w:space="0" w:color="auto"/>
+            </w:tcBorders>
+            <w:hideMark/>
           </w:tcPr>
           <w:p>
             <w:pPr>
@@ -6517,24 +6561,40 @@
           <w:tcPr>
             <w:tcW w:w="6798" w:type="dxa"/>
             <w:gridSpan w:val="2"/>
-          </w:tcPr>
-          <w:p>
-            <w:r>
-              <w:t>UC</w:t>
-            </w:r>
-            <w:r>
-              <w:t>VERIFICAPARTECIPAZIONE</w:t>
-            </w:r>
-            <w:r>
-              <w:t>BUS</w:t>
-            </w:r>
-          </w:p>
-        </w:tc>
-      </w:tr>
-      <w:tr>
-        <w:tc>
-          <w:tcPr>
-            <w:tcW w:w="2830" w:type="dxa"/>
+            <w:tcBorders>
+              <w:top w:val="single" w:sz="4" w:space="0" w:color="auto"/>
+              <w:left w:val="single" w:sz="4" w:space="0" w:color="auto"/>
+              <w:bottom w:val="single" w:sz="4" w:space="0" w:color="auto"/>
+              <w:right w:val="single" w:sz="4" w:space="0" w:color="auto"/>
+            </w:tcBorders>
+            <w:hideMark/>
+          </w:tcPr>
+          <w:p>
+            <w:pPr>
+              <w:rPr>
+                <w:lang w:val="en-GB"/>
+              </w:rPr>
+            </w:pPr>
+            <w:r>
+              <w:rPr>
+                <w:lang w:val="en-GB"/>
+              </w:rPr>
+              <w:t>UCEMAILVER</w:t>
+            </w:r>
+          </w:p>
+        </w:tc>
+      </w:tr>
+      <w:tr>
+        <w:tc>
+          <w:tcPr>
+            <w:tcW w:w="2830" w:type="dxa"/>
+            <w:tcBorders>
+              <w:top w:val="single" w:sz="4" w:space="0" w:color="auto"/>
+              <w:left w:val="single" w:sz="4" w:space="0" w:color="auto"/>
+              <w:bottom w:val="single" w:sz="4" w:space="0" w:color="auto"/>
+              <w:right w:val="single" w:sz="4" w:space="0" w:color="auto"/>
+            </w:tcBorders>
+            <w:hideMark/>
           </w:tcPr>
           <w:p>
             <w:pPr>
@@ -6556,48 +6616,48 @@
           <w:tcPr>
             <w:tcW w:w="6798" w:type="dxa"/>
             <w:gridSpan w:val="2"/>
-          </w:tcPr>
-          <w:p>
-            <w:pPr>
-              <w:rPr>
-                <w:lang w:val="en-GB"/>
-              </w:rPr>
-            </w:pPr>
-            <w:proofErr w:type="spellStart"/>
-            <w:r>
-              <w:rPr>
-                <w:lang w:val="en-GB"/>
-              </w:rPr>
-              <w:t>Utente</w:t>
-            </w:r>
-            <w:r>
-              <w:rPr>
-                <w:lang w:val="en-GB"/>
-              </w:rPr>
-              <w:t>Registrato</w:t>
-            </w:r>
-            <w:proofErr w:type="spellEnd"/>
-            <w:r>
-              <w:rPr>
-                <w:lang w:val="en-GB"/>
-              </w:rPr>
-              <w:t xml:space="preserve">, </w:t>
-            </w:r>
-            <w:proofErr w:type="spellStart"/>
-            <w:r>
-              <w:rPr>
-                <w:lang w:val="en-GB"/>
-              </w:rPr>
-              <w:t>Operatore</w:t>
-            </w:r>
-            <w:proofErr w:type="spellEnd"/>
-          </w:p>
-        </w:tc>
-      </w:tr>
-      <w:tr>
-        <w:tc>
-          <w:tcPr>
-            <w:tcW w:w="2830" w:type="dxa"/>
+            <w:tcBorders>
+              <w:top w:val="single" w:sz="4" w:space="0" w:color="auto"/>
+              <w:left w:val="single" w:sz="4" w:space="0" w:color="auto"/>
+              <w:bottom w:val="single" w:sz="4" w:space="0" w:color="auto"/>
+              <w:right w:val="single" w:sz="4" w:space="0" w:color="auto"/>
+            </w:tcBorders>
+            <w:hideMark/>
+          </w:tcPr>
+          <w:p>
+            <w:pPr>
+              <w:rPr>
+                <w:lang w:val="en-GB"/>
+              </w:rPr>
+            </w:pPr>
+            <w:proofErr w:type="spellStart"/>
+            <w:r>
+              <w:rPr>
+                <w:lang w:val="en-GB"/>
+              </w:rPr>
+              <w:t>UtenteNonRegistrato</w:t>
+            </w:r>
+            <w:proofErr w:type="spellEnd"/>
+            <w:r>
+              <w:rPr>
+                <w:lang w:val="en-GB"/>
+              </w:rPr>
+              <w:t xml:space="preserve"> </w:t>
+            </w:r>
+          </w:p>
+        </w:tc>
+      </w:tr>
+      <w:tr>
+        <w:tc>
+          <w:tcPr>
+            <w:tcW w:w="2830" w:type="dxa"/>
+            <w:tcBorders>
+              <w:top w:val="single" w:sz="4" w:space="0" w:color="auto"/>
+              <w:left w:val="single" w:sz="4" w:space="0" w:color="auto"/>
+              <w:bottom w:val="single" w:sz="4" w:space="0" w:color="auto"/>
+              <w:right w:val="single" w:sz="4" w:space="0" w:color="auto"/>
+            </w:tcBorders>
+            <w:hideMark/>
           </w:tcPr>
           <w:p>
             <w:pPr>
@@ -6632,9 +6692,16 @@
         <w:tc>
           <w:tcPr>
             <w:tcW w:w="3399" w:type="dxa"/>
-          </w:tcPr>
-          <w:p>
-            <w:pPr>
+            <w:tcBorders>
+              <w:top w:val="single" w:sz="4" w:space="0" w:color="auto"/>
+              <w:left w:val="single" w:sz="4" w:space="0" w:color="auto"/>
+              <w:bottom w:val="single" w:sz="4" w:space="0" w:color="auto"/>
+              <w:right w:val="single" w:sz="4" w:space="0" w:color="auto"/>
+            </w:tcBorders>
+          </w:tcPr>
+          <w:p>
+            <w:pPr>
+              <w:ind w:left="3" w:firstLine="6"/>
               <w:jc w:val="center"/>
             </w:pPr>
             <w:r>
@@ -6642,213 +6709,220 @@
             </w:r>
           </w:p>
           <w:p>
-            <w:r>
-              <w:t xml:space="preserve">1. </w:t>
-            </w:r>
-            <w:proofErr w:type="spellStart"/>
-            <w:r>
-              <w:t>UtenteRegistrato</w:t>
-            </w:r>
-            <w:proofErr w:type="spellEnd"/>
-            <w:r>
-              <w:t xml:space="preserve"> si reca dall’operatore</w:t>
-            </w:r>
-          </w:p>
-          <w:p/>
-          <w:p>
-            <w:r>
-              <w:t>2. Operatore chiede ad Utente il codice personale</w:t>
-            </w:r>
-          </w:p>
-          <w:p/>
-          <w:p>
-            <w:r>
-              <w:t xml:space="preserve">3. </w:t>
-            </w:r>
-            <w:proofErr w:type="spellStart"/>
-            <w:r>
-              <w:t>Utente</w:t>
-            </w:r>
-            <w:r>
-              <w:t>Registrato</w:t>
-            </w:r>
-            <w:proofErr w:type="spellEnd"/>
-            <w:r>
-              <w:t xml:space="preserve"> accede alla piattaforma e</w:t>
-            </w:r>
-            <w:r>
-              <w:t xml:space="preserve"> completa il caso d’uso: UCPROFILOUT</w:t>
-            </w:r>
-          </w:p>
-          <w:p/>
-          <w:p>
-            <w:r>
-              <w:t xml:space="preserve">4. </w:t>
-            </w:r>
-            <w:proofErr w:type="spellStart"/>
-            <w:r>
-              <w:t>UtenteRegistrato</w:t>
-            </w:r>
-            <w:proofErr w:type="spellEnd"/>
+            <w:pPr>
+              <w:ind w:left="3" w:firstLine="6"/>
+            </w:pPr>
+          </w:p>
+          <w:p>
+            <w:pPr>
+              <w:ind w:left="3" w:firstLine="6"/>
+            </w:pPr>
+          </w:p>
+          <w:p>
+            <w:pPr>
+              <w:ind w:left="3" w:firstLine="6"/>
+            </w:pPr>
+          </w:p>
+          <w:p>
+            <w:pPr>
+              <w:ind w:left="3" w:firstLine="6"/>
+            </w:pPr>
+          </w:p>
+          <w:p>
+            <w:pPr>
+              <w:ind w:left="3" w:firstLine="6"/>
+            </w:pPr>
+            <w:r>
+              <w:t xml:space="preserve">2. Utente recupera il codice e lo inserisce nel </w:t>
+            </w:r>
+            <w:proofErr w:type="spellStart"/>
+            <w:r>
+              <w:t>form</w:t>
+            </w:r>
+            <w:proofErr w:type="spellEnd"/>
+          </w:p>
+        </w:tc>
+        <w:tc>
+          <w:tcPr>
+            <w:tcW w:w="3399" w:type="dxa"/>
+            <w:tcBorders>
+              <w:top w:val="single" w:sz="4" w:space="0" w:color="auto"/>
+              <w:left w:val="single" w:sz="4" w:space="0" w:color="auto"/>
+              <w:bottom w:val="single" w:sz="4" w:space="0" w:color="auto"/>
+              <w:right w:val="single" w:sz="4" w:space="0" w:color="auto"/>
+            </w:tcBorders>
+          </w:tcPr>
+          <w:p>
+            <w:pPr>
+              <w:jc w:val="center"/>
+            </w:pPr>
+            <w:r>
+              <w:t>SISTEMA</w:t>
+            </w:r>
+          </w:p>
+          <w:p>
+            <w:r>
+              <w:t xml:space="preserve">1. Il sistema una mail all’indirizzo da confermare contente un codice di verifica e mostra un </w:t>
+            </w:r>
+            <w:proofErr w:type="spellStart"/>
+            <w:r>
+              <w:t>form</w:t>
+            </w:r>
+            <w:proofErr w:type="spellEnd"/>
+            <w:r>
+              <w:t xml:space="preserve"> in cui è possibile inserire tale codice</w:t>
+            </w:r>
+          </w:p>
+          <w:p/>
+          <w:p/>
+          <w:p/>
+          <w:p>
+            <w:r>
+              <w:t xml:space="preserve">7. Il sistema conferma l’indirizzo </w:t>
+            </w:r>
+            <w:proofErr w:type="gramStart"/>
+            <w:r>
+              <w:t>email</w:t>
+            </w:r>
+            <w:proofErr w:type="gramEnd"/>
+          </w:p>
+        </w:tc>
+      </w:tr>
+      <w:tr>
+        <w:tc>
+          <w:tcPr>
+            <w:tcW w:w="2830" w:type="dxa"/>
+            <w:tcBorders>
+              <w:top w:val="single" w:sz="4" w:space="0" w:color="auto"/>
+              <w:left w:val="single" w:sz="4" w:space="0" w:color="auto"/>
+              <w:bottom w:val="single" w:sz="4" w:space="0" w:color="auto"/>
+              <w:right w:val="single" w:sz="4" w:space="0" w:color="auto"/>
+            </w:tcBorders>
+            <w:hideMark/>
+          </w:tcPr>
+          <w:p>
+            <w:pPr>
+              <w:rPr>
+                <w:lang w:val="en-GB"/>
+              </w:rPr>
+            </w:pPr>
+            <w:proofErr w:type="spellStart"/>
+            <w:r>
+              <w:rPr>
+                <w:lang w:val="en-GB"/>
+              </w:rPr>
+              <w:t>Condizione</w:t>
+            </w:r>
+            <w:proofErr w:type="spellEnd"/>
+            <w:r>
+              <w:rPr>
+                <w:lang w:val="en-GB"/>
+              </w:rPr>
+              <w:t xml:space="preserve"> di </w:t>
+            </w:r>
+            <w:proofErr w:type="spellStart"/>
+            <w:r>
+              <w:rPr>
+                <w:lang w:val="en-GB"/>
+              </w:rPr>
+              <w:t>entrata</w:t>
+            </w:r>
+            <w:proofErr w:type="spellEnd"/>
+          </w:p>
+        </w:tc>
+        <w:tc>
+          <w:tcPr>
+            <w:tcW w:w="6798" w:type="dxa"/>
+            <w:gridSpan w:val="2"/>
+            <w:tcBorders>
+              <w:top w:val="single" w:sz="4" w:space="0" w:color="auto"/>
+              <w:left w:val="single" w:sz="4" w:space="0" w:color="auto"/>
+              <w:bottom w:val="single" w:sz="4" w:space="0" w:color="auto"/>
+              <w:right w:val="single" w:sz="4" w:space="0" w:color="auto"/>
+            </w:tcBorders>
+          </w:tcPr>
+          <w:p/>
+        </w:tc>
+      </w:tr>
+      <w:tr>
+        <w:tc>
+          <w:tcPr>
+            <w:tcW w:w="2830" w:type="dxa"/>
+            <w:tcBorders>
+              <w:top w:val="single" w:sz="4" w:space="0" w:color="auto"/>
+              <w:left w:val="single" w:sz="4" w:space="0" w:color="auto"/>
+              <w:bottom w:val="single" w:sz="4" w:space="0" w:color="auto"/>
+              <w:right w:val="single" w:sz="4" w:space="0" w:color="auto"/>
+            </w:tcBorders>
+            <w:hideMark/>
+          </w:tcPr>
+          <w:p>
+            <w:pPr>
+              <w:rPr>
+                <w:lang w:val="en-GB"/>
+              </w:rPr>
+            </w:pPr>
+            <w:proofErr w:type="spellStart"/>
+            <w:r>
+              <w:rPr>
+                <w:lang w:val="en-GB"/>
+              </w:rPr>
+              <w:t>Eccezioni</w:t>
+            </w:r>
+            <w:proofErr w:type="spellEnd"/>
+          </w:p>
+        </w:tc>
+        <w:tc>
+          <w:tcPr>
+            <w:tcW w:w="6798" w:type="dxa"/>
+            <w:gridSpan w:val="2"/>
+            <w:tcBorders>
+              <w:top w:val="single" w:sz="4" w:space="0" w:color="auto"/>
+              <w:left w:val="single" w:sz="4" w:space="0" w:color="auto"/>
+              <w:bottom w:val="single" w:sz="4" w:space="0" w:color="auto"/>
+              <w:right w:val="single" w:sz="4" w:space="0" w:color="auto"/>
+            </w:tcBorders>
+            <w:hideMark/>
+          </w:tcPr>
+          <w:p>
+            <w:r>
+              <w:t xml:space="preserve">Al 2. Il codice non è valido o non viene inserito ed il sistema non conferma </w:t>
+            </w:r>
+            <w:proofErr w:type="gramStart"/>
+            <w:r>
+              <w:t>l’email</w:t>
+            </w:r>
+            <w:proofErr w:type="gramEnd"/>
             <w:r>
               <w:t xml:space="preserve"> </w:t>
             </w:r>
-            <w:r>
-              <w:t>seleziona l’area in cui è possibile visualizzare il codice personale</w:t>
-            </w:r>
-            <w:r>
-              <w:t xml:space="preserve"> associato </w:t>
-            </w:r>
-            <w:r>
-              <w:lastRenderedPageBreak/>
-              <w:t xml:space="preserve">all’evento per validare la partecipazione </w:t>
-            </w:r>
-          </w:p>
-          <w:p/>
-          <w:p/>
-          <w:p/>
-          <w:p/>
-          <w:p/>
-          <w:p>
-            <w:r>
-              <w:t xml:space="preserve">6. </w:t>
-            </w:r>
-            <w:proofErr w:type="spellStart"/>
-            <w:r>
-              <w:t>UtenteRegistrato</w:t>
-            </w:r>
-            <w:proofErr w:type="spellEnd"/>
-            <w:r>
-              <w:t xml:space="preserve"> comunica il codice personale ad Operatore</w:t>
-            </w:r>
-          </w:p>
-          <w:p/>
-          <w:p>
-            <w:r>
-              <w:t>7</w:t>
-            </w:r>
-            <w:r>
-              <w:t xml:space="preserve">. Operatore inserisce il codice personale di Utente </w:t>
-            </w:r>
-            <w:r>
-              <w:t>all’interno d</w:t>
-            </w:r>
-            <w:r>
-              <w:t xml:space="preserve">i un </w:t>
-            </w:r>
-            <w:proofErr w:type="spellStart"/>
-            <w:r>
-              <w:t>form</w:t>
-            </w:r>
-            <w:proofErr w:type="spellEnd"/>
-            <w:r>
-              <w:t xml:space="preserve"> di conferma codice </w:t>
-            </w:r>
-          </w:p>
-        </w:tc>
-        <w:tc>
-          <w:tcPr>
-            <w:tcW w:w="3399" w:type="dxa"/>
-          </w:tcPr>
-          <w:p>
-            <w:pPr>
-              <w:jc w:val="center"/>
-            </w:pPr>
-            <w:r>
-              <w:lastRenderedPageBreak/>
-              <w:t>SISTEMA</w:t>
-            </w:r>
-          </w:p>
-          <w:p/>
-          <w:p/>
-          <w:p/>
-          <w:p/>
-          <w:p/>
-          <w:p/>
-          <w:p/>
-          <w:p/>
-          <w:p/>
-          <w:p/>
-          <w:p/>
-          <w:p/>
-          <w:p/>
-          <w:p/>
-          <w:p/>
-          <w:p/>
-          <w:p>
-            <w:r>
-              <w:t xml:space="preserve">5. Il sistema mostra ad </w:t>
-            </w:r>
-            <w:proofErr w:type="spellStart"/>
-            <w:r>
-              <w:t>UtenteRegistrato</w:t>
-            </w:r>
-            <w:proofErr w:type="spellEnd"/>
-            <w:r>
-              <w:t xml:space="preserve"> il codice personale relativo all’evento richiesto</w:t>
-            </w:r>
-          </w:p>
-          <w:p/>
-          <w:p/>
-          <w:p/>
-          <w:p/>
-          <w:p/>
-          <w:p/>
-          <w:p/>
-          <w:p>
-            <w:r>
-              <w:t>8.</w:t>
-            </w:r>
-            <w:r>
-              <w:t xml:space="preserve"> Il sistema ricevuto il codice personale lo elabora e informa operatore ed utente della buona riuscita dell’operazione.</w:t>
-            </w:r>
-          </w:p>
-          <w:p/>
-          <w:p>
-            <w:r>
-              <w:t>9</w:t>
-            </w:r>
-            <w:r>
-              <w:t>. Il sistema accredita i punti “</w:t>
-            </w:r>
-            <w:proofErr w:type="spellStart"/>
-            <w:r>
-              <w:t>Meet</w:t>
-            </w:r>
-            <w:proofErr w:type="spellEnd"/>
-            <w:r>
-              <w:t>” ad utente nel caso in cui l’evento ne abbia associati.</w:t>
-            </w:r>
-          </w:p>
-          <w:p/>
-          <w:p>
-            <w:r>
-              <w:t>10</w:t>
-            </w:r>
-            <w:r>
-              <w:t>. Il sistema aggiorna le statistiche riguardanti l’evento tenendo conto della nuova partecipazione confermata.</w:t>
-            </w:r>
-          </w:p>
-        </w:tc>
-      </w:tr>
-      <w:tr>
-        <w:tc>
-          <w:tcPr>
-            <w:tcW w:w="2830" w:type="dxa"/>
-          </w:tcPr>
-          <w:p>
-            <w:pPr>
-              <w:rPr>
-                <w:lang w:val="en-GB"/>
-              </w:rPr>
-            </w:pPr>
-            <w:proofErr w:type="spellStart"/>
-            <w:r>
-              <w:rPr>
-                <w:lang w:val="en-GB"/>
-              </w:rPr>
-              <w:lastRenderedPageBreak/>
-              <w:t>Condizione</w:t>
+          </w:p>
+        </w:tc>
+      </w:tr>
+      <w:tr>
+        <w:tc>
+          <w:tcPr>
+            <w:tcW w:w="2830" w:type="dxa"/>
+            <w:tcBorders>
+              <w:top w:val="single" w:sz="4" w:space="0" w:color="auto"/>
+              <w:left w:val="single" w:sz="4" w:space="0" w:color="auto"/>
+              <w:bottom w:val="single" w:sz="4" w:space="0" w:color="auto"/>
+              <w:right w:val="single" w:sz="4" w:space="0" w:color="auto"/>
+            </w:tcBorders>
+            <w:hideMark/>
+          </w:tcPr>
+          <w:p>
+            <w:pPr>
+              <w:rPr>
+                <w:lang w:val="en-GB"/>
+              </w:rPr>
+            </w:pPr>
+            <w:proofErr w:type="spellStart"/>
+            <w:r>
+              <w:rPr>
+                <w:lang w:val="en-GB"/>
+              </w:rPr>
+              <w:t>Condizioni</w:t>
             </w:r>
             <w:proofErr w:type="spellEnd"/>
             <w:r>
@@ -6862,88 +6936,62 @@
               <w:rPr>
                 <w:lang w:val="en-GB"/>
               </w:rPr>
-              <w:t>entrata</w:t>
-            </w:r>
-            <w:proofErr w:type="spellEnd"/>
-          </w:p>
-        </w:tc>
-        <w:tc>
-          <w:tcPr>
-            <w:tcW w:w="6798" w:type="dxa"/>
-            <w:gridSpan w:val="2"/>
-          </w:tcPr>
-          <w:p>
-            <w:r>
-              <w:t>Il partecipante al caso d</w:t>
-            </w:r>
-            <w:r>
-              <w:t xml:space="preserve">’uso </w:t>
-            </w:r>
-            <w:r>
-              <w:t xml:space="preserve">deve avere </w:t>
-            </w:r>
-            <w:r>
-              <w:t>completato il caso d’uso UCPARTEV per l’evento per il quale vuole verificare la propria presenza</w:t>
-            </w:r>
-          </w:p>
-        </w:tc>
-      </w:tr>
-      <w:tr>
-        <w:tc>
-          <w:tcPr>
-            <w:tcW w:w="2830" w:type="dxa"/>
-          </w:tcPr>
-          <w:p>
-            <w:pPr>
-              <w:rPr>
-                <w:lang w:val="en-GB"/>
-              </w:rPr>
-            </w:pPr>
-            <w:proofErr w:type="spellStart"/>
-            <w:r>
-              <w:rPr>
-                <w:lang w:val="en-GB"/>
-              </w:rPr>
-              <w:t>Eccezioni</w:t>
-            </w:r>
-            <w:proofErr w:type="spellEnd"/>
-          </w:p>
-        </w:tc>
-        <w:tc>
-          <w:tcPr>
-            <w:tcW w:w="6798" w:type="dxa"/>
-            <w:gridSpan w:val="2"/>
-          </w:tcPr>
-          <w:p>
-            <w:r>
-              <w:t>Al punto 5 il codice</w:t>
-            </w:r>
-            <w:r>
-              <w:t xml:space="preserve"> non è valido e il sistema non accredita i punti all’account con una segnalazione</w:t>
-            </w:r>
-            <w:r>
-              <w:t>.</w:t>
-            </w:r>
-          </w:p>
-        </w:tc>
-      </w:tr>
-      <w:tr>
-        <w:tc>
-          <w:tcPr>
-            <w:tcW w:w="2830" w:type="dxa"/>
-          </w:tcPr>
-          <w:p>
-            <w:pPr>
-              <w:rPr>
-                <w:lang w:val="en-GB"/>
-              </w:rPr>
-            </w:pPr>
-            <w:proofErr w:type="spellStart"/>
-            <w:r>
-              <w:rPr>
-                <w:lang w:val="en-GB"/>
-              </w:rPr>
-              <w:t>Condizioni</w:t>
+              <w:t>uscita</w:t>
+            </w:r>
+            <w:proofErr w:type="spellEnd"/>
+          </w:p>
+        </w:tc>
+        <w:tc>
+          <w:tcPr>
+            <w:tcW w:w="6798" w:type="dxa"/>
+            <w:gridSpan w:val="2"/>
+            <w:tcBorders>
+              <w:top w:val="single" w:sz="4" w:space="0" w:color="auto"/>
+              <w:left w:val="single" w:sz="4" w:space="0" w:color="auto"/>
+              <w:bottom w:val="single" w:sz="4" w:space="0" w:color="auto"/>
+              <w:right w:val="single" w:sz="4" w:space="0" w:color="auto"/>
+            </w:tcBorders>
+            <w:hideMark/>
+          </w:tcPr>
+          <w:p>
+            <w:r>
+              <w:t xml:space="preserve">L’indirizzo </w:t>
+            </w:r>
+            <w:proofErr w:type="gramStart"/>
+            <w:r>
+              <w:t>email</w:t>
+            </w:r>
+            <w:proofErr w:type="gramEnd"/>
+            <w:r>
+              <w:t xml:space="preserve"> da confermare è ora confermato</w:t>
+            </w:r>
+          </w:p>
+        </w:tc>
+      </w:tr>
+      <w:tr>
+        <w:tc>
+          <w:tcPr>
+            <w:tcW w:w="2830" w:type="dxa"/>
+            <w:tcBorders>
+              <w:top w:val="single" w:sz="4" w:space="0" w:color="auto"/>
+              <w:left w:val="single" w:sz="4" w:space="0" w:color="auto"/>
+              <w:bottom w:val="single" w:sz="4" w:space="0" w:color="auto"/>
+              <w:right w:val="single" w:sz="4" w:space="0" w:color="auto"/>
+            </w:tcBorders>
+            <w:hideMark/>
+          </w:tcPr>
+          <w:p>
+            <w:pPr>
+              <w:rPr>
+                <w:lang w:val="en-GB"/>
+              </w:rPr>
+            </w:pPr>
+            <w:proofErr w:type="spellStart"/>
+            <w:r>
+              <w:rPr>
+                <w:lang w:val="en-GB"/>
+              </w:rPr>
+              <w:t>Requisiti</w:t>
             </w:r>
             <w:proofErr w:type="spellEnd"/>
             <w:r>
@@ -6957,61 +7005,6 @@
               <w:rPr>
                 <w:lang w:val="en-GB"/>
               </w:rPr>
-              <w:t>uscita</w:t>
-            </w:r>
-            <w:proofErr w:type="spellEnd"/>
-          </w:p>
-        </w:tc>
-        <w:tc>
-          <w:tcPr>
-            <w:tcW w:w="6798" w:type="dxa"/>
-            <w:gridSpan w:val="2"/>
-          </w:tcPr>
-          <w:p>
-            <w:r>
-              <w:t>La presenza di utente è stata verificata, le statistiche riguardanti l’evento sono state aggiornate e i possibili punti “</w:t>
-            </w:r>
-            <w:proofErr w:type="spellStart"/>
-            <w:r>
-              <w:t>Meet</w:t>
-            </w:r>
-            <w:proofErr w:type="spellEnd"/>
-            <w:r>
-              <w:t>” accreditati ad utente</w:t>
-            </w:r>
-          </w:p>
-        </w:tc>
-      </w:tr>
-      <w:tr>
-        <w:tc>
-          <w:tcPr>
-            <w:tcW w:w="2830" w:type="dxa"/>
-          </w:tcPr>
-          <w:p>
-            <w:pPr>
-              <w:rPr>
-                <w:lang w:val="en-GB"/>
-              </w:rPr>
-            </w:pPr>
-            <w:proofErr w:type="spellStart"/>
-            <w:r>
-              <w:rPr>
-                <w:lang w:val="en-GB"/>
-              </w:rPr>
-              <w:t>Requisiti</w:t>
-            </w:r>
-            <w:proofErr w:type="spellEnd"/>
-            <w:r>
-              <w:rPr>
-                <w:lang w:val="en-GB"/>
-              </w:rPr>
-              <w:t xml:space="preserve"> di </w:t>
-            </w:r>
-            <w:proofErr w:type="spellStart"/>
-            <w:r>
-              <w:rPr>
-                <w:lang w:val="en-GB"/>
-              </w:rPr>
               <w:t>funzionalità</w:t>
             </w:r>
             <w:proofErr w:type="spellEnd"/>
@@ -7021,18 +7014,34 @@
           <w:tcPr>
             <w:tcW w:w="6798" w:type="dxa"/>
             <w:gridSpan w:val="2"/>
-          </w:tcPr>
-          <w:p>
-            <w:r>
-              <w:t>La conferma della buona r</w:t>
-            </w:r>
-            <w:r>
-              <w:t>iuscita dell’operazione del punto 5 deve avvenire entro 5 secondi dall’invio del codice al punto 4</w:t>
+            <w:tcBorders>
+              <w:top w:val="single" w:sz="4" w:space="0" w:color="auto"/>
+              <w:left w:val="single" w:sz="4" w:space="0" w:color="auto"/>
+              <w:bottom w:val="single" w:sz="4" w:space="0" w:color="auto"/>
+              <w:right w:val="single" w:sz="4" w:space="0" w:color="auto"/>
+            </w:tcBorders>
+            <w:hideMark/>
+          </w:tcPr>
+          <w:p>
+            <w:r>
+              <w:t xml:space="preserve">L’invio </w:t>
+            </w:r>
+            <w:proofErr w:type="gramStart"/>
+            <w:r>
+              <w:t>dell’email</w:t>
+            </w:r>
+            <w:proofErr w:type="gramEnd"/>
+            <w:r>
+              <w:t xml:space="preserve"> deve avvenire entro 3 minuti</w:t>
             </w:r>
           </w:p>
         </w:tc>
       </w:tr>
     </w:tbl>
+    <w:p/>
+    <w:p/>
+    <w:p/>
+    <w:p/>
     <w:p/>
     <w:p/>
     <w:p/>
@@ -7095,7 +7104,10 @@
           </w:tcPr>
           <w:p>
             <w:r>
-              <w:t>Visualizzazione Eventi</w:t>
+              <w:t xml:space="preserve">Verifica presenza ad evento </w:t>
+            </w:r>
+            <w:r>
+              <w:t>business</w:t>
             </w:r>
           </w:p>
         </w:tc>
@@ -7126,7 +7138,13 @@
           </w:tcPr>
           <w:p>
             <w:r>
-              <w:t>UCVISUALIZZAZIONEEV</w:t>
+              <w:t>UC</w:t>
+            </w:r>
+            <w:r>
+              <w:t>VERIFICAPARTECIPAZIONE</w:t>
+            </w:r>
+            <w:r>
+              <w:t>BUS</w:t>
             </w:r>
           </w:p>
         </w:tc>
@@ -7156,44 +7174,293 @@
           <w:tcPr>
             <w:tcW w:w="6798" w:type="dxa"/>
             <w:gridSpan w:val="2"/>
-            <w:tcBorders>
-              <w:bottom w:val="single" w:sz="4" w:space="0" w:color="auto"/>
-            </w:tcBorders>
-          </w:tcPr>
-          <w:p>
-            <w:pPr>
-              <w:rPr>
-                <w:lang w:val="en-GB"/>
-              </w:rPr>
-            </w:pPr>
-            <w:proofErr w:type="spellStart"/>
-            <w:r>
-              <w:rPr>
-                <w:lang w:val="en-GB"/>
-              </w:rPr>
+          </w:tcPr>
+          <w:p>
+            <w:pPr>
+              <w:rPr>
+                <w:lang w:val="en-GB"/>
+              </w:rPr>
+            </w:pPr>
+            <w:proofErr w:type="spellStart"/>
+            <w:r>
+              <w:rPr>
+                <w:lang w:val="en-GB"/>
+              </w:rPr>
+              <w:t>Utente</w:t>
+            </w:r>
+            <w:r>
+              <w:rPr>
+                <w:lang w:val="en-GB"/>
+              </w:rPr>
+              <w:t>Registrato</w:t>
+            </w:r>
+            <w:proofErr w:type="spellEnd"/>
+            <w:r>
+              <w:rPr>
+                <w:lang w:val="en-GB"/>
+              </w:rPr>
+              <w:t xml:space="preserve">, </w:t>
+            </w:r>
+            <w:proofErr w:type="spellStart"/>
+            <w:r>
+              <w:rPr>
+                <w:lang w:val="en-GB"/>
+              </w:rPr>
+              <w:t>Operatore</w:t>
+            </w:r>
+            <w:proofErr w:type="spellEnd"/>
+          </w:p>
+        </w:tc>
+      </w:tr>
+      <w:tr>
+        <w:tc>
+          <w:tcPr>
+            <w:tcW w:w="2830" w:type="dxa"/>
+          </w:tcPr>
+          <w:p>
+            <w:pPr>
+              <w:rPr>
+                <w:lang w:val="en-GB"/>
+              </w:rPr>
+            </w:pPr>
+            <w:proofErr w:type="spellStart"/>
+            <w:r>
+              <w:rPr>
+                <w:lang w:val="en-GB"/>
+              </w:rPr>
+              <w:t>Flusso</w:t>
+            </w:r>
+            <w:proofErr w:type="spellEnd"/>
+            <w:r>
+              <w:rPr>
+                <w:lang w:val="en-GB"/>
+              </w:rPr>
+              <w:t xml:space="preserve"> di </w:t>
+            </w:r>
+            <w:proofErr w:type="spellStart"/>
+            <w:r>
+              <w:rPr>
+                <w:lang w:val="en-GB"/>
+              </w:rPr>
+              <w:t>eventi</w:t>
+            </w:r>
+            <w:proofErr w:type="spellEnd"/>
+          </w:p>
+        </w:tc>
+        <w:tc>
+          <w:tcPr>
+            <w:tcW w:w="3399" w:type="dxa"/>
+          </w:tcPr>
+          <w:p>
+            <w:pPr>
+              <w:jc w:val="center"/>
+            </w:pPr>
+            <w:r>
+              <w:t>UTENTE</w:t>
+            </w:r>
+          </w:p>
+          <w:p>
+            <w:r>
+              <w:t xml:space="preserve">1. </w:t>
+            </w:r>
+            <w:proofErr w:type="spellStart"/>
+            <w:r>
               <w:t>UtenteRegistrato</w:t>
             </w:r>
             <w:proofErr w:type="spellEnd"/>
-          </w:p>
-        </w:tc>
-      </w:tr>
-      <w:tr>
-        <w:tc>
-          <w:tcPr>
-            <w:tcW w:w="2830" w:type="dxa"/>
-          </w:tcPr>
-          <w:p>
-            <w:pPr>
-              <w:rPr>
-                <w:lang w:val="en-GB"/>
-              </w:rPr>
-            </w:pPr>
-            <w:proofErr w:type="spellStart"/>
-            <w:r>
-              <w:rPr>
-                <w:lang w:val="en-GB"/>
-              </w:rPr>
-              <w:t>Flusso</w:t>
+            <w:r>
+              <w:t xml:space="preserve"> si reca dall’operatore</w:t>
+            </w:r>
+          </w:p>
+          <w:p/>
+          <w:p>
+            <w:r>
+              <w:t>2. Operatore chiede ad Utente il codice personale</w:t>
+            </w:r>
+          </w:p>
+          <w:p/>
+          <w:p>
+            <w:r>
+              <w:t xml:space="preserve">3. </w:t>
+            </w:r>
+            <w:proofErr w:type="spellStart"/>
+            <w:r>
+              <w:t>Utente</w:t>
+            </w:r>
+            <w:r>
+              <w:t>Registrato</w:t>
+            </w:r>
+            <w:proofErr w:type="spellEnd"/>
+            <w:r>
+              <w:t xml:space="preserve"> accede alla piattaforma e</w:t>
+            </w:r>
+            <w:r>
+              <w:t xml:space="preserve"> completa il caso d’uso: UCPROFILOUT</w:t>
+            </w:r>
+          </w:p>
+          <w:p/>
+          <w:p>
+            <w:r>
+              <w:t xml:space="preserve">4. </w:t>
+            </w:r>
+            <w:proofErr w:type="spellStart"/>
+            <w:r>
+              <w:t>UtenteRegistrato</w:t>
+            </w:r>
+            <w:proofErr w:type="spellEnd"/>
+            <w:r>
+              <w:t xml:space="preserve"> </w:t>
+            </w:r>
+            <w:r>
+              <w:t>seleziona l’area in cui è possibile visualizzare il codice personale</w:t>
+            </w:r>
+            <w:r>
+              <w:t xml:space="preserve"> associato all’evento per validare la partecipazione </w:t>
+            </w:r>
+          </w:p>
+          <w:p/>
+          <w:p/>
+          <w:p/>
+          <w:p/>
+          <w:p/>
+          <w:p>
+            <w:r>
+              <w:t xml:space="preserve">6. </w:t>
+            </w:r>
+            <w:proofErr w:type="spellStart"/>
+            <w:r>
+              <w:t>UtenteRegistrato</w:t>
+            </w:r>
+            <w:proofErr w:type="spellEnd"/>
+            <w:r>
+              <w:t xml:space="preserve"> comunica il codice personale ad Operatore</w:t>
+            </w:r>
+          </w:p>
+          <w:p/>
+          <w:p>
+            <w:r>
+              <w:t>7</w:t>
+            </w:r>
+            <w:r>
+              <w:t xml:space="preserve">. Operatore inserisce il codice personale di Utente </w:t>
+            </w:r>
+            <w:r>
+              <w:t>all’interno d</w:t>
+            </w:r>
+            <w:r>
+              <w:t xml:space="preserve">i un </w:t>
+            </w:r>
+            <w:proofErr w:type="spellStart"/>
+            <w:r>
+              <w:t>form</w:t>
+            </w:r>
+            <w:proofErr w:type="spellEnd"/>
+            <w:r>
+              <w:t xml:space="preserve"> di conferma codice </w:t>
+            </w:r>
+          </w:p>
+        </w:tc>
+        <w:tc>
+          <w:tcPr>
+            <w:tcW w:w="3399" w:type="dxa"/>
+          </w:tcPr>
+          <w:p>
+            <w:pPr>
+              <w:jc w:val="center"/>
+            </w:pPr>
+            <w:r>
+              <w:t>SISTEMA</w:t>
+            </w:r>
+          </w:p>
+          <w:p/>
+          <w:p/>
+          <w:p/>
+          <w:p/>
+          <w:p/>
+          <w:p/>
+          <w:p/>
+          <w:p/>
+          <w:p/>
+          <w:p/>
+          <w:p/>
+          <w:p/>
+          <w:p/>
+          <w:p/>
+          <w:p/>
+          <w:p/>
+          <w:p>
+            <w:r>
+              <w:t xml:space="preserve">5. Il sistema mostra ad </w:t>
+            </w:r>
+            <w:proofErr w:type="spellStart"/>
+            <w:r>
+              <w:t>UtenteRegistrato</w:t>
+            </w:r>
+            <w:proofErr w:type="spellEnd"/>
+            <w:r>
+              <w:t xml:space="preserve"> il codice personale relativo all’evento richiesto</w:t>
+            </w:r>
+          </w:p>
+          <w:p/>
+          <w:p/>
+          <w:p/>
+          <w:p/>
+          <w:p/>
+          <w:p/>
+          <w:p/>
+          <w:p>
+            <w:r>
+              <w:t>8.</w:t>
+            </w:r>
+            <w:r>
+              <w:t xml:space="preserve"> Il sistema ricevuto il codice personale lo elabora e informa operatore ed utente della buona riuscita dell’operazione.</w:t>
+            </w:r>
+          </w:p>
+          <w:p/>
+          <w:p>
+            <w:r>
+              <w:t>9</w:t>
+            </w:r>
+            <w:r>
+              <w:t>. Il sistema accredita i punti “</w:t>
+            </w:r>
+            <w:proofErr w:type="spellStart"/>
+            <w:r>
+              <w:t>Meet</w:t>
+            </w:r>
+            <w:proofErr w:type="spellEnd"/>
+            <w:r>
+              <w:t>” ad utente nel caso in cui l’evento ne abbia associati.</w:t>
+            </w:r>
+          </w:p>
+          <w:p/>
+          <w:p>
+            <w:r>
+              <w:t>10</w:t>
+            </w:r>
+            <w:r>
+              <w:t>. Il sistema aggiorna le statistiche riguardanti l’evento tenendo conto della nuova partecipazione confermata.</w:t>
+            </w:r>
+          </w:p>
+        </w:tc>
+      </w:tr>
+      <w:tr>
+        <w:tc>
+          <w:tcPr>
+            <w:tcW w:w="2830" w:type="dxa"/>
+          </w:tcPr>
+          <w:p>
+            <w:pPr>
+              <w:rPr>
+                <w:lang w:val="en-GB"/>
+              </w:rPr>
+            </w:pPr>
+            <w:proofErr w:type="spellStart"/>
+            <w:r>
+              <w:rPr>
+                <w:lang w:val="en-GB"/>
+              </w:rPr>
+              <w:t>Condizione</w:t>
             </w:r>
             <w:proofErr w:type="spellEnd"/>
             <w:r>
@@ -7207,92 +7474,89 @@
               <w:rPr>
                 <w:lang w:val="en-GB"/>
               </w:rPr>
-              <w:t>eventi</w:t>
-            </w:r>
-            <w:proofErr w:type="spellEnd"/>
-          </w:p>
-        </w:tc>
-        <w:tc>
-          <w:tcPr>
-            <w:tcW w:w="3399" w:type="dxa"/>
-            <w:tcBorders>
-              <w:bottom w:val="single" w:sz="4" w:space="0" w:color="auto"/>
-            </w:tcBorders>
-          </w:tcPr>
-          <w:p>
-            <w:pPr>
-              <w:jc w:val="center"/>
-            </w:pPr>
-            <w:r>
-              <w:t>UTENTE</w:t>
-            </w:r>
-          </w:p>
-          <w:p>
-            <w:r>
-              <w:t xml:space="preserve">1. </w:t>
-            </w:r>
-            <w:proofErr w:type="spellStart"/>
-            <w:r>
-              <w:t>UtenteRegistrato</w:t>
-            </w:r>
-            <w:proofErr w:type="spellEnd"/>
-            <w:r>
-              <w:t xml:space="preserve"> attiva la funzione “Mappa” cliccando su</w:t>
-            </w:r>
-            <w:r>
-              <w:t>l bottone di visualizzazione mappa</w:t>
-            </w:r>
-            <w:r>
-              <w:t xml:space="preserve"> </w:t>
-            </w:r>
-          </w:p>
-        </w:tc>
-        <w:tc>
-          <w:tcPr>
-            <w:tcW w:w="3399" w:type="dxa"/>
-            <w:tcBorders>
-              <w:bottom w:val="single" w:sz="4" w:space="0" w:color="auto"/>
-            </w:tcBorders>
-          </w:tcPr>
-          <w:p>
-            <w:pPr>
-              <w:jc w:val="center"/>
-            </w:pPr>
-            <w:r>
-              <w:t>SISTEMA</w:t>
-            </w:r>
-          </w:p>
-          <w:p>
-            <w:pPr>
-              <w:jc w:val="center"/>
-            </w:pPr>
-          </w:p>
-          <w:p/>
-          <w:p/>
-          <w:p>
-            <w:r>
-              <w:t>2.Il sistema restituisce la mappa del territorio, visualizzando gli eventi creati precedentemente.</w:t>
-            </w:r>
-          </w:p>
-        </w:tc>
-      </w:tr>
-      <w:tr>
-        <w:tc>
-          <w:tcPr>
-            <w:tcW w:w="2830" w:type="dxa"/>
-          </w:tcPr>
-          <w:p>
-            <w:pPr>
-              <w:rPr>
-                <w:lang w:val="en-GB"/>
-              </w:rPr>
-            </w:pPr>
-            <w:proofErr w:type="spellStart"/>
-            <w:r>
-              <w:rPr>
-                <w:lang w:val="en-GB"/>
-              </w:rPr>
-              <w:t>Condizione</w:t>
+              <w:t>entrata</w:t>
+            </w:r>
+            <w:proofErr w:type="spellEnd"/>
+          </w:p>
+        </w:tc>
+        <w:tc>
+          <w:tcPr>
+            <w:tcW w:w="6798" w:type="dxa"/>
+            <w:gridSpan w:val="2"/>
+          </w:tcPr>
+          <w:p>
+            <w:r>
+              <w:t>Il partecipante al caso d</w:t>
+            </w:r>
+            <w:r>
+              <w:t xml:space="preserve">’uso </w:t>
+            </w:r>
+            <w:r>
+              <w:t xml:space="preserve">deve avere </w:t>
+            </w:r>
+            <w:r>
+              <w:t>completato il caso d’uso UCPARTEV per l’evento per il quale vuole verificare la propria presenza</w:t>
+            </w:r>
+          </w:p>
+        </w:tc>
+      </w:tr>
+      <w:tr>
+        <w:tc>
+          <w:tcPr>
+            <w:tcW w:w="2830" w:type="dxa"/>
+          </w:tcPr>
+          <w:p>
+            <w:pPr>
+              <w:rPr>
+                <w:lang w:val="en-GB"/>
+              </w:rPr>
+            </w:pPr>
+            <w:proofErr w:type="spellStart"/>
+            <w:r>
+              <w:rPr>
+                <w:lang w:val="en-GB"/>
+              </w:rPr>
+              <w:lastRenderedPageBreak/>
+              <w:t>Eccezioni</w:t>
+            </w:r>
+            <w:proofErr w:type="spellEnd"/>
+          </w:p>
+        </w:tc>
+        <w:tc>
+          <w:tcPr>
+            <w:tcW w:w="6798" w:type="dxa"/>
+            <w:gridSpan w:val="2"/>
+          </w:tcPr>
+          <w:p>
+            <w:r>
+              <w:t>Al punto 5 il codice</w:t>
+            </w:r>
+            <w:r>
+              <w:t xml:space="preserve"> non è valido e il sistema non accredita i punti all’account con una segnalazione</w:t>
+            </w:r>
+            <w:r>
+              <w:t>.</w:t>
+            </w:r>
+          </w:p>
+        </w:tc>
+      </w:tr>
+      <w:tr>
+        <w:tc>
+          <w:tcPr>
+            <w:tcW w:w="2830" w:type="dxa"/>
+          </w:tcPr>
+          <w:p>
+            <w:pPr>
+              <w:rPr>
+                <w:lang w:val="en-GB"/>
+              </w:rPr>
+            </w:pPr>
+            <w:proofErr w:type="spellStart"/>
+            <w:r>
+              <w:rPr>
+                <w:lang w:val="en-GB"/>
+              </w:rPr>
+              <w:t>Condizioni</w:t>
             </w:r>
             <w:proofErr w:type="spellEnd"/>
             <w:r>
@@ -7306,80 +7570,48 @@
               <w:rPr>
                 <w:lang w:val="en-GB"/>
               </w:rPr>
-              <w:t>entrata</w:t>
-            </w:r>
-            <w:proofErr w:type="spellEnd"/>
-          </w:p>
-        </w:tc>
-        <w:tc>
-          <w:tcPr>
-            <w:tcW w:w="6798" w:type="dxa"/>
-            <w:gridSpan w:val="2"/>
-            <w:tcBorders>
-              <w:top w:val="single" w:sz="4" w:space="0" w:color="auto"/>
-            </w:tcBorders>
-          </w:tcPr>
-          <w:p>
-            <w:proofErr w:type="spellStart"/>
-            <w:r>
-              <w:t>UtenteRegistrato</w:t>
-            </w:r>
-            <w:proofErr w:type="spellEnd"/>
-            <w:r>
-              <w:t xml:space="preserve"> deve aver </w:t>
-            </w:r>
-            <w:r>
-              <w:t>completato il caso d’uso UCLOGIN</w:t>
-            </w:r>
-          </w:p>
-        </w:tc>
-      </w:tr>
-      <w:tr>
-        <w:tc>
-          <w:tcPr>
-            <w:tcW w:w="2830" w:type="dxa"/>
-          </w:tcPr>
-          <w:p>
-            <w:pPr>
-              <w:rPr>
-                <w:lang w:val="en-GB"/>
-              </w:rPr>
-            </w:pPr>
-            <w:proofErr w:type="spellStart"/>
-            <w:r>
-              <w:rPr>
-                <w:lang w:val="en-GB"/>
-              </w:rPr>
-              <w:t>Eccezioni</w:t>
-            </w:r>
-            <w:proofErr w:type="spellEnd"/>
-          </w:p>
-        </w:tc>
-        <w:tc>
-          <w:tcPr>
-            <w:tcW w:w="6798" w:type="dxa"/>
-            <w:gridSpan w:val="2"/>
-          </w:tcPr>
-          <w:p/>
-        </w:tc>
-      </w:tr>
-      <w:tr>
-        <w:tc>
-          <w:tcPr>
-            <w:tcW w:w="2830" w:type="dxa"/>
-          </w:tcPr>
-          <w:p>
-            <w:pPr>
-              <w:rPr>
-                <w:lang w:val="en-GB"/>
-              </w:rPr>
-            </w:pPr>
-            <w:proofErr w:type="spellStart"/>
-            <w:r>
-              <w:rPr>
-                <w:lang w:val="en-GB"/>
-              </w:rPr>
-              <w:t>Condizioni</w:t>
+              <w:t>uscita</w:t>
+            </w:r>
+            <w:proofErr w:type="spellEnd"/>
+          </w:p>
+        </w:tc>
+        <w:tc>
+          <w:tcPr>
+            <w:tcW w:w="6798" w:type="dxa"/>
+            <w:gridSpan w:val="2"/>
+          </w:tcPr>
+          <w:p>
+            <w:r>
+              <w:t>La presenza di utente è stata verificata, le statistiche riguardanti l’evento sono state aggiornate e i possibili punti “</w:t>
+            </w:r>
+            <w:proofErr w:type="spellStart"/>
+            <w:r>
+              <w:t>Meet</w:t>
+            </w:r>
+            <w:proofErr w:type="spellEnd"/>
+            <w:r>
+              <w:t>” accreditati ad utente</w:t>
+            </w:r>
+          </w:p>
+        </w:tc>
+      </w:tr>
+      <w:tr>
+        <w:tc>
+          <w:tcPr>
+            <w:tcW w:w="2830" w:type="dxa"/>
+          </w:tcPr>
+          <w:p>
+            <w:pPr>
+              <w:rPr>
+                <w:lang w:val="en-GB"/>
+              </w:rPr>
+            </w:pPr>
+            <w:proofErr w:type="spellStart"/>
+            <w:r>
+              <w:rPr>
+                <w:lang w:val="en-GB"/>
+              </w:rPr>
+              <w:t>Requisiti</w:t>
             </w:r>
             <w:proofErr w:type="spellEnd"/>
             <w:r>
@@ -7393,61 +7625,6 @@
               <w:rPr>
                 <w:lang w:val="en-GB"/>
               </w:rPr>
-              <w:t>uscita</w:t>
-            </w:r>
-            <w:proofErr w:type="spellEnd"/>
-          </w:p>
-        </w:tc>
-        <w:tc>
-          <w:tcPr>
-            <w:tcW w:w="6798" w:type="dxa"/>
-            <w:gridSpan w:val="2"/>
-          </w:tcPr>
-          <w:p>
-            <w:r>
-              <w:t>L’</w:t>
-            </w:r>
-            <w:proofErr w:type="spellStart"/>
-            <w:r>
-              <w:t>UtenteRegistrato</w:t>
-            </w:r>
-            <w:proofErr w:type="spellEnd"/>
-            <w:r>
-              <w:t xml:space="preserve"> ha la panoramica del territorio con i suoi eventi.</w:t>
-            </w:r>
-          </w:p>
-        </w:tc>
-      </w:tr>
-      <w:tr>
-        <w:tc>
-          <w:tcPr>
-            <w:tcW w:w="2830" w:type="dxa"/>
-          </w:tcPr>
-          <w:p>
-            <w:pPr>
-              <w:rPr>
-                <w:lang w:val="en-GB"/>
-              </w:rPr>
-            </w:pPr>
-            <w:proofErr w:type="spellStart"/>
-            <w:r>
-              <w:rPr>
-                <w:lang w:val="en-GB"/>
-              </w:rPr>
-              <w:t>Requisiti</w:t>
-            </w:r>
-            <w:proofErr w:type="spellEnd"/>
-            <w:r>
-              <w:rPr>
-                <w:lang w:val="en-GB"/>
-              </w:rPr>
-              <w:t xml:space="preserve"> di </w:t>
-            </w:r>
-            <w:proofErr w:type="spellStart"/>
-            <w:r>
-              <w:rPr>
-                <w:lang w:val="en-GB"/>
-              </w:rPr>
               <w:t>funzionalità</w:t>
             </w:r>
             <w:proofErr w:type="spellEnd"/>
@@ -7460,7 +7637,10 @@
           </w:tcPr>
           <w:p>
             <w:r>
-              <w:t>La mappa sarà resa possibile entro 2 minuti.</w:t>
+              <w:t>La conferma della buona r</w:t>
+            </w:r>
+            <w:r>
+              <w:t>iuscita dell’operazione del punto 5 deve avvenire entro 5 secondi dall’invio del codice al punto 4</w:t>
             </w:r>
           </w:p>
         </w:tc>
@@ -7527,147 +7707,294 @@
             <w:gridSpan w:val="2"/>
           </w:tcPr>
           <w:p>
-            <w:pPr>
-              <w:rPr>
-                <w:lang w:val="en-GB"/>
-              </w:rPr>
-            </w:pPr>
-            <w:proofErr w:type="spellStart"/>
-            <w:r>
-              <w:rPr>
-                <w:lang w:val="en-GB"/>
-              </w:rPr>
-              <w:t>Spesa</w:t>
-            </w:r>
-            <w:proofErr w:type="spellEnd"/>
-            <w:r>
-              <w:rPr>
-                <w:lang w:val="en-GB"/>
-              </w:rPr>
+            <w:r>
+              <w:t>Visualizzazione Eventi</w:t>
+            </w:r>
+          </w:p>
+        </w:tc>
+      </w:tr>
+      <w:tr>
+        <w:tc>
+          <w:tcPr>
+            <w:tcW w:w="2830" w:type="dxa"/>
+          </w:tcPr>
+          <w:p>
+            <w:pPr>
+              <w:rPr>
+                <w:lang w:val="en-GB"/>
+              </w:rPr>
+            </w:pPr>
+            <w:r>
+              <w:rPr>
+                <w:lang w:val="en-GB"/>
+              </w:rPr>
+              <w:t>ID</w:t>
+            </w:r>
+          </w:p>
+        </w:tc>
+        <w:tc>
+          <w:tcPr>
+            <w:tcW w:w="6798" w:type="dxa"/>
+            <w:gridSpan w:val="2"/>
+          </w:tcPr>
+          <w:p>
+            <w:bookmarkStart w:id="0" w:name="_GoBack"/>
+            <w:r>
+              <w:t>UCVISUALIZZAZIONEEV</w:t>
+            </w:r>
+            <w:bookmarkEnd w:id="0"/>
+          </w:p>
+        </w:tc>
+      </w:tr>
+      <w:tr>
+        <w:tc>
+          <w:tcPr>
+            <w:tcW w:w="2830" w:type="dxa"/>
+          </w:tcPr>
+          <w:p>
+            <w:pPr>
+              <w:rPr>
+                <w:lang w:val="en-GB"/>
+              </w:rPr>
+            </w:pPr>
+            <w:proofErr w:type="spellStart"/>
+            <w:r>
+              <w:rPr>
+                <w:lang w:val="en-GB"/>
+              </w:rPr>
+              <w:t>Partecipanti</w:t>
+            </w:r>
+            <w:proofErr w:type="spellEnd"/>
+          </w:p>
+        </w:tc>
+        <w:tc>
+          <w:tcPr>
+            <w:tcW w:w="6798" w:type="dxa"/>
+            <w:gridSpan w:val="2"/>
+            <w:tcBorders>
+              <w:bottom w:val="single" w:sz="4" w:space="0" w:color="auto"/>
+            </w:tcBorders>
+          </w:tcPr>
+          <w:p>
+            <w:pPr>
+              <w:rPr>
+                <w:lang w:val="en-GB"/>
+              </w:rPr>
+            </w:pPr>
+            <w:proofErr w:type="spellStart"/>
+            <w:r>
+              <w:rPr>
+                <w:lang w:val="en-GB"/>
+              </w:rPr>
+              <w:t>UtenteRegistrato</w:t>
+            </w:r>
+            <w:proofErr w:type="spellEnd"/>
+          </w:p>
+        </w:tc>
+      </w:tr>
+      <w:tr>
+        <w:tc>
+          <w:tcPr>
+            <w:tcW w:w="2830" w:type="dxa"/>
+          </w:tcPr>
+          <w:p>
+            <w:pPr>
+              <w:rPr>
+                <w:lang w:val="en-GB"/>
+              </w:rPr>
+            </w:pPr>
+            <w:proofErr w:type="spellStart"/>
+            <w:r>
+              <w:rPr>
+                <w:lang w:val="en-GB"/>
+              </w:rPr>
+              <w:t>Flusso</w:t>
+            </w:r>
+            <w:proofErr w:type="spellEnd"/>
+            <w:r>
+              <w:rPr>
+                <w:lang w:val="en-GB"/>
+              </w:rPr>
+              <w:t xml:space="preserve"> di </w:t>
+            </w:r>
+            <w:proofErr w:type="spellStart"/>
+            <w:r>
+              <w:rPr>
+                <w:lang w:val="en-GB"/>
+              </w:rPr>
+              <w:t>eventi</w:t>
+            </w:r>
+            <w:proofErr w:type="spellEnd"/>
+          </w:p>
+        </w:tc>
+        <w:tc>
+          <w:tcPr>
+            <w:tcW w:w="3399" w:type="dxa"/>
+            <w:tcBorders>
+              <w:bottom w:val="single" w:sz="4" w:space="0" w:color="auto"/>
+            </w:tcBorders>
+          </w:tcPr>
+          <w:p>
+            <w:pPr>
+              <w:jc w:val="center"/>
+            </w:pPr>
+            <w:r>
+              <w:t>UTENTE</w:t>
+            </w:r>
+          </w:p>
+          <w:p>
+            <w:r>
+              <w:t xml:space="preserve">1. </w:t>
+            </w:r>
+            <w:proofErr w:type="spellStart"/>
+            <w:r>
+              <w:t>UtenteRegistrato</w:t>
+            </w:r>
+            <w:proofErr w:type="spellEnd"/>
+            <w:r>
+              <w:t xml:space="preserve"> attiva la funzione “Mappa” cliccando su</w:t>
+            </w:r>
+            <w:r>
+              <w:t>l bottone di visualizzazione mappa</w:t>
+            </w:r>
+            <w:r>
               <w:t xml:space="preserve"> </w:t>
             </w:r>
-            <w:proofErr w:type="spellStart"/>
-            <w:r>
-              <w:rPr>
-                <w:lang w:val="en-GB"/>
-              </w:rPr>
-              <w:t>punti</w:t>
-            </w:r>
-            <w:proofErr w:type="spellEnd"/>
-            <w:r>
-              <w:rPr>
-                <w:lang w:val="en-GB"/>
-              </w:rPr>
-              <w:t xml:space="preserve"> “Meet”</w:t>
-            </w:r>
-          </w:p>
-        </w:tc>
-      </w:tr>
-      <w:tr>
-        <w:tc>
-          <w:tcPr>
-            <w:tcW w:w="2830" w:type="dxa"/>
-          </w:tcPr>
-          <w:p>
-            <w:pPr>
-              <w:rPr>
-                <w:lang w:val="en-GB"/>
-              </w:rPr>
-            </w:pPr>
-            <w:r>
-              <w:rPr>
-                <w:lang w:val="en-GB"/>
-              </w:rPr>
-              <w:t>ID</w:t>
-            </w:r>
-          </w:p>
-        </w:tc>
-        <w:tc>
-          <w:tcPr>
-            <w:tcW w:w="6798" w:type="dxa"/>
-            <w:gridSpan w:val="2"/>
-          </w:tcPr>
-          <w:p>
-            <w:pPr>
-              <w:rPr>
-                <w:lang w:val="en-GB"/>
-              </w:rPr>
-            </w:pPr>
-            <w:r>
-              <w:rPr>
-                <w:lang w:val="en-GB"/>
-              </w:rPr>
-              <w:t>UCSPESAPUNTI</w:t>
-            </w:r>
-          </w:p>
-        </w:tc>
-      </w:tr>
-      <w:tr>
-        <w:tc>
-          <w:tcPr>
-            <w:tcW w:w="2830" w:type="dxa"/>
-          </w:tcPr>
-          <w:p>
-            <w:pPr>
-              <w:rPr>
-                <w:lang w:val="en-GB"/>
-              </w:rPr>
-            </w:pPr>
-            <w:proofErr w:type="spellStart"/>
-            <w:r>
-              <w:rPr>
-                <w:lang w:val="en-GB"/>
-              </w:rPr>
-              <w:t>Partecipanti</w:t>
-            </w:r>
-            <w:proofErr w:type="spellEnd"/>
-          </w:p>
-        </w:tc>
-        <w:tc>
-          <w:tcPr>
-            <w:tcW w:w="6798" w:type="dxa"/>
-            <w:gridSpan w:val="2"/>
-          </w:tcPr>
-          <w:p>
-            <w:pPr>
-              <w:rPr>
-                <w:lang w:val="en-GB"/>
-              </w:rPr>
-            </w:pPr>
-            <w:proofErr w:type="spellStart"/>
-            <w:r>
-              <w:rPr>
-                <w:lang w:val="en-GB"/>
-              </w:rPr>
+          </w:p>
+        </w:tc>
+        <w:tc>
+          <w:tcPr>
+            <w:tcW w:w="3399" w:type="dxa"/>
+            <w:tcBorders>
+              <w:bottom w:val="single" w:sz="4" w:space="0" w:color="auto"/>
+            </w:tcBorders>
+          </w:tcPr>
+          <w:p>
+            <w:pPr>
+              <w:jc w:val="center"/>
+            </w:pPr>
+            <w:r>
+              <w:t>SISTEMA</w:t>
+            </w:r>
+          </w:p>
+          <w:p>
+            <w:pPr>
+              <w:jc w:val="center"/>
+            </w:pPr>
+          </w:p>
+          <w:p/>
+          <w:p/>
+          <w:p>
+            <w:r>
+              <w:t>2.Il sistema restituisce la mappa del territorio, visualizzando gli eventi creati precedentemente.</w:t>
+            </w:r>
+          </w:p>
+        </w:tc>
+      </w:tr>
+      <w:tr>
+        <w:tc>
+          <w:tcPr>
+            <w:tcW w:w="2830" w:type="dxa"/>
+          </w:tcPr>
+          <w:p>
+            <w:pPr>
+              <w:rPr>
+                <w:lang w:val="en-GB"/>
+              </w:rPr>
+            </w:pPr>
+            <w:proofErr w:type="spellStart"/>
+            <w:r>
+              <w:rPr>
+                <w:lang w:val="en-GB"/>
+              </w:rPr>
+              <w:t>Condizione</w:t>
+            </w:r>
+            <w:proofErr w:type="spellEnd"/>
+            <w:r>
+              <w:rPr>
+                <w:lang w:val="en-GB"/>
+              </w:rPr>
+              <w:t xml:space="preserve"> di </w:t>
+            </w:r>
+            <w:proofErr w:type="spellStart"/>
+            <w:r>
+              <w:rPr>
+                <w:lang w:val="en-GB"/>
+              </w:rPr>
+              <w:t>entrata</w:t>
+            </w:r>
+            <w:proofErr w:type="spellEnd"/>
+          </w:p>
+        </w:tc>
+        <w:tc>
+          <w:tcPr>
+            <w:tcW w:w="6798" w:type="dxa"/>
+            <w:gridSpan w:val="2"/>
+            <w:tcBorders>
+              <w:top w:val="single" w:sz="4" w:space="0" w:color="auto"/>
+            </w:tcBorders>
+          </w:tcPr>
+          <w:p>
+            <w:proofErr w:type="spellStart"/>
+            <w:r>
               <w:t>UtenteRegistrato</w:t>
             </w:r>
             <w:proofErr w:type="spellEnd"/>
             <w:r>
-              <w:rPr>
-                <w:lang w:val="en-GB"/>
-              </w:rPr>
-              <w:t xml:space="preserve"> </w:t>
-            </w:r>
-          </w:p>
-        </w:tc>
-      </w:tr>
-      <w:tr>
-        <w:tc>
-          <w:tcPr>
-            <w:tcW w:w="2830" w:type="dxa"/>
-          </w:tcPr>
-          <w:p>
-            <w:pPr>
-              <w:rPr>
-                <w:lang w:val="en-GB"/>
-              </w:rPr>
-            </w:pPr>
-            <w:proofErr w:type="spellStart"/>
-            <w:r>
-              <w:rPr>
-                <w:lang w:val="en-GB"/>
-              </w:rPr>
-              <w:t>Flusso</w:t>
+              <w:t xml:space="preserve"> deve aver </w:t>
+            </w:r>
+            <w:r>
+              <w:t>completato il caso d’uso UCLOGIN</w:t>
+            </w:r>
+          </w:p>
+        </w:tc>
+      </w:tr>
+      <w:tr>
+        <w:tc>
+          <w:tcPr>
+            <w:tcW w:w="2830" w:type="dxa"/>
+          </w:tcPr>
+          <w:p>
+            <w:pPr>
+              <w:rPr>
+                <w:lang w:val="en-GB"/>
+              </w:rPr>
+            </w:pPr>
+            <w:proofErr w:type="spellStart"/>
+            <w:r>
+              <w:rPr>
+                <w:lang w:val="en-GB"/>
+              </w:rPr>
+              <w:t>Eccezioni</w:t>
+            </w:r>
+            <w:proofErr w:type="spellEnd"/>
+          </w:p>
+        </w:tc>
+        <w:tc>
+          <w:tcPr>
+            <w:tcW w:w="6798" w:type="dxa"/>
+            <w:gridSpan w:val="2"/>
+          </w:tcPr>
+          <w:p/>
+        </w:tc>
+      </w:tr>
+      <w:tr>
+        <w:tc>
+          <w:tcPr>
+            <w:tcW w:w="2830" w:type="dxa"/>
+          </w:tcPr>
+          <w:p>
+            <w:pPr>
+              <w:rPr>
+                <w:lang w:val="en-GB"/>
+              </w:rPr>
+            </w:pPr>
+            <w:proofErr w:type="spellStart"/>
+            <w:r>
+              <w:rPr>
+                <w:lang w:val="en-GB"/>
+              </w:rPr>
+              <w:t>Condizioni</w:t>
             </w:r>
             <w:proofErr w:type="spellEnd"/>
             <w:r>
@@ -7681,26 +8008,19 @@
               <w:rPr>
                 <w:lang w:val="en-GB"/>
               </w:rPr>
-              <w:t>eventi</w:t>
-            </w:r>
-            <w:proofErr w:type="spellEnd"/>
-          </w:p>
-        </w:tc>
-        <w:tc>
-          <w:tcPr>
-            <w:tcW w:w="3399" w:type="dxa"/>
-          </w:tcPr>
-          <w:p>
-            <w:pPr>
-              <w:jc w:val="center"/>
-            </w:pPr>
-            <w:r>
-              <w:t>UTENTE</w:t>
-            </w:r>
-          </w:p>
-          <w:p>
-            <w:r>
-              <w:t xml:space="preserve">1 </w:t>
+              <w:t>uscita</w:t>
+            </w:r>
+            <w:proofErr w:type="spellEnd"/>
+          </w:p>
+        </w:tc>
+        <w:tc>
+          <w:tcPr>
+            <w:tcW w:w="6798" w:type="dxa"/>
+            <w:gridSpan w:val="2"/>
+          </w:tcPr>
+          <w:p>
+            <w:r>
+              <w:t>L’</w:t>
             </w:r>
             <w:proofErr w:type="spellStart"/>
             <w:r>
@@ -7708,136 +8028,28 @@
             </w:r>
             <w:proofErr w:type="spellEnd"/>
             <w:r>
-              <w:t xml:space="preserve"> tramite una piattaforma esterna decide di spendere i proprio punti “</w:t>
-            </w:r>
-            <w:proofErr w:type="spellStart"/>
-            <w:r>
-              <w:t>Meet</w:t>
-            </w:r>
-            <w:proofErr w:type="spellEnd"/>
-            <w:r>
-              <w:t>” per un particolare item e conferma ciò tramite la piattaforma esterna</w:t>
-            </w:r>
-          </w:p>
-          <w:p/>
-          <w:p>
-            <w:r>
-              <w:t xml:space="preserve">2 </w:t>
-            </w:r>
-            <w:proofErr w:type="spellStart"/>
-            <w:r>
-              <w:t>UtenteRegistrato</w:t>
-            </w:r>
-            <w:proofErr w:type="spellEnd"/>
-            <w:r>
-              <w:t xml:space="preserve"> effettua il login sulla piattaforma </w:t>
-            </w:r>
-            <w:proofErr w:type="spellStart"/>
-            <w:r>
-              <w:t>LetsMeet</w:t>
-            </w:r>
-            <w:proofErr w:type="spellEnd"/>
-            <w:r>
-              <w:t xml:space="preserve"> tramite un link fornito dalla piattaforma esterna</w:t>
-            </w:r>
-          </w:p>
-          <w:p/>
-          <w:p/>
-          <w:p/>
-          <w:p/>
-          <w:p/>
-          <w:p/>
-          <w:p/>
-          <w:p/>
-          <w:p/>
-          <w:p>
-            <w:r>
-              <w:t xml:space="preserve">5 </w:t>
-            </w:r>
-            <w:proofErr w:type="spellStart"/>
-            <w:r>
-              <w:t>UtenteRegistrato</w:t>
-            </w:r>
-            <w:proofErr w:type="spellEnd"/>
-            <w:r>
-              <w:t xml:space="preserve"> può procedere con l’acquisto dell’item</w:t>
-            </w:r>
-          </w:p>
-        </w:tc>
-        <w:tc>
-          <w:tcPr>
-            <w:tcW w:w="3399" w:type="dxa"/>
-          </w:tcPr>
-          <w:p>
-            <w:pPr>
-              <w:jc w:val="center"/>
-            </w:pPr>
-            <w:r>
-              <w:t>SISTEMA</w:t>
-            </w:r>
-          </w:p>
-          <w:p/>
-          <w:p/>
-          <w:p/>
-          <w:p/>
-          <w:p/>
-          <w:p/>
-          <w:p/>
-          <w:p/>
-          <w:p/>
-          <w:p/>
-          <w:p>
-            <w:r>
-              <w:t>3. Il sistema verifica il login e la disponibilità di punti “</w:t>
-            </w:r>
-            <w:proofErr w:type="spellStart"/>
-            <w:r>
-              <w:t>Meet</w:t>
-            </w:r>
-            <w:proofErr w:type="spellEnd"/>
-            <w:r>
-              <w:t>” a sufficienza per l’acquisto dell’item selezionato</w:t>
-            </w:r>
-          </w:p>
-          <w:p/>
-          <w:p>
-            <w:r>
-              <w:t>4. Il sistema sottrare i punti “</w:t>
-            </w:r>
-            <w:proofErr w:type="spellStart"/>
-            <w:r>
-              <w:t>Meet</w:t>
-            </w:r>
-            <w:proofErr w:type="spellEnd"/>
-            <w:r>
-              <w:t>” all’utente e comunica la riuscita dell’operazione alla piattaforma esterna</w:t>
-            </w:r>
-          </w:p>
-          <w:p>
-            <w:pPr>
-              <w:ind w:left="708"/>
-            </w:pPr>
-          </w:p>
-          <w:p/>
-        </w:tc>
-      </w:tr>
-      <w:tr>
-        <w:tc>
-          <w:tcPr>
-            <w:tcW w:w="2830" w:type="dxa"/>
-          </w:tcPr>
-          <w:p>
-            <w:pPr>
-              <w:rPr>
-                <w:lang w:val="en-GB"/>
-              </w:rPr>
-            </w:pPr>
-            <w:proofErr w:type="spellStart"/>
-            <w:r>
-              <w:rPr>
-                <w:lang w:val="en-GB"/>
-              </w:rPr>
-              <w:t>Condizione</w:t>
+              <w:t xml:space="preserve"> ha la panoramica del territorio con i suoi eventi.</w:t>
+            </w:r>
+          </w:p>
+        </w:tc>
+      </w:tr>
+      <w:tr>
+        <w:tc>
+          <w:tcPr>
+            <w:tcW w:w="2830" w:type="dxa"/>
+          </w:tcPr>
+          <w:p>
+            <w:pPr>
+              <w:rPr>
+                <w:lang w:val="en-GB"/>
+              </w:rPr>
+            </w:pPr>
+            <w:proofErr w:type="spellStart"/>
+            <w:r>
+              <w:rPr>
+                <w:lang w:val="en-GB"/>
+              </w:rPr>
+              <w:t>Requisiti</w:t>
             </w:r>
             <w:proofErr w:type="spellEnd"/>
             <w:r>
@@ -7851,148 +8063,6 @@
               <w:rPr>
                 <w:lang w:val="en-GB"/>
               </w:rPr>
-              <w:t>entrata</w:t>
-            </w:r>
-            <w:proofErr w:type="spellEnd"/>
-          </w:p>
-        </w:tc>
-        <w:tc>
-          <w:tcPr>
-            <w:tcW w:w="6798" w:type="dxa"/>
-            <w:gridSpan w:val="2"/>
-          </w:tcPr>
-          <w:p/>
-        </w:tc>
-      </w:tr>
-      <w:tr>
-        <w:tc>
-          <w:tcPr>
-            <w:tcW w:w="2830" w:type="dxa"/>
-          </w:tcPr>
-          <w:p>
-            <w:pPr>
-              <w:rPr>
-                <w:lang w:val="en-GB"/>
-              </w:rPr>
-            </w:pPr>
-            <w:proofErr w:type="spellStart"/>
-            <w:r>
-              <w:rPr>
-                <w:lang w:val="en-GB"/>
-              </w:rPr>
-              <w:t>Eccezioni</w:t>
-            </w:r>
-            <w:proofErr w:type="spellEnd"/>
-          </w:p>
-        </w:tc>
-        <w:tc>
-          <w:tcPr>
-            <w:tcW w:w="6798" w:type="dxa"/>
-            <w:gridSpan w:val="2"/>
-          </w:tcPr>
-          <w:p>
-            <w:r>
-              <w:t>Al 3. Non ci sono abbastanza crediti e il sistema annulla l’</w:t>
-            </w:r>
-            <w:r>
-              <w:t>acquisto</w:t>
-            </w:r>
-            <w:r>
-              <w:t xml:space="preserve"> e lo segnala all’</w:t>
-            </w:r>
-            <w:proofErr w:type="spellStart"/>
-            <w:r>
-              <w:t>UtenteRegistrato</w:t>
-            </w:r>
-            <w:proofErr w:type="spellEnd"/>
-            <w:r>
-              <w:t>.</w:t>
-            </w:r>
-          </w:p>
-        </w:tc>
-      </w:tr>
-      <w:tr>
-        <w:tc>
-          <w:tcPr>
-            <w:tcW w:w="2830" w:type="dxa"/>
-          </w:tcPr>
-          <w:p>
-            <w:pPr>
-              <w:rPr>
-                <w:lang w:val="en-GB"/>
-              </w:rPr>
-            </w:pPr>
-            <w:proofErr w:type="spellStart"/>
-            <w:r>
-              <w:rPr>
-                <w:lang w:val="en-GB"/>
-              </w:rPr>
-              <w:t>Condizioni</w:t>
-            </w:r>
-            <w:proofErr w:type="spellEnd"/>
-            <w:r>
-              <w:rPr>
-                <w:lang w:val="en-GB"/>
-              </w:rPr>
-              <w:t xml:space="preserve"> di </w:t>
-            </w:r>
-            <w:proofErr w:type="spellStart"/>
-            <w:r>
-              <w:rPr>
-                <w:lang w:val="en-GB"/>
-              </w:rPr>
-              <w:t>uscita</w:t>
-            </w:r>
-            <w:proofErr w:type="spellEnd"/>
-          </w:p>
-        </w:tc>
-        <w:tc>
-          <w:tcPr>
-            <w:tcW w:w="6798" w:type="dxa"/>
-            <w:gridSpan w:val="2"/>
-          </w:tcPr>
-          <w:p>
-            <w:proofErr w:type="spellStart"/>
-            <w:r>
-              <w:t>UtenteRegistrato</w:t>
-            </w:r>
-            <w:proofErr w:type="spellEnd"/>
-            <w:r>
-              <w:t xml:space="preserve"> è abilitato all’acquisto dell’item sulla piattaforma esterna.</w:t>
-            </w:r>
-          </w:p>
-        </w:tc>
-      </w:tr>
-      <w:tr>
-        <w:tc>
-          <w:tcPr>
-            <w:tcW w:w="2830" w:type="dxa"/>
-          </w:tcPr>
-          <w:p>
-            <w:pPr>
-              <w:rPr>
-                <w:lang w:val="en-GB"/>
-              </w:rPr>
-            </w:pPr>
-            <w:proofErr w:type="spellStart"/>
-            <w:r>
-              <w:rPr>
-                <w:lang w:val="en-GB"/>
-              </w:rPr>
-              <w:t>Requisiti</w:t>
-            </w:r>
-            <w:proofErr w:type="spellEnd"/>
-            <w:r>
-              <w:rPr>
-                <w:lang w:val="en-GB"/>
-              </w:rPr>
-              <w:t xml:space="preserve"> di </w:t>
-            </w:r>
-            <w:proofErr w:type="spellStart"/>
-            <w:r>
-              <w:rPr>
-                <w:lang w:val="en-GB"/>
-              </w:rPr>
               <w:t>funzionalità</w:t>
             </w:r>
             <w:proofErr w:type="spellEnd"/>
@@ -8005,23 +8075,14 @@
           </w:tcPr>
           <w:p>
             <w:r>
-              <w:t>La verifica della disponibilità d</w:t>
-            </w:r>
-            <w:r>
-              <w:t>ei punti “</w:t>
-            </w:r>
-            <w:proofErr w:type="spellStart"/>
-            <w:r>
-              <w:t>Meet</w:t>
-            </w:r>
-            <w:proofErr w:type="spellEnd"/>
-            <w:r>
-              <w:t>” e dell’esistenza dell’utente non deve impiegare più di 10 secondi dal punto 2 al punto 4</w:t>
+              <w:t>La mappa sarà resa possibile entro 2 minuti.</w:t>
             </w:r>
           </w:p>
         </w:tc>
       </w:tr>
     </w:tbl>
+    <w:p/>
+    <w:p/>
     <w:p/>
     <w:tbl>
       <w:tblPr>
@@ -8081,6 +8142,561 @@
             <w:gridSpan w:val="2"/>
           </w:tcPr>
           <w:p>
+            <w:pPr>
+              <w:rPr>
+                <w:lang w:val="en-GB"/>
+              </w:rPr>
+            </w:pPr>
+            <w:proofErr w:type="spellStart"/>
+            <w:r>
+              <w:rPr>
+                <w:lang w:val="en-GB"/>
+              </w:rPr>
+              <w:t>Spesa</w:t>
+            </w:r>
+            <w:proofErr w:type="spellEnd"/>
+            <w:r>
+              <w:rPr>
+                <w:lang w:val="en-GB"/>
+              </w:rPr>
+              <w:t xml:space="preserve"> </w:t>
+            </w:r>
+            <w:proofErr w:type="spellStart"/>
+            <w:r>
+              <w:rPr>
+                <w:lang w:val="en-GB"/>
+              </w:rPr>
+              <w:t>punti</w:t>
+            </w:r>
+            <w:proofErr w:type="spellEnd"/>
+            <w:r>
+              <w:rPr>
+                <w:lang w:val="en-GB"/>
+              </w:rPr>
+              <w:t xml:space="preserve"> “Meet”</w:t>
+            </w:r>
+          </w:p>
+        </w:tc>
+      </w:tr>
+      <w:tr>
+        <w:tc>
+          <w:tcPr>
+            <w:tcW w:w="2830" w:type="dxa"/>
+          </w:tcPr>
+          <w:p>
+            <w:pPr>
+              <w:rPr>
+                <w:lang w:val="en-GB"/>
+              </w:rPr>
+            </w:pPr>
+            <w:r>
+              <w:rPr>
+                <w:lang w:val="en-GB"/>
+              </w:rPr>
+              <w:t>ID</w:t>
+            </w:r>
+          </w:p>
+        </w:tc>
+        <w:tc>
+          <w:tcPr>
+            <w:tcW w:w="6798" w:type="dxa"/>
+            <w:gridSpan w:val="2"/>
+          </w:tcPr>
+          <w:p>
+            <w:pPr>
+              <w:rPr>
+                <w:lang w:val="en-GB"/>
+              </w:rPr>
+            </w:pPr>
+            <w:r>
+              <w:rPr>
+                <w:lang w:val="en-GB"/>
+              </w:rPr>
+              <w:t>UCSPESAPUNTI</w:t>
+            </w:r>
+          </w:p>
+        </w:tc>
+      </w:tr>
+      <w:tr>
+        <w:tc>
+          <w:tcPr>
+            <w:tcW w:w="2830" w:type="dxa"/>
+          </w:tcPr>
+          <w:p>
+            <w:pPr>
+              <w:rPr>
+                <w:lang w:val="en-GB"/>
+              </w:rPr>
+            </w:pPr>
+            <w:proofErr w:type="spellStart"/>
+            <w:r>
+              <w:rPr>
+                <w:lang w:val="en-GB"/>
+              </w:rPr>
+              <w:t>Partecipanti</w:t>
+            </w:r>
+            <w:proofErr w:type="spellEnd"/>
+          </w:p>
+        </w:tc>
+        <w:tc>
+          <w:tcPr>
+            <w:tcW w:w="6798" w:type="dxa"/>
+            <w:gridSpan w:val="2"/>
+          </w:tcPr>
+          <w:p>
+            <w:pPr>
+              <w:rPr>
+                <w:lang w:val="en-GB"/>
+              </w:rPr>
+            </w:pPr>
+            <w:proofErr w:type="spellStart"/>
+            <w:r>
+              <w:rPr>
+                <w:lang w:val="en-GB"/>
+              </w:rPr>
+              <w:t>UtenteRegistrato</w:t>
+            </w:r>
+            <w:proofErr w:type="spellEnd"/>
+            <w:r>
+              <w:rPr>
+                <w:lang w:val="en-GB"/>
+              </w:rPr>
+              <w:t xml:space="preserve"> </w:t>
+            </w:r>
+          </w:p>
+        </w:tc>
+      </w:tr>
+      <w:tr>
+        <w:tc>
+          <w:tcPr>
+            <w:tcW w:w="2830" w:type="dxa"/>
+          </w:tcPr>
+          <w:p>
+            <w:pPr>
+              <w:rPr>
+                <w:lang w:val="en-GB"/>
+              </w:rPr>
+            </w:pPr>
+            <w:proofErr w:type="spellStart"/>
+            <w:r>
+              <w:rPr>
+                <w:lang w:val="en-GB"/>
+              </w:rPr>
+              <w:t>Flusso</w:t>
+            </w:r>
+            <w:proofErr w:type="spellEnd"/>
+            <w:r>
+              <w:rPr>
+                <w:lang w:val="en-GB"/>
+              </w:rPr>
+              <w:t xml:space="preserve"> di </w:t>
+            </w:r>
+            <w:proofErr w:type="spellStart"/>
+            <w:r>
+              <w:rPr>
+                <w:lang w:val="en-GB"/>
+              </w:rPr>
+              <w:t>eventi</w:t>
+            </w:r>
+            <w:proofErr w:type="spellEnd"/>
+          </w:p>
+        </w:tc>
+        <w:tc>
+          <w:tcPr>
+            <w:tcW w:w="3399" w:type="dxa"/>
+          </w:tcPr>
+          <w:p>
+            <w:pPr>
+              <w:jc w:val="center"/>
+            </w:pPr>
+            <w:r>
+              <w:t>UTENTE</w:t>
+            </w:r>
+          </w:p>
+          <w:p>
+            <w:r>
+              <w:t xml:space="preserve">1 </w:t>
+            </w:r>
+            <w:proofErr w:type="spellStart"/>
+            <w:r>
+              <w:t>UtenteRegistrato</w:t>
+            </w:r>
+            <w:proofErr w:type="spellEnd"/>
+            <w:r>
+              <w:t xml:space="preserve"> tramite una piattaforma esterna decide di spendere i proprio punti “</w:t>
+            </w:r>
+            <w:proofErr w:type="spellStart"/>
+            <w:r>
+              <w:t>Meet</w:t>
+            </w:r>
+            <w:proofErr w:type="spellEnd"/>
+            <w:r>
+              <w:t>” per un particolare item e conferma ciò tramite la piattaforma esterna</w:t>
+            </w:r>
+          </w:p>
+          <w:p/>
+          <w:p>
+            <w:r>
+              <w:t xml:space="preserve">2 </w:t>
+            </w:r>
+            <w:proofErr w:type="spellStart"/>
+            <w:r>
+              <w:t>UtenteRegistrato</w:t>
+            </w:r>
+            <w:proofErr w:type="spellEnd"/>
+            <w:r>
+              <w:t xml:space="preserve"> effettua il login sulla piattaforma </w:t>
+            </w:r>
+            <w:proofErr w:type="spellStart"/>
+            <w:r>
+              <w:t>LetsMeet</w:t>
+            </w:r>
+            <w:proofErr w:type="spellEnd"/>
+            <w:r>
+              <w:t xml:space="preserve"> tramite un link fornito dalla piattaforma esterna</w:t>
+            </w:r>
+          </w:p>
+          <w:p/>
+          <w:p/>
+          <w:p/>
+          <w:p/>
+          <w:p/>
+          <w:p/>
+          <w:p/>
+          <w:p/>
+          <w:p/>
+          <w:p>
+            <w:r>
+              <w:t xml:space="preserve">5 </w:t>
+            </w:r>
+            <w:proofErr w:type="spellStart"/>
+            <w:r>
+              <w:t>UtenteRegistrato</w:t>
+            </w:r>
+            <w:proofErr w:type="spellEnd"/>
+            <w:r>
+              <w:t xml:space="preserve"> può procedere con l’acquisto dell’item</w:t>
+            </w:r>
+          </w:p>
+        </w:tc>
+        <w:tc>
+          <w:tcPr>
+            <w:tcW w:w="3399" w:type="dxa"/>
+          </w:tcPr>
+          <w:p>
+            <w:pPr>
+              <w:jc w:val="center"/>
+            </w:pPr>
+            <w:r>
+              <w:t>SISTEMA</w:t>
+            </w:r>
+          </w:p>
+          <w:p/>
+          <w:p/>
+          <w:p/>
+          <w:p/>
+          <w:p/>
+          <w:p/>
+          <w:p/>
+          <w:p/>
+          <w:p/>
+          <w:p/>
+          <w:p>
+            <w:r>
+              <w:t>3. Il sistema verifica il login e la disponibilità di punti “</w:t>
+            </w:r>
+            <w:proofErr w:type="spellStart"/>
+            <w:r>
+              <w:t>Meet</w:t>
+            </w:r>
+            <w:proofErr w:type="spellEnd"/>
+            <w:r>
+              <w:t>” a sufficienza per l’acquisto dell’item selezionato</w:t>
+            </w:r>
+          </w:p>
+          <w:p/>
+          <w:p>
+            <w:r>
+              <w:t>4. Il sistema sottrare i punti “</w:t>
+            </w:r>
+            <w:proofErr w:type="spellStart"/>
+            <w:r>
+              <w:t>Meet</w:t>
+            </w:r>
+            <w:proofErr w:type="spellEnd"/>
+            <w:r>
+              <w:t>” all’utente e comunica la riuscita dell’operazione alla piattaforma esterna</w:t>
+            </w:r>
+          </w:p>
+          <w:p>
+            <w:pPr>
+              <w:ind w:left="708"/>
+            </w:pPr>
+          </w:p>
+          <w:p/>
+        </w:tc>
+      </w:tr>
+      <w:tr>
+        <w:tc>
+          <w:tcPr>
+            <w:tcW w:w="2830" w:type="dxa"/>
+          </w:tcPr>
+          <w:p>
+            <w:pPr>
+              <w:rPr>
+                <w:lang w:val="en-GB"/>
+              </w:rPr>
+            </w:pPr>
+            <w:proofErr w:type="spellStart"/>
+            <w:r>
+              <w:rPr>
+                <w:lang w:val="en-GB"/>
+              </w:rPr>
+              <w:t>Condizione</w:t>
+            </w:r>
+            <w:proofErr w:type="spellEnd"/>
+            <w:r>
+              <w:rPr>
+                <w:lang w:val="en-GB"/>
+              </w:rPr>
+              <w:t xml:space="preserve"> di </w:t>
+            </w:r>
+            <w:proofErr w:type="spellStart"/>
+            <w:r>
+              <w:rPr>
+                <w:lang w:val="en-GB"/>
+              </w:rPr>
+              <w:t>entrata</w:t>
+            </w:r>
+            <w:proofErr w:type="spellEnd"/>
+          </w:p>
+        </w:tc>
+        <w:tc>
+          <w:tcPr>
+            <w:tcW w:w="6798" w:type="dxa"/>
+            <w:gridSpan w:val="2"/>
+          </w:tcPr>
+          <w:p/>
+        </w:tc>
+      </w:tr>
+      <w:tr>
+        <w:tc>
+          <w:tcPr>
+            <w:tcW w:w="2830" w:type="dxa"/>
+          </w:tcPr>
+          <w:p>
+            <w:pPr>
+              <w:rPr>
+                <w:lang w:val="en-GB"/>
+              </w:rPr>
+            </w:pPr>
+            <w:proofErr w:type="spellStart"/>
+            <w:r>
+              <w:rPr>
+                <w:lang w:val="en-GB"/>
+              </w:rPr>
+              <w:lastRenderedPageBreak/>
+              <w:t>Eccezioni</w:t>
+            </w:r>
+            <w:proofErr w:type="spellEnd"/>
+          </w:p>
+        </w:tc>
+        <w:tc>
+          <w:tcPr>
+            <w:tcW w:w="6798" w:type="dxa"/>
+            <w:gridSpan w:val="2"/>
+          </w:tcPr>
+          <w:p>
+            <w:r>
+              <w:t>Al 3. Non ci sono abbastanza crediti e il sistema annulla l’</w:t>
+            </w:r>
+            <w:r>
+              <w:t>acquisto</w:t>
+            </w:r>
+            <w:r>
+              <w:t xml:space="preserve"> e lo segnala all’</w:t>
+            </w:r>
+            <w:proofErr w:type="spellStart"/>
+            <w:r>
+              <w:t>UtenteRegistrato</w:t>
+            </w:r>
+            <w:proofErr w:type="spellEnd"/>
+            <w:r>
+              <w:t>.</w:t>
+            </w:r>
+          </w:p>
+        </w:tc>
+      </w:tr>
+      <w:tr>
+        <w:tc>
+          <w:tcPr>
+            <w:tcW w:w="2830" w:type="dxa"/>
+          </w:tcPr>
+          <w:p>
+            <w:pPr>
+              <w:rPr>
+                <w:lang w:val="en-GB"/>
+              </w:rPr>
+            </w:pPr>
+            <w:proofErr w:type="spellStart"/>
+            <w:r>
+              <w:rPr>
+                <w:lang w:val="en-GB"/>
+              </w:rPr>
+              <w:t>Condizioni</w:t>
+            </w:r>
+            <w:proofErr w:type="spellEnd"/>
+            <w:r>
+              <w:rPr>
+                <w:lang w:val="en-GB"/>
+              </w:rPr>
+              <w:t xml:space="preserve"> di </w:t>
+            </w:r>
+            <w:proofErr w:type="spellStart"/>
+            <w:r>
+              <w:rPr>
+                <w:lang w:val="en-GB"/>
+              </w:rPr>
+              <w:t>uscita</w:t>
+            </w:r>
+            <w:proofErr w:type="spellEnd"/>
+          </w:p>
+        </w:tc>
+        <w:tc>
+          <w:tcPr>
+            <w:tcW w:w="6798" w:type="dxa"/>
+            <w:gridSpan w:val="2"/>
+          </w:tcPr>
+          <w:p>
+            <w:proofErr w:type="spellStart"/>
+            <w:r>
+              <w:t>UtenteRegistrato</w:t>
+            </w:r>
+            <w:proofErr w:type="spellEnd"/>
+            <w:r>
+              <w:t xml:space="preserve"> è abilitato all’acquisto dell’item sulla piattaforma esterna.</w:t>
+            </w:r>
+          </w:p>
+        </w:tc>
+      </w:tr>
+      <w:tr>
+        <w:tc>
+          <w:tcPr>
+            <w:tcW w:w="2830" w:type="dxa"/>
+          </w:tcPr>
+          <w:p>
+            <w:pPr>
+              <w:rPr>
+                <w:lang w:val="en-GB"/>
+              </w:rPr>
+            </w:pPr>
+            <w:proofErr w:type="spellStart"/>
+            <w:r>
+              <w:rPr>
+                <w:lang w:val="en-GB"/>
+              </w:rPr>
+              <w:t>Requisiti</w:t>
+            </w:r>
+            <w:proofErr w:type="spellEnd"/>
+            <w:r>
+              <w:rPr>
+                <w:lang w:val="en-GB"/>
+              </w:rPr>
+              <w:t xml:space="preserve"> di </w:t>
+            </w:r>
+            <w:proofErr w:type="spellStart"/>
+            <w:r>
+              <w:rPr>
+                <w:lang w:val="en-GB"/>
+              </w:rPr>
+              <w:t>funzionalità</w:t>
+            </w:r>
+            <w:proofErr w:type="spellEnd"/>
+          </w:p>
+        </w:tc>
+        <w:tc>
+          <w:tcPr>
+            <w:tcW w:w="6798" w:type="dxa"/>
+            <w:gridSpan w:val="2"/>
+          </w:tcPr>
+          <w:p>
+            <w:r>
+              <w:t>La verifica della disponibilità d</w:t>
+            </w:r>
+            <w:r>
+              <w:t>ei punti “</w:t>
+            </w:r>
+            <w:proofErr w:type="spellStart"/>
+            <w:r>
+              <w:t>Meet</w:t>
+            </w:r>
+            <w:proofErr w:type="spellEnd"/>
+            <w:r>
+              <w:t>” e dell’esistenza dell’utente non deve impiegare più di 10 secondi dal punto 2 al punto 4</w:t>
+            </w:r>
+          </w:p>
+        </w:tc>
+      </w:tr>
+    </w:tbl>
+    <w:p/>
+    <w:tbl>
+      <w:tblPr>
+        <w:tblStyle w:val="Grigliatabella"/>
+        <w:tblW w:w="0" w:type="auto"/>
+        <w:tblLook w:val="04A0" w:firstRow="1" w:lastRow="0" w:firstColumn="1" w:lastColumn="0" w:noHBand="0" w:noVBand="1"/>
+      </w:tblPr>
+      <w:tblGrid>
+        <w:gridCol w:w="2830"/>
+        <w:gridCol w:w="3399"/>
+        <w:gridCol w:w="3399"/>
+      </w:tblGrid>
+      <w:tr>
+        <w:tc>
+          <w:tcPr>
+            <w:tcW w:w="2830" w:type="dxa"/>
+          </w:tcPr>
+          <w:p>
+            <w:pPr>
+              <w:rPr>
+                <w:lang w:val="en-GB"/>
+              </w:rPr>
+            </w:pPr>
+            <w:r>
+              <w:rPr>
+                <w:lang w:val="en-GB"/>
+              </w:rPr>
+              <w:t xml:space="preserve">Nome </w:t>
+            </w:r>
+            <w:proofErr w:type="spellStart"/>
+            <w:r>
+              <w:rPr>
+                <w:lang w:val="en-GB"/>
+              </w:rPr>
+              <w:t>caso</w:t>
+            </w:r>
+            <w:proofErr w:type="spellEnd"/>
+            <w:r>
+              <w:rPr>
+                <w:lang w:val="en-GB"/>
+              </w:rPr>
+              <w:t xml:space="preserve"> </w:t>
+            </w:r>
+            <w:proofErr w:type="spellStart"/>
+            <w:r>
+              <w:rPr>
+                <w:lang w:val="en-GB"/>
+              </w:rPr>
+              <w:t>d’uso</w:t>
+            </w:r>
+            <w:proofErr w:type="spellEnd"/>
+          </w:p>
+        </w:tc>
+        <w:tc>
+          <w:tcPr>
+            <w:tcW w:w="6798" w:type="dxa"/>
+            <w:gridSpan w:val="2"/>
+          </w:tcPr>
+          <w:p>
             <w:r>
               <w:t>Rating Evento</w:t>
             </w:r>
@@ -8464,7 +9080,6 @@
               <w:rPr>
                 <w:lang w:val="en-GB"/>
               </w:rPr>
-              <w:lastRenderedPageBreak/>
               <w:t>Requisiti</w:t>
             </w:r>
             <w:proofErr w:type="spellEnd"/>
@@ -8812,6 +9427,7 @@
               <w:rPr>
                 <w:lang w:val="en-GB"/>
               </w:rPr>
+              <w:lastRenderedPageBreak/>
               <w:t>Condizione</w:t>
             </w:r>
             <w:proofErr w:type="spellEnd"/>
@@ -9161,7 +9777,13 @@
           <w:p/>
           <w:p>
             <w:r>
-              <w:t xml:space="preserve">1. Super-admin inserisci all’interno del </w:t>
+              <w:t>1. Super-admin inserisc</w:t>
+            </w:r>
+            <w:r>
+              <w:t>e</w:t>
+            </w:r>
+            <w:r>
+              <w:t xml:space="preserve"> all’interno del </w:t>
             </w:r>
             <w:proofErr w:type="spellStart"/>
             <w:r>
@@ -9171,13 +9793,16 @@
             <w:r>
               <w:t xml:space="preserve"> (</w:t>
             </w:r>
+            <w:proofErr w:type="spellStart"/>
             <w:r>
               <w:t>Reg</w:t>
             </w:r>
-            <w:bookmarkStart w:id="0" w:name="_GoBack"/>
-            <w:bookmarkEnd w:id="0"/>
-            <w:r>
-              <w:t xml:space="preserve">ModForm) l’username dell’account che si vuole far diventare Moderatore e si inviano le informazioni al sistema </w:t>
+            <w:r>
+              <w:t>ModForm</w:t>
+            </w:r>
+            <w:proofErr w:type="spellEnd"/>
+            <w:r>
+              <w:t xml:space="preserve">) l’username dell’account che si vuole far diventare Moderatore e si inviano le informazioni al sistema </w:t>
             </w:r>
           </w:p>
           <w:p/>
@@ -9221,11 +9846,7 @@
             </w:r>
             <w:proofErr w:type="spellEnd"/>
             <w:r>
-              <w:t xml:space="preserve"> Moderatore, notifica </w:t>
-            </w:r>
-            <w:r>
-              <w:lastRenderedPageBreak/>
-              <w:t>l’avvenut</w:t>
+              <w:t xml:space="preserve"> Moderatore, notifica l’avvenut</w:t>
             </w:r>
             <w:r>
               <w:t xml:space="preserve">a </w:t>
@@ -9256,7 +9877,6 @@
               <w:rPr>
                 <w:lang w:val="en-GB"/>
               </w:rPr>
-              <w:lastRenderedPageBreak/>
               <w:t>Condizione</w:t>
             </w:r>
             <w:proofErr w:type="spellEnd"/>
@@ -9830,6 +10450,7 @@
               <w:rPr>
                 <w:lang w:val="en-GB"/>
               </w:rPr>
+              <w:lastRenderedPageBreak/>
               <w:t>Requisiti</w:t>
             </w:r>
             <w:proofErr w:type="spellEnd"/>
@@ -10252,6 +10873,7 @@
           </w:tcPr>
           <w:p>
             <w:r>
+              <w:lastRenderedPageBreak/>
               <w:t>Requisiti di funzionalità</w:t>
             </w:r>
           </w:p>
@@ -10556,7 +11178,6 @@
           </w:tcPr>
           <w:p>
             <w:r>
-              <w:lastRenderedPageBreak/>
               <w:t>Eccezioni</w:t>
             </w:r>
           </w:p>
@@ -11776,6 +12397,95 @@
     </w:lvl>
   </w:abstractNum>
   <w:abstractNum w:abstractNumId="13" w15:restartNumberingAfterBreak="0">
+    <w:nsid w:val="451F70A0"/>
+    <w:multiLevelType w:val="hybridMultilevel"/>
+    <w:tmpl w:val="75D4B2AC"/>
+    <w:lvl w:ilvl="0" w:tplc="683AD386">
+      <w:start w:val="1"/>
+      <w:numFmt w:val="decimal"/>
+      <w:lvlText w:val="%1."/>
+      <w:lvlJc w:val="left"/>
+      <w:pPr>
+        <w:ind w:left="369" w:hanging="360"/>
+      </w:pPr>
+      <w:rPr>
+        <w:rFonts w:hint="default"/>
+      </w:rPr>
+    </w:lvl>
+    <w:lvl w:ilvl="1" w:tplc="04100019" w:tentative="1">
+      <w:start w:val="1"/>
+      <w:numFmt w:val="lowerLetter"/>
+      <w:lvlText w:val="%2."/>
+      <w:lvlJc w:val="left"/>
+      <w:pPr>
+        <w:ind w:left="1089" w:hanging="360"/>
+      </w:pPr>
+    </w:lvl>
+    <w:lvl w:ilvl="2" w:tplc="0410001B" w:tentative="1">
+      <w:start w:val="1"/>
+      <w:numFmt w:val="lowerRoman"/>
+      <w:lvlText w:val="%3."/>
+      <w:lvlJc w:val="right"/>
+      <w:pPr>
+        <w:ind w:left="1809" w:hanging="180"/>
+      </w:pPr>
+    </w:lvl>
+    <w:lvl w:ilvl="3" w:tplc="0410000F" w:tentative="1">
+      <w:start w:val="1"/>
+      <w:numFmt w:val="decimal"/>
+      <w:lvlText w:val="%4."/>
+      <w:lvlJc w:val="left"/>
+      <w:pPr>
+        <w:ind w:left="2529" w:hanging="360"/>
+      </w:pPr>
+    </w:lvl>
+    <w:lvl w:ilvl="4" w:tplc="04100019" w:tentative="1">
+      <w:start w:val="1"/>
+      <w:numFmt w:val="lowerLetter"/>
+      <w:lvlText w:val="%5."/>
+      <w:lvlJc w:val="left"/>
+      <w:pPr>
+        <w:ind w:left="3249" w:hanging="360"/>
+      </w:pPr>
+    </w:lvl>
+    <w:lvl w:ilvl="5" w:tplc="0410001B" w:tentative="1">
+      <w:start w:val="1"/>
+      <w:numFmt w:val="lowerRoman"/>
+      <w:lvlText w:val="%6."/>
+      <w:lvlJc w:val="right"/>
+      <w:pPr>
+        <w:ind w:left="3969" w:hanging="180"/>
+      </w:pPr>
+    </w:lvl>
+    <w:lvl w:ilvl="6" w:tplc="0410000F" w:tentative="1">
+      <w:start w:val="1"/>
+      <w:numFmt w:val="decimal"/>
+      <w:lvlText w:val="%7."/>
+      <w:lvlJc w:val="left"/>
+      <w:pPr>
+        <w:ind w:left="4689" w:hanging="360"/>
+      </w:pPr>
+    </w:lvl>
+    <w:lvl w:ilvl="7" w:tplc="04100019" w:tentative="1">
+      <w:start w:val="1"/>
+      <w:numFmt w:val="lowerLetter"/>
+      <w:lvlText w:val="%8."/>
+      <w:lvlJc w:val="left"/>
+      <w:pPr>
+        <w:ind w:left="5409" w:hanging="360"/>
+      </w:pPr>
+    </w:lvl>
+    <w:lvl w:ilvl="8" w:tplc="0410001B" w:tentative="1">
+      <w:start w:val="1"/>
+      <w:numFmt w:val="lowerRoman"/>
+      <w:lvlText w:val="%9."/>
+      <w:lvlJc w:val="right"/>
+      <w:pPr>
+        <w:ind w:left="6129" w:hanging="180"/>
+      </w:pPr>
+    </w:lvl>
+  </w:abstractNum>
+  <w:abstractNum w:abstractNumId="14" w15:restartNumberingAfterBreak="0">
     <w:nsid w:val="49730DDB"/>
     <w:multiLevelType w:val="hybridMultilevel"/>
     <w:tmpl w:val="4094BA1E"/>
@@ -11864,7 +12574,7 @@
       </w:pPr>
     </w:lvl>
   </w:abstractNum>
-  <w:abstractNum w:abstractNumId="14" w15:restartNumberingAfterBreak="0">
+  <w:abstractNum w:abstractNumId="15" w15:restartNumberingAfterBreak="0">
     <w:nsid w:val="49CD7750"/>
     <w:multiLevelType w:val="hybridMultilevel"/>
     <w:tmpl w:val="CEBA6520"/>
@@ -11953,7 +12663,7 @@
       </w:pPr>
     </w:lvl>
   </w:abstractNum>
-  <w:abstractNum w:abstractNumId="15" w15:restartNumberingAfterBreak="0">
+  <w:abstractNum w:abstractNumId="16" w15:restartNumberingAfterBreak="0">
     <w:nsid w:val="4BAB317D"/>
     <w:multiLevelType w:val="hybridMultilevel"/>
     <w:tmpl w:val="F3B85CD0"/>
@@ -12042,7 +12752,7 @@
       </w:pPr>
     </w:lvl>
   </w:abstractNum>
-  <w:abstractNum w:abstractNumId="16" w15:restartNumberingAfterBreak="0">
+  <w:abstractNum w:abstractNumId="17" w15:restartNumberingAfterBreak="0">
     <w:nsid w:val="55FA11FC"/>
     <w:multiLevelType w:val="hybridMultilevel"/>
     <w:tmpl w:val="50F40532"/>
@@ -12131,7 +12841,7 @@
       </w:pPr>
     </w:lvl>
   </w:abstractNum>
-  <w:abstractNum w:abstractNumId="17" w15:restartNumberingAfterBreak="0">
+  <w:abstractNum w:abstractNumId="18" w15:restartNumberingAfterBreak="0">
     <w:nsid w:val="59A02000"/>
     <w:multiLevelType w:val="hybridMultilevel"/>
     <w:tmpl w:val="49DE4C76"/>
@@ -12220,7 +12930,7 @@
       </w:pPr>
     </w:lvl>
   </w:abstractNum>
-  <w:abstractNum w:abstractNumId="18" w15:restartNumberingAfterBreak="0">
+  <w:abstractNum w:abstractNumId="19" w15:restartNumberingAfterBreak="0">
     <w:nsid w:val="5C84766C"/>
     <w:multiLevelType w:val="hybridMultilevel"/>
     <w:tmpl w:val="ADC85500"/>
@@ -12309,7 +13019,7 @@
       </w:pPr>
     </w:lvl>
   </w:abstractNum>
-  <w:abstractNum w:abstractNumId="19" w15:restartNumberingAfterBreak="0">
+  <w:abstractNum w:abstractNumId="20" w15:restartNumberingAfterBreak="0">
     <w:nsid w:val="5FC97158"/>
     <w:multiLevelType w:val="hybridMultilevel"/>
     <w:tmpl w:val="A94A05DC"/>
@@ -12398,7 +13108,7 @@
       </w:pPr>
     </w:lvl>
   </w:abstractNum>
-  <w:abstractNum w:abstractNumId="20" w15:restartNumberingAfterBreak="0">
+  <w:abstractNum w:abstractNumId="21" w15:restartNumberingAfterBreak="0">
     <w:nsid w:val="60DD4C40"/>
     <w:multiLevelType w:val="hybridMultilevel"/>
     <w:tmpl w:val="97D0B656"/>
@@ -12487,7 +13197,7 @@
       </w:pPr>
     </w:lvl>
   </w:abstractNum>
-  <w:abstractNum w:abstractNumId="21" w15:restartNumberingAfterBreak="0">
+  <w:abstractNum w:abstractNumId="22" w15:restartNumberingAfterBreak="0">
     <w:nsid w:val="60F27743"/>
     <w:multiLevelType w:val="hybridMultilevel"/>
     <w:tmpl w:val="AECC448E"/>
@@ -12576,7 +13286,7 @@
       </w:pPr>
     </w:lvl>
   </w:abstractNum>
-  <w:abstractNum w:abstractNumId="22" w15:restartNumberingAfterBreak="0">
+  <w:abstractNum w:abstractNumId="23" w15:restartNumberingAfterBreak="0">
     <w:nsid w:val="65B051EE"/>
     <w:multiLevelType w:val="hybridMultilevel"/>
     <w:tmpl w:val="08224812"/>
@@ -12665,7 +13375,7 @@
       </w:pPr>
     </w:lvl>
   </w:abstractNum>
-  <w:abstractNum w:abstractNumId="23" w15:restartNumberingAfterBreak="0">
+  <w:abstractNum w:abstractNumId="24" w15:restartNumberingAfterBreak="0">
     <w:nsid w:val="6C2B08DE"/>
     <w:multiLevelType w:val="hybridMultilevel"/>
     <w:tmpl w:val="E9E0CF76"/>
@@ -12754,7 +13464,7 @@
       </w:pPr>
     </w:lvl>
   </w:abstractNum>
-  <w:abstractNum w:abstractNumId="24" w15:restartNumberingAfterBreak="0">
+  <w:abstractNum w:abstractNumId="25" w15:restartNumberingAfterBreak="0">
     <w:nsid w:val="73461FE3"/>
     <w:multiLevelType w:val="hybridMultilevel"/>
     <w:tmpl w:val="29AAABCA"/>
@@ -12843,7 +13553,7 @@
       </w:pPr>
     </w:lvl>
   </w:abstractNum>
-  <w:abstractNum w:abstractNumId="25" w15:restartNumberingAfterBreak="0">
+  <w:abstractNum w:abstractNumId="26" w15:restartNumberingAfterBreak="0">
     <w:nsid w:val="7B222709"/>
     <w:multiLevelType w:val="hybridMultilevel"/>
     <w:tmpl w:val="9FBA2A76"/>
@@ -12945,19 +13655,19 @@
     <w:abstractNumId w:val="5"/>
   </w:num>
   <w:num w:numId="6">
-    <w:abstractNumId w:val="25"/>
+    <w:abstractNumId w:val="26"/>
   </w:num>
   <w:num w:numId="7">
     <w:abstractNumId w:val="1"/>
   </w:num>
   <w:num w:numId="8">
-    <w:abstractNumId w:val="13"/>
+    <w:abstractNumId w:val="14"/>
   </w:num>
   <w:num w:numId="9">
-    <w:abstractNumId w:val="20"/>
+    <w:abstractNumId w:val="21"/>
   </w:num>
   <w:num w:numId="10">
-    <w:abstractNumId w:val="24"/>
+    <w:abstractNumId w:val="25"/>
   </w:num>
   <w:num w:numId="11">
     <w:abstractNumId w:val="6"/>
@@ -12969,25 +13679,25 @@
     <w:abstractNumId w:val="4"/>
   </w:num>
   <w:num w:numId="14">
+    <w:abstractNumId w:val="18"/>
+  </w:num>
+  <w:num w:numId="15">
     <w:abstractNumId w:val="17"/>
   </w:num>
-  <w:num w:numId="15">
-    <w:abstractNumId w:val="16"/>
-  </w:num>
   <w:num w:numId="16">
-    <w:abstractNumId w:val="18"/>
+    <w:abstractNumId w:val="19"/>
   </w:num>
   <w:num w:numId="17">
-    <w:abstractNumId w:val="22"/>
+    <w:abstractNumId w:val="23"/>
   </w:num>
   <w:num w:numId="18">
-    <w:abstractNumId w:val="23"/>
+    <w:abstractNumId w:val="24"/>
   </w:num>
   <w:num w:numId="19">
     <w:abstractNumId w:val="0"/>
   </w:num>
   <w:num w:numId="20">
-    <w:abstractNumId w:val="19"/>
+    <w:abstractNumId w:val="20"/>
   </w:num>
   <w:num w:numId="21">
     <w:abstractNumId w:val="10"/>
@@ -12999,13 +13709,16 @@
     <w:abstractNumId w:val="12"/>
   </w:num>
   <w:num w:numId="24">
+    <w:abstractNumId w:val="16"/>
+  </w:num>
+  <w:num w:numId="25">
     <w:abstractNumId w:val="15"/>
   </w:num>
-  <w:num w:numId="25">
-    <w:abstractNumId w:val="14"/>
+  <w:num w:numId="26">
+    <w:abstractNumId w:val="22"/>
   </w:num>
-  <w:num w:numId="26">
-    <w:abstractNumId w:val="21"/>
+  <w:num w:numId="27">
+    <w:abstractNumId w:val="13"/>
   </w:num>
 </w:numbering>
 </file>

</xml_diff>

<commit_message>
Eliminati i casi d'uso relativi ad account business e punti meet Lista: UCREGISTRAZIONEBUS, UCVERIFICAZIONEPARTECIPAZIONEBUS, UCSPESAPUNTI, UCEVENTOBUS Modificato il caso d'uso UCREGISTRAZIONEUT per riflettere i cambiamenti
</commit_message>
<xml_diff>
--- a/Internal work product/UserCase.docx
+++ b/Internal work product/UserCase.docx
@@ -5382,45 +5382,8 @@
             <w:r>
               <w:t>proposto dal sistema</w:t>
             </w:r>
-          </w:p>
-          <w:p>
-            <w:pPr>
-              <w:ind w:left="3" w:firstLine="6"/>
-            </w:pPr>
-          </w:p>
-          <w:p>
-            <w:pPr>
-              <w:ind w:left="3" w:firstLine="6"/>
-            </w:pPr>
-            <w:r>
-              <w:t xml:space="preserve">4. </w:t>
-            </w:r>
-            <w:proofErr w:type="spellStart"/>
-            <w:r>
-              <w:t>UtenteNonRegistrato</w:t>
-            </w:r>
-            <w:proofErr w:type="spellEnd"/>
-            <w:r>
-              <w:t xml:space="preserve"> esplicita la </w:t>
-            </w:r>
-          </w:p>
-          <w:p>
-            <w:pPr>
-              <w:ind w:left="3" w:firstLine="6"/>
-            </w:pPr>
-            <w:r>
-              <w:t xml:space="preserve">sua intenzione di creare un profilo </w:t>
-            </w:r>
-          </w:p>
-          <w:p>
-            <w:pPr>
-              <w:ind w:left="3" w:firstLine="6"/>
-            </w:pPr>
-            <w:r>
-              <w:t xml:space="preserve">utente tramite </w:t>
-            </w:r>
-            <w:r>
-              <w:t xml:space="preserve">un buttone </w:t>
+            <w:r>
+              <w:t xml:space="preserve"> </w:t>
             </w:r>
           </w:p>
           <w:p>
@@ -5433,7 +5396,10 @@
               <w:ind w:left="9" w:firstLine="6"/>
             </w:pPr>
             <w:r>
-              <w:t xml:space="preserve">5. Utente non registrato conferma i dati inseriti </w:t>
+              <w:t>4</w:t>
+            </w:r>
+            <w:r>
+              <w:t xml:space="preserve">. Utente non registrato conferma i dati inseriti </w:t>
             </w:r>
           </w:p>
           <w:p>
@@ -5532,13 +5498,12 @@
           <w:p/>
           <w:p/>
           <w:p/>
-          <w:p/>
-          <w:p/>
-          <w:p/>
-          <w:p/>
-          <w:p>
-            <w:r>
-              <w:t xml:space="preserve">6. Il sistema notifica </w:t>
+          <w:p>
+            <w:r>
+              <w:t>5</w:t>
+            </w:r>
+            <w:r>
+              <w:t xml:space="preserve">. Il sistema notifica </w:t>
             </w:r>
             <w:proofErr w:type="spellStart"/>
             <w:r>
@@ -5555,7 +5520,10 @@
           <w:p/>
           <w:p>
             <w:r>
-              <w:t>7. Il sistema</w:t>
+              <w:t>6</w:t>
+            </w:r>
+            <w:r>
+              <w:t>. Il sistema</w:t>
             </w:r>
             <w:r>
               <w:t xml:space="preserve"> abilita l’account</w:t>
@@ -5785,9 +5753,6 @@
         </w:tc>
       </w:tr>
     </w:tbl>
-    <w:p/>
-    <w:p/>
-    <w:p/>
     <w:p/>
     <w:p/>
     <w:p/>
@@ -5806,6 +5771,13 @@
         <w:tc>
           <w:tcPr>
             <w:tcW w:w="2830" w:type="dxa"/>
+            <w:tcBorders>
+              <w:top w:val="single" w:sz="4" w:space="0" w:color="auto"/>
+              <w:left w:val="single" w:sz="4" w:space="0" w:color="auto"/>
+              <w:bottom w:val="single" w:sz="4" w:space="0" w:color="auto"/>
+              <w:right w:val="single" w:sz="4" w:space="0" w:color="auto"/>
+            </w:tcBorders>
+            <w:hideMark/>
           </w:tcPr>
           <w:p>
             <w:pPr>
@@ -5847,19 +5819,142 @@
           <w:tcPr>
             <w:tcW w:w="6798" w:type="dxa"/>
             <w:gridSpan w:val="2"/>
-          </w:tcPr>
-          <w:p>
-            <w:pPr>
-              <w:rPr>
-                <w:lang w:val="en-GB"/>
-              </w:rPr>
-            </w:pPr>
-            <w:proofErr w:type="spellStart"/>
-            <w:r>
-              <w:rPr>
-                <w:lang w:val="en-GB"/>
-              </w:rPr>
-              <w:t>Registrazione</w:t>
+            <w:tcBorders>
+              <w:top w:val="single" w:sz="4" w:space="0" w:color="auto"/>
+              <w:left w:val="single" w:sz="4" w:space="0" w:color="auto"/>
+              <w:bottom w:val="single" w:sz="4" w:space="0" w:color="auto"/>
+              <w:right w:val="single" w:sz="4" w:space="0" w:color="auto"/>
+            </w:tcBorders>
+            <w:hideMark/>
+          </w:tcPr>
+          <w:p>
+            <w:pPr>
+              <w:rPr>
+                <w:lang w:val="en-GB"/>
+              </w:rPr>
+            </w:pPr>
+            <w:proofErr w:type="spellStart"/>
+            <w:r>
+              <w:rPr>
+                <w:lang w:val="en-GB"/>
+              </w:rPr>
+              <w:t>Verifica</w:t>
+            </w:r>
+            <w:proofErr w:type="spellEnd"/>
+            <w:r>
+              <w:rPr>
+                <w:lang w:val="en-GB"/>
+              </w:rPr>
+              <w:t xml:space="preserve"> email</w:t>
+            </w:r>
+          </w:p>
+        </w:tc>
+      </w:tr>
+      <w:tr>
+        <w:tc>
+          <w:tcPr>
+            <w:tcW w:w="2830" w:type="dxa"/>
+            <w:tcBorders>
+              <w:top w:val="single" w:sz="4" w:space="0" w:color="auto"/>
+              <w:left w:val="single" w:sz="4" w:space="0" w:color="auto"/>
+              <w:bottom w:val="single" w:sz="4" w:space="0" w:color="auto"/>
+              <w:right w:val="single" w:sz="4" w:space="0" w:color="auto"/>
+            </w:tcBorders>
+            <w:hideMark/>
+          </w:tcPr>
+          <w:p>
+            <w:pPr>
+              <w:rPr>
+                <w:lang w:val="en-GB"/>
+              </w:rPr>
+            </w:pPr>
+            <w:r>
+              <w:rPr>
+                <w:lang w:val="en-GB"/>
+              </w:rPr>
+              <w:t>ID</w:t>
+            </w:r>
+          </w:p>
+        </w:tc>
+        <w:tc>
+          <w:tcPr>
+            <w:tcW w:w="6798" w:type="dxa"/>
+            <w:gridSpan w:val="2"/>
+            <w:tcBorders>
+              <w:top w:val="single" w:sz="4" w:space="0" w:color="auto"/>
+              <w:left w:val="single" w:sz="4" w:space="0" w:color="auto"/>
+              <w:bottom w:val="single" w:sz="4" w:space="0" w:color="auto"/>
+              <w:right w:val="single" w:sz="4" w:space="0" w:color="auto"/>
+            </w:tcBorders>
+            <w:hideMark/>
+          </w:tcPr>
+          <w:p>
+            <w:pPr>
+              <w:rPr>
+                <w:lang w:val="en-GB"/>
+              </w:rPr>
+            </w:pPr>
+            <w:r>
+              <w:rPr>
+                <w:lang w:val="en-GB"/>
+              </w:rPr>
+              <w:t>UCEMAILVER</w:t>
+            </w:r>
+          </w:p>
+        </w:tc>
+      </w:tr>
+      <w:tr>
+        <w:tc>
+          <w:tcPr>
+            <w:tcW w:w="2830" w:type="dxa"/>
+            <w:tcBorders>
+              <w:top w:val="single" w:sz="4" w:space="0" w:color="auto"/>
+              <w:left w:val="single" w:sz="4" w:space="0" w:color="auto"/>
+              <w:bottom w:val="single" w:sz="4" w:space="0" w:color="auto"/>
+              <w:right w:val="single" w:sz="4" w:space="0" w:color="auto"/>
+            </w:tcBorders>
+            <w:hideMark/>
+          </w:tcPr>
+          <w:p>
+            <w:pPr>
+              <w:rPr>
+                <w:lang w:val="en-GB"/>
+              </w:rPr>
+            </w:pPr>
+            <w:proofErr w:type="spellStart"/>
+            <w:r>
+              <w:rPr>
+                <w:lang w:val="en-GB"/>
+              </w:rPr>
+              <w:t>Partecipanti</w:t>
+            </w:r>
+            <w:proofErr w:type="spellEnd"/>
+          </w:p>
+        </w:tc>
+        <w:tc>
+          <w:tcPr>
+            <w:tcW w:w="6798" w:type="dxa"/>
+            <w:gridSpan w:val="2"/>
+            <w:tcBorders>
+              <w:top w:val="single" w:sz="4" w:space="0" w:color="auto"/>
+              <w:left w:val="single" w:sz="4" w:space="0" w:color="auto"/>
+              <w:bottom w:val="single" w:sz="4" w:space="0" w:color="auto"/>
+              <w:right w:val="single" w:sz="4" w:space="0" w:color="auto"/>
+            </w:tcBorders>
+            <w:hideMark/>
+          </w:tcPr>
+          <w:p>
+            <w:pPr>
+              <w:rPr>
+                <w:lang w:val="en-GB"/>
+              </w:rPr>
+            </w:pPr>
+            <w:proofErr w:type="spellStart"/>
+            <w:r>
+              <w:rPr>
+                <w:lang w:val="en-GB"/>
+              </w:rPr>
+              <w:t>UtenteNonRegistrato</w:t>
             </w:r>
             <w:proofErr w:type="spellEnd"/>
             <w:r>
@@ -5868,121 +5963,20 @@
               </w:rPr>
               <w:t xml:space="preserve"> </w:t>
             </w:r>
-            <w:proofErr w:type="spellStart"/>
-            <w:r>
-              <w:rPr>
-                <w:lang w:val="en-GB"/>
-              </w:rPr>
-              <w:t>Utente</w:t>
-            </w:r>
-            <w:proofErr w:type="spellEnd"/>
-            <w:r>
-              <w:rPr>
-                <w:lang w:val="en-GB"/>
-              </w:rPr>
-              <w:t xml:space="preserve"> Business</w:t>
-            </w:r>
-          </w:p>
-        </w:tc>
-      </w:tr>
-      <w:tr>
-        <w:tc>
-          <w:tcPr>
-            <w:tcW w:w="2830" w:type="dxa"/>
-          </w:tcPr>
-          <w:p>
-            <w:pPr>
-              <w:rPr>
-                <w:lang w:val="en-GB"/>
-              </w:rPr>
-            </w:pPr>
-            <w:r>
-              <w:rPr>
-                <w:lang w:val="en-GB"/>
-              </w:rPr>
-              <w:t>ID</w:t>
-            </w:r>
-          </w:p>
-        </w:tc>
-        <w:tc>
-          <w:tcPr>
-            <w:tcW w:w="6798" w:type="dxa"/>
-            <w:gridSpan w:val="2"/>
-          </w:tcPr>
-          <w:p>
-            <w:pPr>
-              <w:rPr>
-                <w:lang w:val="en-GB"/>
-              </w:rPr>
-            </w:pPr>
-            <w:r>
-              <w:rPr>
-                <w:lang w:val="en-GB"/>
-              </w:rPr>
-              <w:t>UCREG</w:t>
-            </w:r>
-            <w:r>
-              <w:rPr>
-                <w:lang w:val="en-GB"/>
-              </w:rPr>
-              <w:t>ISTAZIONE</w:t>
-            </w:r>
-            <w:r>
-              <w:rPr>
-                <w:lang w:val="en-GB"/>
-              </w:rPr>
-              <w:t>BUS</w:t>
-            </w:r>
-          </w:p>
-        </w:tc>
-      </w:tr>
-      <w:tr>
-        <w:tc>
-          <w:tcPr>
-            <w:tcW w:w="2830" w:type="dxa"/>
-          </w:tcPr>
-          <w:p>
-            <w:pPr>
-              <w:rPr>
-                <w:lang w:val="en-GB"/>
-              </w:rPr>
-            </w:pPr>
-            <w:proofErr w:type="spellStart"/>
-            <w:r>
-              <w:rPr>
-                <w:lang w:val="en-GB"/>
-              </w:rPr>
-              <w:t>Partecipanti</w:t>
-            </w:r>
-            <w:proofErr w:type="spellEnd"/>
-          </w:p>
-        </w:tc>
-        <w:tc>
-          <w:tcPr>
-            <w:tcW w:w="6798" w:type="dxa"/>
-            <w:gridSpan w:val="2"/>
-          </w:tcPr>
-          <w:p>
-            <w:pPr>
-              <w:rPr>
-                <w:lang w:val="en-GB"/>
-              </w:rPr>
-            </w:pPr>
-            <w:proofErr w:type="spellStart"/>
-            <w:r>
-              <w:rPr>
-                <w:lang w:val="en-GB"/>
-              </w:rPr>
-              <w:t>UtenteNonRegistrato</w:t>
-            </w:r>
-            <w:proofErr w:type="spellEnd"/>
-          </w:p>
-        </w:tc>
-      </w:tr>
-      <w:tr>
-        <w:tc>
-          <w:tcPr>
-            <w:tcW w:w="2830" w:type="dxa"/>
+          </w:p>
+        </w:tc>
+      </w:tr>
+      <w:tr>
+        <w:tc>
+          <w:tcPr>
+            <w:tcW w:w="2830" w:type="dxa"/>
+            <w:tcBorders>
+              <w:top w:val="single" w:sz="4" w:space="0" w:color="auto"/>
+              <w:left w:val="single" w:sz="4" w:space="0" w:color="auto"/>
+              <w:bottom w:val="single" w:sz="4" w:space="0" w:color="auto"/>
+              <w:right w:val="single" w:sz="4" w:space="0" w:color="auto"/>
+            </w:tcBorders>
+            <w:hideMark/>
           </w:tcPr>
           <w:p>
             <w:pPr>
@@ -6017,9 +6011,16 @@
         <w:tc>
           <w:tcPr>
             <w:tcW w:w="3399" w:type="dxa"/>
-          </w:tcPr>
-          <w:p>
-            <w:pPr>
+            <w:tcBorders>
+              <w:top w:val="single" w:sz="4" w:space="0" w:color="auto"/>
+              <w:left w:val="single" w:sz="4" w:space="0" w:color="auto"/>
+              <w:bottom w:val="single" w:sz="4" w:space="0" w:color="auto"/>
+              <w:right w:val="single" w:sz="4" w:space="0" w:color="auto"/>
+            </w:tcBorders>
+          </w:tcPr>
+          <w:p>
+            <w:pPr>
+              <w:ind w:left="3" w:firstLine="6"/>
               <w:jc w:val="center"/>
             </w:pPr>
             <w:r>
@@ -6027,34 +6028,9 @@
             </w:r>
           </w:p>
           <w:p>
-            <w:r>
-              <w:t>1.UtenteNonRegistrato</w:t>
-            </w:r>
-            <w:r>
-              <w:t xml:space="preserve"> attiva la funzione di</w:t>
-            </w:r>
-            <w:r>
-              <w:t xml:space="preserve"> registrazione alla piattaforma</w:t>
-            </w:r>
-          </w:p>
-          <w:p/>
-          <w:p/>
-          <w:p/>
-          <w:p>
             <w:pPr>
               <w:ind w:left="3" w:firstLine="6"/>
             </w:pPr>
-            <w:r>
-              <w:t xml:space="preserve">3. </w:t>
-            </w:r>
-            <w:proofErr w:type="spellStart"/>
-            <w:r>
-              <w:t>UtenteNonRegistrato</w:t>
-            </w:r>
-            <w:proofErr w:type="spellEnd"/>
-            <w:r>
-              <w:t xml:space="preserve"> inserisce le proprie informazioni anagrafiche, la mail che vuole utilizzare e la password da utilizzare per accedere al sistema.</w:t>
-            </w:r>
           </w:p>
           <w:p>
             <w:pPr>
@@ -6065,183 +6041,207 @@
             <w:pPr>
               <w:ind w:left="3" w:firstLine="6"/>
             </w:pPr>
-            <w:r>
-              <w:lastRenderedPageBreak/>
-              <w:t xml:space="preserve">4. </w:t>
-            </w:r>
-            <w:proofErr w:type="spellStart"/>
-            <w:r>
-              <w:t>UtenteNonRegistrato</w:t>
-            </w:r>
-            <w:proofErr w:type="spellEnd"/>
-            <w:r>
-              <w:t xml:space="preserve"> esplicita la sua intenzione di creare un profilo aziendale tramite </w:t>
-            </w:r>
-            <w:r>
-              <w:t xml:space="preserve">un bottone </w:t>
-            </w:r>
-          </w:p>
-          <w:p>
-            <w:pPr>
-              <w:ind w:firstLine="6"/>
-            </w:pPr>
-          </w:p>
-          <w:p>
-            <w:pPr>
-              <w:ind w:firstLine="6"/>
-            </w:pPr>
-          </w:p>
-          <w:p>
-            <w:pPr>
-              <w:ind w:firstLine="6"/>
-            </w:pPr>
-          </w:p>
-          <w:p>
-            <w:pPr>
-              <w:ind w:firstLine="6"/>
-            </w:pPr>
-          </w:p>
-          <w:p>
-            <w:pPr>
-              <w:ind w:firstLine="6"/>
-            </w:pPr>
-            <w:r>
-              <w:t xml:space="preserve">6. </w:t>
-            </w:r>
-            <w:proofErr w:type="spellStart"/>
-            <w:r>
-              <w:t>UtenteNonRegistarto</w:t>
-            </w:r>
-            <w:proofErr w:type="spellEnd"/>
-            <w:r>
-              <w:t xml:space="preserve"> inserisce i dati dell’azienda come: nome, indirizzo e tipo di attività e seleziona il tipo di partnership richiesta con annesso costo e inserisce il proprio metodo di pagamento tramite </w:t>
+          </w:p>
+          <w:p>
+            <w:pPr>
+              <w:ind w:left="3" w:firstLine="6"/>
+            </w:pPr>
+          </w:p>
+          <w:p>
+            <w:pPr>
+              <w:ind w:left="3" w:firstLine="6"/>
+            </w:pPr>
+            <w:r>
+              <w:t xml:space="preserve">2. Utente recupera il codice e lo inserisce nel </w:t>
             </w:r>
             <w:proofErr w:type="spellStart"/>
             <w:r>
               <w:t>form</w:t>
             </w:r>
             <w:proofErr w:type="spellEnd"/>
+          </w:p>
+        </w:tc>
+        <w:tc>
+          <w:tcPr>
+            <w:tcW w:w="3399" w:type="dxa"/>
+            <w:tcBorders>
+              <w:top w:val="single" w:sz="4" w:space="0" w:color="auto"/>
+              <w:left w:val="single" w:sz="4" w:space="0" w:color="auto"/>
+              <w:bottom w:val="single" w:sz="4" w:space="0" w:color="auto"/>
+              <w:right w:val="single" w:sz="4" w:space="0" w:color="auto"/>
+            </w:tcBorders>
+          </w:tcPr>
+          <w:p>
+            <w:pPr>
+              <w:jc w:val="center"/>
+            </w:pPr>
+            <w:r>
+              <w:t>SISTEMA</w:t>
+            </w:r>
+          </w:p>
+          <w:p>
+            <w:r>
+              <w:t xml:space="preserve">1. Il sistema una mail all’indirizzo da confermare contente un codice di verifica e mostra un </w:t>
+            </w:r>
+            <w:proofErr w:type="spellStart"/>
+            <w:r>
+              <w:t>form</w:t>
+            </w:r>
+            <w:proofErr w:type="spellEnd"/>
+            <w:r>
+              <w:t xml:space="preserve"> in cui è possibile inserire tale codice</w:t>
+            </w:r>
+          </w:p>
+          <w:p/>
+          <w:p/>
+          <w:p/>
+          <w:p>
+            <w:r>
+              <w:t xml:space="preserve">7. Il sistema conferma l’indirizzo </w:t>
+            </w:r>
+            <w:proofErr w:type="gramStart"/>
+            <w:r>
+              <w:t>email</w:t>
+            </w:r>
+            <w:proofErr w:type="gramEnd"/>
+          </w:p>
+        </w:tc>
+      </w:tr>
+      <w:tr>
+        <w:tc>
+          <w:tcPr>
+            <w:tcW w:w="2830" w:type="dxa"/>
+            <w:tcBorders>
+              <w:top w:val="single" w:sz="4" w:space="0" w:color="auto"/>
+              <w:left w:val="single" w:sz="4" w:space="0" w:color="auto"/>
+              <w:bottom w:val="single" w:sz="4" w:space="0" w:color="auto"/>
+              <w:right w:val="single" w:sz="4" w:space="0" w:color="auto"/>
+            </w:tcBorders>
+            <w:hideMark/>
+          </w:tcPr>
+          <w:p>
+            <w:pPr>
+              <w:rPr>
+                <w:lang w:val="en-GB"/>
+              </w:rPr>
+            </w:pPr>
+            <w:proofErr w:type="spellStart"/>
+            <w:r>
+              <w:rPr>
+                <w:lang w:val="en-GB"/>
+              </w:rPr>
+              <w:t>Condizione</w:t>
+            </w:r>
+            <w:proofErr w:type="spellEnd"/>
+            <w:r>
+              <w:rPr>
+                <w:lang w:val="en-GB"/>
+              </w:rPr>
+              <w:t xml:space="preserve"> di </w:t>
+            </w:r>
+            <w:proofErr w:type="spellStart"/>
+            <w:r>
+              <w:rPr>
+                <w:lang w:val="en-GB"/>
+              </w:rPr>
+              <w:t>entrata</w:t>
+            </w:r>
+            <w:proofErr w:type="spellEnd"/>
+          </w:p>
+        </w:tc>
+        <w:tc>
+          <w:tcPr>
+            <w:tcW w:w="6798" w:type="dxa"/>
+            <w:gridSpan w:val="2"/>
+            <w:tcBorders>
+              <w:top w:val="single" w:sz="4" w:space="0" w:color="auto"/>
+              <w:left w:val="single" w:sz="4" w:space="0" w:color="auto"/>
+              <w:bottom w:val="single" w:sz="4" w:space="0" w:color="auto"/>
+              <w:right w:val="single" w:sz="4" w:space="0" w:color="auto"/>
+            </w:tcBorders>
+          </w:tcPr>
+          <w:p/>
+        </w:tc>
+      </w:tr>
+      <w:tr>
+        <w:tc>
+          <w:tcPr>
+            <w:tcW w:w="2830" w:type="dxa"/>
+            <w:tcBorders>
+              <w:top w:val="single" w:sz="4" w:space="0" w:color="auto"/>
+              <w:left w:val="single" w:sz="4" w:space="0" w:color="auto"/>
+              <w:bottom w:val="single" w:sz="4" w:space="0" w:color="auto"/>
+              <w:right w:val="single" w:sz="4" w:space="0" w:color="auto"/>
+            </w:tcBorders>
+            <w:hideMark/>
+          </w:tcPr>
+          <w:p>
+            <w:pPr>
+              <w:rPr>
+                <w:lang w:val="en-GB"/>
+              </w:rPr>
+            </w:pPr>
+            <w:proofErr w:type="spellStart"/>
+            <w:r>
+              <w:rPr>
+                <w:lang w:val="en-GB"/>
+              </w:rPr>
+              <w:t>Eccezioni</w:t>
+            </w:r>
+            <w:proofErr w:type="spellEnd"/>
+          </w:p>
+        </w:tc>
+        <w:tc>
+          <w:tcPr>
+            <w:tcW w:w="6798" w:type="dxa"/>
+            <w:gridSpan w:val="2"/>
+            <w:tcBorders>
+              <w:top w:val="single" w:sz="4" w:space="0" w:color="auto"/>
+              <w:left w:val="single" w:sz="4" w:space="0" w:color="auto"/>
+              <w:bottom w:val="single" w:sz="4" w:space="0" w:color="auto"/>
+              <w:right w:val="single" w:sz="4" w:space="0" w:color="auto"/>
+            </w:tcBorders>
+            <w:hideMark/>
+          </w:tcPr>
+          <w:p>
+            <w:r>
+              <w:t xml:space="preserve">Al 2. Il codice non è valido o non viene inserito ed il sistema non conferma </w:t>
+            </w:r>
+            <w:proofErr w:type="gramStart"/>
+            <w:r>
+              <w:t>l’email</w:t>
+            </w:r>
+            <w:proofErr w:type="gramEnd"/>
             <w:r>
               <w:t xml:space="preserve"> </w:t>
             </w:r>
-            <w:r>
-              <w:t xml:space="preserve">e conferma le sue scelte </w:t>
-            </w:r>
-          </w:p>
-          <w:p>
-            <w:pPr>
-              <w:ind w:left="3" w:firstLine="6"/>
-            </w:pPr>
-          </w:p>
-        </w:tc>
-        <w:tc>
-          <w:tcPr>
-            <w:tcW w:w="3399" w:type="dxa"/>
-          </w:tcPr>
-          <w:p>
-            <w:pPr>
-              <w:jc w:val="center"/>
-            </w:pPr>
-            <w:r>
-              <w:lastRenderedPageBreak/>
-              <w:t>SISTEMA</w:t>
-            </w:r>
-          </w:p>
-          <w:p/>
-          <w:p/>
-          <w:p>
-            <w:r>
-              <w:t xml:space="preserve">2. Viene presentata la pagina di registrazione all’interno del browser web di </w:t>
-            </w:r>
-            <w:proofErr w:type="spellStart"/>
-            <w:r>
-              <w:t>UtenteNonRegistrato</w:t>
-            </w:r>
-            <w:proofErr w:type="spellEnd"/>
-          </w:p>
-          <w:p/>
-          <w:p>
-            <w:pPr>
-              <w:ind w:left="708" w:firstLine="6"/>
-            </w:pPr>
-          </w:p>
-          <w:p/>
-          <w:p/>
-          <w:p/>
-          <w:p/>
-          <w:p/>
-          <w:p/>
-          <w:p/>
-          <w:p/>
-          <w:p/>
-          <w:p>
-            <w:r>
-              <w:t xml:space="preserve">5. Il sistema presenta una pagina che </w:t>
-            </w:r>
-            <w:r>
-              <w:t>richiede</w:t>
-            </w:r>
-            <w:r>
-              <w:t xml:space="preserve"> ulteriori dati sull’azienda</w:t>
-            </w:r>
-          </w:p>
-          <w:p/>
-          <w:p/>
-          <w:p/>
-          <w:p/>
-          <w:p/>
-          <w:p/>
-          <w:p/>
-          <w:p/>
-          <w:p/>
-          <w:p>
-            <w:r>
-              <w:t xml:space="preserve">7. </w:t>
-            </w:r>
-            <w:r>
-              <w:t xml:space="preserve">Il sistema notifica </w:t>
-            </w:r>
-            <w:proofErr w:type="spellStart"/>
-            <w:r>
-              <w:t>UtenteNonRegistrato</w:t>
-            </w:r>
-            <w:proofErr w:type="spellEnd"/>
-            <w:r>
-              <w:t xml:space="preserve"> della creazione dell’account e inizia il caso d’uso UCVERMAIL</w:t>
-            </w:r>
-          </w:p>
-          <w:p/>
-          <w:p>
-            <w:r>
-              <w:t>8</w:t>
-            </w:r>
-            <w:r>
-              <w:t xml:space="preserve">. Il </w:t>
-            </w:r>
-            <w:r>
-              <w:t xml:space="preserve">sistema procede all’accredito della prima mensilità e alla riuscita abilita il nuovo account business </w:t>
-            </w:r>
-          </w:p>
-        </w:tc>
-      </w:tr>
-      <w:tr>
-        <w:tc>
-          <w:tcPr>
-            <w:tcW w:w="2830" w:type="dxa"/>
-          </w:tcPr>
-          <w:p>
-            <w:pPr>
-              <w:rPr>
-                <w:lang w:val="en-GB"/>
-              </w:rPr>
-            </w:pPr>
-            <w:proofErr w:type="spellStart"/>
-            <w:r>
-              <w:rPr>
-                <w:lang w:val="en-GB"/>
-              </w:rPr>
-              <w:lastRenderedPageBreak/>
-              <w:t>Condizione</w:t>
+          </w:p>
+        </w:tc>
+      </w:tr>
+      <w:tr>
+        <w:tc>
+          <w:tcPr>
+            <w:tcW w:w="2830" w:type="dxa"/>
+            <w:tcBorders>
+              <w:top w:val="single" w:sz="4" w:space="0" w:color="auto"/>
+              <w:left w:val="single" w:sz="4" w:space="0" w:color="auto"/>
+              <w:bottom w:val="single" w:sz="4" w:space="0" w:color="auto"/>
+              <w:right w:val="single" w:sz="4" w:space="0" w:color="auto"/>
+            </w:tcBorders>
+            <w:hideMark/>
+          </w:tcPr>
+          <w:p>
+            <w:pPr>
+              <w:rPr>
+                <w:lang w:val="en-GB"/>
+              </w:rPr>
+            </w:pPr>
+            <w:proofErr w:type="spellStart"/>
+            <w:r>
+              <w:rPr>
+                <w:lang w:val="en-GB"/>
+              </w:rPr>
+              <w:t>Condizioni</w:t>
             </w:r>
             <w:proofErr w:type="spellEnd"/>
             <w:r>
@@ -6255,71 +6255,121 @@
               <w:rPr>
                 <w:lang w:val="en-GB"/>
               </w:rPr>
-              <w:t>entrata</w:t>
-            </w:r>
-            <w:proofErr w:type="spellEnd"/>
-          </w:p>
-        </w:tc>
-        <w:tc>
-          <w:tcPr>
-            <w:tcW w:w="6798" w:type="dxa"/>
-            <w:gridSpan w:val="2"/>
-          </w:tcPr>
-          <w:p/>
-        </w:tc>
-      </w:tr>
-      <w:tr>
-        <w:tc>
-          <w:tcPr>
-            <w:tcW w:w="2830" w:type="dxa"/>
-          </w:tcPr>
-          <w:p>
-            <w:pPr>
-              <w:rPr>
-                <w:lang w:val="en-GB"/>
-              </w:rPr>
-            </w:pPr>
-            <w:proofErr w:type="spellStart"/>
-            <w:r>
-              <w:rPr>
-                <w:lang w:val="en-GB"/>
-              </w:rPr>
-              <w:t>Eccezioni</w:t>
-            </w:r>
-            <w:proofErr w:type="spellEnd"/>
-          </w:p>
-        </w:tc>
-        <w:tc>
-          <w:tcPr>
-            <w:tcW w:w="6798" w:type="dxa"/>
-            <w:gridSpan w:val="2"/>
-          </w:tcPr>
-          <w:p>
-            <w:r>
-              <w:t xml:space="preserve">Al </w:t>
-            </w:r>
-            <w:r>
-              <w:t>8</w:t>
-            </w:r>
-            <w:r>
-              <w:t>. Il pagamento non va a buon fine e il sistema notifica il fallimento</w:t>
-            </w:r>
-          </w:p>
-          <w:p>
-            <w:r>
-              <w:t xml:space="preserve">Al 7. </w:t>
-            </w:r>
-            <w:proofErr w:type="spellStart"/>
-            <w:r>
-              <w:t>UtenteNonRegistrato</w:t>
-            </w:r>
-            <w:proofErr w:type="spellEnd"/>
-            <w:r>
-              <w:t xml:space="preserve"> non completa il caso d’uso UCVERMAIL e l’account business non viene creato</w:t>
-            </w:r>
-          </w:p>
-        </w:tc>
-      </w:tr>
+              <w:t>uscita</w:t>
+            </w:r>
+            <w:proofErr w:type="spellEnd"/>
+          </w:p>
+        </w:tc>
+        <w:tc>
+          <w:tcPr>
+            <w:tcW w:w="6798" w:type="dxa"/>
+            <w:gridSpan w:val="2"/>
+            <w:tcBorders>
+              <w:top w:val="single" w:sz="4" w:space="0" w:color="auto"/>
+              <w:left w:val="single" w:sz="4" w:space="0" w:color="auto"/>
+              <w:bottom w:val="single" w:sz="4" w:space="0" w:color="auto"/>
+              <w:right w:val="single" w:sz="4" w:space="0" w:color="auto"/>
+            </w:tcBorders>
+            <w:hideMark/>
+          </w:tcPr>
+          <w:p>
+            <w:r>
+              <w:t xml:space="preserve">L’indirizzo </w:t>
+            </w:r>
+            <w:proofErr w:type="gramStart"/>
+            <w:r>
+              <w:t>email</w:t>
+            </w:r>
+            <w:proofErr w:type="gramEnd"/>
+            <w:r>
+              <w:t xml:space="preserve"> da confermare è ora confermato</w:t>
+            </w:r>
+          </w:p>
+        </w:tc>
+      </w:tr>
+      <w:tr>
+        <w:tc>
+          <w:tcPr>
+            <w:tcW w:w="2830" w:type="dxa"/>
+            <w:tcBorders>
+              <w:top w:val="single" w:sz="4" w:space="0" w:color="auto"/>
+              <w:left w:val="single" w:sz="4" w:space="0" w:color="auto"/>
+              <w:bottom w:val="single" w:sz="4" w:space="0" w:color="auto"/>
+              <w:right w:val="single" w:sz="4" w:space="0" w:color="auto"/>
+            </w:tcBorders>
+            <w:hideMark/>
+          </w:tcPr>
+          <w:p>
+            <w:pPr>
+              <w:rPr>
+                <w:lang w:val="en-GB"/>
+              </w:rPr>
+            </w:pPr>
+            <w:proofErr w:type="spellStart"/>
+            <w:r>
+              <w:rPr>
+                <w:lang w:val="en-GB"/>
+              </w:rPr>
+              <w:t>Requisiti</w:t>
+            </w:r>
+            <w:proofErr w:type="spellEnd"/>
+            <w:r>
+              <w:rPr>
+                <w:lang w:val="en-GB"/>
+              </w:rPr>
+              <w:t xml:space="preserve"> di </w:t>
+            </w:r>
+            <w:proofErr w:type="spellStart"/>
+            <w:r>
+              <w:rPr>
+                <w:lang w:val="en-GB"/>
+              </w:rPr>
+              <w:t>funzionalità</w:t>
+            </w:r>
+            <w:proofErr w:type="spellEnd"/>
+          </w:p>
+        </w:tc>
+        <w:tc>
+          <w:tcPr>
+            <w:tcW w:w="6798" w:type="dxa"/>
+            <w:gridSpan w:val="2"/>
+            <w:tcBorders>
+              <w:top w:val="single" w:sz="4" w:space="0" w:color="auto"/>
+              <w:left w:val="single" w:sz="4" w:space="0" w:color="auto"/>
+              <w:bottom w:val="single" w:sz="4" w:space="0" w:color="auto"/>
+              <w:right w:val="single" w:sz="4" w:space="0" w:color="auto"/>
+            </w:tcBorders>
+            <w:hideMark/>
+          </w:tcPr>
+          <w:p>
+            <w:r>
+              <w:t xml:space="preserve">L’invio </w:t>
+            </w:r>
+            <w:proofErr w:type="gramStart"/>
+            <w:r>
+              <w:t>dell’email</w:t>
+            </w:r>
+            <w:proofErr w:type="gramEnd"/>
+            <w:r>
+              <w:t xml:space="preserve"> deve avvenire entro 3 minuti</w:t>
+            </w:r>
+          </w:p>
+        </w:tc>
+      </w:tr>
+    </w:tbl>
+    <w:p/>
+    <w:p/>
+    <w:p/>
+    <w:tbl>
+      <w:tblPr>
+        <w:tblStyle w:val="Grigliatabella"/>
+        <w:tblW w:w="0" w:type="auto"/>
+        <w:tblLook w:val="04A0" w:firstRow="1" w:lastRow="0" w:firstColumn="1" w:lastColumn="0" w:noHBand="0" w:noVBand="1"/>
+      </w:tblPr>
+      <w:tblGrid>
+        <w:gridCol w:w="2830"/>
+        <w:gridCol w:w="6798"/>
+      </w:tblGrid>
       <w:tr>
         <w:tc>
           <w:tcPr>
@@ -6358,22 +6408,18 @@
         <w:tc>
           <w:tcPr>
             <w:tcW w:w="6798" w:type="dxa"/>
-            <w:gridSpan w:val="2"/>
-          </w:tcPr>
-          <w:p>
-            <w:r>
-              <w:t xml:space="preserve">Il sistema registra le informazioni sull’azienda per cui </w:t>
-            </w:r>
-            <w:proofErr w:type="spellStart"/>
-            <w:r>
-              <w:t>UtenteNonRegistrato</w:t>
-            </w:r>
-            <w:proofErr w:type="spellEnd"/>
-            <w:r>
-              <w:t xml:space="preserve"> vuole creare l’account business</w:t>
-            </w:r>
-            <w:r>
-              <w:t xml:space="preserve"> e attiva l’account</w:t>
+          </w:tcPr>
+          <w:p>
+            <w:r>
+              <w:t>La presenza di utente è stata verificata, le statistiche riguardanti l’evento sono state aggiornate e i possibili punti “</w:t>
+            </w:r>
+            <w:proofErr w:type="spellStart"/>
+            <w:r>
+              <w:t>Meet</w:t>
+            </w:r>
+            <w:proofErr w:type="spellEnd"/>
+            <w:r>
+              <w:t>” accreditati ad utente</w:t>
             </w:r>
           </w:p>
         </w:tc>
@@ -6416,25 +6462,19 @@
         <w:tc>
           <w:tcPr>
             <w:tcW w:w="6798" w:type="dxa"/>
-            <w:gridSpan w:val="2"/>
-          </w:tcPr>
-          <w:p>
-            <w:r>
-              <w:t>Il sistema crea l’account e</w:t>
-            </w:r>
-            <w:r>
-              <w:t xml:space="preserve">ntro </w:t>
-            </w:r>
-            <w:r>
-              <w:t xml:space="preserve">20 </w:t>
-            </w:r>
-            <w:r>
-              <w:t>minuti.</w:t>
+          </w:tcPr>
+          <w:p>
+            <w:r>
+              <w:t>La conferma della buona r</w:t>
+            </w:r>
+            <w:r>
+              <w:t>iuscita dell’operazione del punto 5 deve avvenire entro 5 secondi dall’invio del codice al punto 4</w:t>
             </w:r>
           </w:p>
         </w:tc>
       </w:tr>
     </w:tbl>
+    <w:p/>
     <w:p/>
     <w:p/>
     <w:tbl>
@@ -6452,225 +6492,335 @@
         <w:tc>
           <w:tcPr>
             <w:tcW w:w="2830" w:type="dxa"/>
+          </w:tcPr>
+          <w:p>
+            <w:pPr>
+              <w:rPr>
+                <w:lang w:val="en-GB"/>
+              </w:rPr>
+            </w:pPr>
+            <w:r>
+              <w:rPr>
+                <w:lang w:val="en-GB"/>
+              </w:rPr>
+              <w:t xml:space="preserve">Nome </w:t>
+            </w:r>
+            <w:proofErr w:type="spellStart"/>
+            <w:r>
+              <w:rPr>
+                <w:lang w:val="en-GB"/>
+              </w:rPr>
+              <w:t>caso</w:t>
+            </w:r>
+            <w:proofErr w:type="spellEnd"/>
+            <w:r>
+              <w:rPr>
+                <w:lang w:val="en-GB"/>
+              </w:rPr>
+              <w:t xml:space="preserve"> </w:t>
+            </w:r>
+            <w:proofErr w:type="spellStart"/>
+            <w:r>
+              <w:rPr>
+                <w:lang w:val="en-GB"/>
+              </w:rPr>
+              <w:t>d’uso</w:t>
+            </w:r>
+            <w:proofErr w:type="spellEnd"/>
+          </w:p>
+        </w:tc>
+        <w:tc>
+          <w:tcPr>
+            <w:tcW w:w="6798" w:type="dxa"/>
+            <w:gridSpan w:val="2"/>
+          </w:tcPr>
+          <w:p>
+            <w:r>
+              <w:t>Visualizzazione Eventi</w:t>
+            </w:r>
+          </w:p>
+        </w:tc>
+      </w:tr>
+      <w:tr>
+        <w:tc>
+          <w:tcPr>
+            <w:tcW w:w="2830" w:type="dxa"/>
+          </w:tcPr>
+          <w:p>
+            <w:pPr>
+              <w:rPr>
+                <w:lang w:val="en-GB"/>
+              </w:rPr>
+            </w:pPr>
+            <w:r>
+              <w:rPr>
+                <w:lang w:val="en-GB"/>
+              </w:rPr>
+              <w:t>ID</w:t>
+            </w:r>
+          </w:p>
+        </w:tc>
+        <w:tc>
+          <w:tcPr>
+            <w:tcW w:w="6798" w:type="dxa"/>
+            <w:gridSpan w:val="2"/>
+          </w:tcPr>
+          <w:p>
+            <w:r>
+              <w:t>UCVISUALIZZAZIONEEV</w:t>
+            </w:r>
+          </w:p>
+        </w:tc>
+      </w:tr>
+      <w:tr>
+        <w:tc>
+          <w:tcPr>
+            <w:tcW w:w="2830" w:type="dxa"/>
+          </w:tcPr>
+          <w:p>
+            <w:pPr>
+              <w:rPr>
+                <w:lang w:val="en-GB"/>
+              </w:rPr>
+            </w:pPr>
+            <w:proofErr w:type="spellStart"/>
+            <w:r>
+              <w:rPr>
+                <w:lang w:val="en-GB"/>
+              </w:rPr>
+              <w:t>Partecipanti</w:t>
+            </w:r>
+            <w:proofErr w:type="spellEnd"/>
+          </w:p>
+        </w:tc>
+        <w:tc>
+          <w:tcPr>
+            <w:tcW w:w="6798" w:type="dxa"/>
+            <w:gridSpan w:val="2"/>
+            <w:tcBorders>
+              <w:bottom w:val="single" w:sz="4" w:space="0" w:color="auto"/>
+            </w:tcBorders>
+          </w:tcPr>
+          <w:p>
+            <w:pPr>
+              <w:rPr>
+                <w:lang w:val="en-GB"/>
+              </w:rPr>
+            </w:pPr>
+            <w:proofErr w:type="spellStart"/>
+            <w:r>
+              <w:rPr>
+                <w:lang w:val="en-GB"/>
+              </w:rPr>
+              <w:t>UtenteRegistrato</w:t>
+            </w:r>
+            <w:proofErr w:type="spellEnd"/>
+          </w:p>
+        </w:tc>
+      </w:tr>
+      <w:tr>
+        <w:tc>
+          <w:tcPr>
+            <w:tcW w:w="2830" w:type="dxa"/>
+          </w:tcPr>
+          <w:p>
+            <w:pPr>
+              <w:rPr>
+                <w:lang w:val="en-GB"/>
+              </w:rPr>
+            </w:pPr>
+            <w:proofErr w:type="spellStart"/>
+            <w:r>
+              <w:rPr>
+                <w:lang w:val="en-GB"/>
+              </w:rPr>
+              <w:t>Flusso</w:t>
+            </w:r>
+            <w:proofErr w:type="spellEnd"/>
+            <w:r>
+              <w:rPr>
+                <w:lang w:val="en-GB"/>
+              </w:rPr>
+              <w:t xml:space="preserve"> di </w:t>
+            </w:r>
+            <w:proofErr w:type="spellStart"/>
+            <w:r>
+              <w:rPr>
+                <w:lang w:val="en-GB"/>
+              </w:rPr>
+              <w:t>eventi</w:t>
+            </w:r>
+            <w:proofErr w:type="spellEnd"/>
+          </w:p>
+        </w:tc>
+        <w:tc>
+          <w:tcPr>
+            <w:tcW w:w="3399" w:type="dxa"/>
+            <w:tcBorders>
+              <w:bottom w:val="single" w:sz="4" w:space="0" w:color="auto"/>
+            </w:tcBorders>
+          </w:tcPr>
+          <w:p>
+            <w:pPr>
+              <w:jc w:val="center"/>
+            </w:pPr>
+            <w:r>
+              <w:t>UTENTE</w:t>
+            </w:r>
+          </w:p>
+          <w:p>
+            <w:r>
+              <w:t xml:space="preserve">1. </w:t>
+            </w:r>
+            <w:proofErr w:type="spellStart"/>
+            <w:r>
+              <w:t>UtenteRegistrato</w:t>
+            </w:r>
+            <w:proofErr w:type="spellEnd"/>
+            <w:r>
+              <w:t xml:space="preserve"> attiva la funzione “Mappa” cliccando su</w:t>
+            </w:r>
+            <w:r>
+              <w:t>l bottone di visualizzazione mappa</w:t>
+            </w:r>
+            <w:r>
+              <w:t xml:space="preserve"> </w:t>
+            </w:r>
+          </w:p>
+        </w:tc>
+        <w:tc>
+          <w:tcPr>
+            <w:tcW w:w="3399" w:type="dxa"/>
+            <w:tcBorders>
+              <w:bottom w:val="single" w:sz="4" w:space="0" w:color="auto"/>
+            </w:tcBorders>
+          </w:tcPr>
+          <w:p>
+            <w:pPr>
+              <w:jc w:val="center"/>
+            </w:pPr>
+            <w:r>
+              <w:t>SISTEMA</w:t>
+            </w:r>
+          </w:p>
+          <w:p>
+            <w:pPr>
+              <w:jc w:val="center"/>
+            </w:pPr>
+          </w:p>
+          <w:p/>
+          <w:p/>
+          <w:p>
+            <w:r>
+              <w:t>2.Il sistema restituisce la mappa del territorio, visualizzando gli eventi creati precedentemente.</w:t>
+            </w:r>
+          </w:p>
+        </w:tc>
+      </w:tr>
+      <w:tr>
+        <w:tc>
+          <w:tcPr>
+            <w:tcW w:w="2830" w:type="dxa"/>
+          </w:tcPr>
+          <w:p>
+            <w:pPr>
+              <w:rPr>
+                <w:lang w:val="en-GB"/>
+              </w:rPr>
+            </w:pPr>
+            <w:proofErr w:type="spellStart"/>
+            <w:r>
+              <w:rPr>
+                <w:lang w:val="en-GB"/>
+              </w:rPr>
+              <w:t>Condizione</w:t>
+            </w:r>
+            <w:proofErr w:type="spellEnd"/>
+            <w:r>
+              <w:rPr>
+                <w:lang w:val="en-GB"/>
+              </w:rPr>
+              <w:t xml:space="preserve"> di </w:t>
+            </w:r>
+            <w:proofErr w:type="spellStart"/>
+            <w:r>
+              <w:rPr>
+                <w:lang w:val="en-GB"/>
+              </w:rPr>
+              <w:t>entrata</w:t>
+            </w:r>
+            <w:proofErr w:type="spellEnd"/>
+          </w:p>
+        </w:tc>
+        <w:tc>
+          <w:tcPr>
+            <w:tcW w:w="6798" w:type="dxa"/>
+            <w:gridSpan w:val="2"/>
             <w:tcBorders>
               <w:top w:val="single" w:sz="4" w:space="0" w:color="auto"/>
-              <w:left w:val="single" w:sz="4" w:space="0" w:color="auto"/>
-              <w:bottom w:val="single" w:sz="4" w:space="0" w:color="auto"/>
-              <w:right w:val="single" w:sz="4" w:space="0" w:color="auto"/>
             </w:tcBorders>
-            <w:hideMark/>
-          </w:tcPr>
-          <w:p>
-            <w:pPr>
-              <w:rPr>
-                <w:lang w:val="en-GB"/>
-              </w:rPr>
-            </w:pPr>
-            <w:r>
-              <w:rPr>
-                <w:lang w:val="en-GB"/>
-              </w:rPr>
-              <w:t xml:space="preserve">Nome </w:t>
-            </w:r>
-            <w:proofErr w:type="spellStart"/>
-            <w:r>
-              <w:rPr>
-                <w:lang w:val="en-GB"/>
-              </w:rPr>
-              <w:t>caso</w:t>
-            </w:r>
-            <w:proofErr w:type="spellEnd"/>
-            <w:r>
-              <w:rPr>
-                <w:lang w:val="en-GB"/>
-              </w:rPr>
-              <w:t xml:space="preserve"> </w:t>
-            </w:r>
-            <w:proofErr w:type="spellStart"/>
-            <w:r>
-              <w:rPr>
-                <w:lang w:val="en-GB"/>
-              </w:rPr>
-              <w:t>d’uso</w:t>
-            </w:r>
-            <w:proofErr w:type="spellEnd"/>
-          </w:p>
-        </w:tc>
-        <w:tc>
-          <w:tcPr>
-            <w:tcW w:w="6798" w:type="dxa"/>
-            <w:gridSpan w:val="2"/>
-            <w:tcBorders>
-              <w:top w:val="single" w:sz="4" w:space="0" w:color="auto"/>
-              <w:left w:val="single" w:sz="4" w:space="0" w:color="auto"/>
-              <w:bottom w:val="single" w:sz="4" w:space="0" w:color="auto"/>
-              <w:right w:val="single" w:sz="4" w:space="0" w:color="auto"/>
-            </w:tcBorders>
-            <w:hideMark/>
-          </w:tcPr>
-          <w:p>
-            <w:pPr>
-              <w:rPr>
-                <w:lang w:val="en-GB"/>
-              </w:rPr>
-            </w:pPr>
-            <w:proofErr w:type="spellStart"/>
-            <w:r>
-              <w:rPr>
-                <w:lang w:val="en-GB"/>
-              </w:rPr>
-              <w:t>Verifica</w:t>
-            </w:r>
-            <w:proofErr w:type="spellEnd"/>
-            <w:r>
-              <w:rPr>
-                <w:lang w:val="en-GB"/>
-              </w:rPr>
-              <w:t xml:space="preserve"> email</w:t>
-            </w:r>
-          </w:p>
-        </w:tc>
-      </w:tr>
-      <w:tr>
-        <w:tc>
-          <w:tcPr>
-            <w:tcW w:w="2830" w:type="dxa"/>
-            <w:tcBorders>
-              <w:top w:val="single" w:sz="4" w:space="0" w:color="auto"/>
-              <w:left w:val="single" w:sz="4" w:space="0" w:color="auto"/>
-              <w:bottom w:val="single" w:sz="4" w:space="0" w:color="auto"/>
-              <w:right w:val="single" w:sz="4" w:space="0" w:color="auto"/>
-            </w:tcBorders>
-            <w:hideMark/>
-          </w:tcPr>
-          <w:p>
-            <w:pPr>
-              <w:rPr>
-                <w:lang w:val="en-GB"/>
-              </w:rPr>
-            </w:pPr>
-            <w:r>
-              <w:rPr>
-                <w:lang w:val="en-GB"/>
-              </w:rPr>
-              <w:t>ID</w:t>
-            </w:r>
-          </w:p>
-        </w:tc>
-        <w:tc>
-          <w:tcPr>
-            <w:tcW w:w="6798" w:type="dxa"/>
-            <w:gridSpan w:val="2"/>
-            <w:tcBorders>
-              <w:top w:val="single" w:sz="4" w:space="0" w:color="auto"/>
-              <w:left w:val="single" w:sz="4" w:space="0" w:color="auto"/>
-              <w:bottom w:val="single" w:sz="4" w:space="0" w:color="auto"/>
-              <w:right w:val="single" w:sz="4" w:space="0" w:color="auto"/>
-            </w:tcBorders>
-            <w:hideMark/>
-          </w:tcPr>
-          <w:p>
-            <w:pPr>
-              <w:rPr>
-                <w:lang w:val="en-GB"/>
-              </w:rPr>
-            </w:pPr>
-            <w:r>
-              <w:rPr>
-                <w:lang w:val="en-GB"/>
-              </w:rPr>
-              <w:t>UCEMAILVER</w:t>
-            </w:r>
-          </w:p>
-        </w:tc>
-      </w:tr>
-      <w:tr>
-        <w:tc>
-          <w:tcPr>
-            <w:tcW w:w="2830" w:type="dxa"/>
-            <w:tcBorders>
-              <w:top w:val="single" w:sz="4" w:space="0" w:color="auto"/>
-              <w:left w:val="single" w:sz="4" w:space="0" w:color="auto"/>
-              <w:bottom w:val="single" w:sz="4" w:space="0" w:color="auto"/>
-              <w:right w:val="single" w:sz="4" w:space="0" w:color="auto"/>
-            </w:tcBorders>
-            <w:hideMark/>
-          </w:tcPr>
-          <w:p>
-            <w:pPr>
-              <w:rPr>
-                <w:lang w:val="en-GB"/>
-              </w:rPr>
-            </w:pPr>
-            <w:proofErr w:type="spellStart"/>
-            <w:r>
-              <w:rPr>
-                <w:lang w:val="en-GB"/>
-              </w:rPr>
-              <w:t>Partecipanti</w:t>
-            </w:r>
-            <w:proofErr w:type="spellEnd"/>
-          </w:p>
-        </w:tc>
-        <w:tc>
-          <w:tcPr>
-            <w:tcW w:w="6798" w:type="dxa"/>
-            <w:gridSpan w:val="2"/>
-            <w:tcBorders>
-              <w:top w:val="single" w:sz="4" w:space="0" w:color="auto"/>
-              <w:left w:val="single" w:sz="4" w:space="0" w:color="auto"/>
-              <w:bottom w:val="single" w:sz="4" w:space="0" w:color="auto"/>
-              <w:right w:val="single" w:sz="4" w:space="0" w:color="auto"/>
-            </w:tcBorders>
-            <w:hideMark/>
-          </w:tcPr>
-          <w:p>
-            <w:pPr>
-              <w:rPr>
-                <w:lang w:val="en-GB"/>
-              </w:rPr>
-            </w:pPr>
-            <w:proofErr w:type="spellStart"/>
-            <w:r>
-              <w:rPr>
-                <w:lang w:val="en-GB"/>
-              </w:rPr>
-              <w:t>UtenteNonRegistrato</w:t>
-            </w:r>
-            <w:proofErr w:type="spellEnd"/>
-            <w:r>
-              <w:rPr>
-                <w:lang w:val="en-GB"/>
-              </w:rPr>
-              <w:t xml:space="preserve"> </w:t>
-            </w:r>
-          </w:p>
-        </w:tc>
-      </w:tr>
-      <w:tr>
-        <w:tc>
-          <w:tcPr>
-            <w:tcW w:w="2830" w:type="dxa"/>
-            <w:tcBorders>
-              <w:top w:val="single" w:sz="4" w:space="0" w:color="auto"/>
-              <w:left w:val="single" w:sz="4" w:space="0" w:color="auto"/>
-              <w:bottom w:val="single" w:sz="4" w:space="0" w:color="auto"/>
-              <w:right w:val="single" w:sz="4" w:space="0" w:color="auto"/>
-            </w:tcBorders>
-            <w:hideMark/>
-          </w:tcPr>
-          <w:p>
-            <w:pPr>
-              <w:rPr>
-                <w:lang w:val="en-GB"/>
-              </w:rPr>
-            </w:pPr>
-            <w:proofErr w:type="spellStart"/>
-            <w:r>
-              <w:rPr>
-                <w:lang w:val="en-GB"/>
-              </w:rPr>
-              <w:t>Flusso</w:t>
+          </w:tcPr>
+          <w:p>
+            <w:proofErr w:type="spellStart"/>
+            <w:r>
+              <w:t>UtenteRegistrato</w:t>
+            </w:r>
+            <w:proofErr w:type="spellEnd"/>
+            <w:r>
+              <w:t xml:space="preserve"> deve aver </w:t>
+            </w:r>
+            <w:r>
+              <w:t>completato il caso d’uso UCLOGIN</w:t>
+            </w:r>
+          </w:p>
+        </w:tc>
+      </w:tr>
+      <w:tr>
+        <w:tc>
+          <w:tcPr>
+            <w:tcW w:w="2830" w:type="dxa"/>
+          </w:tcPr>
+          <w:p>
+            <w:pPr>
+              <w:rPr>
+                <w:lang w:val="en-GB"/>
+              </w:rPr>
+            </w:pPr>
+            <w:proofErr w:type="spellStart"/>
+            <w:r>
+              <w:rPr>
+                <w:lang w:val="en-GB"/>
+              </w:rPr>
+              <w:t>Eccezioni</w:t>
+            </w:r>
+            <w:proofErr w:type="spellEnd"/>
+          </w:p>
+        </w:tc>
+        <w:tc>
+          <w:tcPr>
+            <w:tcW w:w="6798" w:type="dxa"/>
+            <w:gridSpan w:val="2"/>
+          </w:tcPr>
+          <w:p/>
+        </w:tc>
+      </w:tr>
+      <w:tr>
+        <w:tc>
+          <w:tcPr>
+            <w:tcW w:w="2830" w:type="dxa"/>
+          </w:tcPr>
+          <w:p>
+            <w:pPr>
+              <w:rPr>
+                <w:lang w:val="en-GB"/>
+              </w:rPr>
+            </w:pPr>
+            <w:proofErr w:type="spellStart"/>
+            <w:r>
+              <w:rPr>
+                <w:lang w:val="en-GB"/>
+              </w:rPr>
+              <w:t>Condizioni</w:t>
             </w:r>
             <w:proofErr w:type="spellEnd"/>
             <w:r>
@@ -6684,134 +6834,48 @@
               <w:rPr>
                 <w:lang w:val="en-GB"/>
               </w:rPr>
-              <w:t>eventi</w:t>
-            </w:r>
-            <w:proofErr w:type="spellEnd"/>
-          </w:p>
-        </w:tc>
-        <w:tc>
-          <w:tcPr>
-            <w:tcW w:w="3399" w:type="dxa"/>
-            <w:tcBorders>
-              <w:top w:val="single" w:sz="4" w:space="0" w:color="auto"/>
-              <w:left w:val="single" w:sz="4" w:space="0" w:color="auto"/>
-              <w:bottom w:val="single" w:sz="4" w:space="0" w:color="auto"/>
-              <w:right w:val="single" w:sz="4" w:space="0" w:color="auto"/>
-            </w:tcBorders>
-          </w:tcPr>
-          <w:p>
-            <w:pPr>
-              <w:ind w:left="3" w:firstLine="6"/>
-              <w:jc w:val="center"/>
-            </w:pPr>
-            <w:r>
-              <w:t>UTENTE</w:t>
-            </w:r>
-          </w:p>
-          <w:p>
-            <w:pPr>
-              <w:ind w:left="3" w:firstLine="6"/>
-            </w:pPr>
-          </w:p>
-          <w:p>
-            <w:pPr>
-              <w:ind w:left="3" w:firstLine="6"/>
-            </w:pPr>
-          </w:p>
-          <w:p>
-            <w:pPr>
-              <w:ind w:left="3" w:firstLine="6"/>
-            </w:pPr>
-          </w:p>
-          <w:p>
-            <w:pPr>
-              <w:ind w:left="3" w:firstLine="6"/>
-            </w:pPr>
-          </w:p>
-          <w:p>
-            <w:pPr>
-              <w:ind w:left="3" w:firstLine="6"/>
-            </w:pPr>
-            <w:r>
-              <w:t xml:space="preserve">2. Utente recupera il codice e lo inserisce nel </w:t>
-            </w:r>
-            <w:proofErr w:type="spellStart"/>
-            <w:r>
-              <w:t>form</w:t>
-            </w:r>
-            <w:proofErr w:type="spellEnd"/>
-          </w:p>
-        </w:tc>
-        <w:tc>
-          <w:tcPr>
-            <w:tcW w:w="3399" w:type="dxa"/>
-            <w:tcBorders>
-              <w:top w:val="single" w:sz="4" w:space="0" w:color="auto"/>
-              <w:left w:val="single" w:sz="4" w:space="0" w:color="auto"/>
-              <w:bottom w:val="single" w:sz="4" w:space="0" w:color="auto"/>
-              <w:right w:val="single" w:sz="4" w:space="0" w:color="auto"/>
-            </w:tcBorders>
-          </w:tcPr>
-          <w:p>
-            <w:pPr>
-              <w:jc w:val="center"/>
-            </w:pPr>
-            <w:r>
-              <w:t>SISTEMA</w:t>
-            </w:r>
-          </w:p>
-          <w:p>
-            <w:r>
-              <w:t xml:space="preserve">1. Il sistema una mail all’indirizzo da confermare contente un codice di verifica e mostra un </w:t>
-            </w:r>
-            <w:proofErr w:type="spellStart"/>
-            <w:r>
-              <w:t>form</w:t>
-            </w:r>
-            <w:proofErr w:type="spellEnd"/>
-            <w:r>
-              <w:t xml:space="preserve"> in cui è possibile inserire tale codice</w:t>
-            </w:r>
-          </w:p>
-          <w:p/>
-          <w:p/>
-          <w:p/>
-          <w:p>
-            <w:r>
-              <w:t xml:space="preserve">7. Il sistema conferma l’indirizzo </w:t>
-            </w:r>
-            <w:proofErr w:type="gramStart"/>
-            <w:r>
-              <w:t>email</w:t>
-            </w:r>
-            <w:proofErr w:type="gramEnd"/>
-          </w:p>
-        </w:tc>
-      </w:tr>
-      <w:tr>
-        <w:tc>
-          <w:tcPr>
-            <w:tcW w:w="2830" w:type="dxa"/>
-            <w:tcBorders>
-              <w:top w:val="single" w:sz="4" w:space="0" w:color="auto"/>
-              <w:left w:val="single" w:sz="4" w:space="0" w:color="auto"/>
-              <w:bottom w:val="single" w:sz="4" w:space="0" w:color="auto"/>
-              <w:right w:val="single" w:sz="4" w:space="0" w:color="auto"/>
-            </w:tcBorders>
-            <w:hideMark/>
-          </w:tcPr>
-          <w:p>
-            <w:pPr>
-              <w:rPr>
-                <w:lang w:val="en-GB"/>
-              </w:rPr>
-            </w:pPr>
-            <w:proofErr w:type="spellStart"/>
-            <w:r>
-              <w:rPr>
-                <w:lang w:val="en-GB"/>
-              </w:rPr>
-              <w:t>Condizione</w:t>
+              <w:t>uscita</w:t>
+            </w:r>
+            <w:proofErr w:type="spellEnd"/>
+          </w:p>
+        </w:tc>
+        <w:tc>
+          <w:tcPr>
+            <w:tcW w:w="6798" w:type="dxa"/>
+            <w:gridSpan w:val="2"/>
+          </w:tcPr>
+          <w:p>
+            <w:r>
+              <w:t>L’</w:t>
+            </w:r>
+            <w:proofErr w:type="spellStart"/>
+            <w:r>
+              <w:t>UtenteRegistrato</w:t>
+            </w:r>
+            <w:proofErr w:type="spellEnd"/>
+            <w:r>
+              <w:t xml:space="preserve"> ha la panoramica del territorio con i suoi eventi.</w:t>
+            </w:r>
+          </w:p>
+        </w:tc>
+      </w:tr>
+      <w:tr>
+        <w:tc>
+          <w:tcPr>
+            <w:tcW w:w="2830" w:type="dxa"/>
+          </w:tcPr>
+          <w:p>
+            <w:pPr>
+              <w:rPr>
+                <w:lang w:val="en-GB"/>
+              </w:rPr>
+            </w:pPr>
+            <w:proofErr w:type="spellStart"/>
+            <w:r>
+              <w:rPr>
+                <w:lang w:val="en-GB"/>
+              </w:rPr>
+              <w:t>Requisiti</w:t>
             </w:r>
             <w:proofErr w:type="spellEnd"/>
             <w:r>
@@ -6825,186 +6889,6 @@
               <w:rPr>
                 <w:lang w:val="en-GB"/>
               </w:rPr>
-              <w:t>entrata</w:t>
-            </w:r>
-            <w:proofErr w:type="spellEnd"/>
-          </w:p>
-        </w:tc>
-        <w:tc>
-          <w:tcPr>
-            <w:tcW w:w="6798" w:type="dxa"/>
-            <w:gridSpan w:val="2"/>
-            <w:tcBorders>
-              <w:top w:val="single" w:sz="4" w:space="0" w:color="auto"/>
-              <w:left w:val="single" w:sz="4" w:space="0" w:color="auto"/>
-              <w:bottom w:val="single" w:sz="4" w:space="0" w:color="auto"/>
-              <w:right w:val="single" w:sz="4" w:space="0" w:color="auto"/>
-            </w:tcBorders>
-          </w:tcPr>
-          <w:p/>
-        </w:tc>
-      </w:tr>
-      <w:tr>
-        <w:tc>
-          <w:tcPr>
-            <w:tcW w:w="2830" w:type="dxa"/>
-            <w:tcBorders>
-              <w:top w:val="single" w:sz="4" w:space="0" w:color="auto"/>
-              <w:left w:val="single" w:sz="4" w:space="0" w:color="auto"/>
-              <w:bottom w:val="single" w:sz="4" w:space="0" w:color="auto"/>
-              <w:right w:val="single" w:sz="4" w:space="0" w:color="auto"/>
-            </w:tcBorders>
-            <w:hideMark/>
-          </w:tcPr>
-          <w:p>
-            <w:pPr>
-              <w:rPr>
-                <w:lang w:val="en-GB"/>
-              </w:rPr>
-            </w:pPr>
-            <w:proofErr w:type="spellStart"/>
-            <w:r>
-              <w:rPr>
-                <w:lang w:val="en-GB"/>
-              </w:rPr>
-              <w:t>Eccezioni</w:t>
-            </w:r>
-            <w:proofErr w:type="spellEnd"/>
-          </w:p>
-        </w:tc>
-        <w:tc>
-          <w:tcPr>
-            <w:tcW w:w="6798" w:type="dxa"/>
-            <w:gridSpan w:val="2"/>
-            <w:tcBorders>
-              <w:top w:val="single" w:sz="4" w:space="0" w:color="auto"/>
-              <w:left w:val="single" w:sz="4" w:space="0" w:color="auto"/>
-              <w:bottom w:val="single" w:sz="4" w:space="0" w:color="auto"/>
-              <w:right w:val="single" w:sz="4" w:space="0" w:color="auto"/>
-            </w:tcBorders>
-            <w:hideMark/>
-          </w:tcPr>
-          <w:p>
-            <w:r>
-              <w:t xml:space="preserve">Al 2. Il codice non è valido o non viene inserito ed il sistema non conferma </w:t>
-            </w:r>
-            <w:proofErr w:type="gramStart"/>
-            <w:r>
-              <w:t>l’email</w:t>
-            </w:r>
-            <w:proofErr w:type="gramEnd"/>
-            <w:r>
-              <w:t xml:space="preserve"> </w:t>
-            </w:r>
-          </w:p>
-        </w:tc>
-      </w:tr>
-      <w:tr>
-        <w:tc>
-          <w:tcPr>
-            <w:tcW w:w="2830" w:type="dxa"/>
-            <w:tcBorders>
-              <w:top w:val="single" w:sz="4" w:space="0" w:color="auto"/>
-              <w:left w:val="single" w:sz="4" w:space="0" w:color="auto"/>
-              <w:bottom w:val="single" w:sz="4" w:space="0" w:color="auto"/>
-              <w:right w:val="single" w:sz="4" w:space="0" w:color="auto"/>
-            </w:tcBorders>
-            <w:hideMark/>
-          </w:tcPr>
-          <w:p>
-            <w:pPr>
-              <w:rPr>
-                <w:lang w:val="en-GB"/>
-              </w:rPr>
-            </w:pPr>
-            <w:proofErr w:type="spellStart"/>
-            <w:r>
-              <w:rPr>
-                <w:lang w:val="en-GB"/>
-              </w:rPr>
-              <w:t>Condizioni</w:t>
-            </w:r>
-            <w:proofErr w:type="spellEnd"/>
-            <w:r>
-              <w:rPr>
-                <w:lang w:val="en-GB"/>
-              </w:rPr>
-              <w:t xml:space="preserve"> di </w:t>
-            </w:r>
-            <w:proofErr w:type="spellStart"/>
-            <w:r>
-              <w:rPr>
-                <w:lang w:val="en-GB"/>
-              </w:rPr>
-              <w:t>uscita</w:t>
-            </w:r>
-            <w:proofErr w:type="spellEnd"/>
-          </w:p>
-        </w:tc>
-        <w:tc>
-          <w:tcPr>
-            <w:tcW w:w="6798" w:type="dxa"/>
-            <w:gridSpan w:val="2"/>
-            <w:tcBorders>
-              <w:top w:val="single" w:sz="4" w:space="0" w:color="auto"/>
-              <w:left w:val="single" w:sz="4" w:space="0" w:color="auto"/>
-              <w:bottom w:val="single" w:sz="4" w:space="0" w:color="auto"/>
-              <w:right w:val="single" w:sz="4" w:space="0" w:color="auto"/>
-            </w:tcBorders>
-            <w:hideMark/>
-          </w:tcPr>
-          <w:p>
-            <w:r>
-              <w:t xml:space="preserve">L’indirizzo </w:t>
-            </w:r>
-            <w:proofErr w:type="gramStart"/>
-            <w:r>
-              <w:t>email</w:t>
-            </w:r>
-            <w:proofErr w:type="gramEnd"/>
-            <w:r>
-              <w:t xml:space="preserve"> da confermare è ora confermato</w:t>
-            </w:r>
-          </w:p>
-        </w:tc>
-      </w:tr>
-      <w:tr>
-        <w:tc>
-          <w:tcPr>
-            <w:tcW w:w="2830" w:type="dxa"/>
-            <w:tcBorders>
-              <w:top w:val="single" w:sz="4" w:space="0" w:color="auto"/>
-              <w:left w:val="single" w:sz="4" w:space="0" w:color="auto"/>
-              <w:bottom w:val="single" w:sz="4" w:space="0" w:color="auto"/>
-              <w:right w:val="single" w:sz="4" w:space="0" w:color="auto"/>
-            </w:tcBorders>
-            <w:hideMark/>
-          </w:tcPr>
-          <w:p>
-            <w:pPr>
-              <w:rPr>
-                <w:lang w:val="en-GB"/>
-              </w:rPr>
-            </w:pPr>
-            <w:proofErr w:type="spellStart"/>
-            <w:r>
-              <w:rPr>
-                <w:lang w:val="en-GB"/>
-              </w:rPr>
-              <w:t>Requisiti</w:t>
-            </w:r>
-            <w:proofErr w:type="spellEnd"/>
-            <w:r>
-              <w:rPr>
-                <w:lang w:val="en-GB"/>
-              </w:rPr>
-              <w:t xml:space="preserve"> di </w:t>
-            </w:r>
-            <w:proofErr w:type="spellStart"/>
-            <w:r>
-              <w:rPr>
-                <w:lang w:val="en-GB"/>
-              </w:rPr>
               <w:t>funzionalità</w:t>
             </w:r>
             <w:proofErr w:type="spellEnd"/>
@@ -7014,33 +6898,15 @@
           <w:tcPr>
             <w:tcW w:w="6798" w:type="dxa"/>
             <w:gridSpan w:val="2"/>
-            <w:tcBorders>
-              <w:top w:val="single" w:sz="4" w:space="0" w:color="auto"/>
-              <w:left w:val="single" w:sz="4" w:space="0" w:color="auto"/>
-              <w:bottom w:val="single" w:sz="4" w:space="0" w:color="auto"/>
-              <w:right w:val="single" w:sz="4" w:space="0" w:color="auto"/>
-            </w:tcBorders>
-            <w:hideMark/>
-          </w:tcPr>
-          <w:p>
-            <w:r>
-              <w:t xml:space="preserve">L’invio </w:t>
-            </w:r>
-            <w:proofErr w:type="gramStart"/>
-            <w:r>
-              <w:t>dell’email</w:t>
-            </w:r>
-            <w:proofErr w:type="gramEnd"/>
-            <w:r>
-              <w:t xml:space="preserve"> deve avvenire entro 3 minuti</w:t>
+          </w:tcPr>
+          <w:p>
+            <w:r>
+              <w:t>La mappa sarà resa possibile entro 2 minuti.</w:t>
             </w:r>
           </w:p>
         </w:tc>
       </w:tr>
     </w:tbl>
-    <w:p/>
-    <w:p/>
-    <w:p/>
     <w:p/>
     <w:p/>
     <w:p/>
@@ -7104,10 +6970,7 @@
           </w:tcPr>
           <w:p>
             <w:r>
-              <w:t xml:space="preserve">Verifica presenza ad evento </w:t>
-            </w:r>
-            <w:r>
-              <w:t>business</w:t>
+              <w:t>Rating Evento</w:t>
             </w:r>
           </w:p>
         </w:tc>
@@ -7138,611 +7001,8 @@
           </w:tcPr>
           <w:p>
             <w:r>
-              <w:t>UC</w:t>
-            </w:r>
-            <w:r>
-              <w:t>VERIFICAPARTECIPAZIONE</w:t>
-            </w:r>
-            <w:r>
-              <w:t>BUS</w:t>
-            </w:r>
-          </w:p>
-        </w:tc>
-      </w:tr>
-      <w:tr>
-        <w:tc>
-          <w:tcPr>
-            <w:tcW w:w="2830" w:type="dxa"/>
-          </w:tcPr>
-          <w:p>
-            <w:pPr>
-              <w:rPr>
-                <w:lang w:val="en-GB"/>
-              </w:rPr>
-            </w:pPr>
-            <w:proofErr w:type="spellStart"/>
-            <w:r>
-              <w:rPr>
-                <w:lang w:val="en-GB"/>
-              </w:rPr>
-              <w:t>Partecipanti</w:t>
-            </w:r>
-            <w:proofErr w:type="spellEnd"/>
-          </w:p>
-        </w:tc>
-        <w:tc>
-          <w:tcPr>
-            <w:tcW w:w="6798" w:type="dxa"/>
-            <w:gridSpan w:val="2"/>
-          </w:tcPr>
-          <w:p>
-            <w:pPr>
-              <w:rPr>
-                <w:lang w:val="en-GB"/>
-              </w:rPr>
-            </w:pPr>
-            <w:proofErr w:type="spellStart"/>
-            <w:r>
-              <w:rPr>
-                <w:lang w:val="en-GB"/>
-              </w:rPr>
-              <w:t>Utente</w:t>
-            </w:r>
-            <w:r>
-              <w:rPr>
-                <w:lang w:val="en-GB"/>
-              </w:rPr>
-              <w:t>Registrato</w:t>
-            </w:r>
-            <w:proofErr w:type="spellEnd"/>
-            <w:r>
-              <w:rPr>
-                <w:lang w:val="en-GB"/>
-              </w:rPr>
-              <w:t xml:space="preserve">, </w:t>
-            </w:r>
-            <w:proofErr w:type="spellStart"/>
-            <w:r>
-              <w:rPr>
-                <w:lang w:val="en-GB"/>
-              </w:rPr>
-              <w:t>Operatore</w:t>
-            </w:r>
-            <w:proofErr w:type="spellEnd"/>
-          </w:p>
-        </w:tc>
-      </w:tr>
-      <w:tr>
-        <w:tc>
-          <w:tcPr>
-            <w:tcW w:w="2830" w:type="dxa"/>
-          </w:tcPr>
-          <w:p>
-            <w:pPr>
-              <w:rPr>
-                <w:lang w:val="en-GB"/>
-              </w:rPr>
-            </w:pPr>
-            <w:proofErr w:type="spellStart"/>
-            <w:r>
-              <w:rPr>
-                <w:lang w:val="en-GB"/>
-              </w:rPr>
-              <w:t>Flusso</w:t>
-            </w:r>
-            <w:proofErr w:type="spellEnd"/>
-            <w:r>
-              <w:rPr>
-                <w:lang w:val="en-GB"/>
-              </w:rPr>
-              <w:t xml:space="preserve"> di </w:t>
-            </w:r>
-            <w:proofErr w:type="spellStart"/>
-            <w:r>
-              <w:rPr>
-                <w:lang w:val="en-GB"/>
-              </w:rPr>
-              <w:t>eventi</w:t>
-            </w:r>
-            <w:proofErr w:type="spellEnd"/>
-          </w:p>
-        </w:tc>
-        <w:tc>
-          <w:tcPr>
-            <w:tcW w:w="3399" w:type="dxa"/>
-          </w:tcPr>
-          <w:p>
-            <w:pPr>
-              <w:jc w:val="center"/>
-            </w:pPr>
-            <w:r>
-              <w:t>UTENTE</w:t>
-            </w:r>
-          </w:p>
-          <w:p>
-            <w:r>
-              <w:t xml:space="preserve">1. </w:t>
-            </w:r>
-            <w:proofErr w:type="spellStart"/>
-            <w:r>
-              <w:t>UtenteRegistrato</w:t>
-            </w:r>
-            <w:proofErr w:type="spellEnd"/>
-            <w:r>
-              <w:t xml:space="preserve"> si reca dall’operatore</w:t>
-            </w:r>
-          </w:p>
-          <w:p/>
-          <w:p>
-            <w:r>
-              <w:t>2. Operatore chiede ad Utente il codice personale</w:t>
-            </w:r>
-          </w:p>
-          <w:p/>
-          <w:p>
-            <w:r>
-              <w:t xml:space="preserve">3. </w:t>
-            </w:r>
-            <w:proofErr w:type="spellStart"/>
-            <w:r>
-              <w:t>Utente</w:t>
-            </w:r>
-            <w:r>
-              <w:t>Registrato</w:t>
-            </w:r>
-            <w:proofErr w:type="spellEnd"/>
-            <w:r>
-              <w:t xml:space="preserve"> accede alla piattaforma e</w:t>
-            </w:r>
-            <w:r>
-              <w:t xml:space="preserve"> completa il caso d’uso: UCPROFILOUT</w:t>
-            </w:r>
-          </w:p>
-          <w:p/>
-          <w:p>
-            <w:r>
-              <w:t xml:space="preserve">4. </w:t>
-            </w:r>
-            <w:proofErr w:type="spellStart"/>
-            <w:r>
-              <w:t>UtenteRegistrato</w:t>
-            </w:r>
-            <w:proofErr w:type="spellEnd"/>
-            <w:r>
-              <w:t xml:space="preserve"> </w:t>
-            </w:r>
-            <w:r>
-              <w:t>seleziona l’area in cui è possibile visualizzare il codice personale</w:t>
-            </w:r>
-            <w:r>
-              <w:t xml:space="preserve"> associato all’evento per validare la partecipazione </w:t>
-            </w:r>
-          </w:p>
-          <w:p/>
-          <w:p/>
-          <w:p/>
-          <w:p/>
-          <w:p/>
-          <w:p>
-            <w:r>
-              <w:t xml:space="preserve">6. </w:t>
-            </w:r>
-            <w:proofErr w:type="spellStart"/>
-            <w:r>
-              <w:t>UtenteRegistrato</w:t>
-            </w:r>
-            <w:proofErr w:type="spellEnd"/>
-            <w:r>
-              <w:t xml:space="preserve"> comunica il codice personale ad Operatore</w:t>
-            </w:r>
-          </w:p>
-          <w:p/>
-          <w:p>
-            <w:r>
-              <w:t>7</w:t>
-            </w:r>
-            <w:r>
-              <w:t xml:space="preserve">. Operatore inserisce il codice personale di Utente </w:t>
-            </w:r>
-            <w:r>
-              <w:t>all’interno d</w:t>
-            </w:r>
-            <w:r>
-              <w:t xml:space="preserve">i un </w:t>
-            </w:r>
-            <w:proofErr w:type="spellStart"/>
-            <w:r>
-              <w:t>form</w:t>
-            </w:r>
-            <w:proofErr w:type="spellEnd"/>
-            <w:r>
-              <w:t xml:space="preserve"> di conferma codice </w:t>
-            </w:r>
-          </w:p>
-        </w:tc>
-        <w:tc>
-          <w:tcPr>
-            <w:tcW w:w="3399" w:type="dxa"/>
-          </w:tcPr>
-          <w:p>
-            <w:pPr>
-              <w:jc w:val="center"/>
-            </w:pPr>
-            <w:r>
-              <w:t>SISTEMA</w:t>
-            </w:r>
-          </w:p>
-          <w:p/>
-          <w:p/>
-          <w:p/>
-          <w:p/>
-          <w:p/>
-          <w:p/>
-          <w:p/>
-          <w:p/>
-          <w:p/>
-          <w:p/>
-          <w:p/>
-          <w:p/>
-          <w:p/>
-          <w:p/>
-          <w:p/>
-          <w:p/>
-          <w:p>
-            <w:r>
-              <w:t xml:space="preserve">5. Il sistema mostra ad </w:t>
-            </w:r>
-            <w:proofErr w:type="spellStart"/>
-            <w:r>
-              <w:t>UtenteRegistrato</w:t>
-            </w:r>
-            <w:proofErr w:type="spellEnd"/>
-            <w:r>
-              <w:t xml:space="preserve"> il codice personale relativo all’evento richiesto</w:t>
-            </w:r>
-          </w:p>
-          <w:p/>
-          <w:p/>
-          <w:p/>
-          <w:p/>
-          <w:p/>
-          <w:p/>
-          <w:p/>
-          <w:p>
-            <w:r>
-              <w:t>8.</w:t>
-            </w:r>
-            <w:r>
-              <w:t xml:space="preserve"> Il sistema ricevuto il codice personale lo elabora e informa operatore ed utente della buona riuscita dell’operazione.</w:t>
-            </w:r>
-          </w:p>
-          <w:p/>
-          <w:p>
-            <w:r>
-              <w:t>9</w:t>
-            </w:r>
-            <w:r>
-              <w:t>. Il sistema accredita i punti “</w:t>
-            </w:r>
-            <w:proofErr w:type="spellStart"/>
-            <w:r>
-              <w:t>Meet</w:t>
-            </w:r>
-            <w:proofErr w:type="spellEnd"/>
-            <w:r>
-              <w:t>” ad utente nel caso in cui l’evento ne abbia associati.</w:t>
-            </w:r>
-          </w:p>
-          <w:p/>
-          <w:p>
-            <w:r>
-              <w:t>10</w:t>
-            </w:r>
-            <w:r>
-              <w:t>. Il sistema aggiorna le statistiche riguardanti l’evento tenendo conto della nuova partecipazione confermata.</w:t>
-            </w:r>
-          </w:p>
-        </w:tc>
-      </w:tr>
-      <w:tr>
-        <w:tc>
-          <w:tcPr>
-            <w:tcW w:w="2830" w:type="dxa"/>
-          </w:tcPr>
-          <w:p>
-            <w:pPr>
-              <w:rPr>
-                <w:lang w:val="en-GB"/>
-              </w:rPr>
-            </w:pPr>
-            <w:proofErr w:type="spellStart"/>
-            <w:r>
-              <w:rPr>
-                <w:lang w:val="en-GB"/>
-              </w:rPr>
-              <w:t>Condizione</w:t>
-            </w:r>
-            <w:proofErr w:type="spellEnd"/>
-            <w:r>
-              <w:rPr>
-                <w:lang w:val="en-GB"/>
-              </w:rPr>
-              <w:t xml:space="preserve"> di </w:t>
-            </w:r>
-            <w:proofErr w:type="spellStart"/>
-            <w:r>
-              <w:rPr>
-                <w:lang w:val="en-GB"/>
-              </w:rPr>
-              <w:t>entrata</w:t>
-            </w:r>
-            <w:proofErr w:type="spellEnd"/>
-          </w:p>
-        </w:tc>
-        <w:tc>
-          <w:tcPr>
-            <w:tcW w:w="6798" w:type="dxa"/>
-            <w:gridSpan w:val="2"/>
-          </w:tcPr>
-          <w:p>
-            <w:r>
-              <w:t>Il partecipante al caso d</w:t>
-            </w:r>
-            <w:r>
-              <w:t xml:space="preserve">’uso </w:t>
-            </w:r>
-            <w:r>
-              <w:t xml:space="preserve">deve avere </w:t>
-            </w:r>
-            <w:r>
-              <w:t>completato il caso d’uso UCPARTEV per l’evento per il quale vuole verificare la propria presenza</w:t>
-            </w:r>
-          </w:p>
-        </w:tc>
-      </w:tr>
-      <w:tr>
-        <w:tc>
-          <w:tcPr>
-            <w:tcW w:w="2830" w:type="dxa"/>
-          </w:tcPr>
-          <w:p>
-            <w:pPr>
-              <w:rPr>
-                <w:lang w:val="en-GB"/>
-              </w:rPr>
-            </w:pPr>
-            <w:proofErr w:type="spellStart"/>
-            <w:r>
-              <w:rPr>
-                <w:lang w:val="en-GB"/>
-              </w:rPr>
-              <w:lastRenderedPageBreak/>
-              <w:t>Eccezioni</w:t>
-            </w:r>
-            <w:proofErr w:type="spellEnd"/>
-          </w:p>
-        </w:tc>
-        <w:tc>
-          <w:tcPr>
-            <w:tcW w:w="6798" w:type="dxa"/>
-            <w:gridSpan w:val="2"/>
-          </w:tcPr>
-          <w:p>
-            <w:r>
-              <w:t>Al punto 5 il codice</w:t>
-            </w:r>
-            <w:r>
-              <w:t xml:space="preserve"> non è valido e il sistema non accredita i punti all’account con una segnalazione</w:t>
-            </w:r>
-            <w:r>
-              <w:t>.</w:t>
-            </w:r>
-          </w:p>
-        </w:tc>
-      </w:tr>
-      <w:tr>
-        <w:tc>
-          <w:tcPr>
-            <w:tcW w:w="2830" w:type="dxa"/>
-          </w:tcPr>
-          <w:p>
-            <w:pPr>
-              <w:rPr>
-                <w:lang w:val="en-GB"/>
-              </w:rPr>
-            </w:pPr>
-            <w:proofErr w:type="spellStart"/>
-            <w:r>
-              <w:rPr>
-                <w:lang w:val="en-GB"/>
-              </w:rPr>
-              <w:t>Condizioni</w:t>
-            </w:r>
-            <w:proofErr w:type="spellEnd"/>
-            <w:r>
-              <w:rPr>
-                <w:lang w:val="en-GB"/>
-              </w:rPr>
-              <w:t xml:space="preserve"> di </w:t>
-            </w:r>
-            <w:proofErr w:type="spellStart"/>
-            <w:r>
-              <w:rPr>
-                <w:lang w:val="en-GB"/>
-              </w:rPr>
-              <w:t>uscita</w:t>
-            </w:r>
-            <w:proofErr w:type="spellEnd"/>
-          </w:p>
-        </w:tc>
-        <w:tc>
-          <w:tcPr>
-            <w:tcW w:w="6798" w:type="dxa"/>
-            <w:gridSpan w:val="2"/>
-          </w:tcPr>
-          <w:p>
-            <w:r>
-              <w:t>La presenza di utente è stata verificata, le statistiche riguardanti l’evento sono state aggiornate e i possibili punti “</w:t>
-            </w:r>
-            <w:proofErr w:type="spellStart"/>
-            <w:r>
-              <w:t>Meet</w:t>
-            </w:r>
-            <w:proofErr w:type="spellEnd"/>
-            <w:r>
-              <w:t>” accreditati ad utente</w:t>
-            </w:r>
-          </w:p>
-        </w:tc>
-      </w:tr>
-      <w:tr>
-        <w:tc>
-          <w:tcPr>
-            <w:tcW w:w="2830" w:type="dxa"/>
-          </w:tcPr>
-          <w:p>
-            <w:pPr>
-              <w:rPr>
-                <w:lang w:val="en-GB"/>
-              </w:rPr>
-            </w:pPr>
-            <w:proofErr w:type="spellStart"/>
-            <w:r>
-              <w:rPr>
-                <w:lang w:val="en-GB"/>
-              </w:rPr>
-              <w:t>Requisiti</w:t>
-            </w:r>
-            <w:proofErr w:type="spellEnd"/>
-            <w:r>
-              <w:rPr>
-                <w:lang w:val="en-GB"/>
-              </w:rPr>
-              <w:t xml:space="preserve"> di </w:t>
-            </w:r>
-            <w:proofErr w:type="spellStart"/>
-            <w:r>
-              <w:rPr>
-                <w:lang w:val="en-GB"/>
-              </w:rPr>
-              <w:t>funzionalità</w:t>
-            </w:r>
-            <w:proofErr w:type="spellEnd"/>
-          </w:p>
-        </w:tc>
-        <w:tc>
-          <w:tcPr>
-            <w:tcW w:w="6798" w:type="dxa"/>
-            <w:gridSpan w:val="2"/>
-          </w:tcPr>
-          <w:p>
-            <w:r>
-              <w:t>La conferma della buona r</w:t>
-            </w:r>
-            <w:r>
-              <w:t>iuscita dell’operazione del punto 5 deve avvenire entro 5 secondi dall’invio del codice al punto 4</w:t>
-            </w:r>
-          </w:p>
-        </w:tc>
-      </w:tr>
-    </w:tbl>
-    <w:p/>
-    <w:p/>
-    <w:p/>
-    <w:tbl>
-      <w:tblPr>
-        <w:tblStyle w:val="Grigliatabella"/>
-        <w:tblW w:w="0" w:type="auto"/>
-        <w:tblLook w:val="04A0" w:firstRow="1" w:lastRow="0" w:firstColumn="1" w:lastColumn="0" w:noHBand="0" w:noVBand="1"/>
-      </w:tblPr>
-      <w:tblGrid>
-        <w:gridCol w:w="2830"/>
-        <w:gridCol w:w="3399"/>
-        <w:gridCol w:w="3399"/>
-      </w:tblGrid>
-      <w:tr>
-        <w:tc>
-          <w:tcPr>
-            <w:tcW w:w="2830" w:type="dxa"/>
-          </w:tcPr>
-          <w:p>
-            <w:pPr>
-              <w:rPr>
-                <w:lang w:val="en-GB"/>
-              </w:rPr>
-            </w:pPr>
-            <w:r>
-              <w:rPr>
-                <w:lang w:val="en-GB"/>
-              </w:rPr>
-              <w:t xml:space="preserve">Nome </w:t>
-            </w:r>
-            <w:proofErr w:type="spellStart"/>
-            <w:r>
-              <w:rPr>
-                <w:lang w:val="en-GB"/>
-              </w:rPr>
-              <w:t>caso</w:t>
-            </w:r>
-            <w:proofErr w:type="spellEnd"/>
-            <w:r>
-              <w:rPr>
-                <w:lang w:val="en-GB"/>
-              </w:rPr>
-              <w:t xml:space="preserve"> </w:t>
-            </w:r>
-            <w:proofErr w:type="spellStart"/>
-            <w:r>
-              <w:rPr>
-                <w:lang w:val="en-GB"/>
-              </w:rPr>
-              <w:t>d’uso</w:t>
-            </w:r>
-            <w:proofErr w:type="spellEnd"/>
-          </w:p>
-        </w:tc>
-        <w:tc>
-          <w:tcPr>
-            <w:tcW w:w="6798" w:type="dxa"/>
-            <w:gridSpan w:val="2"/>
-          </w:tcPr>
-          <w:p>
-            <w:r>
-              <w:t>Visualizzazione Eventi</w:t>
-            </w:r>
-          </w:p>
-        </w:tc>
-      </w:tr>
-      <w:tr>
-        <w:tc>
-          <w:tcPr>
-            <w:tcW w:w="2830" w:type="dxa"/>
-          </w:tcPr>
-          <w:p>
-            <w:pPr>
-              <w:rPr>
-                <w:lang w:val="en-GB"/>
-              </w:rPr>
-            </w:pPr>
-            <w:r>
-              <w:rPr>
-                <w:lang w:val="en-GB"/>
-              </w:rPr>
-              <w:t>ID</w:t>
-            </w:r>
-          </w:p>
-        </w:tc>
-        <w:tc>
-          <w:tcPr>
-            <w:tcW w:w="6798" w:type="dxa"/>
-            <w:gridSpan w:val="2"/>
-          </w:tcPr>
-          <w:p>
-            <w:bookmarkStart w:id="0" w:name="_GoBack"/>
-            <w:r>
-              <w:t>UCVISUALIZZAZIONEEV</w:t>
-            </w:r>
-            <w:bookmarkEnd w:id="0"/>
+              <w:t>UCRATINGEV</w:t>
+            </w:r>
           </w:p>
         </w:tc>
       </w:tr>
@@ -7793,6 +7053,9 @@
         </w:tc>
       </w:tr>
       <w:tr>
+        <w:trPr>
+          <w:trHeight w:val="1873"/>
+        </w:trPr>
         <w:tc>
           <w:tcPr>
             <w:tcW w:w="2830" w:type="dxa"/>
@@ -7842,9 +7105,13 @@
               <w:t>UTENTE</w:t>
             </w:r>
           </w:p>
-          <w:p>
-            <w:r>
-              <w:t xml:space="preserve">1. </w:t>
+          <w:p/>
+          <w:p>
+            <w:r>
+              <w:t>1</w:t>
+            </w:r>
+            <w:r>
+              <w:t xml:space="preserve">. </w:t>
             </w:r>
             <w:proofErr w:type="spellStart"/>
             <w:r>
@@ -7852,10 +7119,18 @@
             </w:r>
             <w:proofErr w:type="spellEnd"/>
             <w:r>
-              <w:t xml:space="preserve"> attiva la funzione “Mappa” cliccando su</w:t>
-            </w:r>
-            <w:r>
-              <w:t>l bottone di visualizzazione mappa</w:t>
+              <w:t xml:space="preserve"> </w:t>
+            </w:r>
+            <w:r>
+              <w:t xml:space="preserve">esprime il proprio giudizio tramite il </w:t>
+            </w:r>
+            <w:proofErr w:type="spellStart"/>
+            <w:r>
+              <w:t>form</w:t>
+            </w:r>
+            <w:proofErr w:type="spellEnd"/>
+            <w:r>
+              <w:t xml:space="preserve"> di rating</w:t>
             </w:r>
             <w:r>
               <w:t xml:space="preserve"> </w:t>
@@ -7877,16 +7152,27 @@
               <w:t>SISTEMA</w:t>
             </w:r>
           </w:p>
-          <w:p>
-            <w:pPr>
-              <w:jc w:val="center"/>
-            </w:pPr>
-          </w:p>
-          <w:p/>
-          <w:p/>
-          <w:p>
-            <w:r>
-              <w:t>2.Il sistema restituisce la mappa del territorio, visualizzando gli eventi creati precedentemente.</w:t>
+          <w:p/>
+          <w:p/>
+          <w:p/>
+          <w:p/>
+          <w:p>
+            <w:r>
+              <w:t xml:space="preserve"> </w:t>
+            </w:r>
+            <w:r>
+              <w:t>2</w:t>
+            </w:r>
+            <w:r>
+              <w:t xml:space="preserve">.Il sistema elabora il voto e aggiorna il </w:t>
+            </w:r>
+          </w:p>
+          <w:p>
+            <w:r>
+              <w:t>feedback dell’evento e dell’utente a termine votazion</w:t>
+            </w:r>
+            <w:r>
+              <w:t>e</w:t>
             </w:r>
           </w:p>
         </w:tc>
@@ -7941,10 +7227,35 @@
             </w:r>
             <w:proofErr w:type="spellEnd"/>
             <w:r>
-              <w:t xml:space="preserve"> deve aver </w:t>
-            </w:r>
-            <w:r>
-              <w:t>completato il caso d’uso UCLOGIN</w:t>
+              <w:t xml:space="preserve"> deve aver svolto il caso d’ uso</w:t>
+            </w:r>
+            <w:r>
+              <w:t xml:space="preserve"> </w:t>
+            </w:r>
+            <w:r>
+              <w:t>UCLOG</w:t>
+            </w:r>
+            <w:r>
+              <w:t>I</w:t>
+            </w:r>
+            <w:r>
+              <w:t>N</w:t>
+            </w:r>
+          </w:p>
+          <w:p>
+            <w:r>
+              <w:t>&amp;</w:t>
+            </w:r>
+            <w:r>
+              <w:t xml:space="preserve"> </w:t>
+            </w:r>
+            <w:proofErr w:type="spellStart"/>
+            <w:r>
+              <w:t>UtenteRegistrato</w:t>
+            </w:r>
+            <w:proofErr w:type="spellEnd"/>
+            <w:r>
+              <w:t xml:space="preserve"> completa il caso d’ uso UCINFOEV</w:t>
             </w:r>
           </w:p>
         </w:tc>
@@ -8020,15 +7331,7 @@
           </w:tcPr>
           <w:p>
             <w:r>
-              <w:t>L’</w:t>
-            </w:r>
-            <w:proofErr w:type="spellStart"/>
-            <w:r>
-              <w:t>UtenteRegistrato</w:t>
-            </w:r>
-            <w:proofErr w:type="spellEnd"/>
-            <w:r>
-              <w:t xml:space="preserve"> ha la panoramica del territorio con i suoi eventi.</w:t>
+              <w:t>Il feedback dell’evento visibile dagli utenti della piattaforma è cambiato.</w:t>
             </w:r>
           </w:p>
         </w:tc>
@@ -8075,1045 +7378,12 @@
           </w:tcPr>
           <w:p>
             <w:r>
-              <w:t>La mappa sarà resa possibile entro 2 minuti.</w:t>
+              <w:t>La modifica del feedback è assicurata entro 2 minuti dalla sottomissione del voto.</w:t>
             </w:r>
           </w:p>
         </w:tc>
       </w:tr>
     </w:tbl>
-    <w:p/>
-    <w:p/>
-    <w:p/>
-    <w:tbl>
-      <w:tblPr>
-        <w:tblStyle w:val="Grigliatabella"/>
-        <w:tblW w:w="0" w:type="auto"/>
-        <w:tblLook w:val="04A0" w:firstRow="1" w:lastRow="0" w:firstColumn="1" w:lastColumn="0" w:noHBand="0" w:noVBand="1"/>
-      </w:tblPr>
-      <w:tblGrid>
-        <w:gridCol w:w="2830"/>
-        <w:gridCol w:w="3399"/>
-        <w:gridCol w:w="3399"/>
-      </w:tblGrid>
-      <w:tr>
-        <w:tc>
-          <w:tcPr>
-            <w:tcW w:w="2830" w:type="dxa"/>
-          </w:tcPr>
-          <w:p>
-            <w:pPr>
-              <w:rPr>
-                <w:lang w:val="en-GB"/>
-              </w:rPr>
-            </w:pPr>
-            <w:r>
-              <w:rPr>
-                <w:lang w:val="en-GB"/>
-              </w:rPr>
-              <w:t xml:space="preserve">Nome </w:t>
-            </w:r>
-            <w:proofErr w:type="spellStart"/>
-            <w:r>
-              <w:rPr>
-                <w:lang w:val="en-GB"/>
-              </w:rPr>
-              <w:t>caso</w:t>
-            </w:r>
-            <w:proofErr w:type="spellEnd"/>
-            <w:r>
-              <w:rPr>
-                <w:lang w:val="en-GB"/>
-              </w:rPr>
-              <w:t xml:space="preserve"> </w:t>
-            </w:r>
-            <w:proofErr w:type="spellStart"/>
-            <w:r>
-              <w:rPr>
-                <w:lang w:val="en-GB"/>
-              </w:rPr>
-              <w:t>d’uso</w:t>
-            </w:r>
-            <w:proofErr w:type="spellEnd"/>
-          </w:p>
-        </w:tc>
-        <w:tc>
-          <w:tcPr>
-            <w:tcW w:w="6798" w:type="dxa"/>
-            <w:gridSpan w:val="2"/>
-          </w:tcPr>
-          <w:p>
-            <w:pPr>
-              <w:rPr>
-                <w:lang w:val="en-GB"/>
-              </w:rPr>
-            </w:pPr>
-            <w:proofErr w:type="spellStart"/>
-            <w:r>
-              <w:rPr>
-                <w:lang w:val="en-GB"/>
-              </w:rPr>
-              <w:t>Spesa</w:t>
-            </w:r>
-            <w:proofErr w:type="spellEnd"/>
-            <w:r>
-              <w:rPr>
-                <w:lang w:val="en-GB"/>
-              </w:rPr>
-              <w:t xml:space="preserve"> </w:t>
-            </w:r>
-            <w:proofErr w:type="spellStart"/>
-            <w:r>
-              <w:rPr>
-                <w:lang w:val="en-GB"/>
-              </w:rPr>
-              <w:t>punti</w:t>
-            </w:r>
-            <w:proofErr w:type="spellEnd"/>
-            <w:r>
-              <w:rPr>
-                <w:lang w:val="en-GB"/>
-              </w:rPr>
-              <w:t xml:space="preserve"> “Meet”</w:t>
-            </w:r>
-          </w:p>
-        </w:tc>
-      </w:tr>
-      <w:tr>
-        <w:tc>
-          <w:tcPr>
-            <w:tcW w:w="2830" w:type="dxa"/>
-          </w:tcPr>
-          <w:p>
-            <w:pPr>
-              <w:rPr>
-                <w:lang w:val="en-GB"/>
-              </w:rPr>
-            </w:pPr>
-            <w:r>
-              <w:rPr>
-                <w:lang w:val="en-GB"/>
-              </w:rPr>
-              <w:t>ID</w:t>
-            </w:r>
-          </w:p>
-        </w:tc>
-        <w:tc>
-          <w:tcPr>
-            <w:tcW w:w="6798" w:type="dxa"/>
-            <w:gridSpan w:val="2"/>
-          </w:tcPr>
-          <w:p>
-            <w:pPr>
-              <w:rPr>
-                <w:lang w:val="en-GB"/>
-              </w:rPr>
-            </w:pPr>
-            <w:r>
-              <w:rPr>
-                <w:lang w:val="en-GB"/>
-              </w:rPr>
-              <w:t>UCSPESAPUNTI</w:t>
-            </w:r>
-          </w:p>
-        </w:tc>
-      </w:tr>
-      <w:tr>
-        <w:tc>
-          <w:tcPr>
-            <w:tcW w:w="2830" w:type="dxa"/>
-          </w:tcPr>
-          <w:p>
-            <w:pPr>
-              <w:rPr>
-                <w:lang w:val="en-GB"/>
-              </w:rPr>
-            </w:pPr>
-            <w:proofErr w:type="spellStart"/>
-            <w:r>
-              <w:rPr>
-                <w:lang w:val="en-GB"/>
-              </w:rPr>
-              <w:t>Partecipanti</w:t>
-            </w:r>
-            <w:proofErr w:type="spellEnd"/>
-          </w:p>
-        </w:tc>
-        <w:tc>
-          <w:tcPr>
-            <w:tcW w:w="6798" w:type="dxa"/>
-            <w:gridSpan w:val="2"/>
-          </w:tcPr>
-          <w:p>
-            <w:pPr>
-              <w:rPr>
-                <w:lang w:val="en-GB"/>
-              </w:rPr>
-            </w:pPr>
-            <w:proofErr w:type="spellStart"/>
-            <w:r>
-              <w:rPr>
-                <w:lang w:val="en-GB"/>
-              </w:rPr>
-              <w:t>UtenteRegistrato</w:t>
-            </w:r>
-            <w:proofErr w:type="spellEnd"/>
-            <w:r>
-              <w:rPr>
-                <w:lang w:val="en-GB"/>
-              </w:rPr>
-              <w:t xml:space="preserve"> </w:t>
-            </w:r>
-          </w:p>
-        </w:tc>
-      </w:tr>
-      <w:tr>
-        <w:tc>
-          <w:tcPr>
-            <w:tcW w:w="2830" w:type="dxa"/>
-          </w:tcPr>
-          <w:p>
-            <w:pPr>
-              <w:rPr>
-                <w:lang w:val="en-GB"/>
-              </w:rPr>
-            </w:pPr>
-            <w:proofErr w:type="spellStart"/>
-            <w:r>
-              <w:rPr>
-                <w:lang w:val="en-GB"/>
-              </w:rPr>
-              <w:t>Flusso</w:t>
-            </w:r>
-            <w:proofErr w:type="spellEnd"/>
-            <w:r>
-              <w:rPr>
-                <w:lang w:val="en-GB"/>
-              </w:rPr>
-              <w:t xml:space="preserve"> di </w:t>
-            </w:r>
-            <w:proofErr w:type="spellStart"/>
-            <w:r>
-              <w:rPr>
-                <w:lang w:val="en-GB"/>
-              </w:rPr>
-              <w:t>eventi</w:t>
-            </w:r>
-            <w:proofErr w:type="spellEnd"/>
-          </w:p>
-        </w:tc>
-        <w:tc>
-          <w:tcPr>
-            <w:tcW w:w="3399" w:type="dxa"/>
-          </w:tcPr>
-          <w:p>
-            <w:pPr>
-              <w:jc w:val="center"/>
-            </w:pPr>
-            <w:r>
-              <w:t>UTENTE</w:t>
-            </w:r>
-          </w:p>
-          <w:p>
-            <w:r>
-              <w:t xml:space="preserve">1 </w:t>
-            </w:r>
-            <w:proofErr w:type="spellStart"/>
-            <w:r>
-              <w:t>UtenteRegistrato</w:t>
-            </w:r>
-            <w:proofErr w:type="spellEnd"/>
-            <w:r>
-              <w:t xml:space="preserve"> tramite una piattaforma esterna decide di spendere i proprio punti “</w:t>
-            </w:r>
-            <w:proofErr w:type="spellStart"/>
-            <w:r>
-              <w:t>Meet</w:t>
-            </w:r>
-            <w:proofErr w:type="spellEnd"/>
-            <w:r>
-              <w:t>” per un particolare item e conferma ciò tramite la piattaforma esterna</w:t>
-            </w:r>
-          </w:p>
-          <w:p/>
-          <w:p>
-            <w:r>
-              <w:t xml:space="preserve">2 </w:t>
-            </w:r>
-            <w:proofErr w:type="spellStart"/>
-            <w:r>
-              <w:t>UtenteRegistrato</w:t>
-            </w:r>
-            <w:proofErr w:type="spellEnd"/>
-            <w:r>
-              <w:t xml:space="preserve"> effettua il login sulla piattaforma </w:t>
-            </w:r>
-            <w:proofErr w:type="spellStart"/>
-            <w:r>
-              <w:t>LetsMeet</w:t>
-            </w:r>
-            <w:proofErr w:type="spellEnd"/>
-            <w:r>
-              <w:t xml:space="preserve"> tramite un link fornito dalla piattaforma esterna</w:t>
-            </w:r>
-          </w:p>
-          <w:p/>
-          <w:p/>
-          <w:p/>
-          <w:p/>
-          <w:p/>
-          <w:p/>
-          <w:p/>
-          <w:p/>
-          <w:p/>
-          <w:p>
-            <w:r>
-              <w:t xml:space="preserve">5 </w:t>
-            </w:r>
-            <w:proofErr w:type="spellStart"/>
-            <w:r>
-              <w:t>UtenteRegistrato</w:t>
-            </w:r>
-            <w:proofErr w:type="spellEnd"/>
-            <w:r>
-              <w:t xml:space="preserve"> può procedere con l’acquisto dell’item</w:t>
-            </w:r>
-          </w:p>
-        </w:tc>
-        <w:tc>
-          <w:tcPr>
-            <w:tcW w:w="3399" w:type="dxa"/>
-          </w:tcPr>
-          <w:p>
-            <w:pPr>
-              <w:jc w:val="center"/>
-            </w:pPr>
-            <w:r>
-              <w:t>SISTEMA</w:t>
-            </w:r>
-          </w:p>
-          <w:p/>
-          <w:p/>
-          <w:p/>
-          <w:p/>
-          <w:p/>
-          <w:p/>
-          <w:p/>
-          <w:p/>
-          <w:p/>
-          <w:p/>
-          <w:p>
-            <w:r>
-              <w:t>3. Il sistema verifica il login e la disponibilità di punti “</w:t>
-            </w:r>
-            <w:proofErr w:type="spellStart"/>
-            <w:r>
-              <w:t>Meet</w:t>
-            </w:r>
-            <w:proofErr w:type="spellEnd"/>
-            <w:r>
-              <w:t>” a sufficienza per l’acquisto dell’item selezionato</w:t>
-            </w:r>
-          </w:p>
-          <w:p/>
-          <w:p>
-            <w:r>
-              <w:t>4. Il sistema sottrare i punti “</w:t>
-            </w:r>
-            <w:proofErr w:type="spellStart"/>
-            <w:r>
-              <w:t>Meet</w:t>
-            </w:r>
-            <w:proofErr w:type="spellEnd"/>
-            <w:r>
-              <w:t>” all’utente e comunica la riuscita dell’operazione alla piattaforma esterna</w:t>
-            </w:r>
-          </w:p>
-          <w:p>
-            <w:pPr>
-              <w:ind w:left="708"/>
-            </w:pPr>
-          </w:p>
-          <w:p/>
-        </w:tc>
-      </w:tr>
-      <w:tr>
-        <w:tc>
-          <w:tcPr>
-            <w:tcW w:w="2830" w:type="dxa"/>
-          </w:tcPr>
-          <w:p>
-            <w:pPr>
-              <w:rPr>
-                <w:lang w:val="en-GB"/>
-              </w:rPr>
-            </w:pPr>
-            <w:proofErr w:type="spellStart"/>
-            <w:r>
-              <w:rPr>
-                <w:lang w:val="en-GB"/>
-              </w:rPr>
-              <w:t>Condizione</w:t>
-            </w:r>
-            <w:proofErr w:type="spellEnd"/>
-            <w:r>
-              <w:rPr>
-                <w:lang w:val="en-GB"/>
-              </w:rPr>
-              <w:t xml:space="preserve"> di </w:t>
-            </w:r>
-            <w:proofErr w:type="spellStart"/>
-            <w:r>
-              <w:rPr>
-                <w:lang w:val="en-GB"/>
-              </w:rPr>
-              <w:t>entrata</w:t>
-            </w:r>
-            <w:proofErr w:type="spellEnd"/>
-          </w:p>
-        </w:tc>
-        <w:tc>
-          <w:tcPr>
-            <w:tcW w:w="6798" w:type="dxa"/>
-            <w:gridSpan w:val="2"/>
-          </w:tcPr>
-          <w:p/>
-        </w:tc>
-      </w:tr>
-      <w:tr>
-        <w:tc>
-          <w:tcPr>
-            <w:tcW w:w="2830" w:type="dxa"/>
-          </w:tcPr>
-          <w:p>
-            <w:pPr>
-              <w:rPr>
-                <w:lang w:val="en-GB"/>
-              </w:rPr>
-            </w:pPr>
-            <w:proofErr w:type="spellStart"/>
-            <w:r>
-              <w:rPr>
-                <w:lang w:val="en-GB"/>
-              </w:rPr>
-              <w:lastRenderedPageBreak/>
-              <w:t>Eccezioni</w:t>
-            </w:r>
-            <w:proofErr w:type="spellEnd"/>
-          </w:p>
-        </w:tc>
-        <w:tc>
-          <w:tcPr>
-            <w:tcW w:w="6798" w:type="dxa"/>
-            <w:gridSpan w:val="2"/>
-          </w:tcPr>
-          <w:p>
-            <w:r>
-              <w:t>Al 3. Non ci sono abbastanza crediti e il sistema annulla l’</w:t>
-            </w:r>
-            <w:r>
-              <w:t>acquisto</w:t>
-            </w:r>
-            <w:r>
-              <w:t xml:space="preserve"> e lo segnala all’</w:t>
-            </w:r>
-            <w:proofErr w:type="spellStart"/>
-            <w:r>
-              <w:t>UtenteRegistrato</w:t>
-            </w:r>
-            <w:proofErr w:type="spellEnd"/>
-            <w:r>
-              <w:t>.</w:t>
-            </w:r>
-          </w:p>
-        </w:tc>
-      </w:tr>
-      <w:tr>
-        <w:tc>
-          <w:tcPr>
-            <w:tcW w:w="2830" w:type="dxa"/>
-          </w:tcPr>
-          <w:p>
-            <w:pPr>
-              <w:rPr>
-                <w:lang w:val="en-GB"/>
-              </w:rPr>
-            </w:pPr>
-            <w:proofErr w:type="spellStart"/>
-            <w:r>
-              <w:rPr>
-                <w:lang w:val="en-GB"/>
-              </w:rPr>
-              <w:t>Condizioni</w:t>
-            </w:r>
-            <w:proofErr w:type="spellEnd"/>
-            <w:r>
-              <w:rPr>
-                <w:lang w:val="en-GB"/>
-              </w:rPr>
-              <w:t xml:space="preserve"> di </w:t>
-            </w:r>
-            <w:proofErr w:type="spellStart"/>
-            <w:r>
-              <w:rPr>
-                <w:lang w:val="en-GB"/>
-              </w:rPr>
-              <w:t>uscita</w:t>
-            </w:r>
-            <w:proofErr w:type="spellEnd"/>
-          </w:p>
-        </w:tc>
-        <w:tc>
-          <w:tcPr>
-            <w:tcW w:w="6798" w:type="dxa"/>
-            <w:gridSpan w:val="2"/>
-          </w:tcPr>
-          <w:p>
-            <w:proofErr w:type="spellStart"/>
-            <w:r>
-              <w:t>UtenteRegistrato</w:t>
-            </w:r>
-            <w:proofErr w:type="spellEnd"/>
-            <w:r>
-              <w:t xml:space="preserve"> è abilitato all’acquisto dell’item sulla piattaforma esterna.</w:t>
-            </w:r>
-          </w:p>
-        </w:tc>
-      </w:tr>
-      <w:tr>
-        <w:tc>
-          <w:tcPr>
-            <w:tcW w:w="2830" w:type="dxa"/>
-          </w:tcPr>
-          <w:p>
-            <w:pPr>
-              <w:rPr>
-                <w:lang w:val="en-GB"/>
-              </w:rPr>
-            </w:pPr>
-            <w:proofErr w:type="spellStart"/>
-            <w:r>
-              <w:rPr>
-                <w:lang w:val="en-GB"/>
-              </w:rPr>
-              <w:t>Requisiti</w:t>
-            </w:r>
-            <w:proofErr w:type="spellEnd"/>
-            <w:r>
-              <w:rPr>
-                <w:lang w:val="en-GB"/>
-              </w:rPr>
-              <w:t xml:space="preserve"> di </w:t>
-            </w:r>
-            <w:proofErr w:type="spellStart"/>
-            <w:r>
-              <w:rPr>
-                <w:lang w:val="en-GB"/>
-              </w:rPr>
-              <w:t>funzionalità</w:t>
-            </w:r>
-            <w:proofErr w:type="spellEnd"/>
-          </w:p>
-        </w:tc>
-        <w:tc>
-          <w:tcPr>
-            <w:tcW w:w="6798" w:type="dxa"/>
-            <w:gridSpan w:val="2"/>
-          </w:tcPr>
-          <w:p>
-            <w:r>
-              <w:t>La verifica della disponibilità d</w:t>
-            </w:r>
-            <w:r>
-              <w:t>ei punti “</w:t>
-            </w:r>
-            <w:proofErr w:type="spellStart"/>
-            <w:r>
-              <w:t>Meet</w:t>
-            </w:r>
-            <w:proofErr w:type="spellEnd"/>
-            <w:r>
-              <w:t>” e dell’esistenza dell’utente non deve impiegare più di 10 secondi dal punto 2 al punto 4</w:t>
-            </w:r>
-          </w:p>
-        </w:tc>
-      </w:tr>
-    </w:tbl>
-    <w:p/>
-    <w:tbl>
-      <w:tblPr>
-        <w:tblStyle w:val="Grigliatabella"/>
-        <w:tblW w:w="0" w:type="auto"/>
-        <w:tblLook w:val="04A0" w:firstRow="1" w:lastRow="0" w:firstColumn="1" w:lastColumn="0" w:noHBand="0" w:noVBand="1"/>
-      </w:tblPr>
-      <w:tblGrid>
-        <w:gridCol w:w="2830"/>
-        <w:gridCol w:w="3399"/>
-        <w:gridCol w:w="3399"/>
-      </w:tblGrid>
-      <w:tr>
-        <w:tc>
-          <w:tcPr>
-            <w:tcW w:w="2830" w:type="dxa"/>
-          </w:tcPr>
-          <w:p>
-            <w:pPr>
-              <w:rPr>
-                <w:lang w:val="en-GB"/>
-              </w:rPr>
-            </w:pPr>
-            <w:r>
-              <w:rPr>
-                <w:lang w:val="en-GB"/>
-              </w:rPr>
-              <w:t xml:space="preserve">Nome </w:t>
-            </w:r>
-            <w:proofErr w:type="spellStart"/>
-            <w:r>
-              <w:rPr>
-                <w:lang w:val="en-GB"/>
-              </w:rPr>
-              <w:t>caso</w:t>
-            </w:r>
-            <w:proofErr w:type="spellEnd"/>
-            <w:r>
-              <w:rPr>
-                <w:lang w:val="en-GB"/>
-              </w:rPr>
-              <w:t xml:space="preserve"> </w:t>
-            </w:r>
-            <w:proofErr w:type="spellStart"/>
-            <w:r>
-              <w:rPr>
-                <w:lang w:val="en-GB"/>
-              </w:rPr>
-              <w:t>d’uso</w:t>
-            </w:r>
-            <w:proofErr w:type="spellEnd"/>
-          </w:p>
-        </w:tc>
-        <w:tc>
-          <w:tcPr>
-            <w:tcW w:w="6798" w:type="dxa"/>
-            <w:gridSpan w:val="2"/>
-          </w:tcPr>
-          <w:p>
-            <w:r>
-              <w:t>Rating Evento</w:t>
-            </w:r>
-          </w:p>
-        </w:tc>
-      </w:tr>
-      <w:tr>
-        <w:tc>
-          <w:tcPr>
-            <w:tcW w:w="2830" w:type="dxa"/>
-          </w:tcPr>
-          <w:p>
-            <w:pPr>
-              <w:rPr>
-                <w:lang w:val="en-GB"/>
-              </w:rPr>
-            </w:pPr>
-            <w:r>
-              <w:rPr>
-                <w:lang w:val="en-GB"/>
-              </w:rPr>
-              <w:t>ID</w:t>
-            </w:r>
-          </w:p>
-        </w:tc>
-        <w:tc>
-          <w:tcPr>
-            <w:tcW w:w="6798" w:type="dxa"/>
-            <w:gridSpan w:val="2"/>
-          </w:tcPr>
-          <w:p>
-            <w:r>
-              <w:t>UCRATINGEV</w:t>
-            </w:r>
-          </w:p>
-        </w:tc>
-      </w:tr>
-      <w:tr>
-        <w:tc>
-          <w:tcPr>
-            <w:tcW w:w="2830" w:type="dxa"/>
-          </w:tcPr>
-          <w:p>
-            <w:pPr>
-              <w:rPr>
-                <w:lang w:val="en-GB"/>
-              </w:rPr>
-            </w:pPr>
-            <w:proofErr w:type="spellStart"/>
-            <w:r>
-              <w:rPr>
-                <w:lang w:val="en-GB"/>
-              </w:rPr>
-              <w:t>Partecipanti</w:t>
-            </w:r>
-            <w:proofErr w:type="spellEnd"/>
-          </w:p>
-        </w:tc>
-        <w:tc>
-          <w:tcPr>
-            <w:tcW w:w="6798" w:type="dxa"/>
-            <w:gridSpan w:val="2"/>
-            <w:tcBorders>
-              <w:bottom w:val="single" w:sz="4" w:space="0" w:color="auto"/>
-            </w:tcBorders>
-          </w:tcPr>
-          <w:p>
-            <w:pPr>
-              <w:rPr>
-                <w:lang w:val="en-GB"/>
-              </w:rPr>
-            </w:pPr>
-            <w:proofErr w:type="spellStart"/>
-            <w:r>
-              <w:rPr>
-                <w:lang w:val="en-GB"/>
-              </w:rPr>
-              <w:t>UtenteRegistrato</w:t>
-            </w:r>
-            <w:proofErr w:type="spellEnd"/>
-          </w:p>
-        </w:tc>
-      </w:tr>
-      <w:tr>
-        <w:trPr>
-          <w:trHeight w:val="1873"/>
-        </w:trPr>
-        <w:tc>
-          <w:tcPr>
-            <w:tcW w:w="2830" w:type="dxa"/>
-          </w:tcPr>
-          <w:p>
-            <w:pPr>
-              <w:rPr>
-                <w:lang w:val="en-GB"/>
-              </w:rPr>
-            </w:pPr>
-            <w:proofErr w:type="spellStart"/>
-            <w:r>
-              <w:rPr>
-                <w:lang w:val="en-GB"/>
-              </w:rPr>
-              <w:t>Flusso</w:t>
-            </w:r>
-            <w:proofErr w:type="spellEnd"/>
-            <w:r>
-              <w:rPr>
-                <w:lang w:val="en-GB"/>
-              </w:rPr>
-              <w:t xml:space="preserve"> di </w:t>
-            </w:r>
-            <w:proofErr w:type="spellStart"/>
-            <w:r>
-              <w:rPr>
-                <w:lang w:val="en-GB"/>
-              </w:rPr>
-              <w:t>eventi</w:t>
-            </w:r>
-            <w:proofErr w:type="spellEnd"/>
-          </w:p>
-        </w:tc>
-        <w:tc>
-          <w:tcPr>
-            <w:tcW w:w="3399" w:type="dxa"/>
-            <w:tcBorders>
-              <w:bottom w:val="single" w:sz="4" w:space="0" w:color="auto"/>
-            </w:tcBorders>
-          </w:tcPr>
-          <w:p>
-            <w:pPr>
-              <w:jc w:val="center"/>
-            </w:pPr>
-            <w:r>
-              <w:t>UTENTE</w:t>
-            </w:r>
-          </w:p>
-          <w:p/>
-          <w:p>
-            <w:r>
-              <w:t>1</w:t>
-            </w:r>
-            <w:r>
-              <w:t xml:space="preserve">. </w:t>
-            </w:r>
-            <w:proofErr w:type="spellStart"/>
-            <w:r>
-              <w:t>UtenteRegistrato</w:t>
-            </w:r>
-            <w:proofErr w:type="spellEnd"/>
-            <w:r>
-              <w:t xml:space="preserve"> </w:t>
-            </w:r>
-            <w:r>
-              <w:t xml:space="preserve">esprime il proprio giudizio tramite il </w:t>
-            </w:r>
-            <w:proofErr w:type="spellStart"/>
-            <w:r>
-              <w:t>form</w:t>
-            </w:r>
-            <w:proofErr w:type="spellEnd"/>
-            <w:r>
-              <w:t xml:space="preserve"> di rating</w:t>
-            </w:r>
-            <w:r>
-              <w:t xml:space="preserve"> </w:t>
-            </w:r>
-          </w:p>
-        </w:tc>
-        <w:tc>
-          <w:tcPr>
-            <w:tcW w:w="3399" w:type="dxa"/>
-            <w:tcBorders>
-              <w:bottom w:val="single" w:sz="4" w:space="0" w:color="auto"/>
-            </w:tcBorders>
-          </w:tcPr>
-          <w:p>
-            <w:pPr>
-              <w:jc w:val="center"/>
-            </w:pPr>
-            <w:r>
-              <w:t>SISTEMA</w:t>
-            </w:r>
-          </w:p>
-          <w:p/>
-          <w:p/>
-          <w:p/>
-          <w:p/>
-          <w:p>
-            <w:r>
-              <w:t xml:space="preserve"> </w:t>
-            </w:r>
-            <w:r>
-              <w:t>2</w:t>
-            </w:r>
-            <w:r>
-              <w:t xml:space="preserve">.Il sistema elabora il voto e aggiorna il </w:t>
-            </w:r>
-          </w:p>
-          <w:p>
-            <w:r>
-              <w:t>feedback dell’evento e dell’utente a termine votazion</w:t>
-            </w:r>
-            <w:r>
-              <w:t>e</w:t>
-            </w:r>
-          </w:p>
-        </w:tc>
-      </w:tr>
-      <w:tr>
-        <w:tc>
-          <w:tcPr>
-            <w:tcW w:w="2830" w:type="dxa"/>
-          </w:tcPr>
-          <w:p>
-            <w:pPr>
-              <w:rPr>
-                <w:lang w:val="en-GB"/>
-              </w:rPr>
-            </w:pPr>
-            <w:proofErr w:type="spellStart"/>
-            <w:r>
-              <w:rPr>
-                <w:lang w:val="en-GB"/>
-              </w:rPr>
-              <w:t>Condizione</w:t>
-            </w:r>
-            <w:proofErr w:type="spellEnd"/>
-            <w:r>
-              <w:rPr>
-                <w:lang w:val="en-GB"/>
-              </w:rPr>
-              <w:t xml:space="preserve"> di </w:t>
-            </w:r>
-            <w:proofErr w:type="spellStart"/>
-            <w:r>
-              <w:rPr>
-                <w:lang w:val="en-GB"/>
-              </w:rPr>
-              <w:t>entrata</w:t>
-            </w:r>
-            <w:proofErr w:type="spellEnd"/>
-          </w:p>
-        </w:tc>
-        <w:tc>
-          <w:tcPr>
-            <w:tcW w:w="6798" w:type="dxa"/>
-            <w:gridSpan w:val="2"/>
-            <w:tcBorders>
-              <w:top w:val="single" w:sz="4" w:space="0" w:color="auto"/>
-            </w:tcBorders>
-          </w:tcPr>
-          <w:p>
-            <w:proofErr w:type="spellStart"/>
-            <w:r>
-              <w:t>UtenteRegistrato</w:t>
-            </w:r>
-            <w:proofErr w:type="spellEnd"/>
-            <w:r>
-              <w:t xml:space="preserve"> deve aver svolto il caso d’ uso</w:t>
-            </w:r>
-            <w:r>
-              <w:t xml:space="preserve"> </w:t>
-            </w:r>
-            <w:r>
-              <w:t>UCLOG</w:t>
-            </w:r>
-            <w:r>
-              <w:t>I</w:t>
-            </w:r>
-            <w:r>
-              <w:t>N</w:t>
-            </w:r>
-          </w:p>
-          <w:p>
-            <w:r>
-              <w:t>&amp;</w:t>
-            </w:r>
-            <w:r>
-              <w:t xml:space="preserve"> </w:t>
-            </w:r>
-            <w:proofErr w:type="spellStart"/>
-            <w:r>
-              <w:t>UtenteRegistrato</w:t>
-            </w:r>
-            <w:proofErr w:type="spellEnd"/>
-            <w:r>
-              <w:t xml:space="preserve"> completa il caso d’ uso UCINFOEV</w:t>
-            </w:r>
-          </w:p>
-        </w:tc>
-      </w:tr>
-      <w:tr>
-        <w:tc>
-          <w:tcPr>
-            <w:tcW w:w="2830" w:type="dxa"/>
-          </w:tcPr>
-          <w:p>
-            <w:pPr>
-              <w:rPr>
-                <w:lang w:val="en-GB"/>
-              </w:rPr>
-            </w:pPr>
-            <w:proofErr w:type="spellStart"/>
-            <w:r>
-              <w:rPr>
-                <w:lang w:val="en-GB"/>
-              </w:rPr>
-              <w:t>Eccezioni</w:t>
-            </w:r>
-            <w:proofErr w:type="spellEnd"/>
-          </w:p>
-        </w:tc>
-        <w:tc>
-          <w:tcPr>
-            <w:tcW w:w="6798" w:type="dxa"/>
-            <w:gridSpan w:val="2"/>
-          </w:tcPr>
-          <w:p/>
-        </w:tc>
-      </w:tr>
-      <w:tr>
-        <w:tc>
-          <w:tcPr>
-            <w:tcW w:w="2830" w:type="dxa"/>
-          </w:tcPr>
-          <w:p>
-            <w:pPr>
-              <w:rPr>
-                <w:lang w:val="en-GB"/>
-              </w:rPr>
-            </w:pPr>
-            <w:proofErr w:type="spellStart"/>
-            <w:r>
-              <w:rPr>
-                <w:lang w:val="en-GB"/>
-              </w:rPr>
-              <w:t>Condizioni</w:t>
-            </w:r>
-            <w:proofErr w:type="spellEnd"/>
-            <w:r>
-              <w:rPr>
-                <w:lang w:val="en-GB"/>
-              </w:rPr>
-              <w:t xml:space="preserve"> di </w:t>
-            </w:r>
-            <w:proofErr w:type="spellStart"/>
-            <w:r>
-              <w:rPr>
-                <w:lang w:val="en-GB"/>
-              </w:rPr>
-              <w:t>uscita</w:t>
-            </w:r>
-            <w:proofErr w:type="spellEnd"/>
-          </w:p>
-        </w:tc>
-        <w:tc>
-          <w:tcPr>
-            <w:tcW w:w="6798" w:type="dxa"/>
-            <w:gridSpan w:val="2"/>
-          </w:tcPr>
-          <w:p>
-            <w:r>
-              <w:t>Il feedback dell’evento visibile dagli utenti della piattaforma è cambiato.</w:t>
-            </w:r>
-          </w:p>
-        </w:tc>
-      </w:tr>
-      <w:tr>
-        <w:tc>
-          <w:tcPr>
-            <w:tcW w:w="2830" w:type="dxa"/>
-          </w:tcPr>
-          <w:p>
-            <w:pPr>
-              <w:rPr>
-                <w:lang w:val="en-GB"/>
-              </w:rPr>
-            </w:pPr>
-            <w:proofErr w:type="spellStart"/>
-            <w:r>
-              <w:rPr>
-                <w:lang w:val="en-GB"/>
-              </w:rPr>
-              <w:t>Requisiti</w:t>
-            </w:r>
-            <w:proofErr w:type="spellEnd"/>
-            <w:r>
-              <w:rPr>
-                <w:lang w:val="en-GB"/>
-              </w:rPr>
-              <w:t xml:space="preserve"> di </w:t>
-            </w:r>
-            <w:proofErr w:type="spellStart"/>
-            <w:r>
-              <w:rPr>
-                <w:lang w:val="en-GB"/>
-              </w:rPr>
-              <w:t>funzionalità</w:t>
-            </w:r>
-            <w:proofErr w:type="spellEnd"/>
-          </w:p>
-        </w:tc>
-        <w:tc>
-          <w:tcPr>
-            <w:tcW w:w="6798" w:type="dxa"/>
-            <w:gridSpan w:val="2"/>
-          </w:tcPr>
-          <w:p>
-            <w:r>
-              <w:t>La modifica del feedback è assicurata entro 2 minuti dalla sottomissione del voto.</w:t>
-            </w:r>
-          </w:p>
-        </w:tc>
-      </w:tr>
-    </w:tbl>
-    <w:p/>
-    <w:p/>
     <w:p/>
     <w:tbl>
       <w:tblPr>
@@ -9175,7 +7445,7 @@
           </w:tcPr>
           <w:p>
             <w:r>
-              <w:t>Creazione evento business</w:t>
+              <w:t>Registrazione Moderatore</w:t>
             </w:r>
           </w:p>
         </w:tc>
@@ -9206,10 +7476,7 @@
           </w:tcPr>
           <w:p>
             <w:r>
-              <w:t>UCEVENTO</w:t>
-            </w:r>
-            <w:r>
-              <w:t>BUS</w:t>
+              <w:t>UCREGISTRAZIONEMOD</w:t>
             </w:r>
           </w:p>
         </w:tc>
@@ -9246,14 +7513,12 @@
                 <w:lang w:val="en-GB"/>
               </w:rPr>
             </w:pPr>
-            <w:proofErr w:type="spellStart"/>
-            <w:r>
-              <w:rPr>
-                <w:lang w:val="en-GB"/>
-              </w:rPr>
-              <w:t>UtenteBusiness</w:t>
-            </w:r>
-            <w:proofErr w:type="spellEnd"/>
+            <w:r>
+              <w:rPr>
+                <w:lang w:val="en-GB"/>
+              </w:rPr>
+              <w:t>Super-admin</w:t>
+            </w:r>
           </w:p>
         </w:tc>
       </w:tr>
@@ -9304,38 +7569,13 @@
           <w:p/>
           <w:p>
             <w:r>
-              <w:t xml:space="preserve">1. </w:t>
-            </w:r>
-            <w:proofErr w:type="spellStart"/>
-            <w:r>
-              <w:t>UtenteBusiness</w:t>
-            </w:r>
-            <w:proofErr w:type="spellEnd"/>
-            <w:r>
-              <w:t xml:space="preserve"> attiva la funzione “Crea Evento” cliccando su</w:t>
-            </w:r>
-            <w:r>
-              <w:t>lla mappa il luogo desiderato</w:t>
-            </w:r>
-          </w:p>
-          <w:p/>
-          <w:p/>
-          <w:p/>
-          <w:p/>
-          <w:p/>
-          <w:p/>
-          <w:p/>
-          <w:p>
-            <w:r>
-              <w:t xml:space="preserve">3. </w:t>
-            </w:r>
-            <w:proofErr w:type="spellStart"/>
-            <w:r>
-              <w:t>UtenteBusiness</w:t>
-            </w:r>
-            <w:proofErr w:type="spellEnd"/>
-            <w:r>
-              <w:t xml:space="preserve"> riempie i </w:t>
+              <w:t>1. Super-admin inserisc</w:t>
+            </w:r>
+            <w:r>
+              <w:t>e</w:t>
+            </w:r>
+            <w:r>
+              <w:t xml:space="preserve"> all’interno del </w:t>
             </w:r>
             <w:proofErr w:type="spellStart"/>
             <w:r>
@@ -9343,12 +7583,18 @@
             </w:r>
             <w:proofErr w:type="spellEnd"/>
             <w:r>
-              <w:t xml:space="preserve"> </w:t>
-            </w:r>
-          </w:p>
-          <w:p>
-            <w:r>
-              <w:t>E sottomette le informazioni al sistema</w:t>
+              <w:t xml:space="preserve"> (</w:t>
+            </w:r>
+            <w:proofErr w:type="spellStart"/>
+            <w:r>
+              <w:t>Reg</w:t>
+            </w:r>
+            <w:r>
+              <w:t>ModForm</w:t>
+            </w:r>
+            <w:proofErr w:type="spellEnd"/>
+            <w:r>
+              <w:t xml:space="preserve">) l’username dell’account che si vuole far diventare Moderatore e si inviano le informazioni al sistema </w:t>
             </w:r>
           </w:p>
           <w:p/>
@@ -9363,6 +7609,7 @@
           </w:tcPr>
           <w:p>
             <w:r>
+              <w:lastRenderedPageBreak/>
               <w:t>SISTEMA</w:t>
             </w:r>
           </w:p>
@@ -9370,9 +7617,21 @@
           <w:p/>
           <w:p/>
           <w:p/>
-          <w:p>
-            <w:r>
-              <w:t xml:space="preserve">2. Il sistema restituisce dei </w:t>
+          <w:p/>
+          <w:p/>
+          <w:p/>
+          <w:p/>
+          <w:p>
+            <w:r>
+              <w:t xml:space="preserve">2. Il sistema elabora le informazioni e rende </w:t>
+            </w:r>
+            <w:proofErr w:type="spellStart"/>
+            <w:r>
+              <w:t>UtenteRegistrato</w:t>
+            </w:r>
+            <w:proofErr w:type="spellEnd"/>
+            <w:r>
+              <w:t xml:space="preserve"> indicato nel </w:t>
             </w:r>
             <w:proofErr w:type="spellStart"/>
             <w:r>
@@ -9380,33 +7639,17 @@
             </w:r>
             <w:proofErr w:type="spellEnd"/>
             <w:r>
-              <w:t xml:space="preserve"> da             riempire rispettivamente con il nome dell’evento, tipologia, una breve descrizione e la quantità di punti </w:t>
-            </w:r>
-            <w:proofErr w:type="spellStart"/>
-            <w:r>
-              <w:t>meet</w:t>
-            </w:r>
-            <w:proofErr w:type="spellEnd"/>
-            <w:r>
-              <w:t xml:space="preserve"> che si vogliono mettere a disposizione per la </w:t>
-            </w:r>
-            <w:r>
-              <w:t>partecipazione</w:t>
-            </w:r>
-          </w:p>
-          <w:p/>
-          <w:p/>
-          <w:p/>
-          <w:p/>
-          <w:p>
-            <w:r>
-              <w:t xml:space="preserve">4. Il sistema controlla le informazioni sottomesse, crea un evento e invia una notifica di avvenuta transizione ad </w:t>
-            </w:r>
-            <w:proofErr w:type="spellStart"/>
-            <w:r>
-              <w:t>UtenteBusiness</w:t>
-            </w:r>
-            <w:proofErr w:type="spellEnd"/>
+              <w:t xml:space="preserve"> Moderatore, notifica l’avvenut</w:t>
+            </w:r>
+            <w:r>
+              <w:t xml:space="preserve">a </w:t>
+            </w:r>
+            <w:r>
+              <w:t>operazione a Super-</w:t>
+            </w:r>
+            <w:r>
+              <w:t>admin</w:t>
+            </w:r>
           </w:p>
           <w:p/>
         </w:tc>
@@ -9428,455 +7671,6 @@
                 <w:lang w:val="en-GB"/>
               </w:rPr>
               <w:lastRenderedPageBreak/>
-              <w:t>Condizione</w:t>
-            </w:r>
-            <w:proofErr w:type="spellEnd"/>
-            <w:r>
-              <w:rPr>
-                <w:lang w:val="en-GB"/>
-              </w:rPr>
-              <w:t xml:space="preserve"> di </w:t>
-            </w:r>
-            <w:proofErr w:type="spellStart"/>
-            <w:r>
-              <w:rPr>
-                <w:lang w:val="en-GB"/>
-              </w:rPr>
-              <w:t>entrata</w:t>
-            </w:r>
-            <w:proofErr w:type="spellEnd"/>
-          </w:p>
-        </w:tc>
-        <w:tc>
-          <w:tcPr>
-            <w:tcW w:w="6798" w:type="dxa"/>
-            <w:gridSpan w:val="2"/>
-          </w:tcPr>
-          <w:p>
-            <w:proofErr w:type="spellStart"/>
-            <w:r>
-              <w:t>UtetenteBusiness</w:t>
-            </w:r>
-            <w:proofErr w:type="spellEnd"/>
-            <w:r>
-              <w:t xml:space="preserve"> deve aver effettuato il caso d’uso: UCLOGIN</w:t>
-            </w:r>
-          </w:p>
-        </w:tc>
-      </w:tr>
-      <w:tr>
-        <w:tc>
-          <w:tcPr>
-            <w:tcW w:w="2830" w:type="dxa"/>
-          </w:tcPr>
-          <w:p>
-            <w:pPr>
-              <w:rPr>
-                <w:lang w:val="en-GB"/>
-              </w:rPr>
-            </w:pPr>
-            <w:proofErr w:type="spellStart"/>
-            <w:r>
-              <w:rPr>
-                <w:lang w:val="en-GB"/>
-              </w:rPr>
-              <w:t>Eccezioni</w:t>
-            </w:r>
-            <w:proofErr w:type="spellEnd"/>
-          </w:p>
-        </w:tc>
-        <w:tc>
-          <w:tcPr>
-            <w:tcW w:w="6798" w:type="dxa"/>
-            <w:gridSpan w:val="2"/>
-          </w:tcPr>
-          <w:p/>
-        </w:tc>
-      </w:tr>
-      <w:tr>
-        <w:tc>
-          <w:tcPr>
-            <w:tcW w:w="2830" w:type="dxa"/>
-          </w:tcPr>
-          <w:p>
-            <w:pPr>
-              <w:rPr>
-                <w:lang w:val="en-GB"/>
-              </w:rPr>
-            </w:pPr>
-            <w:proofErr w:type="spellStart"/>
-            <w:r>
-              <w:rPr>
-                <w:lang w:val="en-GB"/>
-              </w:rPr>
-              <w:t>Condizioni</w:t>
-            </w:r>
-            <w:proofErr w:type="spellEnd"/>
-            <w:r>
-              <w:rPr>
-                <w:lang w:val="en-GB"/>
-              </w:rPr>
-              <w:t xml:space="preserve"> di </w:t>
-            </w:r>
-            <w:proofErr w:type="spellStart"/>
-            <w:r>
-              <w:rPr>
-                <w:lang w:val="en-GB"/>
-              </w:rPr>
-              <w:t>uscita</w:t>
-            </w:r>
-            <w:proofErr w:type="spellEnd"/>
-          </w:p>
-        </w:tc>
-        <w:tc>
-          <w:tcPr>
-            <w:tcW w:w="6798" w:type="dxa"/>
-            <w:gridSpan w:val="2"/>
-          </w:tcPr>
-          <w:p>
-            <w:r>
-              <w:t>L’evento è stato creato ed è visualizzabile.</w:t>
-            </w:r>
-          </w:p>
-        </w:tc>
-      </w:tr>
-      <w:tr>
-        <w:tc>
-          <w:tcPr>
-            <w:tcW w:w="2830" w:type="dxa"/>
-          </w:tcPr>
-          <w:p>
-            <w:pPr>
-              <w:rPr>
-                <w:lang w:val="en-GB"/>
-              </w:rPr>
-            </w:pPr>
-            <w:proofErr w:type="spellStart"/>
-            <w:r>
-              <w:rPr>
-                <w:lang w:val="en-GB"/>
-              </w:rPr>
-              <w:t>Requisiti</w:t>
-            </w:r>
-            <w:proofErr w:type="spellEnd"/>
-            <w:r>
-              <w:rPr>
-                <w:lang w:val="en-GB"/>
-              </w:rPr>
-              <w:t xml:space="preserve"> di </w:t>
-            </w:r>
-            <w:proofErr w:type="spellStart"/>
-            <w:r>
-              <w:rPr>
-                <w:lang w:val="en-GB"/>
-              </w:rPr>
-              <w:t>funzionalità</w:t>
-            </w:r>
-            <w:proofErr w:type="spellEnd"/>
-          </w:p>
-        </w:tc>
-        <w:tc>
-          <w:tcPr>
-            <w:tcW w:w="6798" w:type="dxa"/>
-            <w:gridSpan w:val="2"/>
-          </w:tcPr>
-          <w:p>
-            <w:r>
-              <w:t xml:space="preserve">Il sistema notifica la creazione dell’evento entro </w:t>
-            </w:r>
-            <w:r>
-              <w:t>30 secondi</w:t>
-            </w:r>
-          </w:p>
-        </w:tc>
-      </w:tr>
-    </w:tbl>
-    <w:p/>
-    <w:p/>
-    <w:tbl>
-      <w:tblPr>
-        <w:tblStyle w:val="Grigliatabella"/>
-        <w:tblW w:w="0" w:type="auto"/>
-        <w:tblLayout w:type="fixed"/>
-        <w:tblLook w:val="04A0" w:firstRow="1" w:lastRow="0" w:firstColumn="1" w:lastColumn="0" w:noHBand="0" w:noVBand="1"/>
-      </w:tblPr>
-      <w:tblGrid>
-        <w:gridCol w:w="2830"/>
-        <w:gridCol w:w="3402"/>
-        <w:gridCol w:w="3396"/>
-      </w:tblGrid>
-      <w:tr>
-        <w:tc>
-          <w:tcPr>
-            <w:tcW w:w="2830" w:type="dxa"/>
-          </w:tcPr>
-          <w:p>
-            <w:pPr>
-              <w:rPr>
-                <w:lang w:val="en-GB"/>
-              </w:rPr>
-            </w:pPr>
-            <w:r>
-              <w:rPr>
-                <w:lang w:val="en-GB"/>
-              </w:rPr>
-              <w:t xml:space="preserve">Nome </w:t>
-            </w:r>
-            <w:proofErr w:type="spellStart"/>
-            <w:r>
-              <w:rPr>
-                <w:lang w:val="en-GB"/>
-              </w:rPr>
-              <w:t>caso</w:t>
-            </w:r>
-            <w:proofErr w:type="spellEnd"/>
-            <w:r>
-              <w:rPr>
-                <w:lang w:val="en-GB"/>
-              </w:rPr>
-              <w:t xml:space="preserve"> </w:t>
-            </w:r>
-            <w:proofErr w:type="spellStart"/>
-            <w:r>
-              <w:rPr>
-                <w:lang w:val="en-GB"/>
-              </w:rPr>
-              <w:t>d’uso</w:t>
-            </w:r>
-            <w:proofErr w:type="spellEnd"/>
-          </w:p>
-        </w:tc>
-        <w:tc>
-          <w:tcPr>
-            <w:tcW w:w="6798" w:type="dxa"/>
-            <w:gridSpan w:val="2"/>
-          </w:tcPr>
-          <w:p>
-            <w:r>
-              <w:t>Registrazione Moderatore</w:t>
-            </w:r>
-          </w:p>
-        </w:tc>
-      </w:tr>
-      <w:tr>
-        <w:tc>
-          <w:tcPr>
-            <w:tcW w:w="2830" w:type="dxa"/>
-          </w:tcPr>
-          <w:p>
-            <w:pPr>
-              <w:rPr>
-                <w:lang w:val="en-GB"/>
-              </w:rPr>
-            </w:pPr>
-            <w:r>
-              <w:rPr>
-                <w:lang w:val="en-GB"/>
-              </w:rPr>
-              <w:t>ID</w:t>
-            </w:r>
-          </w:p>
-        </w:tc>
-        <w:tc>
-          <w:tcPr>
-            <w:tcW w:w="6798" w:type="dxa"/>
-            <w:gridSpan w:val="2"/>
-          </w:tcPr>
-          <w:p>
-            <w:r>
-              <w:t>UCREGISTRAZIONEMOD</w:t>
-            </w:r>
-          </w:p>
-        </w:tc>
-      </w:tr>
-      <w:tr>
-        <w:tc>
-          <w:tcPr>
-            <w:tcW w:w="2830" w:type="dxa"/>
-          </w:tcPr>
-          <w:p>
-            <w:pPr>
-              <w:rPr>
-                <w:lang w:val="en-GB"/>
-              </w:rPr>
-            </w:pPr>
-            <w:proofErr w:type="spellStart"/>
-            <w:r>
-              <w:rPr>
-                <w:lang w:val="en-GB"/>
-              </w:rPr>
-              <w:t>Partecipanti</w:t>
-            </w:r>
-            <w:proofErr w:type="spellEnd"/>
-          </w:p>
-        </w:tc>
-        <w:tc>
-          <w:tcPr>
-            <w:tcW w:w="6798" w:type="dxa"/>
-            <w:gridSpan w:val="2"/>
-          </w:tcPr>
-          <w:p>
-            <w:pPr>
-              <w:rPr>
-                <w:lang w:val="en-GB"/>
-              </w:rPr>
-            </w:pPr>
-            <w:r>
-              <w:rPr>
-                <w:lang w:val="en-GB"/>
-              </w:rPr>
-              <w:t>Super-admin</w:t>
-            </w:r>
-          </w:p>
-        </w:tc>
-      </w:tr>
-      <w:tr>
-        <w:tc>
-          <w:tcPr>
-            <w:tcW w:w="2830" w:type="dxa"/>
-          </w:tcPr>
-          <w:p>
-            <w:pPr>
-              <w:rPr>
-                <w:lang w:val="en-GB"/>
-              </w:rPr>
-            </w:pPr>
-            <w:proofErr w:type="spellStart"/>
-            <w:r>
-              <w:rPr>
-                <w:lang w:val="en-GB"/>
-              </w:rPr>
-              <w:t>Flusso</w:t>
-            </w:r>
-            <w:proofErr w:type="spellEnd"/>
-            <w:r>
-              <w:rPr>
-                <w:lang w:val="en-GB"/>
-              </w:rPr>
-              <w:t xml:space="preserve"> di </w:t>
-            </w:r>
-            <w:proofErr w:type="spellStart"/>
-            <w:r>
-              <w:rPr>
-                <w:lang w:val="en-GB"/>
-              </w:rPr>
-              <w:t>eventi</w:t>
-            </w:r>
-            <w:proofErr w:type="spellEnd"/>
-          </w:p>
-        </w:tc>
-        <w:tc>
-          <w:tcPr>
-            <w:tcW w:w="3402" w:type="dxa"/>
-          </w:tcPr>
-          <w:p>
-            <w:r>
-              <w:t xml:space="preserve">UTENTE                                                       </w:t>
-            </w:r>
-          </w:p>
-          <w:p/>
-          <w:p>
-            <w:r>
-              <w:t>1. Super-admin inserisc</w:t>
-            </w:r>
-            <w:r>
-              <w:t>e</w:t>
-            </w:r>
-            <w:r>
-              <w:t xml:space="preserve"> all’interno del </w:t>
-            </w:r>
-            <w:proofErr w:type="spellStart"/>
-            <w:r>
-              <w:t>form</w:t>
-            </w:r>
-            <w:proofErr w:type="spellEnd"/>
-            <w:r>
-              <w:t xml:space="preserve"> (</w:t>
-            </w:r>
-            <w:proofErr w:type="spellStart"/>
-            <w:r>
-              <w:t>Reg</w:t>
-            </w:r>
-            <w:r>
-              <w:t>ModForm</w:t>
-            </w:r>
-            <w:proofErr w:type="spellEnd"/>
-            <w:r>
-              <w:t xml:space="preserve">) l’username dell’account che si vuole far diventare Moderatore e si inviano le informazioni al sistema </w:t>
-            </w:r>
-          </w:p>
-          <w:p/>
-          <w:p/>
-          <w:p/>
-          <w:p/>
-          <w:p/>
-        </w:tc>
-        <w:tc>
-          <w:tcPr>
-            <w:tcW w:w="3396" w:type="dxa"/>
-          </w:tcPr>
-          <w:p>
-            <w:r>
-              <w:t>SISTEMA</w:t>
-            </w:r>
-          </w:p>
-          <w:p/>
-          <w:p/>
-          <w:p/>
-          <w:p/>
-          <w:p/>
-          <w:p/>
-          <w:p/>
-          <w:p/>
-          <w:p>
-            <w:r>
-              <w:t xml:space="preserve">2. Il sistema elabora le informazioni e rende </w:t>
-            </w:r>
-            <w:proofErr w:type="spellStart"/>
-            <w:r>
-              <w:t>UtenteRegistrato</w:t>
-            </w:r>
-            <w:proofErr w:type="spellEnd"/>
-            <w:r>
-              <w:t xml:space="preserve"> indicato nel </w:t>
-            </w:r>
-            <w:proofErr w:type="spellStart"/>
-            <w:r>
-              <w:t>form</w:t>
-            </w:r>
-            <w:proofErr w:type="spellEnd"/>
-            <w:r>
-              <w:t xml:space="preserve"> Moderatore, notifica l’avvenut</w:t>
-            </w:r>
-            <w:r>
-              <w:t xml:space="preserve">a </w:t>
-            </w:r>
-            <w:r>
-              <w:t>operazione a Super-</w:t>
-            </w:r>
-            <w:r>
-              <w:t>admin</w:t>
-            </w:r>
-          </w:p>
-          <w:p/>
-        </w:tc>
-      </w:tr>
-      <w:tr>
-        <w:tc>
-          <w:tcPr>
-            <w:tcW w:w="2830" w:type="dxa"/>
-          </w:tcPr>
-          <w:p>
-            <w:pPr>
-              <w:rPr>
-                <w:lang w:val="en-GB"/>
-              </w:rPr>
-            </w:pPr>
-            <w:proofErr w:type="spellStart"/>
-            <w:r>
-              <w:rPr>
-                <w:lang w:val="en-GB"/>
-              </w:rPr>
               <w:t>Condizione</w:t>
             </w:r>
             <w:proofErr w:type="spellEnd"/>
@@ -10450,7 +8244,6 @@
               <w:rPr>
                 <w:lang w:val="en-GB"/>
               </w:rPr>
-              <w:lastRenderedPageBreak/>
               <w:t>Requisiti</w:t>
             </w:r>
             <w:proofErr w:type="spellEnd"/>
@@ -10873,7 +8666,6 @@
           </w:tcPr>
           <w:p>
             <w:r>
-              <w:lastRenderedPageBreak/>
               <w:t>Requisiti di funzionalità</w:t>
             </w:r>
           </w:p>
@@ -10892,7 +8684,9 @@
       </w:tr>
     </w:tbl>
     <w:p/>
-    <w:p/>
+    <w:p>
+      <w:bookmarkStart w:id="0" w:name="_GoBack"/>
+    </w:p>
     <w:tbl>
       <w:tblPr>
         <w:tblStyle w:val="Grigliatabella"/>
@@ -10909,6 +8703,7 @@
           <w:tcPr>
             <w:tcW w:w="2830" w:type="dxa"/>
           </w:tcPr>
+          <w:bookmarkEnd w:id="0"/>
           <w:p>
             <w:r>
               <w:rPr>
@@ -11143,18 +8938,23 @@
           <w:p/>
           <w:p>
             <w:r>
-              <w:t>4. Il sistema valuta la richiesta e mostra una pagina contente gli utenti che soddisfano i requisiti di ricerca ad Utente</w:t>
-            </w:r>
-          </w:p>
-        </w:tc>
-      </w:tr>
-      <w:tr>
-        <w:tc>
-          <w:tcPr>
-            <w:tcW w:w="2830" w:type="dxa"/>
-          </w:tcPr>
-          <w:p>
-            <w:r>
+              <w:t xml:space="preserve">4. Il sistema valuta la richiesta e mostra una pagina contente gli </w:t>
+            </w:r>
+            <w:r>
+              <w:lastRenderedPageBreak/>
+              <w:t>utenti che soddisfano i requisiti di ricerca ad Utente</w:t>
+            </w:r>
+          </w:p>
+        </w:tc>
+      </w:tr>
+      <w:tr>
+        <w:tc>
+          <w:tcPr>
+            <w:tcW w:w="2830" w:type="dxa"/>
+          </w:tcPr>
+          <w:p>
+            <w:r>
+              <w:lastRenderedPageBreak/>
               <w:t>Condizioni di entrata</w:t>
             </w:r>
           </w:p>

</xml_diff>

<commit_message>
Rettifica dei casi d'uso con la nuova registrazione ed eliminazione dei mockup diventati obsoleti
</commit_message>
<xml_diff>
--- a/Internal work product/UserCase.docx
+++ b/Internal work product/UserCase.docx
@@ -3918,6 +3918,11 @@
               <w:t>invia la segnalazione al Moderatore</w:t>
             </w:r>
           </w:p>
+          <w:p>
+            <w:r>
+              <w:t>3.Il sistema notifica all’utente l’invio della segnalazione</w:t>
+            </w:r>
+          </w:p>
         </w:tc>
       </w:tr>
       <w:tr>
@@ -4048,7 +4053,6 @@
               <w:rPr>
                 <w:lang w:val="en-US"/>
               </w:rPr>
-              <w:lastRenderedPageBreak/>
               <w:t xml:space="preserve">Nome </w:t>
             </w:r>
             <w:proofErr w:type="spellStart"/>
@@ -4096,6 +4100,9 @@
             <w:r>
               <w:t>segnalazione</w:t>
             </w:r>
+            <w:r>
+              <w:t xml:space="preserve"> evento</w:t>
+            </w:r>
           </w:p>
         </w:tc>
       </w:tr>
@@ -4370,6 +4377,9 @@
               <w:t xml:space="preserve"> e il suo account viene sospeso</w:t>
             </w:r>
             <w:r>
+              <w:t xml:space="preserve"> e viene cancellato l’evento</w:t>
+            </w:r>
+            <w:r>
               <w:t>.</w:t>
             </w:r>
           </w:p>
@@ -4405,11 +4415,6 @@
         </w:tc>
       </w:tr>
     </w:tbl>
-    <w:p/>
-    <w:p/>
-    <w:p/>
-    <w:p/>
-    <w:p/>
     <w:p/>
     <w:p/>
     <w:tbl>
@@ -4466,10 +4471,10 @@
           </w:tcPr>
           <w:p>
             <w:r>
-              <w:t xml:space="preserve">Segnalazione </w:t>
-            </w:r>
-            <w:r>
-              <w:t>Evento</w:t>
+              <w:t xml:space="preserve">Accettazione segnalazione </w:t>
+            </w:r>
+            <w:r>
+              <w:t>commento</w:t>
             </w:r>
           </w:p>
         </w:tc>
@@ -4500,10 +4505,7 @@
           </w:tcPr>
           <w:p>
             <w:r>
-              <w:t>UCSEGNALAZIONE</w:t>
-            </w:r>
-            <w:r>
-              <w:t>V</w:t>
+              <w:t>UCACCSEGNALAZIONE</w:t>
             </w:r>
           </w:p>
         </w:tc>
@@ -4540,51 +4542,83 @@
               <w:rPr>
                 <w:lang w:val="en-US"/>
               </w:rPr>
+              <w:t>Moderatore</w:t>
+            </w:r>
+            <w:proofErr w:type="spellEnd"/>
+          </w:p>
+        </w:tc>
+      </w:tr>
+      <w:tr>
+        <w:tc>
+          <w:tcPr>
+            <w:tcW w:w="2830" w:type="dxa"/>
+          </w:tcPr>
+          <w:p>
+            <w:proofErr w:type="spellStart"/>
+            <w:r>
+              <w:rPr>
+                <w:lang w:val="en-US"/>
+              </w:rPr>
+              <w:t>Fl</w:t>
+            </w:r>
+            <w:r>
+              <w:rPr>
+                <w:lang w:val="en-US"/>
+              </w:rPr>
+              <w:t>usso</w:t>
+            </w:r>
+            <w:proofErr w:type="spellEnd"/>
+            <w:r>
+              <w:rPr>
+                <w:lang w:val="en-US"/>
+              </w:rPr>
+              <w:t xml:space="preserve"> di </w:t>
+            </w:r>
+            <w:proofErr w:type="spellStart"/>
+            <w:r>
+              <w:rPr>
+                <w:lang w:val="en-US"/>
+              </w:rPr>
+              <w:t>eventi</w:t>
+            </w:r>
+            <w:proofErr w:type="spellEnd"/>
+            <w:r>
+              <w:rPr>
+                <w:lang w:val="en-US"/>
+              </w:rPr>
+              <w:t>:</w:t>
+            </w:r>
+          </w:p>
+        </w:tc>
+        <w:tc>
+          <w:tcPr>
+            <w:tcW w:w="3399" w:type="dxa"/>
+          </w:tcPr>
+          <w:p>
+            <w:pPr>
+              <w:jc w:val="center"/>
+            </w:pPr>
+            <w:r>
+              <w:t>UTENTE</w:t>
+            </w:r>
+          </w:p>
+          <w:p>
+            <w:r>
+              <w:t>1. Moderatore accoglie la richiesta di un utente segnalatore mediante segnalazione del sistema ed entra nella sezione incriminata</w:t>
+            </w:r>
+          </w:p>
+          <w:p/>
+          <w:p>
+            <w:r>
+              <w:t xml:space="preserve">2. Moderatore giudica l’item segnalato e segnala l’utente inviante del messaggio incriminato attivando la funzione “Segnala </w:t>
+            </w:r>
+            <w:proofErr w:type="spellStart"/>
+            <w:r>
               <w:t>UtenteRegistrato</w:t>
             </w:r>
             <w:proofErr w:type="spellEnd"/>
-          </w:p>
-        </w:tc>
-      </w:tr>
-      <w:tr>
-        <w:tc>
-          <w:tcPr>
-            <w:tcW w:w="2830" w:type="dxa"/>
-          </w:tcPr>
-          <w:p>
-            <w:proofErr w:type="spellStart"/>
-            <w:r>
-              <w:rPr>
-                <w:lang w:val="en-US"/>
-              </w:rPr>
-              <w:t>Fl</w:t>
-            </w:r>
-            <w:r>
-              <w:rPr>
-                <w:lang w:val="en-US"/>
-              </w:rPr>
-              <w:t>usso</w:t>
-            </w:r>
-            <w:proofErr w:type="spellEnd"/>
-            <w:r>
-              <w:rPr>
-                <w:lang w:val="en-US"/>
-              </w:rPr>
-              <w:t xml:space="preserve"> di </w:t>
-            </w:r>
-            <w:proofErr w:type="spellStart"/>
-            <w:r>
-              <w:rPr>
-                <w:lang w:val="en-US"/>
-              </w:rPr>
-              <w:t>eventi</w:t>
-            </w:r>
-            <w:proofErr w:type="spellEnd"/>
-            <w:r>
-              <w:rPr>
-                <w:lang w:val="en-US"/>
-              </w:rPr>
-              <w:t>:</w:t>
+            <w:r>
+              <w:t>”.</w:t>
             </w:r>
           </w:p>
         </w:tc>
@@ -4594,33 +4628,7 @@
           </w:tcPr>
           <w:p>
             <w:pPr>
-              <w:jc w:val="center"/>
-            </w:pPr>
-            <w:r>
-              <w:t>UTENTE</w:t>
-            </w:r>
-          </w:p>
-          <w:p>
-            <w:r>
-              <w:t xml:space="preserve">1. </w:t>
-            </w:r>
-            <w:proofErr w:type="spellStart"/>
-            <w:r>
-              <w:t>UtenteRegistrato</w:t>
-            </w:r>
-            <w:proofErr w:type="spellEnd"/>
-            <w:r>
-              <w:t xml:space="preserve"> ritiene l’evento selezionato inappropriato e decide di attiva la funzione di segnalazione dell’evento </w:t>
-            </w:r>
-          </w:p>
-        </w:tc>
-        <w:tc>
-          <w:tcPr>
-            <w:tcW w:w="3399" w:type="dxa"/>
-          </w:tcPr>
-          <w:p>
-            <w:pPr>
-              <w:jc w:val="center"/>
+              <w:ind w:left="708"/>
             </w:pPr>
             <w:r>
               <w:t>SISTEMA</w:t>
@@ -4632,12 +4640,13 @@
           <w:p/>
           <w:p/>
           <w:p/>
-          <w:p>
-            <w:r>
-              <w:t xml:space="preserve">2.Il sistema accoglie la richiesta e </w:t>
-            </w:r>
-            <w:r>
-              <w:t>invia la segnalazione al Moderatore</w:t>
+          <w:p/>
+          <w:p/>
+          <w:p/>
+          <w:p/>
+          <w:p>
+            <w:r>
+              <w:t>3.Il sistema accoglie la richiesta inviando una notifica di avviso all’utente incriminato.</w:t>
             </w:r>
           </w:p>
         </w:tc>
@@ -4660,26 +4669,12 @@
           </w:tcPr>
           <w:p>
             <w:r>
-              <w:t>L’</w:t>
-            </w:r>
-            <w:proofErr w:type="spellStart"/>
-            <w:r>
-              <w:t>UtenteRegistrato</w:t>
-            </w:r>
-            <w:proofErr w:type="spellEnd"/>
-            <w:r>
-              <w:t xml:space="preserve"> deve aver svolto il caso d’uso: </w:t>
-            </w:r>
-            <w:r>
-              <w:t>UCINFOEV</w:t>
-            </w:r>
-          </w:p>
-        </w:tc>
-      </w:tr>
-      <w:tr>
-        <w:trPr>
-          <w:trHeight w:val="283"/>
-        </w:trPr>
+              <w:t>Deve essere stata fatta una segnalazione di un messaggio da parte di un utente</w:t>
+            </w:r>
+          </w:p>
+        </w:tc>
+      </w:tr>
+      <w:tr>
         <w:tc>
           <w:tcPr>
             <w:tcW w:w="2830" w:type="dxa"/>
@@ -4716,7 +4711,15 @@
           </w:tcPr>
           <w:p>
             <w:r>
-              <w:t>Il sistema prende in considerazione la richiesta</w:t>
+              <w:t xml:space="preserve">L’utente inviante del messaggio incriminato riceve la notifica e il suo account viene sospeso e viene cancellato </w:t>
+            </w:r>
+            <w:r>
+              <w:t>il commento</w:t>
+            </w:r>
+            <w:bookmarkStart w:id="0" w:name="_GoBack"/>
+            <w:bookmarkEnd w:id="0"/>
+            <w:r>
+              <w:t>.</w:t>
             </w:r>
           </w:p>
         </w:tc>
@@ -4737,10 +4740,16 @@
             <w:tcW w:w="6798" w:type="dxa"/>
             <w:gridSpan w:val="2"/>
           </w:tcPr>
-          <w:p/>
+          <w:p>
+            <w:r>
+              <w:t>Il sistema fornisce la segnalazione 20 minuti.</w:t>
+            </w:r>
+          </w:p>
         </w:tc>
       </w:tr>
     </w:tbl>
+    <w:p/>
+    <w:p/>
     <w:p/>
     <w:p/>
     <w:p/>
@@ -4767,7 +4776,6 @@
               <w:rPr>
                 <w:lang w:val="en-US"/>
               </w:rPr>
-              <w:lastRenderedPageBreak/>
               <w:t xml:space="preserve">Nome </w:t>
             </w:r>
             <w:proofErr w:type="spellStart"/>
@@ -4801,7 +4809,10 @@
           </w:tcPr>
           <w:p>
             <w:r>
-              <w:t>Rifiuta Segnalazione</w:t>
+              <w:t xml:space="preserve">Segnalazione </w:t>
+            </w:r>
+            <w:r>
+              <w:t>Evento</w:t>
             </w:r>
           </w:p>
         </w:tc>
@@ -4832,10 +4843,10 @@
           </w:tcPr>
           <w:p>
             <w:r>
-              <w:t>UC</w:t>
-            </w:r>
-            <w:r>
-              <w:t>RIFSEGNALAZIONE</w:t>
+              <w:t>UCSEGNALAZIONE</w:t>
+            </w:r>
+            <w:r>
+              <w:t>V</w:t>
             </w:r>
           </w:p>
         </w:tc>
@@ -4872,7 +4883,7 @@
               <w:rPr>
                 <w:lang w:val="en-US"/>
               </w:rPr>
-              <w:t>Moderatore</w:t>
+              <w:t>UtenteRegistrato</w:t>
             </w:r>
             <w:proofErr w:type="spellEnd"/>
           </w:p>
@@ -4934,13 +4945,7 @@
           </w:p>
           <w:p>
             <w:r>
-              <w:t>1. Moderatore accoglie la richiesta di un utente segnalatore mediante segnalazione del sistema ed entra nella sezione incriminata</w:t>
-            </w:r>
-          </w:p>
-          <w:p/>
-          <w:p>
-            <w:r>
-              <w:t xml:space="preserve">2. Moderatore giudica l’evento secondo i criteri standard e non attiva la funzione “Segnala </w:t>
+              <w:t xml:space="preserve">1. </w:t>
             </w:r>
             <w:proofErr w:type="spellStart"/>
             <w:r>
@@ -4948,7 +4953,7 @@
             </w:r>
             <w:proofErr w:type="spellEnd"/>
             <w:r>
-              <w:t>”.</w:t>
+              <w:t xml:space="preserve"> ritiene l’evento selezionato inappropriato e decide di attiva la funzione di segnalazione dell’evento </w:t>
             </w:r>
           </w:p>
         </w:tc>
@@ -4958,7 +4963,7 @@
           </w:tcPr>
           <w:p>
             <w:pPr>
-              <w:ind w:left="708"/>
+              <w:jc w:val="center"/>
             </w:pPr>
             <w:r>
               <w:t>SISTEMA</w:t>
@@ -4970,12 +4975,12 @@
           <w:p/>
           <w:p/>
           <w:p/>
-          <w:p/>
-          <w:p/>
-          <w:p/>
-          <w:p>
-            <w:r>
-              <w:t>3. Il sistema elimina la segnalazione</w:t>
+          <w:p>
+            <w:r>
+              <w:t xml:space="preserve">2.Il sistema accoglie la richiesta e </w:t>
+            </w:r>
+            <w:r>
+              <w:t>invia la segnalazione al Moderatore</w:t>
             </w:r>
           </w:p>
         </w:tc>
@@ -4997,18 +5002,27 @@
             <w:gridSpan w:val="2"/>
           </w:tcPr>
           <w:p>
+            <w:r>
+              <w:t>L’</w:t>
+            </w:r>
             <w:proofErr w:type="spellStart"/>
             <w:r>
               <w:t>UtenteRegistrato</w:t>
             </w:r>
             <w:proofErr w:type="spellEnd"/>
             <w:r>
-              <w:t xml:space="preserve"> deve aver svolto il caso d’uso: UCSEGNALAZIONEEV</w:t>
-            </w:r>
-          </w:p>
-        </w:tc>
-      </w:tr>
-      <w:tr>
+              <w:t xml:space="preserve"> deve aver svolto il caso d’uso: </w:t>
+            </w:r>
+            <w:r>
+              <w:t>UCINFOEV</w:t>
+            </w:r>
+          </w:p>
+        </w:tc>
+      </w:tr>
+      <w:tr>
+        <w:trPr>
+          <w:trHeight w:val="283"/>
+        </w:trPr>
         <w:tc>
           <w:tcPr>
             <w:tcW w:w="2830" w:type="dxa"/>
@@ -5045,7 +5059,7 @@
           </w:tcPr>
           <w:p>
             <w:r>
-              <w:t>La segnalazione viene eliminata</w:t>
+              <w:t>Il sistema prende in considerazione la richiesta</w:t>
             </w:r>
           </w:p>
         </w:tc>
@@ -5066,41 +5080,10 @@
             <w:tcW w:w="6798" w:type="dxa"/>
             <w:gridSpan w:val="2"/>
           </w:tcPr>
-          <w:p>
-            <w:r>
-              <w:t>Il sistema fornisce la segnalazione entro 20 minuti.</w:t>
-            </w:r>
-          </w:p>
+          <w:p/>
         </w:tc>
       </w:tr>
     </w:tbl>
-    <w:p/>
-    <w:p/>
-    <w:p/>
-    <w:p/>
-    <w:p/>
-    <w:p/>
-    <w:p/>
-    <w:p/>
-    <w:p/>
-    <w:p/>
-    <w:p/>
-    <w:p/>
-    <w:p/>
-    <w:p/>
-    <w:p/>
-    <w:p/>
-    <w:p/>
-    <w:p/>
-    <w:p/>
-    <w:p/>
-    <w:p/>
-    <w:p/>
-    <w:p/>
-    <w:p/>
-    <w:p/>
-    <w:p/>
-    <w:p/>
     <w:p/>
     <w:p/>
     <w:p/>
@@ -5123,36 +5106,30 @@
             <w:tcW w:w="2830" w:type="dxa"/>
           </w:tcPr>
           <w:p>
-            <w:pPr>
-              <w:rPr>
-                <w:lang w:val="en-GB"/>
-              </w:rPr>
-            </w:pPr>
-            <w:r>
-              <w:rPr>
-                <w:lang w:val="en-GB"/>
-              </w:rPr>
-              <w:lastRenderedPageBreak/>
+            <w:r>
+              <w:rPr>
+                <w:lang w:val="en-US"/>
+              </w:rPr>
               <w:t xml:space="preserve">Nome </w:t>
             </w:r>
             <w:proofErr w:type="spellStart"/>
             <w:r>
               <w:rPr>
-                <w:lang w:val="en-GB"/>
+                <w:lang w:val="en-US"/>
               </w:rPr>
               <w:t>caso</w:t>
             </w:r>
             <w:proofErr w:type="spellEnd"/>
             <w:r>
               <w:rPr>
-                <w:lang w:val="en-GB"/>
+                <w:lang w:val="en-US"/>
               </w:rPr>
               <w:t xml:space="preserve"> </w:t>
             </w:r>
             <w:proofErr w:type="spellStart"/>
             <w:r>
               <w:rPr>
-                <w:lang w:val="en-GB"/>
+                <w:lang w:val="en-US"/>
               </w:rPr>
               <w:t>d’uso</w:t>
             </w:r>
@@ -5165,50 +5142,26 @@
             <w:gridSpan w:val="2"/>
           </w:tcPr>
           <w:p>
-            <w:pPr>
-              <w:rPr>
-                <w:lang w:val="en-GB"/>
-              </w:rPr>
-            </w:pPr>
-            <w:proofErr w:type="spellStart"/>
-            <w:r>
-              <w:rPr>
-                <w:lang w:val="en-GB"/>
-              </w:rPr>
-              <w:t>Registrazione</w:t>
-            </w:r>
-            <w:proofErr w:type="spellEnd"/>
-            <w:r>
-              <w:rPr>
-                <w:lang w:val="en-GB"/>
-              </w:rPr>
-              <w:t xml:space="preserve"> </w:t>
-            </w:r>
-            <w:proofErr w:type="spellStart"/>
-            <w:r>
-              <w:rPr>
-                <w:lang w:val="en-GB"/>
-              </w:rPr>
-              <w:t>Utente</w:t>
-            </w:r>
-            <w:proofErr w:type="spellEnd"/>
-          </w:p>
-        </w:tc>
-      </w:tr>
-      <w:tr>
-        <w:tc>
-          <w:tcPr>
-            <w:tcW w:w="2830" w:type="dxa"/>
-          </w:tcPr>
-          <w:p>
-            <w:pPr>
-              <w:rPr>
-                <w:lang w:val="en-GB"/>
-              </w:rPr>
-            </w:pPr>
-            <w:r>
-              <w:rPr>
-                <w:lang w:val="en-GB"/>
+            <w:r>
+              <w:t>Rifiuta Segnalazione</w:t>
+            </w:r>
+          </w:p>
+        </w:tc>
+      </w:tr>
+      <w:tr>
+        <w:tc>
+          <w:tcPr>
+            <w:tcW w:w="2830" w:type="dxa"/>
+          </w:tcPr>
+          <w:p>
+            <w:pPr>
+              <w:rPr>
+                <w:lang w:val="en-US"/>
+              </w:rPr>
+            </w:pPr>
+            <w:r>
+              <w:rPr>
+                <w:lang w:val="en-US"/>
               </w:rPr>
               <w:t>ID</w:t>
             </w:r>
@@ -5220,53 +5173,25 @@
             <w:gridSpan w:val="2"/>
           </w:tcPr>
           <w:p>
-            <w:pPr>
-              <w:rPr>
-                <w:lang w:val="en-GB"/>
-              </w:rPr>
-            </w:pPr>
-            <w:r>
-              <w:rPr>
-                <w:lang w:val="en-GB"/>
-              </w:rPr>
+            <w:r>
               <w:t>UC</w:t>
             </w:r>
             <w:r>
-              <w:rPr>
-                <w:lang w:val="en-GB"/>
-              </w:rPr>
-              <w:t>RE</w:t>
-            </w:r>
-            <w:r>
-              <w:rPr>
-                <w:lang w:val="en-GB"/>
-              </w:rPr>
-              <w:t>GISTRAZIONE</w:t>
-            </w:r>
-            <w:r>
-              <w:rPr>
-                <w:lang w:val="en-GB"/>
-              </w:rPr>
-              <w:t>UT</w:t>
-            </w:r>
-          </w:p>
-        </w:tc>
-      </w:tr>
-      <w:tr>
-        <w:tc>
-          <w:tcPr>
-            <w:tcW w:w="2830" w:type="dxa"/>
-          </w:tcPr>
-          <w:p>
-            <w:pPr>
-              <w:rPr>
-                <w:lang w:val="en-GB"/>
-              </w:rPr>
-            </w:pPr>
-            <w:proofErr w:type="spellStart"/>
-            <w:r>
-              <w:rPr>
-                <w:lang w:val="en-GB"/>
+              <w:t>RIFSEGNALAZIONE</w:t>
+            </w:r>
+          </w:p>
+        </w:tc>
+      </w:tr>
+      <w:tr>
+        <w:tc>
+          <w:tcPr>
+            <w:tcW w:w="2830" w:type="dxa"/>
+          </w:tcPr>
+          <w:p>
+            <w:proofErr w:type="spellStart"/>
+            <w:r>
+              <w:rPr>
+                <w:lang w:val="en-US"/>
               </w:rPr>
               <w:t>Partecipanti</w:t>
             </w:r>
@@ -5281,53 +5206,60 @@
           <w:p>
             <w:pPr>
               <w:rPr>
-                <w:lang w:val="en-GB"/>
-              </w:rPr>
-            </w:pPr>
-            <w:proofErr w:type="spellStart"/>
-            <w:r>
-              <w:rPr>
-                <w:lang w:val="en-GB"/>
-              </w:rPr>
-              <w:t>UtenteNonRegistrato</w:t>
-            </w:r>
-            <w:proofErr w:type="spellEnd"/>
-          </w:p>
-        </w:tc>
-      </w:tr>
-      <w:tr>
-        <w:tc>
-          <w:tcPr>
-            <w:tcW w:w="2830" w:type="dxa"/>
-          </w:tcPr>
-          <w:p>
-            <w:pPr>
-              <w:rPr>
-                <w:lang w:val="en-GB"/>
-              </w:rPr>
-            </w:pPr>
-            <w:proofErr w:type="spellStart"/>
-            <w:r>
-              <w:rPr>
-                <w:lang w:val="en-GB"/>
-              </w:rPr>
-              <w:t>Flusso</w:t>
-            </w:r>
-            <w:proofErr w:type="spellEnd"/>
-            <w:r>
-              <w:rPr>
-                <w:lang w:val="en-GB"/>
+                <w:lang w:val="en-US"/>
+              </w:rPr>
+            </w:pPr>
+            <w:proofErr w:type="spellStart"/>
+            <w:r>
+              <w:rPr>
+                <w:lang w:val="en-US"/>
+              </w:rPr>
+              <w:t>Moderatore</w:t>
+            </w:r>
+            <w:proofErr w:type="spellEnd"/>
+          </w:p>
+        </w:tc>
+      </w:tr>
+      <w:tr>
+        <w:tc>
+          <w:tcPr>
+            <w:tcW w:w="2830" w:type="dxa"/>
+          </w:tcPr>
+          <w:p>
+            <w:proofErr w:type="spellStart"/>
+            <w:r>
+              <w:rPr>
+                <w:lang w:val="en-US"/>
+              </w:rPr>
+              <w:t>Fl</w:t>
+            </w:r>
+            <w:r>
+              <w:rPr>
+                <w:lang w:val="en-US"/>
+              </w:rPr>
+              <w:t>usso</w:t>
+            </w:r>
+            <w:proofErr w:type="spellEnd"/>
+            <w:r>
+              <w:rPr>
+                <w:lang w:val="en-US"/>
               </w:rPr>
               <w:t xml:space="preserve"> di </w:t>
             </w:r>
             <w:proofErr w:type="spellStart"/>
             <w:r>
               <w:rPr>
-                <w:lang w:val="en-GB"/>
+                <w:lang w:val="en-US"/>
               </w:rPr>
               <w:t>eventi</w:t>
             </w:r>
             <w:proofErr w:type="spellEnd"/>
+            <w:r>
+              <w:rPr>
+                <w:lang w:val="en-US"/>
+              </w:rPr>
+              <w:t>:</w:t>
+            </w:r>
           </w:p>
         </w:tc>
         <w:tc>
@@ -5344,106 +5276,23 @@
           </w:p>
           <w:p>
             <w:r>
-              <w:t>1.UtenteNonRegistrato</w:t>
-            </w:r>
-            <w:r>
-              <w:t xml:space="preserve"> attiva la funzione di</w:t>
-            </w:r>
-            <w:r>
-              <w:t xml:space="preserve"> registrazione alla piattaforma cliccando su</w:t>
-            </w:r>
-            <w:r>
-              <w:t xml:space="preserve">l pulsante di </w:t>
-            </w:r>
-            <w:proofErr w:type="spellStart"/>
-            <w:r>
-              <w:t>SignUp</w:t>
-            </w:r>
-            <w:proofErr w:type="spellEnd"/>
-          </w:p>
-          <w:p/>
-          <w:p/>
-          <w:p/>
-          <w:p/>
-          <w:p/>
-          <w:p/>
-          <w:p>
-            <w:pPr>
-              <w:ind w:left="3" w:firstLine="6"/>
-            </w:pPr>
-            <w:r>
-              <w:t xml:space="preserve">3. </w:t>
-            </w:r>
-            <w:proofErr w:type="spellStart"/>
-            <w:r>
-              <w:t>UtenteNonRegistrato</w:t>
-            </w:r>
-            <w:proofErr w:type="spellEnd"/>
-            <w:r>
-              <w:t xml:space="preserve"> inserisce le proprie informazioni anagrafiche, la mail che vuole utilizzare e la password da utilizzare per accedere al sistema all’interno del </w:t>
-            </w:r>
-            <w:proofErr w:type="spellStart"/>
-            <w:r>
-              <w:t>form</w:t>
-            </w:r>
-            <w:proofErr w:type="spellEnd"/>
-            <w:r>
-              <w:t xml:space="preserve"> </w:t>
-            </w:r>
-            <w:r>
-              <w:t>proposto dal sistema</w:t>
-            </w:r>
-            <w:r>
-              <w:t xml:space="preserve"> </w:t>
-            </w:r>
-          </w:p>
-          <w:p>
-            <w:pPr>
-              <w:ind w:left="9" w:firstLine="6"/>
-            </w:pPr>
-          </w:p>
-          <w:p>
-            <w:pPr>
-              <w:ind w:left="9" w:firstLine="6"/>
-            </w:pPr>
-            <w:r>
-              <w:t>4</w:t>
-            </w:r>
-            <w:r>
-              <w:t xml:space="preserve">. Utente non registrato conferma i dati inseriti </w:t>
-            </w:r>
-          </w:p>
-          <w:p>
-            <w:pPr>
-              <w:ind w:left="3" w:firstLine="6"/>
-            </w:pPr>
-          </w:p>
-          <w:p>
-            <w:pPr>
-              <w:ind w:left="3" w:firstLine="6"/>
-            </w:pPr>
-          </w:p>
-          <w:p>
-            <w:pPr>
-              <w:ind w:left="3" w:firstLine="6"/>
-            </w:pPr>
-          </w:p>
-          <w:p>
-            <w:pPr>
-              <w:ind w:left="3" w:firstLine="6"/>
-            </w:pPr>
-          </w:p>
-          <w:p>
-            <w:pPr>
-              <w:ind w:left="3" w:firstLine="6"/>
-            </w:pPr>
-          </w:p>
-          <w:p>
-            <w:pPr>
-              <w:ind w:left="3" w:firstLine="6"/>
-            </w:pPr>
-          </w:p>
-          <w:p/>
+              <w:t>1. Moderatore accoglie la richiesta di un utente segnalatore mediante segnalazione del sistema ed entra nella sezione incriminata</w:t>
+            </w:r>
+          </w:p>
+          <w:p/>
+          <w:p>
+            <w:r>
+              <w:t xml:space="preserve">2. Moderatore giudica l’evento secondo i criteri standard e non attiva la funzione “Segnala </w:t>
+            </w:r>
+            <w:proofErr w:type="spellStart"/>
+            <w:r>
+              <w:t>UtenteRegistrato</w:t>
+            </w:r>
+            <w:proofErr w:type="spellEnd"/>
+            <w:r>
+              <w:t>”.</w:t>
+            </w:r>
+          </w:p>
         </w:tc>
         <w:tc>
           <w:tcPr>
@@ -5451,7 +5300,7 @@
           </w:tcPr>
           <w:p>
             <w:pPr>
-              <w:jc w:val="center"/>
+              <w:ind w:left="708"/>
             </w:pPr>
             <w:r>
               <w:t>SISTEMA</w:t>
@@ -5461,306 +5310,141 @@
           <w:p/>
           <w:p/>
           <w:p/>
-          <w:p>
-            <w:r>
-              <w:t xml:space="preserve">2. Viene presentata la pagina di registrazione all’interno del browser web di </w:t>
-            </w:r>
-            <w:proofErr w:type="spellStart"/>
-            <w:r>
-              <w:t>UtenteNonRegistrato</w:t>
-            </w:r>
-            <w:proofErr w:type="spellEnd"/>
-            <w:r>
-              <w:t xml:space="preserve"> contenete il</w:t>
-            </w:r>
-            <w:r>
-              <w:t xml:space="preserve"> </w:t>
-            </w:r>
-            <w:proofErr w:type="spellStart"/>
-            <w:r>
-              <w:t>form</w:t>
-            </w:r>
-            <w:proofErr w:type="spellEnd"/>
-            <w:r>
-              <w:t xml:space="preserve"> di registrazione</w:t>
-            </w:r>
-            <w:r>
-              <w:t xml:space="preserve"> </w:t>
-            </w:r>
-          </w:p>
-          <w:p>
-            <w:pPr>
-              <w:ind w:left="708" w:firstLine="3"/>
-            </w:pPr>
-          </w:p>
-          <w:p>
-            <w:pPr>
-              <w:ind w:left="708" w:firstLine="3"/>
-            </w:pPr>
-          </w:p>
-          <w:p/>
-          <w:p/>
-          <w:p/>
-          <w:p/>
-          <w:p/>
-          <w:p/>
-          <w:p/>
-          <w:p/>
-          <w:p/>
-          <w:p>
-            <w:r>
-              <w:t>5</w:t>
-            </w:r>
-            <w:r>
-              <w:t xml:space="preserve">. Il sistema notifica </w:t>
-            </w:r>
-            <w:proofErr w:type="spellStart"/>
-            <w:r>
-              <w:t>UtenteNonRegistrato</w:t>
-            </w:r>
-            <w:proofErr w:type="spellEnd"/>
-            <w:r>
-              <w:t xml:space="preserve"> della creazione dell’account e </w:t>
-            </w:r>
-            <w:r>
-              <w:t>inizia il caso d’uso UCVERMAIL</w:t>
-            </w:r>
-          </w:p>
-          <w:p/>
-          <w:p>
-            <w:r>
-              <w:t>6</w:t>
-            </w:r>
-            <w:r>
-              <w:t>. Il sistema</w:t>
-            </w:r>
-            <w:r>
-              <w:t xml:space="preserve"> abilita l’account</w:t>
-            </w:r>
-          </w:p>
-        </w:tc>
-      </w:tr>
-      <w:tr>
-        <w:trPr>
-          <w:trHeight w:val="162"/>
-        </w:trPr>
-        <w:tc>
-          <w:tcPr>
-            <w:tcW w:w="2830" w:type="dxa"/>
-          </w:tcPr>
-          <w:p>
-            <w:pPr>
-              <w:rPr>
-                <w:lang w:val="en-GB"/>
-              </w:rPr>
-            </w:pPr>
-            <w:proofErr w:type="spellStart"/>
-            <w:r>
-              <w:rPr>
-                <w:lang w:val="en-GB"/>
-              </w:rPr>
-              <w:t>Condizione</w:t>
-            </w:r>
-            <w:proofErr w:type="spellEnd"/>
-            <w:r>
-              <w:rPr>
-                <w:lang w:val="en-GB"/>
-              </w:rPr>
-              <w:t xml:space="preserve"> di </w:t>
-            </w:r>
-            <w:proofErr w:type="spellStart"/>
-            <w:r>
-              <w:rPr>
-                <w:lang w:val="en-GB"/>
-              </w:rPr>
-              <w:t>entrata</w:t>
-            </w:r>
-            <w:proofErr w:type="spellEnd"/>
-          </w:p>
-        </w:tc>
-        <w:tc>
-          <w:tcPr>
-            <w:tcW w:w="6798" w:type="dxa"/>
-            <w:gridSpan w:val="2"/>
-          </w:tcPr>
-          <w:p>
-            <w:r>
-              <w:t>Utente non registrato acceda alla piattaforma</w:t>
-            </w:r>
-          </w:p>
-        </w:tc>
-      </w:tr>
-      <w:tr>
-        <w:tc>
-          <w:tcPr>
-            <w:tcW w:w="2830" w:type="dxa"/>
-          </w:tcPr>
-          <w:p>
-            <w:pPr>
-              <w:rPr>
-                <w:lang w:val="en-GB"/>
-              </w:rPr>
-            </w:pPr>
-            <w:proofErr w:type="spellStart"/>
-            <w:r>
-              <w:rPr>
-                <w:lang w:val="en-GB"/>
-              </w:rPr>
+          <w:p/>
+          <w:p/>
+          <w:p/>
+          <w:p/>
+          <w:p/>
+          <w:p>
+            <w:r>
+              <w:t>3. Il sistema elimina la segnalazione</w:t>
+            </w:r>
+          </w:p>
+        </w:tc>
+      </w:tr>
+      <w:tr>
+        <w:tc>
+          <w:tcPr>
+            <w:tcW w:w="2830" w:type="dxa"/>
+          </w:tcPr>
+          <w:p>
+            <w:r>
+              <w:t>Condizioni di entrata</w:t>
+            </w:r>
+          </w:p>
+        </w:tc>
+        <w:tc>
+          <w:tcPr>
+            <w:tcW w:w="6798" w:type="dxa"/>
+            <w:gridSpan w:val="2"/>
+          </w:tcPr>
+          <w:p>
+            <w:proofErr w:type="spellStart"/>
+            <w:r>
+              <w:t>UtenteRegistrato</w:t>
+            </w:r>
+            <w:proofErr w:type="spellEnd"/>
+            <w:r>
+              <w:t xml:space="preserve"> deve aver svolto il caso d’uso: UCSEGNALAZIONEEV</w:t>
+            </w:r>
+          </w:p>
+        </w:tc>
+      </w:tr>
+      <w:tr>
+        <w:tc>
+          <w:tcPr>
+            <w:tcW w:w="2830" w:type="dxa"/>
+          </w:tcPr>
+          <w:p>
+            <w:r>
               <w:t>Eccezioni</w:t>
             </w:r>
-            <w:proofErr w:type="spellEnd"/>
-          </w:p>
-        </w:tc>
-        <w:tc>
-          <w:tcPr>
-            <w:tcW w:w="6798" w:type="dxa"/>
-            <w:gridSpan w:val="2"/>
-          </w:tcPr>
-          <w:p>
-            <w:r>
-              <w:t xml:space="preserve">Al 6. </w:t>
-            </w:r>
-            <w:proofErr w:type="spellStart"/>
-            <w:r>
-              <w:t>UtenteNonRegistrato</w:t>
-            </w:r>
-            <w:proofErr w:type="spellEnd"/>
-            <w:r>
-              <w:t xml:space="preserve"> </w:t>
-            </w:r>
-            <w:r>
-              <w:t>non</w:t>
-            </w:r>
-            <w:r>
-              <w:t xml:space="preserve"> </w:t>
-            </w:r>
-            <w:r>
-              <w:t>completa il caso d’uso UCVERMAIL</w:t>
-            </w:r>
-            <w:r>
-              <w:t xml:space="preserve"> e</w:t>
-            </w:r>
-            <w:r>
-              <w:t>d</w:t>
-            </w:r>
-            <w:r>
-              <w:t xml:space="preserve"> il sistema non </w:t>
-            </w:r>
-            <w:r>
-              <w:t>abilita</w:t>
-            </w:r>
-            <w:r>
-              <w:t xml:space="preserve"> un nuovo account per </w:t>
-            </w:r>
-            <w:proofErr w:type="spellStart"/>
-            <w:r>
-              <w:t>UtenteNonRegistrato</w:t>
-            </w:r>
-            <w:proofErr w:type="spellEnd"/>
-          </w:p>
-        </w:tc>
-      </w:tr>
-      <w:tr>
-        <w:tc>
-          <w:tcPr>
-            <w:tcW w:w="2830" w:type="dxa"/>
-          </w:tcPr>
-          <w:p>
-            <w:pPr>
-              <w:rPr>
-                <w:lang w:val="en-GB"/>
-              </w:rPr>
-            </w:pPr>
-            <w:proofErr w:type="spellStart"/>
-            <w:r>
-              <w:rPr>
-                <w:lang w:val="en-GB"/>
-              </w:rPr>
-              <w:t>Condizioni</w:t>
-            </w:r>
-            <w:proofErr w:type="spellEnd"/>
-            <w:r>
-              <w:rPr>
-                <w:lang w:val="en-GB"/>
-              </w:rPr>
-              <w:t xml:space="preserve"> di </w:t>
-            </w:r>
-            <w:proofErr w:type="spellStart"/>
-            <w:r>
-              <w:rPr>
-                <w:lang w:val="en-GB"/>
-              </w:rPr>
-              <w:t>uscita</w:t>
-            </w:r>
-            <w:proofErr w:type="spellEnd"/>
-          </w:p>
-        </w:tc>
-        <w:tc>
-          <w:tcPr>
-            <w:tcW w:w="6798" w:type="dxa"/>
-            <w:gridSpan w:val="2"/>
-          </w:tcPr>
-          <w:p>
-            <w:r>
-              <w:t>Utente ha un profilo personale sulla piattaforma</w:t>
-            </w:r>
-          </w:p>
-        </w:tc>
-      </w:tr>
-      <w:tr>
-        <w:tc>
-          <w:tcPr>
-            <w:tcW w:w="2830" w:type="dxa"/>
-          </w:tcPr>
-          <w:p>
-            <w:pPr>
-              <w:rPr>
-                <w:lang w:val="en-GB"/>
-              </w:rPr>
-            </w:pPr>
-            <w:proofErr w:type="spellStart"/>
-            <w:r>
-              <w:rPr>
-                <w:lang w:val="en-GB"/>
-              </w:rPr>
-              <w:t>Requisiti</w:t>
-            </w:r>
-            <w:proofErr w:type="spellEnd"/>
-            <w:r>
-              <w:rPr>
-                <w:lang w:val="en-GB"/>
-              </w:rPr>
-              <w:t xml:space="preserve"> di </w:t>
-            </w:r>
-            <w:proofErr w:type="spellStart"/>
-            <w:r>
-              <w:rPr>
-                <w:lang w:val="en-GB"/>
-              </w:rPr>
-              <w:t>funzionalità</w:t>
-            </w:r>
-            <w:proofErr w:type="spellEnd"/>
-          </w:p>
-        </w:tc>
-        <w:tc>
-          <w:tcPr>
-            <w:tcW w:w="6798" w:type="dxa"/>
-            <w:gridSpan w:val="2"/>
-          </w:tcPr>
-          <w:p>
-            <w:r>
-              <w:t xml:space="preserve">Utente </w:t>
-            </w:r>
-            <w:r>
-              <w:t>potrà accedere al suo nuovo profilo</w:t>
-            </w:r>
-            <w:r>
-              <w:t xml:space="preserve"> personale entro 5 minuti</w:t>
+          </w:p>
+        </w:tc>
+        <w:tc>
+          <w:tcPr>
+            <w:tcW w:w="6798" w:type="dxa"/>
+            <w:gridSpan w:val="2"/>
+          </w:tcPr>
+          <w:p/>
+        </w:tc>
+      </w:tr>
+      <w:tr>
+        <w:tc>
+          <w:tcPr>
+            <w:tcW w:w="2830" w:type="dxa"/>
+          </w:tcPr>
+          <w:p>
+            <w:r>
+              <w:t>Condizioni di uscita</w:t>
+            </w:r>
+          </w:p>
+        </w:tc>
+        <w:tc>
+          <w:tcPr>
+            <w:tcW w:w="6798" w:type="dxa"/>
+            <w:gridSpan w:val="2"/>
+          </w:tcPr>
+          <w:p>
+            <w:r>
+              <w:t>La segnalazione viene eliminata</w:t>
+            </w:r>
+          </w:p>
+        </w:tc>
+      </w:tr>
+      <w:tr>
+        <w:tc>
+          <w:tcPr>
+            <w:tcW w:w="2830" w:type="dxa"/>
+          </w:tcPr>
+          <w:p>
+            <w:r>
+              <w:t>Requisiti di funzionalità</w:t>
+            </w:r>
+          </w:p>
+        </w:tc>
+        <w:tc>
+          <w:tcPr>
+            <w:tcW w:w="6798" w:type="dxa"/>
+            <w:gridSpan w:val="2"/>
+          </w:tcPr>
+          <w:p>
+            <w:r>
+              <w:t>Il sistema fornisce la segnalazione entro 20 minuti.</w:t>
             </w:r>
           </w:p>
         </w:tc>
       </w:tr>
     </w:tbl>
+    <w:p/>
+    <w:p/>
+    <w:p/>
+    <w:p/>
+    <w:p/>
+    <w:p/>
+    <w:p/>
+    <w:p/>
+    <w:p/>
+    <w:p/>
+    <w:p/>
+    <w:p/>
+    <w:p/>
+    <w:p/>
+    <w:p/>
+    <w:p/>
+    <w:p/>
+    <w:p/>
+    <w:p/>
+    <w:p/>
+    <w:p/>
+    <w:p/>
+    <w:p/>
+    <w:p/>
+    <w:p/>
+    <w:p/>
+    <w:p/>
+    <w:p/>
+    <w:p/>
     <w:p/>
     <w:p/>
     <w:p/>
@@ -5779,13 +5463,6 @@
         <w:tc>
           <w:tcPr>
             <w:tcW w:w="2830" w:type="dxa"/>
-            <w:tcBorders>
-              <w:top w:val="single" w:sz="4" w:space="0" w:color="auto"/>
-              <w:left w:val="single" w:sz="4" w:space="0" w:color="auto"/>
-              <w:bottom w:val="single" w:sz="4" w:space="0" w:color="auto"/>
-              <w:right w:val="single" w:sz="4" w:space="0" w:color="auto"/>
-            </w:tcBorders>
-            <w:hideMark/>
           </w:tcPr>
           <w:p>
             <w:pPr>
@@ -5827,48 +5504,42 @@
           <w:tcPr>
             <w:tcW w:w="6798" w:type="dxa"/>
             <w:gridSpan w:val="2"/>
-            <w:tcBorders>
-              <w:top w:val="single" w:sz="4" w:space="0" w:color="auto"/>
-              <w:left w:val="single" w:sz="4" w:space="0" w:color="auto"/>
-              <w:bottom w:val="single" w:sz="4" w:space="0" w:color="auto"/>
-              <w:right w:val="single" w:sz="4" w:space="0" w:color="auto"/>
-            </w:tcBorders>
-            <w:hideMark/>
-          </w:tcPr>
-          <w:p>
-            <w:pPr>
-              <w:rPr>
-                <w:lang w:val="en-GB"/>
-              </w:rPr>
-            </w:pPr>
-            <w:proofErr w:type="spellStart"/>
-            <w:r>
-              <w:rPr>
-                <w:lang w:val="en-GB"/>
-              </w:rPr>
-              <w:t>Verifica</w:t>
-            </w:r>
-            <w:proofErr w:type="spellEnd"/>
-            <w:r>
-              <w:rPr>
-                <w:lang w:val="en-GB"/>
-              </w:rPr>
-              <w:t xml:space="preserve"> email</w:t>
-            </w:r>
-          </w:p>
-        </w:tc>
-      </w:tr>
-      <w:tr>
-        <w:tc>
-          <w:tcPr>
-            <w:tcW w:w="2830" w:type="dxa"/>
-            <w:tcBorders>
-              <w:top w:val="single" w:sz="4" w:space="0" w:color="auto"/>
-              <w:left w:val="single" w:sz="4" w:space="0" w:color="auto"/>
-              <w:bottom w:val="single" w:sz="4" w:space="0" w:color="auto"/>
-              <w:right w:val="single" w:sz="4" w:space="0" w:color="auto"/>
-            </w:tcBorders>
-            <w:hideMark/>
+          </w:tcPr>
+          <w:p>
+            <w:pPr>
+              <w:rPr>
+                <w:lang w:val="en-GB"/>
+              </w:rPr>
+            </w:pPr>
+            <w:proofErr w:type="spellStart"/>
+            <w:r>
+              <w:rPr>
+                <w:lang w:val="en-GB"/>
+              </w:rPr>
+              <w:t>Registrazione</w:t>
+            </w:r>
+            <w:proofErr w:type="spellEnd"/>
+            <w:r>
+              <w:rPr>
+                <w:lang w:val="en-GB"/>
+              </w:rPr>
+              <w:t xml:space="preserve"> </w:t>
+            </w:r>
+            <w:proofErr w:type="spellStart"/>
+            <w:r>
+              <w:rPr>
+                <w:lang w:val="en-GB"/>
+              </w:rPr>
+              <w:t>Utente</w:t>
+            </w:r>
+            <w:proofErr w:type="spellEnd"/>
+          </w:p>
+        </w:tc>
+      </w:tr>
+      <w:tr>
+        <w:tc>
+          <w:tcPr>
+            <w:tcW w:w="2830" w:type="dxa"/>
           </w:tcPr>
           <w:p>
             <w:pPr>
@@ -5888,40 +5559,44 @@
           <w:tcPr>
             <w:tcW w:w="6798" w:type="dxa"/>
             <w:gridSpan w:val="2"/>
-            <w:tcBorders>
-              <w:top w:val="single" w:sz="4" w:space="0" w:color="auto"/>
-              <w:left w:val="single" w:sz="4" w:space="0" w:color="auto"/>
-              <w:bottom w:val="single" w:sz="4" w:space="0" w:color="auto"/>
-              <w:right w:val="single" w:sz="4" w:space="0" w:color="auto"/>
-            </w:tcBorders>
-            <w:hideMark/>
-          </w:tcPr>
-          <w:p>
-            <w:pPr>
-              <w:rPr>
-                <w:lang w:val="en-GB"/>
-              </w:rPr>
-            </w:pPr>
-            <w:r>
-              <w:rPr>
-                <w:lang w:val="en-GB"/>
-              </w:rPr>
-              <w:t>UCEMAILVER</w:t>
-            </w:r>
-          </w:p>
-        </w:tc>
-      </w:tr>
-      <w:tr>
-        <w:tc>
-          <w:tcPr>
-            <w:tcW w:w="2830" w:type="dxa"/>
-            <w:tcBorders>
-              <w:top w:val="single" w:sz="4" w:space="0" w:color="auto"/>
-              <w:left w:val="single" w:sz="4" w:space="0" w:color="auto"/>
-              <w:bottom w:val="single" w:sz="4" w:space="0" w:color="auto"/>
-              <w:right w:val="single" w:sz="4" w:space="0" w:color="auto"/>
-            </w:tcBorders>
-            <w:hideMark/>
+          </w:tcPr>
+          <w:p>
+            <w:pPr>
+              <w:rPr>
+                <w:lang w:val="en-GB"/>
+              </w:rPr>
+            </w:pPr>
+            <w:r>
+              <w:rPr>
+                <w:lang w:val="en-GB"/>
+              </w:rPr>
+              <w:t>UC</w:t>
+            </w:r>
+            <w:r>
+              <w:rPr>
+                <w:lang w:val="en-GB"/>
+              </w:rPr>
+              <w:t>RE</w:t>
+            </w:r>
+            <w:r>
+              <w:rPr>
+                <w:lang w:val="en-GB"/>
+              </w:rPr>
+              <w:t>GISTRAZIONE</w:t>
+            </w:r>
+            <w:r>
+              <w:rPr>
+                <w:lang w:val="en-GB"/>
+              </w:rPr>
+              <w:t>UT</w:t>
+            </w:r>
+          </w:p>
+        </w:tc>
+      </w:tr>
+      <w:tr>
+        <w:tc>
+          <w:tcPr>
+            <w:tcW w:w="2830" w:type="dxa"/>
           </w:tcPr>
           <w:p>
             <w:pPr>
@@ -5943,13 +5618,6 @@
           <w:tcPr>
             <w:tcW w:w="6798" w:type="dxa"/>
             <w:gridSpan w:val="2"/>
-            <w:tcBorders>
-              <w:top w:val="single" w:sz="4" w:space="0" w:color="auto"/>
-              <w:left w:val="single" w:sz="4" w:space="0" w:color="auto"/>
-              <w:bottom w:val="single" w:sz="4" w:space="0" w:color="auto"/>
-              <w:right w:val="single" w:sz="4" w:space="0" w:color="auto"/>
-            </w:tcBorders>
-            <w:hideMark/>
           </w:tcPr>
           <w:p>
             <w:pPr>
@@ -5965,39 +5633,352 @@
               <w:t>UtenteNonRegistrato</w:t>
             </w:r>
             <w:proofErr w:type="spellEnd"/>
-            <w:r>
-              <w:rPr>
-                <w:lang w:val="en-GB"/>
-              </w:rPr>
+          </w:p>
+        </w:tc>
+      </w:tr>
+      <w:tr>
+        <w:tc>
+          <w:tcPr>
+            <w:tcW w:w="2830" w:type="dxa"/>
+          </w:tcPr>
+          <w:p>
+            <w:pPr>
+              <w:rPr>
+                <w:lang w:val="en-GB"/>
+              </w:rPr>
+            </w:pPr>
+            <w:proofErr w:type="spellStart"/>
+            <w:r>
+              <w:rPr>
+                <w:lang w:val="en-GB"/>
+              </w:rPr>
+              <w:t>Flusso</w:t>
+            </w:r>
+            <w:proofErr w:type="spellEnd"/>
+            <w:r>
+              <w:rPr>
+                <w:lang w:val="en-GB"/>
+              </w:rPr>
+              <w:t xml:space="preserve"> di </w:t>
+            </w:r>
+            <w:proofErr w:type="spellStart"/>
+            <w:r>
+              <w:rPr>
+                <w:lang w:val="en-GB"/>
+              </w:rPr>
+              <w:t>eventi</w:t>
+            </w:r>
+            <w:proofErr w:type="spellEnd"/>
+          </w:p>
+        </w:tc>
+        <w:tc>
+          <w:tcPr>
+            <w:tcW w:w="3399" w:type="dxa"/>
+          </w:tcPr>
+          <w:p>
+            <w:pPr>
+              <w:jc w:val="center"/>
+            </w:pPr>
+            <w:r>
+              <w:t>UTENTE</w:t>
+            </w:r>
+          </w:p>
+          <w:p>
+            <w:r>
+              <w:t>1.UtenteNonRegistrato</w:t>
+            </w:r>
+            <w:r>
+              <w:t xml:space="preserve"> attiva la funzione di</w:t>
+            </w:r>
+            <w:r>
+              <w:t xml:space="preserve"> registrazione alla piattaforma cliccando su</w:t>
+            </w:r>
+            <w:r>
+              <w:t xml:space="preserve">l pulsante di </w:t>
+            </w:r>
+            <w:proofErr w:type="spellStart"/>
+            <w:r>
+              <w:t>SignUp</w:t>
+            </w:r>
+            <w:proofErr w:type="spellEnd"/>
+          </w:p>
+          <w:p/>
+          <w:p/>
+          <w:p/>
+          <w:p/>
+          <w:p/>
+          <w:p/>
+          <w:p>
+            <w:pPr>
+              <w:ind w:left="3" w:firstLine="6"/>
+            </w:pPr>
+            <w:r>
+              <w:t xml:space="preserve">3. </w:t>
+            </w:r>
+            <w:proofErr w:type="spellStart"/>
+            <w:r>
+              <w:t>UtenteNonRegistrato</w:t>
+            </w:r>
+            <w:proofErr w:type="spellEnd"/>
+            <w:r>
+              <w:t xml:space="preserve"> inserisce le proprie informazioni anagrafiche, la mail che vuole utilizzare e la password da utilizzare per accedere al sistema all’interno del </w:t>
+            </w:r>
+            <w:proofErr w:type="spellStart"/>
+            <w:r>
+              <w:t>form</w:t>
+            </w:r>
+            <w:proofErr w:type="spellEnd"/>
+            <w:r>
               <w:t xml:space="preserve"> </w:t>
             </w:r>
-          </w:p>
-        </w:tc>
-      </w:tr>
-      <w:tr>
-        <w:tc>
-          <w:tcPr>
-            <w:tcW w:w="2830" w:type="dxa"/>
-            <w:tcBorders>
-              <w:top w:val="single" w:sz="4" w:space="0" w:color="auto"/>
-              <w:left w:val="single" w:sz="4" w:space="0" w:color="auto"/>
-              <w:bottom w:val="single" w:sz="4" w:space="0" w:color="auto"/>
-              <w:right w:val="single" w:sz="4" w:space="0" w:color="auto"/>
-            </w:tcBorders>
-            <w:hideMark/>
-          </w:tcPr>
-          <w:p>
-            <w:pPr>
-              <w:rPr>
-                <w:lang w:val="en-GB"/>
-              </w:rPr>
-            </w:pPr>
-            <w:proofErr w:type="spellStart"/>
-            <w:r>
-              <w:rPr>
-                <w:lang w:val="en-GB"/>
-              </w:rPr>
-              <w:t>Flusso</w:t>
+            <w:r>
+              <w:t>proposto dal sistema</w:t>
+            </w:r>
+          </w:p>
+          <w:p>
+            <w:pPr>
+              <w:ind w:left="9" w:firstLine="6"/>
+            </w:pPr>
+          </w:p>
+          <w:p>
+            <w:pPr>
+              <w:ind w:left="9" w:firstLine="6"/>
+            </w:pPr>
+            <w:r>
+              <w:t>4</w:t>
+            </w:r>
+            <w:r>
+              <w:t xml:space="preserve">. Utente non registrato conferma i dati inseriti </w:t>
+            </w:r>
+          </w:p>
+          <w:p>
+            <w:pPr>
+              <w:ind w:left="3" w:firstLine="6"/>
+            </w:pPr>
+          </w:p>
+          <w:p>
+            <w:pPr>
+              <w:ind w:left="3" w:firstLine="6"/>
+            </w:pPr>
+          </w:p>
+          <w:p>
+            <w:pPr>
+              <w:ind w:left="3" w:firstLine="6"/>
+            </w:pPr>
+          </w:p>
+          <w:p>
+            <w:pPr>
+              <w:ind w:left="3" w:firstLine="6"/>
+            </w:pPr>
+          </w:p>
+          <w:p>
+            <w:pPr>
+              <w:ind w:left="3" w:firstLine="6"/>
+            </w:pPr>
+          </w:p>
+          <w:p>
+            <w:pPr>
+              <w:ind w:left="3" w:firstLine="6"/>
+            </w:pPr>
+          </w:p>
+          <w:p>
+            <w:pPr>
+              <w:ind w:left="3" w:firstLine="6"/>
+            </w:pPr>
+          </w:p>
+          <w:p>
+            <w:pPr>
+              <w:ind w:left="3" w:firstLine="6"/>
+            </w:pPr>
+          </w:p>
+          <w:p>
+            <w:pPr>
+              <w:ind w:left="3" w:firstLine="6"/>
+            </w:pPr>
+          </w:p>
+          <w:p>
+            <w:pPr>
+              <w:ind w:left="3" w:firstLine="6"/>
+            </w:pPr>
+            <w:r>
+              <w:t>8</w:t>
+            </w:r>
+            <w:r>
+              <w:t xml:space="preserve">.Utente recupera il codice e lo inserisce nel </w:t>
+            </w:r>
+            <w:proofErr w:type="spellStart"/>
+            <w:r>
+              <w:t>form</w:t>
+            </w:r>
+            <w:proofErr w:type="spellEnd"/>
+          </w:p>
+          <w:p/>
+        </w:tc>
+        <w:tc>
+          <w:tcPr>
+            <w:tcW w:w="3399" w:type="dxa"/>
+          </w:tcPr>
+          <w:p>
+            <w:pPr>
+              <w:jc w:val="center"/>
+            </w:pPr>
+            <w:r>
+              <w:lastRenderedPageBreak/>
+              <w:t>SISTEMA</w:t>
+            </w:r>
+          </w:p>
+          <w:p/>
+          <w:p/>
+          <w:p/>
+          <w:p/>
+          <w:p>
+            <w:r>
+              <w:t xml:space="preserve">2. Viene presentata la pagina di registrazione all’interno del browser web di </w:t>
+            </w:r>
+            <w:proofErr w:type="spellStart"/>
+            <w:r>
+              <w:t>UtenteNonRegistrato</w:t>
+            </w:r>
+            <w:proofErr w:type="spellEnd"/>
+            <w:r>
+              <w:t xml:space="preserve"> contenete il</w:t>
+            </w:r>
+            <w:r>
+              <w:t xml:space="preserve"> </w:t>
+            </w:r>
+            <w:proofErr w:type="spellStart"/>
+            <w:r>
+              <w:t>form</w:t>
+            </w:r>
+            <w:proofErr w:type="spellEnd"/>
+            <w:r>
+              <w:t xml:space="preserve"> di registrazione</w:t>
+            </w:r>
+            <w:r>
+              <w:t xml:space="preserve"> </w:t>
+            </w:r>
+          </w:p>
+          <w:p>
+            <w:pPr>
+              <w:ind w:left="708" w:firstLine="3"/>
+            </w:pPr>
+          </w:p>
+          <w:p>
+            <w:pPr>
+              <w:ind w:left="708" w:firstLine="3"/>
+            </w:pPr>
+          </w:p>
+          <w:p/>
+          <w:p/>
+          <w:p/>
+          <w:p/>
+          <w:p/>
+          <w:p/>
+          <w:p/>
+          <w:p/>
+          <w:p>
+            <w:r>
+              <w:t>5. Il sistema verifica la formattazione dei dati immessi.</w:t>
+            </w:r>
+          </w:p>
+          <w:p/>
+          <w:p>
+            <w:r>
+              <w:lastRenderedPageBreak/>
+              <w:t>6</w:t>
+            </w:r>
+            <w:r>
+              <w:t xml:space="preserve">. </w:t>
+            </w:r>
+            <w:r>
+              <w:t xml:space="preserve"> Il sistema </w:t>
+            </w:r>
+            <w:r>
+              <w:t>in</w:t>
+            </w:r>
+            <w:r>
+              <w:t xml:space="preserve">via una </w:t>
+            </w:r>
+            <w:r>
+              <w:t>e-</w:t>
+            </w:r>
+            <w:r>
+              <w:t xml:space="preserve">mail all’indirizzo da confermare contente un codice di verifica </w:t>
+            </w:r>
+          </w:p>
+          <w:p/>
+          <w:p>
+            <w:r>
+              <w:t>7</w:t>
+            </w:r>
+            <w:r>
+              <w:t>.</w:t>
+            </w:r>
+            <w:r>
+              <w:t xml:space="preserve">mostra un </w:t>
+            </w:r>
+            <w:proofErr w:type="spellStart"/>
+            <w:r>
+              <w:t>form</w:t>
+            </w:r>
+            <w:proofErr w:type="spellEnd"/>
+            <w:r>
+              <w:t xml:space="preserve"> in cui è possibile inserire tale codice</w:t>
+            </w:r>
+          </w:p>
+          <w:p/>
+          <w:p/>
+          <w:p>
+            <w:r>
+              <w:t>9</w:t>
+            </w:r>
+            <w:r>
+              <w:t>.</w:t>
+            </w:r>
+            <w:r>
+              <w:t xml:space="preserve"> Il sistema conferma l’indirizzo e</w:t>
+            </w:r>
+            <w:r>
+              <w:t>-</w:t>
+            </w:r>
+            <w:r>
+              <w:t>mail</w:t>
+            </w:r>
+            <w:r>
+              <w:t xml:space="preserve"> e invia </w:t>
+            </w:r>
+            <w:proofErr w:type="spellStart"/>
+            <w:r>
+              <w:t>UtenteNonRegistrato</w:t>
+            </w:r>
+            <w:proofErr w:type="spellEnd"/>
+            <w:r>
+              <w:t xml:space="preserve"> sulla Homepage</w:t>
+            </w:r>
+          </w:p>
+        </w:tc>
+      </w:tr>
+      <w:tr>
+        <w:trPr>
+          <w:trHeight w:val="162"/>
+        </w:trPr>
+        <w:tc>
+          <w:tcPr>
+            <w:tcW w:w="2830" w:type="dxa"/>
+          </w:tcPr>
+          <w:p>
+            <w:pPr>
+              <w:rPr>
+                <w:lang w:val="en-GB"/>
+              </w:rPr>
+            </w:pPr>
+            <w:proofErr w:type="spellStart"/>
+            <w:r>
+              <w:rPr>
+                <w:lang w:val="en-GB"/>
+              </w:rPr>
+              <w:lastRenderedPageBreak/>
+              <w:t>Condizione</w:t>
             </w:r>
             <w:proofErr w:type="spellEnd"/>
             <w:r>
@@ -6011,134 +5992,110 @@
               <w:rPr>
                 <w:lang w:val="en-GB"/>
               </w:rPr>
-              <w:t>eventi</w:t>
-            </w:r>
-            <w:proofErr w:type="spellEnd"/>
-          </w:p>
-        </w:tc>
-        <w:tc>
-          <w:tcPr>
-            <w:tcW w:w="3399" w:type="dxa"/>
-            <w:tcBorders>
-              <w:top w:val="single" w:sz="4" w:space="0" w:color="auto"/>
-              <w:left w:val="single" w:sz="4" w:space="0" w:color="auto"/>
-              <w:bottom w:val="single" w:sz="4" w:space="0" w:color="auto"/>
-              <w:right w:val="single" w:sz="4" w:space="0" w:color="auto"/>
-            </w:tcBorders>
-          </w:tcPr>
-          <w:p>
-            <w:pPr>
-              <w:ind w:left="3" w:firstLine="6"/>
-              <w:jc w:val="center"/>
-            </w:pPr>
-            <w:r>
-              <w:t>UTENTE</w:t>
-            </w:r>
-          </w:p>
-          <w:p>
-            <w:pPr>
-              <w:ind w:left="3" w:firstLine="6"/>
-            </w:pPr>
-          </w:p>
-          <w:p>
-            <w:pPr>
-              <w:ind w:left="3" w:firstLine="6"/>
-            </w:pPr>
-          </w:p>
-          <w:p>
-            <w:pPr>
-              <w:ind w:left="3" w:firstLine="6"/>
-            </w:pPr>
-          </w:p>
-          <w:p>
-            <w:pPr>
-              <w:ind w:left="3" w:firstLine="6"/>
-            </w:pPr>
-          </w:p>
-          <w:p>
-            <w:pPr>
-              <w:ind w:left="3" w:firstLine="6"/>
-            </w:pPr>
-            <w:r>
-              <w:t xml:space="preserve">2. Utente recupera il codice e lo inserisce nel </w:t>
-            </w:r>
-            <w:proofErr w:type="spellStart"/>
-            <w:r>
-              <w:t>form</w:t>
-            </w:r>
-            <w:proofErr w:type="spellEnd"/>
-          </w:p>
-        </w:tc>
-        <w:tc>
-          <w:tcPr>
-            <w:tcW w:w="3399" w:type="dxa"/>
-            <w:tcBorders>
-              <w:top w:val="single" w:sz="4" w:space="0" w:color="auto"/>
-              <w:left w:val="single" w:sz="4" w:space="0" w:color="auto"/>
-              <w:bottom w:val="single" w:sz="4" w:space="0" w:color="auto"/>
-              <w:right w:val="single" w:sz="4" w:space="0" w:color="auto"/>
-            </w:tcBorders>
-          </w:tcPr>
-          <w:p>
-            <w:pPr>
-              <w:jc w:val="center"/>
-            </w:pPr>
-            <w:r>
-              <w:t>SISTEMA</w:t>
-            </w:r>
-          </w:p>
-          <w:p>
-            <w:r>
-              <w:t xml:space="preserve">1. Il sistema una mail all’indirizzo da confermare contente un codice di verifica e mostra un </w:t>
-            </w:r>
-            <w:proofErr w:type="spellStart"/>
-            <w:r>
-              <w:t>form</w:t>
-            </w:r>
-            <w:proofErr w:type="spellEnd"/>
-            <w:r>
-              <w:t xml:space="preserve"> in cui è possibile inserire tale codice</w:t>
-            </w:r>
-          </w:p>
-          <w:p/>
-          <w:p/>
-          <w:p/>
-          <w:p>
-            <w:r>
-              <w:t xml:space="preserve">7. Il sistema conferma l’indirizzo </w:t>
-            </w:r>
-            <w:proofErr w:type="gramStart"/>
-            <w:r>
-              <w:t>email</w:t>
-            </w:r>
-            <w:proofErr w:type="gramEnd"/>
-          </w:p>
-        </w:tc>
-      </w:tr>
-      <w:tr>
-        <w:tc>
-          <w:tcPr>
-            <w:tcW w:w="2830" w:type="dxa"/>
-            <w:tcBorders>
-              <w:top w:val="single" w:sz="4" w:space="0" w:color="auto"/>
-              <w:left w:val="single" w:sz="4" w:space="0" w:color="auto"/>
-              <w:bottom w:val="single" w:sz="4" w:space="0" w:color="auto"/>
-              <w:right w:val="single" w:sz="4" w:space="0" w:color="auto"/>
-            </w:tcBorders>
-            <w:hideMark/>
-          </w:tcPr>
-          <w:p>
-            <w:pPr>
-              <w:rPr>
-                <w:lang w:val="en-GB"/>
-              </w:rPr>
-            </w:pPr>
-            <w:proofErr w:type="spellStart"/>
-            <w:r>
-              <w:rPr>
-                <w:lang w:val="en-GB"/>
-              </w:rPr>
-              <w:t>Condizione</w:t>
+              <w:t>entrata</w:t>
+            </w:r>
+            <w:proofErr w:type="spellEnd"/>
+          </w:p>
+        </w:tc>
+        <w:tc>
+          <w:tcPr>
+            <w:tcW w:w="6798" w:type="dxa"/>
+            <w:gridSpan w:val="2"/>
+          </w:tcPr>
+          <w:p>
+            <w:r>
+              <w:t>Utente non registrato acceda alla piattaforma</w:t>
+            </w:r>
+          </w:p>
+        </w:tc>
+      </w:tr>
+      <w:tr>
+        <w:tc>
+          <w:tcPr>
+            <w:tcW w:w="2830" w:type="dxa"/>
+          </w:tcPr>
+          <w:p>
+            <w:pPr>
+              <w:rPr>
+                <w:lang w:val="en-GB"/>
+              </w:rPr>
+            </w:pPr>
+            <w:proofErr w:type="spellStart"/>
+            <w:r>
+              <w:rPr>
+                <w:lang w:val="en-GB"/>
+              </w:rPr>
+              <w:t>Eccezioni</w:t>
+            </w:r>
+            <w:proofErr w:type="spellEnd"/>
+          </w:p>
+        </w:tc>
+        <w:tc>
+          <w:tcPr>
+            <w:tcW w:w="6798" w:type="dxa"/>
+            <w:gridSpan w:val="2"/>
+          </w:tcPr>
+          <w:p>
+            <w:r>
+              <w:t xml:space="preserve">Al 6. </w:t>
+            </w:r>
+            <w:proofErr w:type="spellStart"/>
+            <w:r>
+              <w:t>UtenteNonRegistrato</w:t>
+            </w:r>
+            <w:proofErr w:type="spellEnd"/>
+            <w:r>
+              <w:t xml:space="preserve"> </w:t>
+            </w:r>
+            <w:r>
+              <w:t>non</w:t>
+            </w:r>
+            <w:r>
+              <w:t xml:space="preserve"> </w:t>
+            </w:r>
+            <w:r>
+              <w:t>completa il caso d’uso UCVERMAIL</w:t>
+            </w:r>
+            <w:r>
+              <w:t xml:space="preserve"> e</w:t>
+            </w:r>
+            <w:r>
+              <w:t>d</w:t>
+            </w:r>
+            <w:r>
+              <w:t xml:space="preserve"> il sistema non </w:t>
+            </w:r>
+            <w:r>
+              <w:t>abilita</w:t>
+            </w:r>
+            <w:r>
+              <w:t xml:space="preserve"> un nuovo account per </w:t>
+            </w:r>
+            <w:proofErr w:type="spellStart"/>
+            <w:r>
+              <w:t>UtenteNonRegistrato</w:t>
+            </w:r>
+            <w:proofErr w:type="spellEnd"/>
+          </w:p>
+        </w:tc>
+      </w:tr>
+      <w:tr>
+        <w:tc>
+          <w:tcPr>
+            <w:tcW w:w="2830" w:type="dxa"/>
+          </w:tcPr>
+          <w:p>
+            <w:pPr>
+              <w:rPr>
+                <w:lang w:val="en-GB"/>
+              </w:rPr>
+            </w:pPr>
+            <w:proofErr w:type="spellStart"/>
+            <w:r>
+              <w:rPr>
+                <w:lang w:val="en-GB"/>
+              </w:rPr>
+              <w:t>Condizioni</w:t>
             </w:r>
             <w:proofErr w:type="spellEnd"/>
             <w:r>
@@ -6152,105 +6109,40 @@
               <w:rPr>
                 <w:lang w:val="en-GB"/>
               </w:rPr>
-              <w:t>entrata</w:t>
-            </w:r>
-            <w:proofErr w:type="spellEnd"/>
-          </w:p>
-        </w:tc>
-        <w:tc>
-          <w:tcPr>
-            <w:tcW w:w="6798" w:type="dxa"/>
-            <w:gridSpan w:val="2"/>
-            <w:tcBorders>
-              <w:top w:val="single" w:sz="4" w:space="0" w:color="auto"/>
-              <w:left w:val="single" w:sz="4" w:space="0" w:color="auto"/>
-              <w:bottom w:val="single" w:sz="4" w:space="0" w:color="auto"/>
-              <w:right w:val="single" w:sz="4" w:space="0" w:color="auto"/>
-            </w:tcBorders>
-          </w:tcPr>
-          <w:p/>
-        </w:tc>
-      </w:tr>
-      <w:tr>
-        <w:tc>
-          <w:tcPr>
-            <w:tcW w:w="2830" w:type="dxa"/>
-            <w:tcBorders>
-              <w:top w:val="single" w:sz="4" w:space="0" w:color="auto"/>
-              <w:left w:val="single" w:sz="4" w:space="0" w:color="auto"/>
-              <w:bottom w:val="single" w:sz="4" w:space="0" w:color="auto"/>
-              <w:right w:val="single" w:sz="4" w:space="0" w:color="auto"/>
-            </w:tcBorders>
-            <w:hideMark/>
-          </w:tcPr>
-          <w:p>
-            <w:pPr>
-              <w:rPr>
-                <w:lang w:val="en-GB"/>
-              </w:rPr>
-            </w:pPr>
-            <w:proofErr w:type="spellStart"/>
-            <w:r>
-              <w:rPr>
-                <w:lang w:val="en-GB"/>
-              </w:rPr>
-              <w:lastRenderedPageBreak/>
-              <w:t>Eccezioni</w:t>
-            </w:r>
-            <w:proofErr w:type="spellEnd"/>
-          </w:p>
-        </w:tc>
-        <w:tc>
-          <w:tcPr>
-            <w:tcW w:w="6798" w:type="dxa"/>
-            <w:gridSpan w:val="2"/>
-            <w:tcBorders>
-              <w:top w:val="single" w:sz="4" w:space="0" w:color="auto"/>
-              <w:left w:val="single" w:sz="4" w:space="0" w:color="auto"/>
-              <w:bottom w:val="single" w:sz="4" w:space="0" w:color="auto"/>
-              <w:right w:val="single" w:sz="4" w:space="0" w:color="auto"/>
-            </w:tcBorders>
-            <w:hideMark/>
-          </w:tcPr>
-          <w:p>
-            <w:r>
-              <w:t xml:space="preserve">Al 2. Il codice non è valido o non viene inserito ed il sistema non conferma </w:t>
-            </w:r>
-            <w:proofErr w:type="gramStart"/>
-            <w:r>
-              <w:t>l’email</w:t>
-            </w:r>
-            <w:proofErr w:type="gramEnd"/>
-            <w:r>
-              <w:t xml:space="preserve"> </w:t>
-            </w:r>
-          </w:p>
-        </w:tc>
-      </w:tr>
-      <w:tr>
-        <w:tc>
-          <w:tcPr>
-            <w:tcW w:w="2830" w:type="dxa"/>
-            <w:tcBorders>
-              <w:top w:val="single" w:sz="4" w:space="0" w:color="auto"/>
-              <w:left w:val="single" w:sz="4" w:space="0" w:color="auto"/>
-              <w:bottom w:val="single" w:sz="4" w:space="0" w:color="auto"/>
-              <w:right w:val="single" w:sz="4" w:space="0" w:color="auto"/>
-            </w:tcBorders>
-            <w:hideMark/>
-          </w:tcPr>
-          <w:p>
-            <w:pPr>
-              <w:rPr>
-                <w:lang w:val="en-GB"/>
-              </w:rPr>
-            </w:pPr>
-            <w:proofErr w:type="spellStart"/>
-            <w:r>
-              <w:rPr>
-                <w:lang w:val="en-GB"/>
-              </w:rPr>
-              <w:t>Condizioni</w:t>
+              <w:t>uscita</w:t>
+            </w:r>
+            <w:proofErr w:type="spellEnd"/>
+          </w:p>
+        </w:tc>
+        <w:tc>
+          <w:tcPr>
+            <w:tcW w:w="6798" w:type="dxa"/>
+            <w:gridSpan w:val="2"/>
+          </w:tcPr>
+          <w:p>
+            <w:r>
+              <w:t>Utente ha un profilo personale sulla piattaforma</w:t>
+            </w:r>
+          </w:p>
+        </w:tc>
+      </w:tr>
+      <w:tr>
+        <w:tc>
+          <w:tcPr>
+            <w:tcW w:w="2830" w:type="dxa"/>
+          </w:tcPr>
+          <w:p>
+            <w:pPr>
+              <w:rPr>
+                <w:lang w:val="en-GB"/>
+              </w:rPr>
+            </w:pPr>
+            <w:proofErr w:type="spellStart"/>
+            <w:r>
+              <w:rPr>
+                <w:lang w:val="en-GB"/>
+              </w:rPr>
+              <w:t>Requisiti</w:t>
             </w:r>
             <w:proofErr w:type="spellEnd"/>
             <w:r>
@@ -6264,75 +6156,6 @@
               <w:rPr>
                 <w:lang w:val="en-GB"/>
               </w:rPr>
-              <w:t>uscita</w:t>
-            </w:r>
-            <w:proofErr w:type="spellEnd"/>
-          </w:p>
-        </w:tc>
-        <w:tc>
-          <w:tcPr>
-            <w:tcW w:w="6798" w:type="dxa"/>
-            <w:gridSpan w:val="2"/>
-            <w:tcBorders>
-              <w:top w:val="single" w:sz="4" w:space="0" w:color="auto"/>
-              <w:left w:val="single" w:sz="4" w:space="0" w:color="auto"/>
-              <w:bottom w:val="single" w:sz="4" w:space="0" w:color="auto"/>
-              <w:right w:val="single" w:sz="4" w:space="0" w:color="auto"/>
-            </w:tcBorders>
-            <w:hideMark/>
-          </w:tcPr>
-          <w:p>
-            <w:r>
-              <w:t xml:space="preserve">L’indirizzo </w:t>
-            </w:r>
-            <w:proofErr w:type="gramStart"/>
-            <w:r>
-              <w:t>email</w:t>
-            </w:r>
-            <w:proofErr w:type="gramEnd"/>
-            <w:r>
-              <w:t xml:space="preserve"> da confermare è ora confermato</w:t>
-            </w:r>
-          </w:p>
-        </w:tc>
-      </w:tr>
-      <w:tr>
-        <w:tc>
-          <w:tcPr>
-            <w:tcW w:w="2830" w:type="dxa"/>
-            <w:tcBorders>
-              <w:top w:val="single" w:sz="4" w:space="0" w:color="auto"/>
-              <w:left w:val="single" w:sz="4" w:space="0" w:color="auto"/>
-              <w:bottom w:val="single" w:sz="4" w:space="0" w:color="auto"/>
-              <w:right w:val="single" w:sz="4" w:space="0" w:color="auto"/>
-            </w:tcBorders>
-            <w:hideMark/>
-          </w:tcPr>
-          <w:p>
-            <w:pPr>
-              <w:rPr>
-                <w:lang w:val="en-GB"/>
-              </w:rPr>
-            </w:pPr>
-            <w:proofErr w:type="spellStart"/>
-            <w:r>
-              <w:rPr>
-                <w:lang w:val="en-GB"/>
-              </w:rPr>
-              <w:t>Requisiti</w:t>
-            </w:r>
-            <w:proofErr w:type="spellEnd"/>
-            <w:r>
-              <w:rPr>
-                <w:lang w:val="en-GB"/>
-              </w:rPr>
-              <w:t xml:space="preserve"> di </w:t>
-            </w:r>
-            <w:proofErr w:type="spellStart"/>
-            <w:r>
-              <w:rPr>
-                <w:lang w:val="en-GB"/>
-              </w:rPr>
               <w:t>funzionalità</w:t>
             </w:r>
             <w:proofErr w:type="spellEnd"/>
@@ -6342,34 +6165,36 @@
           <w:tcPr>
             <w:tcW w:w="6798" w:type="dxa"/>
             <w:gridSpan w:val="2"/>
-            <w:tcBorders>
-              <w:top w:val="single" w:sz="4" w:space="0" w:color="auto"/>
-              <w:left w:val="single" w:sz="4" w:space="0" w:color="auto"/>
-              <w:bottom w:val="single" w:sz="4" w:space="0" w:color="auto"/>
-              <w:right w:val="single" w:sz="4" w:space="0" w:color="auto"/>
-            </w:tcBorders>
-            <w:hideMark/>
-          </w:tcPr>
-          <w:p>
-            <w:r>
-              <w:t xml:space="preserve">L’invio </w:t>
-            </w:r>
-            <w:proofErr w:type="gramStart"/>
-            <w:r>
-              <w:t>dell’email</w:t>
-            </w:r>
-            <w:proofErr w:type="gramEnd"/>
-            <w:r>
-              <w:t xml:space="preserve"> deve avvenire entro 3 minuti</w:t>
+          </w:tcPr>
+          <w:p>
+            <w:r>
+              <w:t xml:space="preserve">Utente </w:t>
+            </w:r>
+            <w:r>
+              <w:t>potrà accedere al suo nuovo profilo</w:t>
+            </w:r>
+            <w:r>
+              <w:t xml:space="preserve"> personale entro 5 minuti</w:t>
             </w:r>
           </w:p>
         </w:tc>
       </w:tr>
     </w:tbl>
-    <w:p>
-      <w:bookmarkStart w:id="0" w:name="_GoBack"/>
-      <w:bookmarkEnd w:id="0"/>
-    </w:p>
+    <w:p/>
+    <w:p/>
+    <w:p/>
+    <w:p/>
+    <w:p/>
+    <w:p/>
+    <w:p/>
+    <w:p/>
+    <w:p/>
+    <w:p/>
+    <w:p/>
+    <w:p/>
+    <w:p/>
+    <w:p/>
+    <w:p/>
     <w:p/>
     <w:tbl>
       <w:tblPr>
@@ -6831,6 +6656,7 @@
               <w:rPr>
                 <w:lang w:val="en-GB"/>
               </w:rPr>
+              <w:lastRenderedPageBreak/>
               <w:t xml:space="preserve">Nome </w:t>
             </w:r>
             <w:proofErr w:type="spellStart"/>
@@ -7488,11 +7314,7 @@
             </w:r>
             <w:proofErr w:type="spellEnd"/>
             <w:r>
-              <w:t xml:space="preserve">) l’username dell’account che si </w:t>
-            </w:r>
-            <w:r>
-              <w:lastRenderedPageBreak/>
-              <w:t xml:space="preserve">vuole far diventare Moderatore e si inviano le informazioni al sistema </w:t>
+              <w:t xml:space="preserve">) l’username dell’account che si vuole far diventare Moderatore e si inviano le informazioni al sistema </w:t>
             </w:r>
           </w:p>
           <w:p/>
@@ -7507,7 +7329,6 @@
           </w:tcPr>
           <w:p>
             <w:r>
-              <w:lastRenderedPageBreak/>
               <w:t>SISTEMA</w:t>
             </w:r>
           </w:p>
@@ -7568,7 +7389,6 @@
               <w:rPr>
                 <w:lang w:val="en-GB"/>
               </w:rPr>
-              <w:lastRenderedPageBreak/>
               <w:t>Condizione</w:t>
             </w:r>
             <w:proofErr w:type="spellEnd"/>
@@ -7917,6 +7737,7 @@
               <w:rPr>
                 <w:lang w:val="en-GB"/>
               </w:rPr>
+              <w:lastRenderedPageBreak/>
               <w:t>Flusso</w:t>
             </w:r>
             <w:proofErr w:type="spellEnd"/>
@@ -8432,7 +8253,6 @@
               <w:jc w:val="center"/>
             </w:pPr>
             <w:r>
-              <w:lastRenderedPageBreak/>
               <w:t>SISTEMA</w:t>
             </w:r>
           </w:p>
@@ -8441,7 +8261,6 @@
           <w:p/>
           <w:p>
             <w:r>
-              <w:lastRenderedPageBreak/>
               <w:t xml:space="preserve">2.Il sistema presenta all’utente il </w:t>
             </w:r>
             <w:proofErr w:type="spellStart"/>
@@ -8471,7 +8290,6 @@
           </w:tcPr>
           <w:p>
             <w:r>
-              <w:lastRenderedPageBreak/>
               <w:t>Condizioni di entrata</w:t>
             </w:r>
           </w:p>

</xml_diff>

<commit_message>
Modifiche per revisione di UserCase Aggiunto UCDELMOD
</commit_message>
<xml_diff>
--- a/Internal work product/UserCase.docx
+++ b/Internal work product/UserCase.docx
@@ -1226,10 +1226,22 @@
               <w:t>d</w:t>
             </w:r>
             <w:r>
-              <w:t xml:space="preserve">escrizione dell’evento </w:t>
-            </w:r>
-            <w:r>
-              <w:t xml:space="preserve">e </w:t>
+              <w:t>escrizione dell’evento</w:t>
+            </w:r>
+            <w:r>
+              <w:t>, data e orario di in</w:t>
+            </w:r>
+            <w:r>
+              <w:t>i</w:t>
+            </w:r>
+            <w:r>
+              <w:t>zio e di fine</w:t>
+            </w:r>
+            <w:r>
+              <w:t xml:space="preserve"> e</w:t>
+            </w:r>
+            <w:r>
+              <w:t xml:space="preserve"> </w:t>
             </w:r>
             <w:r>
               <w:t>località dell’evento</w:t>
@@ -2382,10 +2394,7 @@
             </w:r>
             <w:proofErr w:type="spellEnd"/>
             <w:r>
-              <w:t xml:space="preserve"> clicca su</w:t>
-            </w:r>
-            <w:r>
-              <w:t>l bottone di “partecipa”</w:t>
+              <w:t xml:space="preserve"> attiva la funzione partecipa</w:t>
             </w:r>
             <w:r>
               <w:t xml:space="preserve"> </w:t>
@@ -3180,8 +3189,16 @@
               <w:t>la locazio</w:t>
             </w:r>
             <w:r>
-              <w:t xml:space="preserve">ne e la fascia oraria in cui si svolge </w:t>
-            </w:r>
+              <w:t>ne e la fascia oraria in cui si svolge</w:t>
+            </w:r>
+            <w:r>
+              <w:t xml:space="preserve">, info sul </w:t>
+            </w:r>
+            <w:proofErr w:type="gramStart"/>
+            <w:r>
+              <w:t>feedback</w:t>
+            </w:r>
+            <w:proofErr w:type="gramEnd"/>
           </w:p>
         </w:tc>
       </w:tr>
@@ -4140,6 +4157,9 @@
             <w:r>
               <w:t>ACCSEGNALAZIONE</w:t>
             </w:r>
+            <w:r>
+              <w:t>EV</w:t>
+            </w:r>
           </w:p>
         </w:tc>
       </w:tr>
@@ -4243,7 +4263,7 @@
               <w:t xml:space="preserve"> Moderatore</w:t>
             </w:r>
             <w:r>
-              <w:t xml:space="preserve"> accoglie la richiesta di un utente segnalatore mediante segnalazione del sistema ed entra nella sezione incriminata</w:t>
+              <w:t xml:space="preserve"> accoglie la richiesta di un utente segnalatore mediante segnalazione del sistema </w:t>
             </w:r>
           </w:p>
           <w:p/>
@@ -4471,10 +4491,7 @@
           </w:tcPr>
           <w:p>
             <w:r>
-              <w:t xml:space="preserve">Accettazione segnalazione </w:t>
-            </w:r>
-            <w:r>
-              <w:t>commento</w:t>
+              <w:t>Accettazione segnalazione commento</w:t>
             </w:r>
           </w:p>
         </w:tc>
@@ -4504,9 +4521,17 @@
             <w:gridSpan w:val="2"/>
           </w:tcPr>
           <w:p>
+            <w:pPr>
+              <w:rPr>
+                <w:u w:val="single"/>
+              </w:rPr>
+            </w:pPr>
             <w:r>
               <w:t>UCACCSEGNALAZIONE</w:t>
             </w:r>
+            <w:r>
+              <w:t>CM</w:t>
+            </w:r>
           </w:p>
         </w:tc>
       </w:tr>
@@ -4604,7 +4629,7 @@
           </w:p>
           <w:p>
             <w:r>
-              <w:t>1. Moderatore accoglie la richiesta di un utente segnalatore mediante segnalazione del sistema ed entra nella sezione incriminata</w:t>
+              <w:t>1. Moderatore accoglie la richiesta di un utente segnalatore mediante segnalazione del sistema</w:t>
             </w:r>
           </w:p>
           <w:p/>
@@ -4711,15 +4736,7 @@
           </w:tcPr>
           <w:p>
             <w:r>
-              <w:t xml:space="preserve">L’utente inviante del messaggio incriminato riceve la notifica e il suo account viene sospeso e viene cancellato </w:t>
-            </w:r>
-            <w:r>
-              <w:t>il commento</w:t>
-            </w:r>
-            <w:bookmarkStart w:id="0" w:name="_GoBack"/>
-            <w:bookmarkEnd w:id="0"/>
-            <w:r>
-              <w:t>.</w:t>
+              <w:t>L’utente inviante del messaggio incriminato riceve la notifica e il suo account viene sospeso e viene cancellato il commento.</w:t>
             </w:r>
           </w:p>
         </w:tc>
@@ -7303,18 +7320,7 @@
             </w:r>
             <w:proofErr w:type="spellEnd"/>
             <w:r>
-              <w:t xml:space="preserve"> (</w:t>
-            </w:r>
-            <w:proofErr w:type="spellStart"/>
-            <w:r>
-              <w:t>Reg</w:t>
-            </w:r>
-            <w:r>
-              <w:t>ModForm</w:t>
-            </w:r>
-            <w:proofErr w:type="spellEnd"/>
-            <w:r>
-              <w:t xml:space="preserve">) l’username dell’account che si vuole far diventare Moderatore e si inviano le informazioni al sistema </w:t>
+              <w:t xml:space="preserve"> l’username dell’account che si vuole far diventare Moderatore e si inviano le informazioni al sistema </w:t>
             </w:r>
           </w:p>
           <w:p/>
@@ -7570,6 +7576,473 @@
             <w:proofErr w:type="spellEnd"/>
             <w:r>
               <w:t xml:space="preserve"> in Moderatore entro 1 minuti</w:t>
+            </w:r>
+          </w:p>
+        </w:tc>
+      </w:tr>
+    </w:tbl>
+    <w:p/>
+    <w:p/>
+    <w:p/>
+    <w:p/>
+    <w:p/>
+    <w:p/>
+    <w:p/>
+    <w:p/>
+    <w:p/>
+    <w:tbl>
+      <w:tblPr>
+        <w:tblStyle w:val="Grigliatabella"/>
+        <w:tblW w:w="0" w:type="auto"/>
+        <w:tblLayout w:type="fixed"/>
+        <w:tblLook w:val="04A0" w:firstRow="1" w:lastRow="0" w:firstColumn="1" w:lastColumn="0" w:noHBand="0" w:noVBand="1"/>
+      </w:tblPr>
+      <w:tblGrid>
+        <w:gridCol w:w="2830"/>
+        <w:gridCol w:w="3402"/>
+        <w:gridCol w:w="3396"/>
+      </w:tblGrid>
+      <w:tr>
+        <w:tc>
+          <w:tcPr>
+            <w:tcW w:w="2830" w:type="dxa"/>
+          </w:tcPr>
+          <w:p>
+            <w:pPr>
+              <w:rPr>
+                <w:lang w:val="en-GB"/>
+              </w:rPr>
+            </w:pPr>
+            <w:r>
+              <w:rPr>
+                <w:lang w:val="en-GB"/>
+              </w:rPr>
+              <w:lastRenderedPageBreak/>
+              <w:t xml:space="preserve">Nome </w:t>
+            </w:r>
+            <w:proofErr w:type="spellStart"/>
+            <w:r>
+              <w:rPr>
+                <w:lang w:val="en-GB"/>
+              </w:rPr>
+              <w:t>caso</w:t>
+            </w:r>
+            <w:proofErr w:type="spellEnd"/>
+            <w:r>
+              <w:rPr>
+                <w:lang w:val="en-GB"/>
+              </w:rPr>
+              <w:t xml:space="preserve"> </w:t>
+            </w:r>
+            <w:proofErr w:type="spellStart"/>
+            <w:r>
+              <w:rPr>
+                <w:lang w:val="en-GB"/>
+              </w:rPr>
+              <w:t>d’uso</w:t>
+            </w:r>
+            <w:proofErr w:type="spellEnd"/>
+          </w:p>
+        </w:tc>
+        <w:tc>
+          <w:tcPr>
+            <w:tcW w:w="6798" w:type="dxa"/>
+            <w:gridSpan w:val="2"/>
+          </w:tcPr>
+          <w:p>
+            <w:r>
+              <w:t>Rimuovi</w:t>
+            </w:r>
+            <w:r>
+              <w:t xml:space="preserve"> Moderatore</w:t>
+            </w:r>
+          </w:p>
+        </w:tc>
+      </w:tr>
+      <w:tr>
+        <w:tc>
+          <w:tcPr>
+            <w:tcW w:w="2830" w:type="dxa"/>
+          </w:tcPr>
+          <w:p>
+            <w:pPr>
+              <w:rPr>
+                <w:lang w:val="en-GB"/>
+              </w:rPr>
+            </w:pPr>
+            <w:r>
+              <w:rPr>
+                <w:lang w:val="en-GB"/>
+              </w:rPr>
+              <w:t>ID</w:t>
+            </w:r>
+          </w:p>
+        </w:tc>
+        <w:tc>
+          <w:tcPr>
+            <w:tcW w:w="6798" w:type="dxa"/>
+            <w:gridSpan w:val="2"/>
+          </w:tcPr>
+          <w:p>
+            <w:r>
+              <w:t>UCDEL</w:t>
+            </w:r>
+            <w:r>
+              <w:t>MOD</w:t>
+            </w:r>
+          </w:p>
+        </w:tc>
+      </w:tr>
+      <w:tr>
+        <w:tc>
+          <w:tcPr>
+            <w:tcW w:w="2830" w:type="dxa"/>
+          </w:tcPr>
+          <w:p>
+            <w:pPr>
+              <w:rPr>
+                <w:lang w:val="en-GB"/>
+              </w:rPr>
+            </w:pPr>
+            <w:proofErr w:type="spellStart"/>
+            <w:r>
+              <w:rPr>
+                <w:lang w:val="en-GB"/>
+              </w:rPr>
+              <w:t>Partecipanti</w:t>
+            </w:r>
+            <w:proofErr w:type="spellEnd"/>
+          </w:p>
+        </w:tc>
+        <w:tc>
+          <w:tcPr>
+            <w:tcW w:w="6798" w:type="dxa"/>
+            <w:gridSpan w:val="2"/>
+          </w:tcPr>
+          <w:p>
+            <w:pPr>
+              <w:rPr>
+                <w:lang w:val="en-GB"/>
+              </w:rPr>
+            </w:pPr>
+            <w:r>
+              <w:rPr>
+                <w:lang w:val="en-GB"/>
+              </w:rPr>
+              <w:t>Super-admin</w:t>
+            </w:r>
+          </w:p>
+        </w:tc>
+      </w:tr>
+      <w:tr>
+        <w:tc>
+          <w:tcPr>
+            <w:tcW w:w="2830" w:type="dxa"/>
+          </w:tcPr>
+          <w:p>
+            <w:pPr>
+              <w:rPr>
+                <w:lang w:val="en-GB"/>
+              </w:rPr>
+            </w:pPr>
+            <w:proofErr w:type="spellStart"/>
+            <w:r>
+              <w:rPr>
+                <w:lang w:val="en-GB"/>
+              </w:rPr>
+              <w:t>Flusso</w:t>
+            </w:r>
+            <w:proofErr w:type="spellEnd"/>
+            <w:r>
+              <w:rPr>
+                <w:lang w:val="en-GB"/>
+              </w:rPr>
+              <w:t xml:space="preserve"> di </w:t>
+            </w:r>
+            <w:proofErr w:type="spellStart"/>
+            <w:r>
+              <w:rPr>
+                <w:lang w:val="en-GB"/>
+              </w:rPr>
+              <w:t>eventi</w:t>
+            </w:r>
+            <w:proofErr w:type="spellEnd"/>
+          </w:p>
+        </w:tc>
+        <w:tc>
+          <w:tcPr>
+            <w:tcW w:w="3402" w:type="dxa"/>
+          </w:tcPr>
+          <w:p>
+            <w:r>
+              <w:t xml:space="preserve">UTENTE                                                       </w:t>
+            </w:r>
+          </w:p>
+          <w:p/>
+          <w:p>
+            <w:r>
+              <w:t xml:space="preserve">1. Super-admin inserisce all’interno del </w:t>
+            </w:r>
+            <w:proofErr w:type="spellStart"/>
+            <w:r>
+              <w:t>form</w:t>
+            </w:r>
+            <w:proofErr w:type="spellEnd"/>
+            <w:r>
+              <w:t xml:space="preserve"> l’username dell’account che </w:t>
+            </w:r>
+            <w:r>
+              <w:t xml:space="preserve">si vuole privare dei privilegi da moderatore </w:t>
+            </w:r>
+            <w:r>
+              <w:t xml:space="preserve">e si inviano le informazioni al sistema </w:t>
+            </w:r>
+          </w:p>
+          <w:p/>
+          <w:p/>
+          <w:p/>
+          <w:p/>
+          <w:p/>
+        </w:tc>
+        <w:tc>
+          <w:tcPr>
+            <w:tcW w:w="3396" w:type="dxa"/>
+          </w:tcPr>
+          <w:p>
+            <w:r>
+              <w:t>SISTEMA</w:t>
+            </w:r>
+          </w:p>
+          <w:p/>
+          <w:p/>
+          <w:p/>
+          <w:p/>
+          <w:p/>
+          <w:p/>
+          <w:p/>
+          <w:p/>
+          <w:p>
+            <w:r>
+              <w:t xml:space="preserve">2. Il sistema elabora le informazioni e rende </w:t>
+            </w:r>
+            <w:r>
+              <w:t>Moderatore</w:t>
+            </w:r>
+            <w:r>
+              <w:t xml:space="preserve"> indicato nel </w:t>
+            </w:r>
+            <w:proofErr w:type="spellStart"/>
+            <w:r>
+              <w:t>form</w:t>
+            </w:r>
+            <w:proofErr w:type="spellEnd"/>
+            <w:r>
+              <w:t xml:space="preserve"> </w:t>
+            </w:r>
+            <w:proofErr w:type="spellStart"/>
+            <w:r>
+              <w:t>UtenteRegistrato</w:t>
+            </w:r>
+            <w:proofErr w:type="spellEnd"/>
+            <w:r>
+              <w:t>, notifica l’avvenuta operazione a Super-admin</w:t>
+            </w:r>
+          </w:p>
+          <w:p/>
+        </w:tc>
+      </w:tr>
+      <w:tr>
+        <w:tc>
+          <w:tcPr>
+            <w:tcW w:w="2830" w:type="dxa"/>
+          </w:tcPr>
+          <w:p>
+            <w:pPr>
+              <w:rPr>
+                <w:lang w:val="en-GB"/>
+              </w:rPr>
+            </w:pPr>
+            <w:proofErr w:type="spellStart"/>
+            <w:r>
+              <w:rPr>
+                <w:lang w:val="en-GB"/>
+              </w:rPr>
+              <w:t>Condizione</w:t>
+            </w:r>
+            <w:proofErr w:type="spellEnd"/>
+            <w:r>
+              <w:rPr>
+                <w:lang w:val="en-GB"/>
+              </w:rPr>
+              <w:t xml:space="preserve"> di </w:t>
+            </w:r>
+            <w:proofErr w:type="spellStart"/>
+            <w:r>
+              <w:rPr>
+                <w:lang w:val="en-GB"/>
+              </w:rPr>
+              <w:t>entrata</w:t>
+            </w:r>
+            <w:proofErr w:type="spellEnd"/>
+          </w:p>
+        </w:tc>
+        <w:tc>
+          <w:tcPr>
+            <w:tcW w:w="6798" w:type="dxa"/>
+            <w:gridSpan w:val="2"/>
+          </w:tcPr>
+          <w:p>
+            <w:r>
+              <w:t>Super-Admin deve aver effettuato il caso d’uso: UCLOGIN</w:t>
+            </w:r>
+          </w:p>
+        </w:tc>
+      </w:tr>
+      <w:tr>
+        <w:tc>
+          <w:tcPr>
+            <w:tcW w:w="2830" w:type="dxa"/>
+          </w:tcPr>
+          <w:p>
+            <w:pPr>
+              <w:rPr>
+                <w:lang w:val="en-GB"/>
+              </w:rPr>
+            </w:pPr>
+            <w:proofErr w:type="spellStart"/>
+            <w:r>
+              <w:rPr>
+                <w:lang w:val="en-GB"/>
+              </w:rPr>
+              <w:t>Eccezioni</w:t>
+            </w:r>
+            <w:proofErr w:type="spellEnd"/>
+          </w:p>
+        </w:tc>
+        <w:tc>
+          <w:tcPr>
+            <w:tcW w:w="6798" w:type="dxa"/>
+            <w:gridSpan w:val="2"/>
+          </w:tcPr>
+          <w:p>
+            <w:r>
+              <w:t xml:space="preserve">L’username di </w:t>
+            </w:r>
+            <w:r>
+              <w:t>Moderatore</w:t>
+            </w:r>
+            <w:r>
+              <w:t xml:space="preserve"> non è valido e l’invio dei dati è impossibilitato</w:t>
+            </w:r>
+          </w:p>
+        </w:tc>
+      </w:tr>
+      <w:tr>
+        <w:tc>
+          <w:tcPr>
+            <w:tcW w:w="2830" w:type="dxa"/>
+          </w:tcPr>
+          <w:p>
+            <w:pPr>
+              <w:rPr>
+                <w:lang w:val="en-GB"/>
+              </w:rPr>
+            </w:pPr>
+            <w:proofErr w:type="spellStart"/>
+            <w:r>
+              <w:rPr>
+                <w:lang w:val="en-GB"/>
+              </w:rPr>
+              <w:t>Condizioni</w:t>
+            </w:r>
+            <w:proofErr w:type="spellEnd"/>
+            <w:r>
+              <w:rPr>
+                <w:lang w:val="en-GB"/>
+              </w:rPr>
+              <w:t xml:space="preserve"> di </w:t>
+            </w:r>
+            <w:proofErr w:type="spellStart"/>
+            <w:r>
+              <w:rPr>
+                <w:lang w:val="en-GB"/>
+              </w:rPr>
+              <w:t>uscita</w:t>
+            </w:r>
+            <w:proofErr w:type="spellEnd"/>
+          </w:p>
+        </w:tc>
+        <w:tc>
+          <w:tcPr>
+            <w:tcW w:w="6798" w:type="dxa"/>
+            <w:gridSpan w:val="2"/>
+          </w:tcPr>
+          <w:p>
+            <w:r>
+              <w:t>Moderatore</w:t>
+            </w:r>
+            <w:r>
+              <w:t xml:space="preserve"> indicato è diventato </w:t>
+            </w:r>
+            <w:proofErr w:type="spellStart"/>
+            <w:r>
+              <w:t>UtenteRegistrato</w:t>
+            </w:r>
+            <w:proofErr w:type="spellEnd"/>
+          </w:p>
+        </w:tc>
+      </w:tr>
+      <w:tr>
+        <w:tc>
+          <w:tcPr>
+            <w:tcW w:w="2830" w:type="dxa"/>
+          </w:tcPr>
+          <w:p>
+            <w:pPr>
+              <w:rPr>
+                <w:lang w:val="en-GB"/>
+              </w:rPr>
+            </w:pPr>
+            <w:proofErr w:type="spellStart"/>
+            <w:r>
+              <w:rPr>
+                <w:lang w:val="en-GB"/>
+              </w:rPr>
+              <w:t>Requisiti</w:t>
+            </w:r>
+            <w:proofErr w:type="spellEnd"/>
+            <w:r>
+              <w:rPr>
+                <w:lang w:val="en-GB"/>
+              </w:rPr>
+              <w:t xml:space="preserve"> di </w:t>
+            </w:r>
+            <w:proofErr w:type="spellStart"/>
+            <w:r>
+              <w:rPr>
+                <w:lang w:val="en-GB"/>
+              </w:rPr>
+              <w:t>funzionalità</w:t>
+            </w:r>
+            <w:proofErr w:type="spellEnd"/>
+          </w:p>
+        </w:tc>
+        <w:tc>
+          <w:tcPr>
+            <w:tcW w:w="6798" w:type="dxa"/>
+            <w:gridSpan w:val="2"/>
+          </w:tcPr>
+          <w:p>
+            <w:r>
+              <w:t xml:space="preserve">Il sistema trasforma Moderatore in </w:t>
+            </w:r>
+            <w:proofErr w:type="spellStart"/>
+            <w:r>
+              <w:t>UtenteRegistrato</w:t>
+            </w:r>
+            <w:proofErr w:type="spellEnd"/>
+            <w:r>
+              <w:t xml:space="preserve"> entro 1 minuti</w:t>
             </w:r>
           </w:p>
         </w:tc>
@@ -7737,7 +8210,6 @@
               <w:rPr>
                 <w:lang w:val="en-GB"/>
               </w:rPr>
-              <w:lastRenderedPageBreak/>
               <w:t>Flusso</w:t>
             </w:r>
             <w:proofErr w:type="spellEnd"/>
@@ -7995,6 +8467,10 @@
     <w:p/>
     <w:p/>
     <w:p/>
+    <w:p>
+      <w:bookmarkStart w:id="0" w:name="_GoBack"/>
+      <w:bookmarkEnd w:id="0"/>
+    </w:p>
     <w:p/>
     <w:p/>
     <w:tbl>
@@ -8018,6 +8494,7 @@
               <w:rPr>
                 <w:lang w:val="en-US"/>
               </w:rPr>
+              <w:lastRenderedPageBreak/>
               <w:t xml:space="preserve">Nome </w:t>
             </w:r>
             <w:proofErr w:type="spellStart"/>
@@ -8653,6 +9130,7 @@
           </w:tcPr>
           <w:p>
             <w:r>
+              <w:lastRenderedPageBreak/>
               <w:t>Condizioni di entrata</w:t>
             </w:r>
           </w:p>

</xml_diff>